<commit_message>
se removio el doc de word y el tmp
</commit_message>
<xml_diff>
--- a/Github.docx
+++ b/Github.docx
@@ -42,7 +42,7 @@
                     <pic:cNvPicPr/>
                   </pic:nvPicPr>
                   <pic:blipFill>
-                    <a:blip r:embed="rId4">
+                    <a:blip r:embed="rId5">
                       <a:extLst>
                         <a:ext uri="{28A0092B-C50C-407E-A947-70E740481C1C}">
                           <a14:useLocalDpi xmlns:a14="http://schemas.microsoft.com/office/drawing/2010/main" val="0"/>
@@ -87,105 +87,7 @@
         <w:rPr>
           <w:rFonts w:ascii="Arial" w:hAnsi="Arial" w:cs="Arial"/>
         </w:rPr>
-        <w:t xml:space="preserve">Para realizar un cambio en </w:t>
-      </w:r>
-      <w:proofErr w:type="spellStart"/>
-      <w:r>
-        <w:rPr>
-          <w:rFonts w:ascii="Arial" w:hAnsi="Arial" w:cs="Arial"/>
-        </w:rPr>
-        <w:t>github</w:t>
-      </w:r>
-      <w:proofErr w:type="spellEnd"/>
-      <w:r>
-        <w:rPr>
-          <w:rFonts w:ascii="Arial" w:hAnsi="Arial" w:cs="Arial"/>
-        </w:rPr>
-        <w:t xml:space="preserve"> se tiene que modificar primero en el EDITOR DE TEXTO (localmente), luego se tiene que agregar el comando “</w:t>
-      </w:r>
-      <w:proofErr w:type="spellStart"/>
-      <w:r>
-        <w:rPr>
-          <w:rFonts w:ascii="Arial" w:hAnsi="Arial" w:cs="Arial"/>
-        </w:rPr>
-        <w:t>add</w:t>
-      </w:r>
-      <w:proofErr w:type="spellEnd"/>
-      <w:r>
-        <w:rPr>
-          <w:rFonts w:ascii="Arial" w:hAnsi="Arial" w:cs="Arial"/>
-        </w:rPr>
-        <w:t>”, después “</w:t>
-      </w:r>
-      <w:proofErr w:type="spellStart"/>
-      <w:r>
-        <w:rPr>
-          <w:rFonts w:ascii="Arial" w:hAnsi="Arial" w:cs="Arial"/>
-        </w:rPr>
-        <w:t>commit</w:t>
-      </w:r>
-      <w:proofErr w:type="spellEnd"/>
-      <w:r>
-        <w:rPr>
-          <w:rFonts w:ascii="Arial" w:hAnsi="Arial" w:cs="Arial"/>
-        </w:rPr>
-        <w:t>” y agregar lo que se haya hecho de actualización o corrección al código de la forma mas explicita posible. Luego se agrega el comando “</w:t>
-      </w:r>
-      <w:proofErr w:type="spellStart"/>
-      <w:r>
-        <w:rPr>
-          <w:rFonts w:ascii="Arial" w:hAnsi="Arial" w:cs="Arial"/>
-        </w:rPr>
-        <w:t>push</w:t>
-      </w:r>
-      <w:proofErr w:type="spellEnd"/>
-      <w:r>
-        <w:rPr>
-          <w:rFonts w:ascii="Arial" w:hAnsi="Arial" w:cs="Arial"/>
-        </w:rPr>
-        <w:t xml:space="preserve"> </w:t>
-      </w:r>
-      <w:proofErr w:type="spellStart"/>
-      <w:r>
-        <w:rPr>
-          <w:rFonts w:ascii="Arial" w:hAnsi="Arial" w:cs="Arial"/>
-        </w:rPr>
-        <w:t>origin</w:t>
-      </w:r>
-      <w:proofErr w:type="spellEnd"/>
-      <w:r>
-        <w:rPr>
-          <w:rFonts w:ascii="Arial" w:hAnsi="Arial" w:cs="Arial"/>
-        </w:rPr>
-        <w:t xml:space="preserve"> </w:t>
-      </w:r>
-      <w:proofErr w:type="spellStart"/>
-      <w:r>
-        <w:rPr>
-          <w:rFonts w:ascii="Arial" w:hAnsi="Arial" w:cs="Arial"/>
-        </w:rPr>
-        <w:t>main</w:t>
-      </w:r>
-      <w:proofErr w:type="spellEnd"/>
-      <w:r>
-        <w:rPr>
-          <w:rFonts w:ascii="Arial" w:hAnsi="Arial" w:cs="Arial"/>
-        </w:rPr>
-        <w:t xml:space="preserve">” para que se complete la actualización en </w:t>
-      </w:r>
-      <w:proofErr w:type="spellStart"/>
-      <w:r>
-        <w:rPr>
-          <w:rFonts w:ascii="Arial" w:hAnsi="Arial" w:cs="Arial"/>
-        </w:rPr>
-        <w:t>github</w:t>
-      </w:r>
-      <w:proofErr w:type="spellEnd"/>
-      <w:r>
-        <w:rPr>
-          <w:rFonts w:ascii="Arial" w:hAnsi="Arial" w:cs="Arial"/>
-        </w:rPr>
-        <w:t>.</w:t>
+        <w:t>Para realizar un cambio en github se tiene que modificar primero en el EDITOR DE TEXTO (localmente), luego se tiene que agregar el comando “add”, después “commit” y agregar lo que se haya hecho de actualización o corrección al código de la forma mas explicita posible. Luego se agrega el comando “push origin main” para que se complete la actualización en github.</w:t>
       </w:r>
     </w:p>
     <w:p>
@@ -300,25 +202,26 @@
       <w:r>
         <w:rPr>
           <w:rFonts w:ascii="Arial" w:hAnsi="Arial" w:cs="Arial"/>
+          <w:noProof/>
           <w:shd w:val="clear" w:color="auto" w:fill="FFFFFF"/>
         </w:rPr>
         <w:drawing>
-          <wp:anchor distT="0" distB="0" distL="114300" distR="114300" simplePos="0" relativeHeight="251659264" behindDoc="1" locked="0" layoutInCell="1" allowOverlap="1" wp14:anchorId="5A880D64" wp14:editId="6218C3A0">
+          <wp:anchor distT="0" distB="0" distL="114300" distR="114300" simplePos="0" relativeHeight="251659264" behindDoc="1" locked="0" layoutInCell="1" allowOverlap="1" wp14:anchorId="5A880D64" wp14:editId="22B15705">
             <wp:simplePos x="0" y="0"/>
             <wp:positionH relativeFrom="column">
-              <wp:posOffset>-439793</wp:posOffset>
+              <wp:posOffset>-151308</wp:posOffset>
             </wp:positionH>
             <wp:positionV relativeFrom="paragraph">
-              <wp:posOffset>395347</wp:posOffset>
+              <wp:posOffset>411150</wp:posOffset>
             </wp:positionV>
-            <wp:extent cx="6424930" cy="2375535"/>
-            <wp:effectExtent l="0" t="0" r="0" b="5715"/>
+            <wp:extent cx="5283200" cy="1952625"/>
+            <wp:effectExtent l="0" t="0" r="0" b="9525"/>
             <wp:wrapTight wrapText="bothSides">
               <wp:wrapPolygon edited="0">
                 <wp:start x="0" y="0"/>
-                <wp:lineTo x="0" y="21479"/>
-                <wp:lineTo x="21519" y="21479"/>
-                <wp:lineTo x="21519" y="0"/>
+                <wp:lineTo x="0" y="21495"/>
+                <wp:lineTo x="21496" y="21495"/>
+                <wp:lineTo x="21496" y="0"/>
                 <wp:lineTo x="0" y="0"/>
               </wp:wrapPolygon>
             </wp:wrapTight>
@@ -334,7 +237,7 @@
                     <pic:cNvPicPr/>
                   </pic:nvPicPr>
                   <pic:blipFill>
-                    <a:blip r:embed="rId5">
+                    <a:blip r:embed="rId6" cstate="print">
                       <a:extLst>
                         <a:ext uri="{28A0092B-C50C-407E-A947-70E740481C1C}">
                           <a14:useLocalDpi xmlns:a14="http://schemas.microsoft.com/office/drawing/2010/main" val="0"/>
@@ -348,7 +251,7 @@
                   <pic:spPr>
                     <a:xfrm>
                       <a:off x="0" y="0"/>
-                      <a:ext cx="6424930" cy="2375535"/>
+                      <a:ext cx="5283200" cy="1952625"/>
                     </a:xfrm>
                     <a:prstGeom prst="rect">
                       <a:avLst/>
@@ -408,111 +311,37 @@
           <w:rFonts w:ascii="Arial" w:hAnsi="Arial" w:cs="Arial"/>
           <w:shd w:val="clear" w:color="auto" w:fill="FAFDFA"/>
         </w:rPr>
-        <w:t>“</w:t>
-      </w:r>
-      <w:proofErr w:type="spellStart"/>
-      <w:r>
-        <w:rPr>
-          <w:rFonts w:ascii="Arial" w:hAnsi="Arial" w:cs="Arial"/>
-          <w:shd w:val="clear" w:color="auto" w:fill="FAFDFA"/>
-        </w:rPr>
-        <w:t>git</w:t>
-      </w:r>
-      <w:proofErr w:type="spellEnd"/>
-      <w:r>
-        <w:rPr>
-          <w:rFonts w:ascii="Arial" w:hAnsi="Arial" w:cs="Arial"/>
-          <w:shd w:val="clear" w:color="auto" w:fill="FAFDFA"/>
-        </w:rPr>
-        <w:t xml:space="preserve"> -- versión” sirve para ver si se instaló bien </w:t>
-      </w:r>
-      <w:proofErr w:type="spellStart"/>
-      <w:r>
-        <w:rPr>
-          <w:rFonts w:ascii="Arial" w:hAnsi="Arial" w:cs="Arial"/>
-          <w:shd w:val="clear" w:color="auto" w:fill="FAFDFA"/>
-        </w:rPr>
-        <w:t>git</w:t>
-      </w:r>
-      <w:proofErr w:type="spellEnd"/>
-      <w:r>
-        <w:rPr>
-          <w:rFonts w:ascii="Arial" w:hAnsi="Arial" w:cs="Arial"/>
-          <w:shd w:val="clear" w:color="auto" w:fill="FAFDFA"/>
-        </w:rPr>
-        <w:t xml:space="preserve"> y que versión tenemos</w:t>
-      </w:r>
-    </w:p>
-    <w:p>
-      <w:pPr>
-        <w:rPr>
-          <w:rFonts w:ascii="Arial" w:hAnsi="Arial" w:cs="Arial"/>
-          <w:shd w:val="clear" w:color="auto" w:fill="FAFDFA"/>
-        </w:rPr>
-      </w:pPr>
-      <w:r>
-        <w:rPr>
-          <w:rFonts w:ascii="Arial" w:hAnsi="Arial" w:cs="Arial"/>
-          <w:shd w:val="clear" w:color="auto" w:fill="FAFDFA"/>
-        </w:rPr>
-        <w:t>“</w:t>
-      </w:r>
-      <w:proofErr w:type="spellStart"/>
-      <w:r>
-        <w:rPr>
-          <w:rFonts w:ascii="Arial" w:hAnsi="Arial" w:cs="Arial"/>
-          <w:shd w:val="clear" w:color="auto" w:fill="FAFDFA"/>
-        </w:rPr>
-        <w:t>dir</w:t>
-      </w:r>
-      <w:proofErr w:type="spellEnd"/>
-      <w:r>
-        <w:rPr>
-          <w:rFonts w:ascii="Arial" w:hAnsi="Arial" w:cs="Arial"/>
-          <w:shd w:val="clear" w:color="auto" w:fill="FAFDFA"/>
-        </w:rPr>
-        <w:t xml:space="preserve">” sirve para buscar directorios, es un comando de </w:t>
-      </w:r>
-      <w:proofErr w:type="spellStart"/>
-      <w:r>
-        <w:rPr>
-          <w:rFonts w:ascii="Arial" w:hAnsi="Arial" w:cs="Arial"/>
-          <w:shd w:val="clear" w:color="auto" w:fill="FAFDFA"/>
-        </w:rPr>
-        <w:t>linux</w:t>
-      </w:r>
-      <w:proofErr w:type="spellEnd"/>
-    </w:p>
-    <w:p>
-      <w:pPr>
-        <w:rPr>
-          <w:rFonts w:ascii="Arial" w:hAnsi="Arial" w:cs="Arial"/>
-          <w:shd w:val="clear" w:color="auto" w:fill="FAFDFA"/>
-        </w:rPr>
-      </w:pPr>
-      <w:r>
-        <w:rPr>
-          <w:rFonts w:ascii="Arial" w:hAnsi="Arial" w:cs="Arial"/>
-          <w:shd w:val="clear" w:color="auto" w:fill="FAFDFA"/>
-        </w:rPr>
-        <w:lastRenderedPageBreak/>
-        <w:t>“</w:t>
-      </w:r>
-      <w:proofErr w:type="spellStart"/>
-      <w:r>
-        <w:rPr>
-          <w:rFonts w:ascii="Arial" w:hAnsi="Arial" w:cs="Arial"/>
-          <w:shd w:val="clear" w:color="auto" w:fill="FAFDFA"/>
-        </w:rPr>
-        <w:t>ls</w:t>
-      </w:r>
-      <w:proofErr w:type="spellEnd"/>
-      <w:r>
-        <w:rPr>
-          <w:rFonts w:ascii="Arial" w:hAnsi="Arial" w:cs="Arial"/>
-          <w:shd w:val="clear" w:color="auto" w:fill="FAFDFA"/>
-        </w:rPr>
-        <w:t xml:space="preserve">” funciona para ver directorios también, es un comando de </w:t>
+        <w:t>“git -- versión” sirve para ver si se instaló bien git y que versión tenemos</w:t>
+      </w:r>
+    </w:p>
+    <w:p>
+      <w:pPr>
+        <w:rPr>
+          <w:rFonts w:ascii="Arial" w:hAnsi="Arial" w:cs="Arial"/>
+          <w:shd w:val="clear" w:color="auto" w:fill="FAFDFA"/>
+        </w:rPr>
+      </w:pPr>
+      <w:r>
+        <w:rPr>
+          <w:rFonts w:ascii="Arial" w:hAnsi="Arial" w:cs="Arial"/>
+          <w:shd w:val="clear" w:color="auto" w:fill="FAFDFA"/>
+        </w:rPr>
+        <w:t>“dir” sirve para buscar directorios, es un comando de linux</w:t>
+      </w:r>
+    </w:p>
+    <w:p>
+      <w:pPr>
+        <w:rPr>
+          <w:rFonts w:ascii="Arial" w:hAnsi="Arial" w:cs="Arial"/>
+          <w:shd w:val="clear" w:color="auto" w:fill="FAFDFA"/>
+        </w:rPr>
+      </w:pPr>
+      <w:r>
+        <w:rPr>
+          <w:rFonts w:ascii="Arial" w:hAnsi="Arial" w:cs="Arial"/>
+          <w:shd w:val="clear" w:color="auto" w:fill="FAFDFA"/>
+        </w:rPr>
+        <w:t xml:space="preserve">“ls” funciona para ver directorios también, es un comando de </w:t>
       </w:r>
       <w:r>
         <w:rPr>
@@ -540,6 +369,7 @@
           <w:sz w:val="30"/>
           <w:szCs w:val="30"/>
         </w:rPr>
+        <w:lastRenderedPageBreak/>
         <w:t>Instalación en Linux</w:t>
       </w:r>
     </w:p>
@@ -562,75 +392,35 @@
         </w:rPr>
         <w:t>Instalar Git en Linux es muy sencillo y en algunas distribuciones ni siquiera es necesario, ya que ya está instalado. Si este no es el caso con tu distribución, mira </w:t>
       </w:r>
-      <w:proofErr w:type="spellStart"/>
+      <w:hyperlink r:id="rId7" w:tgtFrame="_blank" w:history="1">
+        <w:r>
+          <w:rPr>
+            <w:rStyle w:val="Hipervnculo"/>
+            <w:rFonts w:ascii="Arial" w:hAnsi="Arial" w:cs="Arial"/>
+            <w:color w:val="auto"/>
+            <w:sz w:val="22"/>
+            <w:szCs w:val="22"/>
+          </w:rPr>
+          <w:t>aqui</w:t>
+        </w:r>
+      </w:hyperlink>
       <w:r>
         <w:rPr>
           <w:rFonts w:ascii="Arial" w:hAnsi="Arial" w:cs="Arial"/>
           <w:sz w:val="22"/>
           <w:szCs w:val="22"/>
         </w:rPr>
-        <w:fldChar w:fldCharType="begin"/>
-      </w:r>
-      <w:r>
-        <w:rPr>
-          <w:rFonts w:ascii="Arial" w:hAnsi="Arial" w:cs="Arial"/>
-          <w:sz w:val="22"/>
-          <w:szCs w:val="22"/>
-        </w:rPr>
-        <w:instrText xml:space="preserve"> HYPERLINK "https://git-scm.com/download/linux" \t "_blank" </w:instrText>
-      </w:r>
-      <w:r>
-        <w:rPr>
-          <w:rFonts w:ascii="Arial" w:hAnsi="Arial" w:cs="Arial"/>
-          <w:sz w:val="22"/>
-          <w:szCs w:val="22"/>
-        </w:rPr>
-        <w:fldChar w:fldCharType="separate"/>
-      </w:r>
-      <w:r>
-        <w:rPr>
-          <w:rStyle w:val="Hipervnculo"/>
-          <w:rFonts w:ascii="Arial" w:hAnsi="Arial" w:cs="Arial"/>
-          <w:color w:val="auto"/>
-          <w:sz w:val="22"/>
-          <w:szCs w:val="22"/>
-        </w:rPr>
-        <w:t>aqui</w:t>
-      </w:r>
-      <w:proofErr w:type="spellEnd"/>
-      <w:r>
-        <w:rPr>
-          <w:rFonts w:ascii="Arial" w:hAnsi="Arial" w:cs="Arial"/>
-          <w:sz w:val="22"/>
-          <w:szCs w:val="22"/>
-        </w:rPr>
-        <w:fldChar w:fldCharType="end"/>
-      </w:r>
-      <w:r>
-        <w:rPr>
-          <w:rFonts w:ascii="Arial" w:hAnsi="Arial" w:cs="Arial"/>
-          <w:sz w:val="22"/>
-          <w:szCs w:val="22"/>
-        </w:rPr>
-        <w:t> el comando requerido para instalarlo</w:t>
-      </w:r>
-      <w:r>
-        <w:rPr>
-          <w:rFonts w:ascii="Arial" w:hAnsi="Arial" w:cs="Arial"/>
-          <w:sz w:val="22"/>
-          <w:szCs w:val="22"/>
-        </w:rPr>
-        <w:t>:</w:t>
-      </w:r>
-    </w:p>
-    <w:p>
-      <w:pPr>
-        <w:rPr>
-          <w:rFonts w:ascii="Arial" w:hAnsi="Arial" w:cs="Arial"/>
-          <w:shd w:val="clear" w:color="auto" w:fill="FAFDFA"/>
-        </w:rPr>
-      </w:pPr>
-      <w:hyperlink r:id="rId6" w:history="1">
+        <w:t> el comando requerido para instalarlo:</w:t>
+      </w:r>
+    </w:p>
+    <w:p>
+      <w:pPr>
+        <w:rPr>
+          <w:rFonts w:ascii="Arial" w:hAnsi="Arial" w:cs="Arial"/>
+          <w:shd w:val="clear" w:color="auto" w:fill="FAFDFA"/>
+        </w:rPr>
+      </w:pPr>
+      <w:hyperlink r:id="rId8" w:history="1">
         <w:r>
           <w:rPr>
             <w:rStyle w:val="Hipervnculo"/>
@@ -678,13 +468,14 @@
       <w:r>
         <w:rPr>
           <w:rFonts w:ascii="Arial" w:eastAsia="Times New Roman" w:hAnsi="Arial" w:cs="Arial"/>
+          <w:noProof/>
           <w:color w:val="3D464D"/>
           <w:kern w:val="0"/>
           <w:lang w:eastAsia="es-MX"/>
           <w14:ligatures w14:val="none"/>
         </w:rPr>
         <w:drawing>
-          <wp:anchor distT="0" distB="0" distL="114300" distR="114300" simplePos="0" relativeHeight="251660288" behindDoc="0" locked="0" layoutInCell="1" allowOverlap="1" wp14:anchorId="627647A5" wp14:editId="09485C4A">
+          <wp:anchor distT="0" distB="0" distL="114300" distR="114300" simplePos="0" relativeHeight="251660288" behindDoc="0" locked="0" layoutInCell="1" allowOverlap="1" wp14:anchorId="627647A5" wp14:editId="610804AE">
             <wp:simplePos x="0" y="0"/>
             <wp:positionH relativeFrom="margin">
               <wp:align>left</wp:align>
@@ -707,7 +498,7 @@
                     <pic:cNvPicPr/>
                   </pic:nvPicPr>
                   <pic:blipFill>
-                    <a:blip r:embed="rId7">
+                    <a:blip r:embed="rId9">
                       <a:extLst>
                         <a:ext uri="{28A0092B-C50C-407E-A947-70E740481C1C}">
                           <a14:useLocalDpi xmlns:a14="http://schemas.microsoft.com/office/drawing/2010/main" val="0"/>
@@ -748,7 +539,7 @@
         </w:rPr>
         <w:t>La instalación en macOS también es muy sencilla. Simplemente sigue las instrucciones de este link: </w:t>
       </w:r>
-      <w:hyperlink r:id="rId8" w:tgtFrame="_blank" w:history="1">
+      <w:hyperlink r:id="rId10" w:tgtFrame="_blank" w:history="1">
         <w:r>
           <w:rPr>
             <w:rFonts w:ascii="Arial" w:eastAsia="Times New Roman" w:hAnsi="Arial" w:cs="Arial"/>
@@ -812,9 +603,8 @@
           <w:lang w:eastAsia="es-MX"/>
           <w14:ligatures w14:val="none"/>
         </w:rPr>
-        <w:t xml:space="preserve"> y </w:t>
-      </w:r>
-      <w:proofErr w:type="spellStart"/>
+        <w:t xml:space="preserve"> y apartir de ahí </w:t>
+      </w:r>
       <w:r>
         <w:rPr>
           <w:rFonts w:ascii="Arial" w:eastAsia="Times New Roman" w:hAnsi="Arial" w:cs="Arial"/>
@@ -822,9 +612,8 @@
           <w:lang w:eastAsia="es-MX"/>
           <w14:ligatures w14:val="none"/>
         </w:rPr>
-        <w:t>apartir</w:t>
-      </w:r>
-      <w:proofErr w:type="spellEnd"/>
+        <w:t>“</w:t>
+      </w:r>
       <w:r>
         <w:rPr>
           <w:rFonts w:ascii="Arial" w:eastAsia="Times New Roman" w:hAnsi="Arial" w:cs="Arial"/>
@@ -832,7 +621,7 @@
           <w:lang w:eastAsia="es-MX"/>
           <w14:ligatures w14:val="none"/>
         </w:rPr>
-        <w:t xml:space="preserve"> de ahí </w:t>
+        <w:t>ls</w:t>
       </w:r>
       <w:r>
         <w:rPr>
@@ -841,9 +630,8 @@
           <w:lang w:eastAsia="es-MX"/>
           <w14:ligatures w14:val="none"/>
         </w:rPr>
-        <w:t>“</w:t>
-      </w:r>
-      <w:proofErr w:type="spellStart"/>
+        <w:t>”</w:t>
+      </w:r>
       <w:r>
         <w:rPr>
           <w:rFonts w:ascii="Arial" w:eastAsia="Times New Roman" w:hAnsi="Arial" w:cs="Arial"/>
@@ -851,9 +639,8 @@
           <w:lang w:eastAsia="es-MX"/>
           <w14:ligatures w14:val="none"/>
         </w:rPr>
-        <w:t>ls</w:t>
-      </w:r>
-      <w:proofErr w:type="spellEnd"/>
+        <w:t xml:space="preserve"> para ver el contenido de las carpetas y de </w:t>
+      </w:r>
       <w:r>
         <w:rPr>
           <w:rFonts w:ascii="Arial" w:eastAsia="Times New Roman" w:hAnsi="Arial" w:cs="Arial"/>
@@ -861,7 +648,7 @@
           <w:lang w:eastAsia="es-MX"/>
           <w14:ligatures w14:val="none"/>
         </w:rPr>
-        <w:t>”</w:t>
+        <w:t>“</w:t>
       </w:r>
       <w:r>
         <w:rPr>
@@ -870,7 +657,7 @@
           <w:lang w:eastAsia="es-MX"/>
           <w14:ligatures w14:val="none"/>
         </w:rPr>
-        <w:t xml:space="preserve"> para ver el contenido de las carpetas y de </w:t>
+        <w:t>cd</w:t>
       </w:r>
       <w:r>
         <w:rPr>
@@ -879,7 +666,7 @@
           <w:lang w:eastAsia="es-MX"/>
           <w14:ligatures w14:val="none"/>
         </w:rPr>
-        <w:t>“</w:t>
+        <w:t>”</w:t>
       </w:r>
       <w:r>
         <w:rPr>
@@ -888,7 +675,7 @@
           <w:lang w:eastAsia="es-MX"/>
           <w14:ligatures w14:val="none"/>
         </w:rPr>
-        <w:t>cd</w:t>
+        <w:t xml:space="preserve"> para ingresar a las carpetas</w:t>
       </w:r>
       <w:r>
         <w:rPr>
@@ -897,47 +684,30 @@
           <w:lang w:eastAsia="es-MX"/>
           <w14:ligatures w14:val="none"/>
         </w:rPr>
-        <w:t>”</w:t>
-      </w:r>
-      <w:r>
+        <w:t>.</w:t>
+      </w:r>
+    </w:p>
+    <w:p>
+      <w:pPr>
+        <w:shd w:val="clear" w:color="auto" w:fill="FFFFFF"/>
+        <w:spacing w:after="0" w:line="240" w:lineRule="auto"/>
         <w:rPr>
           <w:rFonts w:ascii="Arial" w:eastAsia="Times New Roman" w:hAnsi="Arial" w:cs="Arial"/>
           <w:kern w:val="0"/>
           <w:lang w:eastAsia="es-MX"/>
           <w14:ligatures w14:val="none"/>
         </w:rPr>
-        <w:t xml:space="preserve"> para ingresar a las carpetas</w:t>
-      </w:r>
+      </w:pPr>
       <w:r>
         <w:rPr>
           <w:rFonts w:ascii="Arial" w:eastAsia="Times New Roman" w:hAnsi="Arial" w:cs="Arial"/>
+          <w:noProof/>
           <w:kern w:val="0"/>
           <w:lang w:eastAsia="es-MX"/>
           <w14:ligatures w14:val="none"/>
         </w:rPr>
-        <w:t>.</w:t>
-      </w:r>
-    </w:p>
-    <w:p>
-      <w:pPr>
-        <w:shd w:val="clear" w:color="auto" w:fill="FFFFFF"/>
-        <w:spacing w:after="0" w:line="240" w:lineRule="auto"/>
-        <w:rPr>
-          <w:rFonts w:ascii="Arial" w:eastAsia="Times New Roman" w:hAnsi="Arial" w:cs="Arial"/>
-          <w:kern w:val="0"/>
-          <w:lang w:eastAsia="es-MX"/>
-          <w14:ligatures w14:val="none"/>
-        </w:rPr>
-      </w:pPr>
-      <w:r>
-        <w:rPr>
-          <w:rFonts w:ascii="Arial" w:eastAsia="Times New Roman" w:hAnsi="Arial" w:cs="Arial"/>
-          <w:kern w:val="0"/>
-          <w:lang w:eastAsia="es-MX"/>
-          <w14:ligatures w14:val="none"/>
-        </w:rPr>
         <w:drawing>
-          <wp:anchor distT="0" distB="0" distL="114300" distR="114300" simplePos="0" relativeHeight="251661312" behindDoc="0" locked="0" layoutInCell="1" allowOverlap="1" wp14:anchorId="7068174B" wp14:editId="709F75BD">
+          <wp:anchor distT="0" distB="0" distL="114300" distR="114300" simplePos="0" relativeHeight="251661312" behindDoc="0" locked="0" layoutInCell="1" allowOverlap="1" wp14:anchorId="7068174B" wp14:editId="4651D257">
             <wp:simplePos x="0" y="0"/>
             <wp:positionH relativeFrom="margin">
               <wp:align>left</wp:align>
@@ -960,7 +730,7 @@
                     <pic:cNvPicPr/>
                   </pic:nvPicPr>
                   <pic:blipFill>
-                    <a:blip r:embed="rId9">
+                    <a:blip r:embed="rId11">
                       <a:extLst>
                         <a:ext uri="{28A0092B-C50C-407E-A947-70E740481C1C}">
                           <a14:useLocalDpi xmlns:a14="http://schemas.microsoft.com/office/drawing/2010/main" val="0"/>
@@ -1011,9 +781,8 @@
           <w:lang w:eastAsia="es-MX"/>
           <w14:ligatures w14:val="none"/>
         </w:rPr>
-        <w:t>Ya que tenemos ubicada la carpeta utilizamos el comando “</w:t>
-      </w:r>
-      <w:proofErr w:type="spellStart"/>
+        <w:t>Ya que tenemos ubicada la carpeta utilizamos el comando “git init” para crear el repositorio de git</w:t>
+      </w:r>
       <w:r>
         <w:rPr>
           <w:rFonts w:ascii="Arial" w:eastAsia="Times New Roman" w:hAnsi="Arial" w:cs="Arial"/>
@@ -1021,9 +790,8 @@
           <w:lang w:eastAsia="es-MX"/>
           <w14:ligatures w14:val="none"/>
         </w:rPr>
-        <w:t>git</w:t>
-      </w:r>
-      <w:proofErr w:type="spellEnd"/>
+        <w:t>. Una vez creado el repositorio se podrán ver las modificaciones o actualizaciones que realicen los demás usuarios</w:t>
+      </w:r>
       <w:r>
         <w:rPr>
           <w:rFonts w:ascii="Arial" w:eastAsia="Times New Roman" w:hAnsi="Arial" w:cs="Arial"/>
@@ -1031,9 +799,8 @@
           <w:lang w:eastAsia="es-MX"/>
           <w14:ligatures w14:val="none"/>
         </w:rPr>
-        <w:t xml:space="preserve"> </w:t>
-      </w:r>
-      <w:proofErr w:type="spellStart"/>
+        <w:t>.</w:t>
+      </w:r>
       <w:r>
         <w:rPr>
           <w:rFonts w:ascii="Arial" w:eastAsia="Times New Roman" w:hAnsi="Arial" w:cs="Arial"/>
@@ -1041,9 +808,8 @@
           <w:lang w:eastAsia="es-MX"/>
           <w14:ligatures w14:val="none"/>
         </w:rPr>
-        <w:t>init</w:t>
-      </w:r>
-      <w:proofErr w:type="spellEnd"/>
+        <w:t xml:space="preserve"> “</w:t>
+      </w:r>
       <w:r>
         <w:rPr>
           <w:rFonts w:ascii="Arial" w:eastAsia="Times New Roman" w:hAnsi="Arial" w:cs="Arial"/>
@@ -1051,9 +817,8 @@
           <w:lang w:eastAsia="es-MX"/>
           <w14:ligatures w14:val="none"/>
         </w:rPr>
-        <w:t xml:space="preserve">” para crear el repositorio de </w:t>
-      </w:r>
-      <w:proofErr w:type="spellStart"/>
+        <w:t>git init</w:t>
+      </w:r>
       <w:r>
         <w:rPr>
           <w:rFonts w:ascii="Arial" w:eastAsia="Times New Roman" w:hAnsi="Arial" w:cs="Arial"/>
@@ -1061,9 +826,8 @@
           <w:lang w:eastAsia="es-MX"/>
           <w14:ligatures w14:val="none"/>
         </w:rPr>
-        <w:t>git</w:t>
-      </w:r>
-      <w:proofErr w:type="spellEnd"/>
+        <w:t>”</w:t>
+      </w:r>
       <w:r>
         <w:rPr>
           <w:rFonts w:ascii="Arial" w:eastAsia="Times New Roman" w:hAnsi="Arial" w:cs="Arial"/>
@@ -1071,117 +835,59 @@
           <w:lang w:eastAsia="es-MX"/>
           <w14:ligatures w14:val="none"/>
         </w:rPr>
-        <w:t>. Una vez creado el repositorio se podrán ver las modificaciones o actualizaciones que realicen los demás usuarios</w:t>
-      </w:r>
-      <w:r>
+        <w:t> inicializa un repositorio en el directorio donde se ejecuta el comando. Desde este comando, Git podrá administrar los cambios realizados en los archivos.</w:t>
+      </w:r>
+    </w:p>
+    <w:p>
+      <w:pPr>
+        <w:shd w:val="clear" w:color="auto" w:fill="FFFFFF"/>
+        <w:spacing w:after="0" w:line="240" w:lineRule="auto"/>
         <w:rPr>
           <w:rFonts w:ascii="Arial" w:eastAsia="Times New Roman" w:hAnsi="Arial" w:cs="Arial"/>
           <w:kern w:val="0"/>
           <w:lang w:eastAsia="es-MX"/>
           <w14:ligatures w14:val="none"/>
         </w:rPr>
-        <w:t>.</w:t>
-      </w:r>
-      <w:r>
+      </w:pPr>
+    </w:p>
+    <w:p>
+      <w:pPr>
+        <w:shd w:val="clear" w:color="auto" w:fill="FFFFFF"/>
+        <w:spacing w:after="0" w:line="240" w:lineRule="auto"/>
         <w:rPr>
           <w:rFonts w:ascii="Arial" w:eastAsia="Times New Roman" w:hAnsi="Arial" w:cs="Arial"/>
           <w:kern w:val="0"/>
           <w:lang w:eastAsia="es-MX"/>
           <w14:ligatures w14:val="none"/>
         </w:rPr>
-        <w:t xml:space="preserve"> “</w:t>
-      </w:r>
-      <w:proofErr w:type="spellStart"/>
+      </w:pPr>
+    </w:p>
+    <w:p>
+      <w:pPr>
+        <w:rPr>
+          <w:rFonts w:ascii="Arial" w:hAnsi="Arial" w:cs="Arial"/>
+          <w:shd w:val="clear" w:color="auto" w:fill="FAFDFA"/>
+        </w:rPr>
+      </w:pPr>
       <w:r>
         <w:rPr>
           <w:rFonts w:ascii="Arial" w:eastAsia="Times New Roman" w:hAnsi="Arial" w:cs="Arial"/>
+          <w:noProof/>
           <w:kern w:val="0"/>
           <w:lang w:eastAsia="es-MX"/>
           <w14:ligatures w14:val="none"/>
         </w:rPr>
-        <w:t>git</w:t>
-      </w:r>
-      <w:proofErr w:type="spellEnd"/>
-      <w:r>
-        <w:rPr>
-          <w:rFonts w:ascii="Arial" w:eastAsia="Times New Roman" w:hAnsi="Arial" w:cs="Arial"/>
-          <w:kern w:val="0"/>
-          <w:lang w:eastAsia="es-MX"/>
-          <w14:ligatures w14:val="none"/>
-        </w:rPr>
-        <w:t xml:space="preserve"> </w:t>
-      </w:r>
-      <w:proofErr w:type="spellStart"/>
-      <w:r>
-        <w:rPr>
-          <w:rFonts w:ascii="Arial" w:eastAsia="Times New Roman" w:hAnsi="Arial" w:cs="Arial"/>
-          <w:kern w:val="0"/>
-          <w:lang w:eastAsia="es-MX"/>
-          <w14:ligatures w14:val="none"/>
-        </w:rPr>
-        <w:t>init</w:t>
-      </w:r>
-      <w:proofErr w:type="spellEnd"/>
-      <w:r>
-        <w:rPr>
-          <w:rFonts w:ascii="Arial" w:eastAsia="Times New Roman" w:hAnsi="Arial" w:cs="Arial"/>
-          <w:kern w:val="0"/>
-          <w:lang w:eastAsia="es-MX"/>
-          <w14:ligatures w14:val="none"/>
-        </w:rPr>
-        <w:t>”</w:t>
-      </w:r>
-      <w:r>
-        <w:rPr>
-          <w:rFonts w:ascii="Arial" w:eastAsia="Times New Roman" w:hAnsi="Arial" w:cs="Arial"/>
-          <w:kern w:val="0"/>
-          <w:lang w:eastAsia="es-MX"/>
-          <w14:ligatures w14:val="none"/>
-        </w:rPr>
-        <w:t> inicializa un repositorio en el directorio donde se ejecuta el comando. Desde este comando, Git podrá administrar los cambios realizados en los archivos.</w:t>
-      </w:r>
-    </w:p>
-    <w:p>
-      <w:pPr>
-        <w:shd w:val="clear" w:color="auto" w:fill="FFFFFF"/>
-        <w:spacing w:after="0" w:line="240" w:lineRule="auto"/>
-        <w:rPr>
-          <w:rFonts w:ascii="Arial" w:eastAsia="Times New Roman" w:hAnsi="Arial" w:cs="Arial"/>
-          <w:kern w:val="0"/>
-          <w:lang w:eastAsia="es-MX"/>
-          <w14:ligatures w14:val="none"/>
-        </w:rPr>
-      </w:pPr>
-    </w:p>
-    <w:p>
-      <w:pPr>
-        <w:shd w:val="clear" w:color="auto" w:fill="FFFFFF"/>
-        <w:spacing w:after="0" w:line="240" w:lineRule="auto"/>
-        <w:rPr>
-          <w:rFonts w:ascii="Arial" w:eastAsia="Times New Roman" w:hAnsi="Arial" w:cs="Arial"/>
-          <w:kern w:val="0"/>
-          <w:lang w:eastAsia="es-MX"/>
-          <w14:ligatures w14:val="none"/>
-        </w:rPr>
-      </w:pPr>
-      <w:r>
-        <w:rPr>
-          <w:rFonts w:ascii="Arial" w:eastAsia="Times New Roman" w:hAnsi="Arial" w:cs="Arial"/>
-          <w:kern w:val="0"/>
-          <w:lang w:eastAsia="es-MX"/>
-          <w14:ligatures w14:val="none"/>
-        </w:rPr>
         <w:drawing>
-          <wp:anchor distT="0" distB="0" distL="114300" distR="114300" simplePos="0" relativeHeight="251662336" behindDoc="0" locked="0" layoutInCell="1" allowOverlap="1" wp14:anchorId="26061432" wp14:editId="3C37E33B">
+          <wp:anchor distT="0" distB="0" distL="114300" distR="114300" simplePos="0" relativeHeight="251662336" behindDoc="0" locked="0" layoutInCell="1" allowOverlap="1" wp14:anchorId="26061432" wp14:editId="2C45EBEC">
             <wp:simplePos x="0" y="0"/>
             <wp:positionH relativeFrom="column">
-              <wp:posOffset>2515</wp:posOffset>
+              <wp:posOffset>-34239</wp:posOffset>
             </wp:positionH>
             <wp:positionV relativeFrom="paragraph">
-              <wp:posOffset>2489</wp:posOffset>
+              <wp:posOffset>7239</wp:posOffset>
             </wp:positionV>
-            <wp:extent cx="4232079" cy="1375258"/>
-            <wp:effectExtent l="0" t="0" r="0" b="0"/>
+            <wp:extent cx="4088765" cy="1328420"/>
+            <wp:effectExtent l="0" t="0" r="6985" b="5080"/>
             <wp:wrapSquare wrapText="bothSides"/>
             <wp:docPr id="423140596" name="Imagen 1" descr="Texto&#10;&#10;Descripción generada automáticamente"/>
             <wp:cNvGraphicFramePr>
@@ -1195,7 +901,7 @@
                     <pic:cNvPicPr/>
                   </pic:nvPicPr>
                   <pic:blipFill>
-                    <a:blip r:embed="rId10">
+                    <a:blip r:embed="rId12">
                       <a:extLst>
                         <a:ext uri="{28A0092B-C50C-407E-A947-70E740481C1C}">
                           <a14:useLocalDpi xmlns:a14="http://schemas.microsoft.com/office/drawing/2010/main" val="0"/>
@@ -1209,7 +915,561 @@
                   <pic:spPr>
                     <a:xfrm>
                       <a:off x="0" y="0"/>
-                      <a:ext cx="4232079" cy="1375258"/>
+                      <a:ext cx="4088765" cy="1328420"/>
+                    </a:xfrm>
+                    <a:prstGeom prst="rect">
+                      <a:avLst/>
+                    </a:prstGeom>
+                  </pic:spPr>
+                </pic:pic>
+              </a:graphicData>
+            </a:graphic>
+            <wp14:sizeRelH relativeFrom="margin">
+              <wp14:pctWidth>0</wp14:pctWidth>
+            </wp14:sizeRelH>
+            <wp14:sizeRelV relativeFrom="margin">
+              <wp14:pctHeight>0</wp14:pctHeight>
+            </wp14:sizeRelV>
+          </wp:anchor>
+        </w:drawing>
+      </w:r>
+      <w:r>
+        <w:rPr>
+          <w:rFonts w:ascii="Arial" w:hAnsi="Arial" w:cs="Arial"/>
+          <w:shd w:val="clear" w:color="auto" w:fill="FAFDFA"/>
+        </w:rPr>
+        <w:t>“git status” sirve para verificar que archivos están siendo modificados y monitoreados.</w:t>
+      </w:r>
+      <w:r>
+        <w:rPr>
+          <w:rFonts w:ascii="Arial" w:hAnsi="Arial" w:cs="Arial"/>
+          <w:shd w:val="clear" w:color="auto" w:fill="FAFDFA"/>
+        </w:rPr>
+        <w:t xml:space="preserve"> En este caso no está siendo monitoreado ningún archivo (todos están en color rojo).</w:t>
+      </w:r>
+    </w:p>
+    <w:p>
+      <w:pPr>
+        <w:rPr>
+          <w:rFonts w:ascii="Arial" w:hAnsi="Arial" w:cs="Arial"/>
+          <w:shd w:val="clear" w:color="auto" w:fill="FAFDFA"/>
+        </w:rPr>
+      </w:pPr>
+    </w:p>
+    <w:p>
+      <w:pPr>
+        <w:rPr>
+          <w:rFonts w:ascii="Arial" w:hAnsi="Arial" w:cs="Arial"/>
+          <w:shd w:val="clear" w:color="auto" w:fill="FAFDFA"/>
+        </w:rPr>
+      </w:pPr>
+      <w:r>
+        <w:rPr>
+          <w:rFonts w:ascii="Arial" w:hAnsi="Arial" w:cs="Arial"/>
+          <w:noProof/>
+          <w:shd w:val="clear" w:color="auto" w:fill="FAFDFA"/>
+        </w:rPr>
+        <w:drawing>
+          <wp:anchor distT="0" distB="0" distL="114300" distR="114300" simplePos="0" relativeHeight="251663360" behindDoc="0" locked="0" layoutInCell="1" allowOverlap="1" wp14:anchorId="27C25EEF" wp14:editId="31E99C91">
+            <wp:simplePos x="0" y="0"/>
+            <wp:positionH relativeFrom="column">
+              <wp:posOffset>-64034</wp:posOffset>
+            </wp:positionH>
+            <wp:positionV relativeFrom="paragraph">
+              <wp:posOffset>-141630</wp:posOffset>
+            </wp:positionV>
+            <wp:extent cx="3691255" cy="1214120"/>
+            <wp:effectExtent l="0" t="0" r="4445" b="5080"/>
+            <wp:wrapSquare wrapText="bothSides"/>
+            <wp:docPr id="460527031" name="Imagen 1" descr="Texto&#10;&#10;Descripción generada automáticamente"/>
+            <wp:cNvGraphicFramePr>
+              <a:graphicFrameLocks xmlns:a="http://schemas.openxmlformats.org/drawingml/2006/main" noChangeAspect="1"/>
+            </wp:cNvGraphicFramePr>
+            <a:graphic xmlns:a="http://schemas.openxmlformats.org/drawingml/2006/main">
+              <a:graphicData uri="http://schemas.openxmlformats.org/drawingml/2006/picture">
+                <pic:pic xmlns:pic="http://schemas.openxmlformats.org/drawingml/2006/picture">
+                  <pic:nvPicPr>
+                    <pic:cNvPr id="460527031" name="Imagen 1" descr="Texto&#10;&#10;Descripción generada automáticamente"/>
+                    <pic:cNvPicPr/>
+                  </pic:nvPicPr>
+                  <pic:blipFill>
+                    <a:blip r:embed="rId13" cstate="print">
+                      <a:extLst>
+                        <a:ext uri="{28A0092B-C50C-407E-A947-70E740481C1C}">
+                          <a14:useLocalDpi xmlns:a14="http://schemas.microsoft.com/office/drawing/2010/main" val="0"/>
+                        </a:ext>
+                      </a:extLst>
+                    </a:blip>
+                    <a:stretch>
+                      <a:fillRect/>
+                    </a:stretch>
+                  </pic:blipFill>
+                  <pic:spPr>
+                    <a:xfrm>
+                      <a:off x="0" y="0"/>
+                      <a:ext cx="3691255" cy="1214120"/>
+                    </a:xfrm>
+                    <a:prstGeom prst="rect">
+                      <a:avLst/>
+                    </a:prstGeom>
+                  </pic:spPr>
+                </pic:pic>
+              </a:graphicData>
+            </a:graphic>
+            <wp14:sizeRelH relativeFrom="margin">
+              <wp14:pctWidth>0</wp14:pctWidth>
+            </wp14:sizeRelH>
+            <wp14:sizeRelV relativeFrom="margin">
+              <wp14:pctHeight>0</wp14:pctHeight>
+            </wp14:sizeRelV>
+          </wp:anchor>
+        </w:drawing>
+      </w:r>
+      <w:r>
+        <w:rPr>
+          <w:rFonts w:ascii="Arial" w:hAnsi="Arial" w:cs="Arial"/>
+          <w:shd w:val="clear" w:color="auto" w:fill="FAFDFA"/>
+        </w:rPr>
+        <w:t xml:space="preserve">“git add .” </w:t>
+      </w:r>
+      <w:r>
+        <w:rPr>
+          <w:rFonts w:ascii="Arial" w:hAnsi="Arial" w:cs="Arial"/>
+          <w:b/>
+          <w:bCs/>
+          <w:shd w:val="clear" w:color="auto" w:fill="FAFDFA"/>
+        </w:rPr>
+        <w:t xml:space="preserve">agrega todos </w:t>
+      </w:r>
+      <w:r>
+        <w:rPr>
+          <w:rFonts w:ascii="Arial" w:hAnsi="Arial" w:cs="Arial"/>
+          <w:b/>
+          <w:bCs/>
+          <w:shd w:val="clear" w:color="auto" w:fill="FAFDFA"/>
+        </w:rPr>
+        <w:t>l</w:t>
+      </w:r>
+      <w:r>
+        <w:rPr>
+          <w:rFonts w:ascii="Arial" w:hAnsi="Arial" w:cs="Arial"/>
+          <w:b/>
+          <w:bCs/>
+          <w:shd w:val="clear" w:color="auto" w:fill="FAFDFA"/>
+        </w:rPr>
+        <w:t>os archivos localizados en la carpeta para que sean monitoreados</w:t>
+      </w:r>
+      <w:r>
+        <w:rPr>
+          <w:rFonts w:ascii="Arial" w:hAnsi="Arial" w:cs="Arial"/>
+          <w:shd w:val="clear" w:color="auto" w:fill="FAFDFA"/>
+        </w:rPr>
+        <w:t xml:space="preserve"> por git</w:t>
+      </w:r>
+      <w:r>
+        <w:rPr>
+          <w:rFonts w:ascii="Arial" w:hAnsi="Arial" w:cs="Arial"/>
+          <w:b/>
+          <w:bCs/>
+          <w:shd w:val="clear" w:color="auto" w:fill="FAFDFA"/>
+        </w:rPr>
+        <w:t>. Si quisiéramos que solo agregara un archivo</w:t>
+      </w:r>
+      <w:r>
+        <w:rPr>
+          <w:rFonts w:ascii="Arial" w:hAnsi="Arial" w:cs="Arial"/>
+          <w:shd w:val="clear" w:color="auto" w:fill="FAFDFA"/>
+        </w:rPr>
+        <w:t xml:space="preserve"> tendríamos que poner “git </w:t>
+      </w:r>
+      <w:r>
+        <w:rPr>
+          <w:rFonts w:ascii="Arial" w:hAnsi="Arial" w:cs="Arial"/>
+          <w:shd w:val="clear" w:color="auto" w:fill="FAFDFA"/>
+        </w:rPr>
+        <w:lastRenderedPageBreak/>
+        <w:t xml:space="preserve">add &lt;y el nombre del archivo&gt;”. </w:t>
+      </w:r>
+      <w:r>
+        <w:rPr>
+          <w:rFonts w:ascii="Arial" w:hAnsi="Arial" w:cs="Arial"/>
+          <w:b/>
+          <w:bCs/>
+          <w:shd w:val="clear" w:color="auto" w:fill="FAFDFA"/>
+        </w:rPr>
+        <w:t xml:space="preserve">Si quisiéramos que github dejara de monitorear algún </w:t>
+      </w:r>
+      <w:r>
+        <w:rPr>
+          <w:rFonts w:ascii="Arial" w:hAnsi="Arial" w:cs="Arial"/>
+          <w:noProof/>
+          <w:shd w:val="clear" w:color="auto" w:fill="FAFDFA"/>
+        </w:rPr>
+        <w:drawing>
+          <wp:anchor distT="0" distB="0" distL="114300" distR="114300" simplePos="0" relativeHeight="251664384" behindDoc="0" locked="0" layoutInCell="1" allowOverlap="1" wp14:anchorId="0548C953" wp14:editId="6D59466E">
+            <wp:simplePos x="0" y="0"/>
+            <wp:positionH relativeFrom="margin">
+              <wp:align>left</wp:align>
+            </wp:positionH>
+            <wp:positionV relativeFrom="paragraph">
+              <wp:posOffset>445770</wp:posOffset>
+            </wp:positionV>
+            <wp:extent cx="4406900" cy="1148080"/>
+            <wp:effectExtent l="0" t="0" r="0" b="0"/>
+            <wp:wrapSquare wrapText="bothSides"/>
+            <wp:docPr id="109796869" name="Imagen 1" descr="Texto&#10;&#10;Descripción generada automáticamente"/>
+            <wp:cNvGraphicFramePr>
+              <a:graphicFrameLocks xmlns:a="http://schemas.openxmlformats.org/drawingml/2006/main" noChangeAspect="1"/>
+            </wp:cNvGraphicFramePr>
+            <a:graphic xmlns:a="http://schemas.openxmlformats.org/drawingml/2006/main">
+              <a:graphicData uri="http://schemas.openxmlformats.org/drawingml/2006/picture">
+                <pic:pic xmlns:pic="http://schemas.openxmlformats.org/drawingml/2006/picture">
+                  <pic:nvPicPr>
+                    <pic:cNvPr id="109796869" name="Imagen 1" descr="Texto&#10;&#10;Descripción generada automáticamente"/>
+                    <pic:cNvPicPr/>
+                  </pic:nvPicPr>
+                  <pic:blipFill>
+                    <a:blip r:embed="rId14">
+                      <a:extLst>
+                        <a:ext uri="{28A0092B-C50C-407E-A947-70E740481C1C}">
+                          <a14:useLocalDpi xmlns:a14="http://schemas.microsoft.com/office/drawing/2010/main" val="0"/>
+                        </a:ext>
+                      </a:extLst>
+                    </a:blip>
+                    <a:stretch>
+                      <a:fillRect/>
+                    </a:stretch>
+                  </pic:blipFill>
+                  <pic:spPr>
+                    <a:xfrm>
+                      <a:off x="0" y="0"/>
+                      <a:ext cx="4406900" cy="1148080"/>
+                    </a:xfrm>
+                    <a:prstGeom prst="rect">
+                      <a:avLst/>
+                    </a:prstGeom>
+                  </pic:spPr>
+                </pic:pic>
+              </a:graphicData>
+            </a:graphic>
+            <wp14:sizeRelH relativeFrom="margin">
+              <wp14:pctWidth>0</wp14:pctWidth>
+            </wp14:sizeRelH>
+            <wp14:sizeRelV relativeFrom="margin">
+              <wp14:pctHeight>0</wp14:pctHeight>
+            </wp14:sizeRelV>
+          </wp:anchor>
+        </w:drawing>
+      </w:r>
+      <w:r>
+        <w:rPr>
+          <w:rFonts w:ascii="Arial" w:hAnsi="Arial" w:cs="Arial"/>
+          <w:b/>
+          <w:bCs/>
+          <w:shd w:val="clear" w:color="auto" w:fill="FAFDFA"/>
+        </w:rPr>
+        <w:t>archivo</w:t>
+      </w:r>
+      <w:r>
+        <w:rPr>
+          <w:rFonts w:ascii="Arial" w:hAnsi="Arial" w:cs="Arial"/>
+          <w:shd w:val="clear" w:color="auto" w:fill="FAFDFA"/>
+        </w:rPr>
+        <w:t xml:space="preserve"> se tendría que poner  “git rm</w:t>
+      </w:r>
+      <w:r>
+        <w:rPr>
+          <w:rFonts w:ascii="Arial" w:hAnsi="Arial" w:cs="Arial"/>
+          <w:shd w:val="clear" w:color="auto" w:fill="FAFDFA"/>
+        </w:rPr>
+        <w:t xml:space="preserve"> --</w:t>
+      </w:r>
+      <w:r>
+        <w:rPr>
+          <w:rFonts w:ascii="Arial" w:hAnsi="Arial" w:cs="Arial"/>
+          <w:shd w:val="clear" w:color="auto" w:fill="FAFDFA"/>
+        </w:rPr>
+        <w:t>cached &lt;y el nombre del archivo&gt;”.</w:t>
+      </w:r>
+    </w:p>
+    <w:p>
+      <w:pPr>
+        <w:rPr>
+          <w:rFonts w:ascii="Arial" w:hAnsi="Arial" w:cs="Arial"/>
+          <w:shd w:val="clear" w:color="auto" w:fill="FAFDFA"/>
+        </w:rPr>
+      </w:pPr>
+      <w:r>
+        <w:rPr>
+          <w:rFonts w:ascii="Arial" w:hAnsi="Arial" w:cs="Arial"/>
+          <w:shd w:val="clear" w:color="auto" w:fill="FAFDFA"/>
+        </w:rPr>
+        <w:t xml:space="preserve">Cuando se requiere guardar el repositorio se usa el comando: </w:t>
+      </w:r>
+      <w:r>
+        <w:rPr>
+          <w:rFonts w:ascii="Arial" w:hAnsi="Arial" w:cs="Arial"/>
+          <w:shd w:val="clear" w:color="auto" w:fill="FAFDFA"/>
+        </w:rPr>
+        <w:t>git commit -m "</w:t>
+      </w:r>
+      <w:r>
+        <w:rPr>
+          <w:rFonts w:ascii="Arial" w:hAnsi="Arial" w:cs="Arial"/>
+          <w:shd w:val="clear" w:color="auto" w:fill="FAFDFA"/>
+        </w:rPr>
+        <w:t>aquí se agrega un mensaje breve de lo que se realizo</w:t>
+      </w:r>
+      <w:r>
+        <w:rPr>
+          <w:rFonts w:ascii="Arial" w:hAnsi="Arial" w:cs="Arial"/>
+          <w:shd w:val="clear" w:color="auto" w:fill="FAFDFA"/>
+        </w:rPr>
+        <w:t>"</w:t>
+      </w:r>
+      <w:r>
+        <w:rPr>
+          <w:rFonts w:ascii="Arial" w:hAnsi="Arial" w:cs="Arial"/>
+          <w:shd w:val="clear" w:color="auto" w:fill="FAFDFA"/>
+        </w:rPr>
+        <w:t>.</w:t>
+      </w:r>
+    </w:p>
+    <w:p>
+      <w:pPr>
+        <w:rPr>
+          <w:rFonts w:ascii="Arial" w:hAnsi="Arial" w:cs="Arial"/>
+          <w:shd w:val="clear" w:color="auto" w:fill="FAFDFA"/>
+        </w:rPr>
+      </w:pPr>
+      <w:r>
+        <w:rPr>
+          <w:rFonts w:ascii="Arial" w:hAnsi="Arial" w:cs="Arial"/>
+          <w:shd w:val="clear" w:color="auto" w:fill="FAFDFA"/>
+        </w:rPr>
+        <w:t>Antes de cualquier interacción con git, es necesario informar quién eres para que almacene correctamente los datos del autor de cada uno de los cambios en el código.</w:t>
+      </w:r>
+    </w:p>
+    <w:p>
+      <w:pPr>
+        <w:rPr>
+          <w:rFonts w:ascii="Arial" w:hAnsi="Arial" w:cs="Arial"/>
+          <w:shd w:val="clear" w:color="auto" w:fill="FAFDFA"/>
+        </w:rPr>
+      </w:pPr>
+      <w:r>
+        <w:rPr>
+          <w:rFonts w:ascii="Arial" w:hAnsi="Arial" w:cs="Arial"/>
+          <w:shd w:val="clear" w:color="auto" w:fill="FAFDFA"/>
+        </w:rPr>
+        <w:t xml:space="preserve">Se utilizan para </w:t>
+      </w:r>
+      <w:r>
+        <w:rPr>
+          <w:rFonts w:ascii="Arial" w:hAnsi="Arial" w:cs="Arial"/>
+          <w:shd w:val="clear" w:color="auto" w:fill="FAFDFA"/>
+        </w:rPr>
+        <w:t>agregar el nombre y mail del usuario que realiza la modificación</w:t>
+      </w:r>
+      <w:r>
+        <w:rPr>
+          <w:rFonts w:ascii="Arial" w:hAnsi="Arial" w:cs="Arial"/>
+          <w:shd w:val="clear" w:color="auto" w:fill="FAFDFA"/>
+        </w:rPr>
+        <w:t>:</w:t>
+      </w:r>
+    </w:p>
+    <w:p>
+      <w:pPr>
+        <w:rPr>
+          <w:rFonts w:ascii="Arial" w:hAnsi="Arial" w:cs="Arial"/>
+          <w:shd w:val="clear" w:color="auto" w:fill="FAFDFA"/>
+        </w:rPr>
+      </w:pPr>
+      <w:r>
+        <w:rPr>
+          <w:rFonts w:ascii="Arial" w:hAnsi="Arial" w:cs="Arial"/>
+          <w:shd w:val="clear" w:color="auto" w:fill="FAFDFA"/>
+        </w:rPr>
+        <w:t xml:space="preserve"> </w:t>
+      </w:r>
+      <w:r>
+        <w:rPr>
+          <w:rFonts w:ascii="Arial" w:hAnsi="Arial" w:cs="Arial"/>
+          <w:shd w:val="clear" w:color="auto" w:fill="FAFDFA"/>
+        </w:rPr>
+        <w:t xml:space="preserve">git config --global user.email </w:t>
+      </w:r>
+      <w:hyperlink r:id="rId15" w:history="1">
+        <w:r>
+          <w:rPr>
+            <w:rStyle w:val="Hipervnculo"/>
+            <w:rFonts w:ascii="Arial" w:hAnsi="Arial" w:cs="Arial"/>
+            <w:shd w:val="clear" w:color="auto" w:fill="FAFDFA"/>
+          </w:rPr>
+          <w:t>you@example.com</w:t>
+        </w:r>
+      </w:hyperlink>
+    </w:p>
+    <w:p>
+      <w:pPr>
+        <w:rPr>
+          <w:rFonts w:ascii="Arial" w:hAnsi="Arial" w:cs="Arial"/>
+          <w:shd w:val="clear" w:color="auto" w:fill="FAFDFA"/>
+        </w:rPr>
+      </w:pPr>
+      <w:r>
+        <w:rPr>
+          <w:rFonts w:ascii="Arial" w:hAnsi="Arial" w:cs="Arial"/>
+          <w:shd w:val="clear" w:color="auto" w:fill="FAFDFA"/>
+        </w:rPr>
+        <w:t xml:space="preserve"> </w:t>
+      </w:r>
+      <w:r>
+        <w:rPr>
+          <w:rFonts w:ascii="Arial" w:hAnsi="Arial" w:cs="Arial"/>
+          <w:b/>
+          <w:bCs/>
+          <w:shd w:val="clear" w:color="auto" w:fill="FAFDFA"/>
+        </w:rPr>
+        <w:t>git config --global user.name "Your Name"</w:t>
+      </w:r>
+      <w:r>
+        <w:rPr>
+          <w:rFonts w:ascii="Arial" w:hAnsi="Arial" w:cs="Arial"/>
+          <w:b/>
+          <w:bCs/>
+          <w:shd w:val="clear" w:color="auto" w:fill="FAFDFA"/>
+        </w:rPr>
+        <w:t xml:space="preserve"> </w:t>
+      </w:r>
+      <w:r>
+        <w:rPr>
+          <w:rFonts w:ascii="Arial" w:hAnsi="Arial" w:cs="Arial"/>
+          <w:shd w:val="clear" w:color="auto" w:fill="FAFDFA"/>
+        </w:rPr>
+        <w:t>significa que las configuraciones seran para todos los proyectos que haremos en nuestra computadora</w:t>
+      </w:r>
+    </w:p>
+    <w:p>
+      <w:pPr>
+        <w:rPr>
+          <w:rFonts w:ascii="Arial" w:hAnsi="Arial" w:cs="Arial"/>
+          <w:shd w:val="clear" w:color="auto" w:fill="FAFDFA"/>
+        </w:rPr>
+      </w:pPr>
+      <w:r>
+        <w:rPr>
+          <w:rFonts w:ascii="Arial" w:hAnsi="Arial" w:cs="Arial"/>
+          <w:shd w:val="clear" w:color="auto" w:fill="FAFDFA"/>
+        </w:rPr>
+        <w:t xml:space="preserve">las configuraciones </w:t>
+      </w:r>
+      <w:r>
+        <w:rPr>
+          <w:rFonts w:ascii="Arial" w:hAnsi="Arial" w:cs="Arial"/>
+          <w:b/>
+          <w:bCs/>
+          <w:shd w:val="clear" w:color="auto" w:fill="FAFDFA"/>
+        </w:rPr>
+        <w:t xml:space="preserve">git config </w:t>
+      </w:r>
+      <w:r>
+        <w:rPr>
+          <w:rFonts w:ascii="Arial" w:hAnsi="Arial" w:cs="Arial"/>
+          <w:b/>
+          <w:bCs/>
+          <w:shd w:val="clear" w:color="auto" w:fill="FAFDFA"/>
+        </w:rPr>
+        <w:t>--</w:t>
+      </w:r>
+      <w:r>
+        <w:rPr>
+          <w:rFonts w:ascii="Arial" w:hAnsi="Arial" w:cs="Arial"/>
+          <w:b/>
+          <w:bCs/>
+          <w:shd w:val="clear" w:color="auto" w:fill="FAFDFA"/>
+        </w:rPr>
+        <w:t>local user.name "Your Name"</w:t>
+      </w:r>
+      <w:r>
+        <w:rPr>
+          <w:rFonts w:ascii="Arial" w:hAnsi="Arial" w:cs="Arial"/>
+          <w:b/>
+          <w:bCs/>
+          <w:shd w:val="clear" w:color="auto" w:fill="FAFDFA"/>
+        </w:rPr>
+        <w:t xml:space="preserve"> </w:t>
+      </w:r>
+      <w:r>
+        <w:rPr>
+          <w:rFonts w:ascii="Arial" w:hAnsi="Arial" w:cs="Arial"/>
+          <w:shd w:val="clear" w:color="auto" w:fill="FAFDFA"/>
+        </w:rPr>
+        <w:t>significan que las configuraciones serán solo para est</w:t>
+      </w:r>
+      <w:r>
+        <w:rPr>
+          <w:rFonts w:ascii="Arial" w:hAnsi="Arial" w:cs="Arial"/>
+          <w:shd w:val="clear" w:color="auto" w:fill="FAFDFA"/>
+        </w:rPr>
+        <w:t>e repositorio y este proyecto.</w:t>
+      </w:r>
+    </w:p>
+    <w:p>
+      <w:pPr>
+        <w:rPr>
+          <w:rFonts w:ascii="Arial" w:hAnsi="Arial" w:cs="Arial"/>
+          <w:shd w:val="clear" w:color="auto" w:fill="FAFDFA"/>
+        </w:rPr>
+      </w:pPr>
+      <w:r>
+        <w:rPr>
+          <w:rFonts w:ascii="Arial" w:hAnsi="Arial" w:cs="Arial"/>
+          <w:b/>
+          <w:bCs/>
+          <w:noProof/>
+          <w:shd w:val="clear" w:color="auto" w:fill="FAFDFA"/>
+        </w:rPr>
+        <w:drawing>
+          <wp:anchor distT="0" distB="0" distL="114300" distR="114300" simplePos="0" relativeHeight="251666432" behindDoc="0" locked="0" layoutInCell="1" allowOverlap="1" wp14:anchorId="2BCBE9DA" wp14:editId="26B1CF71">
+            <wp:simplePos x="0" y="0"/>
+            <wp:positionH relativeFrom="margin">
+              <wp:align>left</wp:align>
+            </wp:positionH>
+            <wp:positionV relativeFrom="paragraph">
+              <wp:posOffset>344297</wp:posOffset>
+            </wp:positionV>
+            <wp:extent cx="4170325" cy="1309420"/>
+            <wp:effectExtent l="0" t="0" r="1905" b="5080"/>
+            <wp:wrapTopAndBottom/>
+            <wp:docPr id="674927445" name="Imagen 1"/>
+            <wp:cNvGraphicFramePr>
+              <a:graphicFrameLocks xmlns:a="http://schemas.openxmlformats.org/drawingml/2006/main" noChangeAspect="1"/>
+            </wp:cNvGraphicFramePr>
+            <a:graphic xmlns:a="http://schemas.openxmlformats.org/drawingml/2006/main">
+              <a:graphicData uri="http://schemas.openxmlformats.org/drawingml/2006/picture">
+                <pic:pic xmlns:pic="http://schemas.openxmlformats.org/drawingml/2006/picture">
+                  <pic:nvPicPr>
+                    <pic:cNvPr id="674927445" name=""/>
+                    <pic:cNvPicPr/>
+                  </pic:nvPicPr>
+                  <pic:blipFill>
+                    <a:blip r:embed="rId16">
+                      <a:extLst>
+                        <a:ext uri="{28A0092B-C50C-407E-A947-70E740481C1C}">
+                          <a14:useLocalDpi xmlns:a14="http://schemas.microsoft.com/office/drawing/2010/main" val="0"/>
+                        </a:ext>
+                      </a:extLst>
+                    </a:blip>
+                    <a:stretch>
+                      <a:fillRect/>
+                    </a:stretch>
+                  </pic:blipFill>
+                  <pic:spPr>
+                    <a:xfrm>
+                      <a:off x="0" y="0"/>
+                      <a:ext cx="4170325" cy="1309420"/>
                     </a:xfrm>
                     <a:prstGeom prst="rect">
                       <a:avLst/>
@@ -1221,68 +1481,808 @@
           </wp:anchor>
         </w:drawing>
       </w:r>
-    </w:p>
-    <w:p>
-      <w:pPr>
-        <w:rPr>
-          <w:rFonts w:ascii="Arial" w:hAnsi="Arial" w:cs="Arial"/>
-          <w:shd w:val="clear" w:color="auto" w:fill="FAFDFA"/>
-        </w:rPr>
-      </w:pPr>
-      <w:r>
-        <w:rPr>
-          <w:rFonts w:ascii="Arial" w:hAnsi="Arial" w:cs="Arial"/>
+      <w:r>
+        <w:rPr>
+          <w:rFonts w:ascii="Arial" w:hAnsi="Arial" w:cs="Arial"/>
+          <w:b/>
+          <w:bCs/>
+          <w:shd w:val="clear" w:color="auto" w:fill="FAFDFA"/>
+        </w:rPr>
+        <w:t>git config –local user.name</w:t>
+      </w:r>
+      <w:r>
+        <w:rPr>
+          <w:rFonts w:ascii="Arial" w:hAnsi="Arial" w:cs="Arial"/>
+          <w:shd w:val="clear" w:color="auto" w:fill="FAFDFA"/>
+        </w:rPr>
+        <w:t xml:space="preserve"> muestra el nombre del autor y lo mismo con el email</w:t>
+      </w:r>
+    </w:p>
+    <w:p>
+      <w:pPr>
+        <w:rPr>
+          <w:rFonts w:ascii="Arial" w:hAnsi="Arial" w:cs="Arial"/>
+          <w:shd w:val="clear" w:color="auto" w:fill="FAFDFA"/>
+        </w:rPr>
+      </w:pPr>
+    </w:p>
+    <w:p>
+      <w:pPr>
+        <w:rPr>
+          <w:rFonts w:ascii="Arial" w:hAnsi="Arial" w:cs="Arial"/>
+          <w:shd w:val="clear" w:color="auto" w:fill="FAFDFA"/>
+        </w:rPr>
+      </w:pPr>
+      <w:r>
+        <w:rPr>
+          <w:rFonts w:ascii="Arial" w:hAnsi="Arial" w:cs="Arial"/>
+          <w:shd w:val="clear" w:color="auto" w:fill="FAFDFA"/>
+        </w:rPr>
+        <w:t>Al ejecutar el comando </w:t>
+      </w:r>
+      <w:r>
+        <w:rPr>
+          <w:rFonts w:ascii="Arial" w:hAnsi="Arial" w:cs="Arial"/>
+          <w:b/>
+          <w:bCs/>
+          <w:shd w:val="clear" w:color="auto" w:fill="FAFDFA"/>
+        </w:rPr>
+        <w:t>git status,</w:t>
+      </w:r>
+      <w:r>
+        <w:rPr>
+          <w:rFonts w:ascii="Arial" w:hAnsi="Arial" w:cs="Arial"/>
+          <w:shd w:val="clear" w:color="auto" w:fill="FAFDFA"/>
+        </w:rPr>
+        <w:t xml:space="preserve"> recibimos información que puede no ser tan clara, especialmente cuando nos encontramos con términos como HEAD, working tree, index, etc.</w:t>
+      </w:r>
+    </w:p>
+    <w:p>
+      <w:pPr>
+        <w:rPr>
+          <w:rFonts w:ascii="Arial" w:hAnsi="Arial" w:cs="Arial"/>
+          <w:shd w:val="clear" w:color="auto" w:fill="FAFDFA"/>
+        </w:rPr>
+      </w:pPr>
+      <w:r>
+        <w:rPr>
+          <w:rFonts w:ascii="Arial" w:hAnsi="Arial" w:cs="Arial"/>
+          <w:shd w:val="clear" w:color="auto" w:fill="FAFDFA"/>
+        </w:rPr>
+        <w:t>Solo para aclarar un poco, ya que entenderemos mejor cómo funciona Git durante el curso, aquí hay algunas definiciones interesantes:</w:t>
+      </w:r>
+    </w:p>
+    <w:p>
+      <w:pPr>
+        <w:numPr>
+          <w:ilvl w:val="0"/>
+          <w:numId w:val="1"/>
+        </w:numPr>
+        <w:rPr>
+          <w:rFonts w:ascii="Arial" w:hAnsi="Arial" w:cs="Arial"/>
+          <w:shd w:val="clear" w:color="auto" w:fill="FAFDFA"/>
+        </w:rPr>
+      </w:pPr>
+      <w:r>
+        <w:rPr>
+          <w:rFonts w:ascii="Arial" w:hAnsi="Arial" w:cs="Arial"/>
+          <w:shd w:val="clear" w:color="auto" w:fill="FAFDFA"/>
+        </w:rPr>
+        <w:t>HEAD: Estado actual de nuestro código, es decir, donde nos colocó Git</w:t>
+      </w:r>
+    </w:p>
+    <w:p>
+      <w:pPr>
+        <w:numPr>
+          <w:ilvl w:val="0"/>
+          <w:numId w:val="1"/>
+        </w:numPr>
+        <w:rPr>
+          <w:rFonts w:ascii="Arial" w:hAnsi="Arial" w:cs="Arial"/>
+          <w:shd w:val="clear" w:color="auto" w:fill="FAFDFA"/>
+        </w:rPr>
+      </w:pPr>
+      <w:r>
+        <w:rPr>
+          <w:rFonts w:ascii="Arial" w:hAnsi="Arial" w:cs="Arial"/>
+          <w:shd w:val="clear" w:color="auto" w:fill="FAFDFA"/>
+        </w:rPr>
+        <w:t>Working tree: Lugar donde los archivos realmente están siendo almacenados</w:t>
+      </w:r>
+    </w:p>
+    <w:p>
+      <w:pPr>
+        <w:numPr>
+          <w:ilvl w:val="0"/>
+          <w:numId w:val="1"/>
+        </w:numPr>
+        <w:rPr>
+          <w:rFonts w:ascii="Arial" w:hAnsi="Arial" w:cs="Arial"/>
+          <w:shd w:val="clear" w:color="auto" w:fill="FAFDFA"/>
+        </w:rPr>
+      </w:pPr>
+      <w:r>
+        <w:rPr>
+          <w:rFonts w:ascii="Arial" w:hAnsi="Arial" w:cs="Arial"/>
+          <w:shd w:val="clear" w:color="auto" w:fill="FAFDFA"/>
+        </w:rPr>
+        <w:t>index: Lugar donde Git almacena lo que será </w:t>
+      </w:r>
+      <w:r>
+        <w:rPr>
+          <w:rFonts w:ascii="Arial" w:hAnsi="Arial" w:cs="Arial"/>
+          <w:i/>
+          <w:iCs/>
+          <w:shd w:val="clear" w:color="auto" w:fill="FAFDFA"/>
+        </w:rPr>
+        <w:t>commiteado</w:t>
+      </w:r>
+      <w:r>
+        <w:rPr>
+          <w:rFonts w:ascii="Arial" w:hAnsi="Arial" w:cs="Arial"/>
+          <w:shd w:val="clear" w:color="auto" w:fill="FAFDFA"/>
+        </w:rPr>
+        <w:t>, es decir, la ubicación entre el </w:t>
+      </w:r>
+      <w:r>
+        <w:rPr>
+          <w:rFonts w:ascii="Arial" w:hAnsi="Arial" w:cs="Arial"/>
+          <w:i/>
+          <w:iCs/>
+          <w:shd w:val="clear" w:color="auto" w:fill="FAFDFA"/>
+        </w:rPr>
+        <w:t>working tree</w:t>
+      </w:r>
+      <w:r>
+        <w:rPr>
+          <w:rFonts w:ascii="Arial" w:hAnsi="Arial" w:cs="Arial"/>
+          <w:shd w:val="clear" w:color="auto" w:fill="FAFDFA"/>
+        </w:rPr>
+        <w:t> y el repositorio de Git en sí.</w:t>
+      </w:r>
+    </w:p>
+    <w:p>
+      <w:pPr>
+        <w:rPr>
+          <w:rFonts w:ascii="Source Serif Pro" w:hAnsi="Source Serif Pro"/>
+          <w:color w:val="3D464D"/>
+          <w:sz w:val="27"/>
+          <w:szCs w:val="27"/>
+          <w:shd w:val="clear" w:color="auto" w:fill="FFFFFF"/>
+        </w:rPr>
+      </w:pPr>
+      <w:r>
+        <w:rPr>
+          <w:rFonts w:ascii="Source Serif Pro" w:hAnsi="Source Serif Pro"/>
+          <w:color w:val="3D464D"/>
+          <w:sz w:val="27"/>
+          <w:szCs w:val="27"/>
+          <w:shd w:val="clear" w:color="auto" w:fill="FFFFFF"/>
+        </w:rPr>
+        <w:lastRenderedPageBreak/>
+        <w:t> </w:t>
+      </w:r>
+      <w:hyperlink r:id="rId17" w:tgtFrame="_blank" w:history="1">
+        <w:r>
+          <w:rPr>
+            <w:rStyle w:val="Hipervnculo"/>
+            <w:rFonts w:ascii="Source Serif Pro" w:hAnsi="Source Serif Pro"/>
+            <w:sz w:val="27"/>
+            <w:szCs w:val="27"/>
+            <w:shd w:val="clear" w:color="auto" w:fill="FFFFFF"/>
+          </w:rPr>
+          <w:t>https://git-scm.com/book/es/v2/Fundamentos-de-Git-Guardando-cambios-en-el-Repositorio</w:t>
+        </w:r>
+      </w:hyperlink>
+    </w:p>
+    <w:p>
+      <w:pPr>
+        <w:rPr>
+          <w:rFonts w:ascii="Arial" w:hAnsi="Arial" w:cs="Arial"/>
+          <w:shd w:val="clear" w:color="auto" w:fill="FAFDFA"/>
+        </w:rPr>
+      </w:pPr>
+      <w:r>
+        <w:rPr>
+          <w:rFonts w:ascii="Arial" w:hAnsi="Arial" w:cs="Arial"/>
+          <w:b/>
+          <w:bCs/>
+          <w:noProof/>
+          <w:shd w:val="clear" w:color="auto" w:fill="FAFDFA"/>
+        </w:rPr>
+        <w:drawing>
+          <wp:anchor distT="0" distB="0" distL="114300" distR="114300" simplePos="0" relativeHeight="251665408" behindDoc="0" locked="0" layoutInCell="1" allowOverlap="1" wp14:anchorId="6880535C" wp14:editId="5601D0D7">
+            <wp:simplePos x="0" y="0"/>
+            <wp:positionH relativeFrom="margin">
+              <wp:align>left</wp:align>
+            </wp:positionH>
+            <wp:positionV relativeFrom="paragraph">
+              <wp:posOffset>1270</wp:posOffset>
+            </wp:positionV>
+            <wp:extent cx="4375150" cy="1301750"/>
+            <wp:effectExtent l="0" t="0" r="6350" b="0"/>
+            <wp:wrapSquare wrapText="bothSides"/>
+            <wp:docPr id="1581742098" name="Imagen 1" descr="Una captura de pantalla de un celular&#10;&#10;Descripción generada automáticamente con confianza media"/>
+            <wp:cNvGraphicFramePr>
+              <a:graphicFrameLocks xmlns:a="http://schemas.openxmlformats.org/drawingml/2006/main" noChangeAspect="1"/>
+            </wp:cNvGraphicFramePr>
+            <a:graphic xmlns:a="http://schemas.openxmlformats.org/drawingml/2006/main">
+              <a:graphicData uri="http://schemas.openxmlformats.org/drawingml/2006/picture">
+                <pic:pic xmlns:pic="http://schemas.openxmlformats.org/drawingml/2006/picture">
+                  <pic:nvPicPr>
+                    <pic:cNvPr id="1581742098" name="Imagen 1" descr="Una captura de pantalla de un celular&#10;&#10;Descripción generada automáticamente con confianza media"/>
+                    <pic:cNvPicPr/>
+                  </pic:nvPicPr>
+                  <pic:blipFill>
+                    <a:blip r:embed="rId18">
+                      <a:extLst>
+                        <a:ext uri="{28A0092B-C50C-407E-A947-70E740481C1C}">
+                          <a14:useLocalDpi xmlns:a14="http://schemas.microsoft.com/office/drawing/2010/main" val="0"/>
+                        </a:ext>
+                      </a:extLst>
+                    </a:blip>
+                    <a:stretch>
+                      <a:fillRect/>
+                    </a:stretch>
+                  </pic:blipFill>
+                  <pic:spPr>
+                    <a:xfrm>
+                      <a:off x="0" y="0"/>
+                      <a:ext cx="4375150" cy="1301750"/>
+                    </a:xfrm>
+                    <a:prstGeom prst="rect">
+                      <a:avLst/>
+                    </a:prstGeom>
+                  </pic:spPr>
+                </pic:pic>
+              </a:graphicData>
+            </a:graphic>
+            <wp14:sizeRelH relativeFrom="margin">
+              <wp14:pctWidth>0</wp14:pctWidth>
+            </wp14:sizeRelH>
+            <wp14:sizeRelV relativeFrom="margin">
+              <wp14:pctHeight>0</wp14:pctHeight>
+            </wp14:sizeRelV>
+          </wp:anchor>
+        </w:drawing>
+      </w:r>
+      <w:r>
+        <w:rPr>
+          <w:rFonts w:ascii="Arial" w:hAnsi="Arial" w:cs="Arial"/>
+          <w:b/>
+          <w:bCs/>
           <w:shd w:val="clear" w:color="auto" w:fill="FAFDFA"/>
         </w:rPr>
         <w:t>“</w:t>
       </w:r>
-      <w:proofErr w:type="spellStart"/>
-      <w:r>
-        <w:rPr>
-          <w:rFonts w:ascii="Arial" w:hAnsi="Arial" w:cs="Arial"/>
-          <w:shd w:val="clear" w:color="auto" w:fill="FAFDFA"/>
-        </w:rPr>
-        <w:t>git</w:t>
-      </w:r>
-      <w:proofErr w:type="spellEnd"/>
-      <w:r>
-        <w:rPr>
-          <w:rFonts w:ascii="Arial" w:hAnsi="Arial" w:cs="Arial"/>
-          <w:shd w:val="clear" w:color="auto" w:fill="FAFDFA"/>
-        </w:rPr>
-        <w:t xml:space="preserve"> status” sirve para verificar que archivos están siendo modificados y monitoreados.</w:t>
-      </w:r>
-      <w:r>
-        <w:rPr>
-          <w:rFonts w:ascii="Arial" w:hAnsi="Arial" w:cs="Arial"/>
-          <w:shd w:val="clear" w:color="auto" w:fill="FAFDFA"/>
-        </w:rPr>
-        <w:t xml:space="preserve"> En este caso no está siendo monitoreado ningún archivo (todos están en color rojo).</w:t>
-      </w:r>
-    </w:p>
-    <w:p>
-      <w:pPr>
-        <w:rPr>
-          <w:rFonts w:ascii="Arial" w:hAnsi="Arial" w:cs="Arial"/>
-          <w:shd w:val="clear" w:color="auto" w:fill="FAFDFA"/>
-        </w:rPr>
-      </w:pPr>
-    </w:p>
-    <w:p>
-      <w:pPr>
-        <w:rPr>
-          <w:rFonts w:ascii="Arial" w:hAnsi="Arial" w:cs="Arial"/>
-          <w:shd w:val="clear" w:color="auto" w:fill="FAFDFA"/>
-        </w:rPr>
-      </w:pPr>
-    </w:p>
-    <w:p>
-      <w:pPr>
-        <w:rPr>
-          <w:rFonts w:ascii="Arial" w:hAnsi="Arial" w:cs="Arial"/>
-          <w:shd w:val="clear" w:color="auto" w:fill="FAFDFA"/>
-        </w:rPr>
-      </w:pPr>
+      <w:r>
+        <w:rPr>
+          <w:rFonts w:ascii="Arial" w:hAnsi="Arial" w:cs="Arial"/>
+          <w:b/>
+          <w:bCs/>
+          <w:shd w:val="clear" w:color="auto" w:fill="FAFDFA"/>
+        </w:rPr>
+        <w:t>git log</w:t>
+      </w:r>
+      <w:r>
+        <w:rPr>
+          <w:rFonts w:ascii="Arial" w:hAnsi="Arial" w:cs="Arial"/>
+          <w:b/>
+          <w:bCs/>
+          <w:shd w:val="clear" w:color="auto" w:fill="FAFDFA"/>
+        </w:rPr>
+        <w:t>”</w:t>
+      </w:r>
+      <w:r>
+        <w:rPr>
+          <w:rFonts w:ascii="Arial" w:hAnsi="Arial" w:cs="Arial"/>
+          <w:shd w:val="clear" w:color="auto" w:fill="FAFDFA"/>
+        </w:rPr>
+        <w:t xml:space="preserve"> muestra el historial de modificaciones o actualizaciones</w:t>
+      </w:r>
+      <w:r>
+        <w:rPr>
+          <w:rFonts w:ascii="Arial" w:hAnsi="Arial" w:cs="Arial"/>
+          <w:shd w:val="clear" w:color="auto" w:fill="FAFDFA"/>
+        </w:rPr>
+        <w:t xml:space="preserve"> y quien lo realizo</w:t>
+      </w:r>
+      <w:r>
+        <w:rPr>
+          <w:rFonts w:ascii="Arial" w:hAnsi="Arial" w:cs="Arial"/>
+          <w:shd w:val="clear" w:color="auto" w:fill="FAFDFA"/>
+        </w:rPr>
+        <w:t>, también nos muestra un bash (un número serial extenso</w:t>
+      </w:r>
+      <w:r>
+        <w:rPr>
+          <w:rFonts w:ascii="Arial" w:hAnsi="Arial" w:cs="Arial"/>
+          <w:shd w:val="clear" w:color="auto" w:fill="FAFDFA"/>
+        </w:rPr>
+        <w:t xml:space="preserve"> al lado de commit</w:t>
+      </w:r>
+      <w:r>
+        <w:rPr>
+          <w:rFonts w:ascii="Arial" w:hAnsi="Arial" w:cs="Arial"/>
+          <w:shd w:val="clear" w:color="auto" w:fill="FAFDFA"/>
+        </w:rPr>
+        <w:t>) para cada una de ellas.</w:t>
+      </w:r>
+    </w:p>
+    <w:p>
+      <w:pPr>
+        <w:rPr>
+          <w:rFonts w:ascii="Arial" w:hAnsi="Arial" w:cs="Arial"/>
+          <w:shd w:val="clear" w:color="auto" w:fill="FAFDFA"/>
+        </w:rPr>
+      </w:pPr>
+      <w:r>
+        <w:rPr>
+          <w:rFonts w:ascii="Arial" w:hAnsi="Arial" w:cs="Arial"/>
+          <w:b/>
+          <w:bCs/>
+          <w:noProof/>
+          <w:shd w:val="clear" w:color="auto" w:fill="FAFDFA"/>
+        </w:rPr>
+        <w:drawing>
+          <wp:anchor distT="0" distB="0" distL="114300" distR="114300" simplePos="0" relativeHeight="251667456" behindDoc="0" locked="0" layoutInCell="1" allowOverlap="1" wp14:anchorId="2EE1B866" wp14:editId="3AC13B77">
+            <wp:simplePos x="0" y="0"/>
+            <wp:positionH relativeFrom="margin">
+              <wp:align>left</wp:align>
+            </wp:positionH>
+            <wp:positionV relativeFrom="paragraph">
+              <wp:posOffset>48032</wp:posOffset>
+            </wp:positionV>
+            <wp:extent cx="4237399" cy="738836"/>
+            <wp:effectExtent l="0" t="0" r="0" b="4445"/>
+            <wp:wrapSquare wrapText="bothSides"/>
+            <wp:docPr id="1407026457" name="Imagen 1"/>
+            <wp:cNvGraphicFramePr>
+              <a:graphicFrameLocks xmlns:a="http://schemas.openxmlformats.org/drawingml/2006/main" noChangeAspect="1"/>
+            </wp:cNvGraphicFramePr>
+            <a:graphic xmlns:a="http://schemas.openxmlformats.org/drawingml/2006/main">
+              <a:graphicData uri="http://schemas.openxmlformats.org/drawingml/2006/picture">
+                <pic:pic xmlns:pic="http://schemas.openxmlformats.org/drawingml/2006/picture">
+                  <pic:nvPicPr>
+                    <pic:cNvPr id="1407026457" name=""/>
+                    <pic:cNvPicPr/>
+                  </pic:nvPicPr>
+                  <pic:blipFill>
+                    <a:blip r:embed="rId19">
+                      <a:extLst>
+                        <a:ext uri="{28A0092B-C50C-407E-A947-70E740481C1C}">
+                          <a14:useLocalDpi xmlns:a14="http://schemas.microsoft.com/office/drawing/2010/main" val="0"/>
+                        </a:ext>
+                      </a:extLst>
+                    </a:blip>
+                    <a:stretch>
+                      <a:fillRect/>
+                    </a:stretch>
+                  </pic:blipFill>
+                  <pic:spPr>
+                    <a:xfrm>
+                      <a:off x="0" y="0"/>
+                      <a:ext cx="4237399" cy="738836"/>
+                    </a:xfrm>
+                    <a:prstGeom prst="rect">
+                      <a:avLst/>
+                    </a:prstGeom>
+                  </pic:spPr>
+                </pic:pic>
+              </a:graphicData>
+            </a:graphic>
+          </wp:anchor>
+        </w:drawing>
+      </w:r>
+      <w:r>
+        <w:rPr>
+          <w:rFonts w:ascii="Arial" w:hAnsi="Arial" w:cs="Arial"/>
+          <w:b/>
+          <w:bCs/>
+          <w:shd w:val="clear" w:color="auto" w:fill="FAFDFA"/>
+        </w:rPr>
+        <w:t xml:space="preserve"> git log --oneline</w:t>
+      </w:r>
+      <w:r>
+        <w:rPr>
+          <w:rFonts w:ascii="Arial" w:hAnsi="Arial" w:cs="Arial"/>
+          <w:shd w:val="clear" w:color="auto" w:fill="FAFDFA"/>
+        </w:rPr>
+        <w:t xml:space="preserve"> muestra información mas resumida de las modificaciones realizadas.</w:t>
+      </w:r>
+    </w:p>
+    <w:p>
+      <w:pPr>
+        <w:rPr>
+          <w:rFonts w:ascii="Arial" w:hAnsi="Arial" w:cs="Arial"/>
+          <w:shd w:val="clear" w:color="auto" w:fill="FAFDFA"/>
+        </w:rPr>
+      </w:pPr>
+      <w:r>
+        <w:rPr>
+          <w:rFonts w:ascii="Arial" w:hAnsi="Arial" w:cs="Arial"/>
+          <w:b/>
+          <w:bCs/>
+          <w:noProof/>
+          <w:shd w:val="clear" w:color="auto" w:fill="FAFDFA"/>
+        </w:rPr>
+        <w:drawing>
+          <wp:anchor distT="0" distB="0" distL="114300" distR="114300" simplePos="0" relativeHeight="251668480" behindDoc="0" locked="0" layoutInCell="1" allowOverlap="1" wp14:anchorId="25BA4E16" wp14:editId="70A18D49">
+            <wp:simplePos x="0" y="0"/>
+            <wp:positionH relativeFrom="margin">
+              <wp:align>left</wp:align>
+            </wp:positionH>
+            <wp:positionV relativeFrom="paragraph">
+              <wp:posOffset>3175</wp:posOffset>
+            </wp:positionV>
+            <wp:extent cx="2332990" cy="2018665"/>
+            <wp:effectExtent l="0" t="0" r="0" b="635"/>
+            <wp:wrapSquare wrapText="bothSides"/>
+            <wp:docPr id="34345226" name="Imagen 1"/>
+            <wp:cNvGraphicFramePr>
+              <a:graphicFrameLocks xmlns:a="http://schemas.openxmlformats.org/drawingml/2006/main" noChangeAspect="1"/>
+            </wp:cNvGraphicFramePr>
+            <a:graphic xmlns:a="http://schemas.openxmlformats.org/drawingml/2006/main">
+              <a:graphicData uri="http://schemas.openxmlformats.org/drawingml/2006/picture">
+                <pic:pic xmlns:pic="http://schemas.openxmlformats.org/drawingml/2006/picture">
+                  <pic:nvPicPr>
+                    <pic:cNvPr id="34345226" name=""/>
+                    <pic:cNvPicPr/>
+                  </pic:nvPicPr>
+                  <pic:blipFill>
+                    <a:blip r:embed="rId20" cstate="print">
+                      <a:extLst>
+                        <a:ext uri="{28A0092B-C50C-407E-A947-70E740481C1C}">
+                          <a14:useLocalDpi xmlns:a14="http://schemas.microsoft.com/office/drawing/2010/main" val="0"/>
+                        </a:ext>
+                      </a:extLst>
+                    </a:blip>
+                    <a:stretch>
+                      <a:fillRect/>
+                    </a:stretch>
+                  </pic:blipFill>
+                  <pic:spPr>
+                    <a:xfrm>
+                      <a:off x="0" y="0"/>
+                      <a:ext cx="2332990" cy="2018665"/>
+                    </a:xfrm>
+                    <a:prstGeom prst="rect">
+                      <a:avLst/>
+                    </a:prstGeom>
+                  </pic:spPr>
+                </pic:pic>
+              </a:graphicData>
+            </a:graphic>
+            <wp14:sizeRelH relativeFrom="margin">
+              <wp14:pctWidth>0</wp14:pctWidth>
+            </wp14:sizeRelH>
+            <wp14:sizeRelV relativeFrom="margin">
+              <wp14:pctHeight>0</wp14:pctHeight>
+            </wp14:sizeRelV>
+          </wp:anchor>
+        </w:drawing>
+      </w:r>
+      <w:r>
+        <w:rPr>
+          <w:rFonts w:ascii="Arial" w:hAnsi="Arial" w:cs="Arial"/>
+          <w:b/>
+          <w:bCs/>
+          <w:shd w:val="clear" w:color="auto" w:fill="FAFDFA"/>
+        </w:rPr>
+        <w:t>git log -p</w:t>
+      </w:r>
+      <w:r>
+        <w:rPr>
+          <w:rFonts w:ascii="Arial" w:hAnsi="Arial" w:cs="Arial"/>
+          <w:b/>
+          <w:bCs/>
+          <w:shd w:val="clear" w:color="auto" w:fill="FAFDFA"/>
+        </w:rPr>
+        <w:t xml:space="preserve"> </w:t>
+      </w:r>
+      <w:r>
+        <w:rPr>
+          <w:rFonts w:ascii="Arial" w:hAnsi="Arial" w:cs="Arial"/>
+          <w:shd w:val="clear" w:color="auto" w:fill="FAFDFA"/>
+        </w:rPr>
+        <w:t>muestra información detallada de los cambios que se realizaron, información extensa de los cambios o actualizaciones que se hicieron por el autor</w:t>
+      </w:r>
+      <w:r>
+        <w:rPr>
+          <w:rFonts w:ascii="Arial" w:hAnsi="Arial" w:cs="Arial"/>
+          <w:shd w:val="clear" w:color="auto" w:fill="FAFDFA"/>
+        </w:rPr>
+        <w:t>.</w:t>
+      </w:r>
+    </w:p>
+    <w:p>
+      <w:pPr>
+        <w:rPr>
+          <w:rFonts w:ascii="Arial" w:hAnsi="Arial" w:cs="Arial"/>
+          <w:shd w:val="clear" w:color="auto" w:fill="FAFDFA"/>
+        </w:rPr>
+      </w:pPr>
+      <w:r>
+        <w:rPr>
+          <w:rFonts w:ascii="Arial" w:hAnsi="Arial" w:cs="Arial"/>
+          <w:shd w:val="clear" w:color="auto" w:fill="FAFDFA"/>
+        </w:rPr>
+        <w:t xml:space="preserve">Para salir de esta pantalla se presiona “q” al final de todo el </w:t>
+      </w:r>
+      <w:r>
+        <w:rPr>
+          <w:rFonts w:ascii="Arial" w:hAnsi="Arial" w:cs="Arial"/>
+          <w:shd w:val="clear" w:color="auto" w:fill="FAFDFA"/>
+        </w:rPr>
+        <w:t>código.</w:t>
+      </w:r>
+    </w:p>
+    <w:p>
+      <w:pPr>
+        <w:rPr>
+          <w:rFonts w:ascii="Arial" w:hAnsi="Arial" w:cs="Arial"/>
+          <w:shd w:val="clear" w:color="auto" w:fill="FAFDFA"/>
+        </w:rPr>
+      </w:pPr>
+    </w:p>
+    <w:p>
+      <w:pPr>
+        <w:rPr>
+          <w:rFonts w:ascii="Arial" w:hAnsi="Arial" w:cs="Arial"/>
+          <w:shd w:val="clear" w:color="auto" w:fill="FAFDFA"/>
+        </w:rPr>
+      </w:pPr>
+    </w:p>
+    <w:p>
+      <w:pPr>
+        <w:rPr>
+          <w:rFonts w:ascii="Arial" w:hAnsi="Arial" w:cs="Arial"/>
+          <w:shd w:val="clear" w:color="auto" w:fill="FAFDFA"/>
+        </w:rPr>
+      </w:pPr>
+    </w:p>
+    <w:p>
+      <w:pPr>
+        <w:rPr>
+          <w:rFonts w:ascii="Arial" w:hAnsi="Arial" w:cs="Arial"/>
+          <w:shd w:val="clear" w:color="auto" w:fill="FAFDFA"/>
+        </w:rPr>
+      </w:pPr>
+      <w:r>
+        <w:rPr>
+          <w:rFonts w:ascii="Arial" w:hAnsi="Arial" w:cs="Arial"/>
+          <w:b/>
+          <w:bCs/>
+          <w:noProof/>
+          <w:shd w:val="clear" w:color="auto" w:fill="FAFDFA"/>
+        </w:rPr>
+        <w:drawing>
+          <wp:anchor distT="0" distB="0" distL="114300" distR="114300" simplePos="0" relativeHeight="251669504" behindDoc="0" locked="0" layoutInCell="1" allowOverlap="1" wp14:anchorId="770565F5" wp14:editId="4414EA4E">
+            <wp:simplePos x="0" y="0"/>
+            <wp:positionH relativeFrom="margin">
+              <wp:posOffset>-248717</wp:posOffset>
+            </wp:positionH>
+            <wp:positionV relativeFrom="paragraph">
+              <wp:posOffset>181127</wp:posOffset>
+            </wp:positionV>
+            <wp:extent cx="3856355" cy="1696720"/>
+            <wp:effectExtent l="0" t="0" r="0" b="0"/>
+            <wp:wrapSquare wrapText="bothSides"/>
+            <wp:docPr id="588923341" name="Imagen 1" descr="Texto&#10;&#10;Descripción generada automáticamente"/>
+            <wp:cNvGraphicFramePr>
+              <a:graphicFrameLocks xmlns:a="http://schemas.openxmlformats.org/drawingml/2006/main" noChangeAspect="1"/>
+            </wp:cNvGraphicFramePr>
+            <a:graphic xmlns:a="http://schemas.openxmlformats.org/drawingml/2006/main">
+              <a:graphicData uri="http://schemas.openxmlformats.org/drawingml/2006/picture">
+                <pic:pic xmlns:pic="http://schemas.openxmlformats.org/drawingml/2006/picture">
+                  <pic:nvPicPr>
+                    <pic:cNvPr id="588923341" name="Imagen 1" descr="Texto&#10;&#10;Descripción generada automáticamente"/>
+                    <pic:cNvPicPr/>
+                  </pic:nvPicPr>
+                  <pic:blipFill>
+                    <a:blip r:embed="rId21" cstate="print">
+                      <a:extLst>
+                        <a:ext uri="{28A0092B-C50C-407E-A947-70E740481C1C}">
+                          <a14:useLocalDpi xmlns:a14="http://schemas.microsoft.com/office/drawing/2010/main" val="0"/>
+                        </a:ext>
+                      </a:extLst>
+                    </a:blip>
+                    <a:stretch>
+                      <a:fillRect/>
+                    </a:stretch>
+                  </pic:blipFill>
+                  <pic:spPr>
+                    <a:xfrm>
+                      <a:off x="0" y="0"/>
+                      <a:ext cx="3856355" cy="1696720"/>
+                    </a:xfrm>
+                    <a:prstGeom prst="rect">
+                      <a:avLst/>
+                    </a:prstGeom>
+                  </pic:spPr>
+                </pic:pic>
+              </a:graphicData>
+            </a:graphic>
+            <wp14:sizeRelH relativeFrom="margin">
+              <wp14:pctWidth>0</wp14:pctWidth>
+            </wp14:sizeRelH>
+            <wp14:sizeRelV relativeFrom="margin">
+              <wp14:pctHeight>0</wp14:pctHeight>
+            </wp14:sizeRelV>
+          </wp:anchor>
+        </w:drawing>
+      </w:r>
+    </w:p>
+    <w:p>
+      <w:pPr>
+        <w:rPr>
+          <w:rFonts w:ascii="Arial" w:hAnsi="Arial" w:cs="Arial"/>
+          <w:shd w:val="clear" w:color="auto" w:fill="FAFDFA"/>
+        </w:rPr>
+      </w:pPr>
+      <w:r>
+        <w:rPr>
+          <w:rFonts w:ascii="Arial" w:hAnsi="Arial" w:cs="Arial"/>
+          <w:shd w:val="clear" w:color="auto" w:fill="FAFDFA"/>
+        </w:rPr>
+        <w:t>Formas alternativas de mostrar los cambios o modificaciones realizados y por quien fueron hechos</w:t>
+      </w:r>
+      <w:r>
+        <w:rPr>
+          <w:rFonts w:ascii="Arial" w:hAnsi="Arial" w:cs="Arial"/>
+          <w:shd w:val="clear" w:color="auto" w:fill="FAFDFA"/>
+        </w:rPr>
+        <w:t>.</w:t>
+      </w:r>
+    </w:p>
+    <w:p>
+      <w:pPr>
+        <w:rPr>
+          <w:rFonts w:ascii="Arial" w:hAnsi="Arial" w:cs="Arial"/>
+          <w:shd w:val="clear" w:color="auto" w:fill="FAFDFA"/>
+        </w:rPr>
+      </w:pPr>
+    </w:p>
+    <w:p>
+      <w:pPr>
+        <w:rPr>
+          <w:rFonts w:ascii="Arial" w:hAnsi="Arial" w:cs="Arial"/>
+          <w:shd w:val="clear" w:color="auto" w:fill="FAFDFA"/>
+        </w:rPr>
+      </w:pPr>
+    </w:p>
+    <w:p>
+      <w:pPr>
+        <w:rPr>
+          <w:rFonts w:ascii="Arial" w:hAnsi="Arial" w:cs="Arial"/>
+          <w:shd w:val="clear" w:color="auto" w:fill="FAFDFA"/>
+        </w:rPr>
+      </w:pPr>
+    </w:p>
+    <w:p>
+      <w:pPr>
+        <w:rPr>
+          <w:rFonts w:ascii="Arial" w:hAnsi="Arial" w:cs="Arial"/>
+          <w:shd w:val="clear" w:color="auto" w:fill="FAFDFA"/>
+        </w:rPr>
+      </w:pPr>
+    </w:p>
+    <w:p>
+      <w:pPr>
+        <w:rPr>
+          <w:rFonts w:ascii="Arial" w:hAnsi="Arial" w:cs="Arial"/>
+          <w:shd w:val="clear" w:color="auto" w:fill="FAFDFA"/>
+        </w:rPr>
+      </w:pPr>
+    </w:p>
+    <w:p>
+      <w:pPr>
+        <w:rPr>
+          <w:rFonts w:ascii="Arial" w:hAnsi="Arial" w:cs="Arial"/>
+          <w:shd w:val="clear" w:color="auto" w:fill="FAFDFA"/>
+        </w:rPr>
+      </w:pPr>
+    </w:p>
+    <w:p>
+      <w:pPr>
+        <w:rPr>
+          <w:rFonts w:ascii="Arial" w:hAnsi="Arial" w:cs="Arial"/>
+          <w:shd w:val="clear" w:color="auto" w:fill="FAFDFA"/>
+        </w:rPr>
+      </w:pPr>
+      <w:r>
+        <w:rPr>
+          <w:rFonts w:ascii="Arial" w:hAnsi="Arial" w:cs="Arial"/>
+          <w:noProof/>
+          <w:shd w:val="clear" w:color="auto" w:fill="FAFDFA"/>
+        </w:rPr>
+        <w:lastRenderedPageBreak/>
+        <w:drawing>
+          <wp:anchor distT="0" distB="0" distL="114300" distR="114300" simplePos="0" relativeHeight="251670528" behindDoc="0" locked="0" layoutInCell="1" allowOverlap="1" wp14:anchorId="0DD627FE" wp14:editId="3C8240A5">
+            <wp:simplePos x="0" y="0"/>
+            <wp:positionH relativeFrom="margin">
+              <wp:posOffset>-387705</wp:posOffset>
+            </wp:positionH>
+            <wp:positionV relativeFrom="paragraph">
+              <wp:posOffset>76</wp:posOffset>
+            </wp:positionV>
+            <wp:extent cx="2506345" cy="1148080"/>
+            <wp:effectExtent l="0" t="0" r="8255" b="0"/>
+            <wp:wrapSquare wrapText="bothSides"/>
+            <wp:docPr id="538272242" name="Imagen 1" descr="Interfaz de usuario gráfica, Aplicación&#10;&#10;Descripción generada automáticamente"/>
+            <wp:cNvGraphicFramePr>
+              <a:graphicFrameLocks xmlns:a="http://schemas.openxmlformats.org/drawingml/2006/main" noChangeAspect="1"/>
+            </wp:cNvGraphicFramePr>
+            <a:graphic xmlns:a="http://schemas.openxmlformats.org/drawingml/2006/main">
+              <a:graphicData uri="http://schemas.openxmlformats.org/drawingml/2006/picture">
+                <pic:pic xmlns:pic="http://schemas.openxmlformats.org/drawingml/2006/picture">
+                  <pic:nvPicPr>
+                    <pic:cNvPr id="538272242" name="Imagen 1" descr="Interfaz de usuario gráfica, Aplicación&#10;&#10;Descripción generada automáticamente"/>
+                    <pic:cNvPicPr/>
+                  </pic:nvPicPr>
+                  <pic:blipFill>
+                    <a:blip r:embed="rId22" cstate="print">
+                      <a:extLst>
+                        <a:ext uri="{28A0092B-C50C-407E-A947-70E740481C1C}">
+                          <a14:useLocalDpi xmlns:a14="http://schemas.microsoft.com/office/drawing/2010/main" val="0"/>
+                        </a:ext>
+                      </a:extLst>
+                    </a:blip>
+                    <a:stretch>
+                      <a:fillRect/>
+                    </a:stretch>
+                  </pic:blipFill>
+                  <pic:spPr>
+                    <a:xfrm>
+                      <a:off x="0" y="0"/>
+                      <a:ext cx="2506345" cy="1148080"/>
+                    </a:xfrm>
+                    <a:prstGeom prst="rect">
+                      <a:avLst/>
+                    </a:prstGeom>
+                  </pic:spPr>
+                </pic:pic>
+              </a:graphicData>
+            </a:graphic>
+            <wp14:sizeRelH relativeFrom="margin">
+              <wp14:pctWidth>0</wp14:pctWidth>
+            </wp14:sizeRelH>
+            <wp14:sizeRelV relativeFrom="margin">
+              <wp14:pctHeight>0</wp14:pctHeight>
+            </wp14:sizeRelV>
+          </wp:anchor>
+        </w:drawing>
+      </w:r>
+      <w:r>
+        <w:rPr>
+          <w:rFonts w:ascii="Arial" w:hAnsi="Arial" w:cs="Arial"/>
+          <w:shd w:val="clear" w:color="auto" w:fill="FAFDFA"/>
+        </w:rPr>
+        <w:t>Para que git ignore una carpeta</w:t>
+      </w:r>
+      <w:r>
+        <w:rPr>
+          <w:rFonts w:ascii="Arial" w:hAnsi="Arial" w:cs="Arial"/>
+          <w:shd w:val="clear" w:color="auto" w:fill="FAFDFA"/>
+        </w:rPr>
+        <w:t xml:space="preserve"> o archivo</w:t>
+      </w:r>
+      <w:r>
+        <w:rPr>
+          <w:rFonts w:ascii="Arial" w:hAnsi="Arial" w:cs="Arial"/>
+          <w:shd w:val="clear" w:color="auto" w:fill="FAFDFA"/>
+        </w:rPr>
+        <w:t xml:space="preserve"> debemos crear un archivo dentro de la carpeta en nuestro EDD llamado </w:t>
+      </w:r>
+      <w:r>
+        <w:rPr>
+          <w:rFonts w:ascii="Arial" w:hAnsi="Arial" w:cs="Arial"/>
+          <w:b/>
+          <w:bCs/>
+          <w:shd w:val="clear" w:color="auto" w:fill="FAFDFA"/>
+        </w:rPr>
+        <w:t>.gitignore</w:t>
+      </w:r>
     </w:p>
     <w:p>
       <w:pPr>
@@ -1298,6 +2298,2028 @@
           <w:u w:val="single"/>
         </w:rPr>
       </w:pPr>
+    </w:p>
+    <w:p>
+      <w:pPr>
+        <w:rPr>
+          <w:rFonts w:ascii="Arial" w:hAnsi="Arial" w:cs="Arial"/>
+          <w:shd w:val="clear" w:color="auto" w:fill="FAFDFA"/>
+        </w:rPr>
+      </w:pPr>
+      <w:r>
+        <w:rPr>
+          <w:noProof/>
+          <w:u w:val="single"/>
+        </w:rPr>
+        <w:drawing>
+          <wp:anchor distT="0" distB="0" distL="114300" distR="114300" simplePos="0" relativeHeight="251671552" behindDoc="0" locked="0" layoutInCell="1" allowOverlap="1" wp14:anchorId="37CC67FF" wp14:editId="3E6E2835">
+            <wp:simplePos x="0" y="0"/>
+            <wp:positionH relativeFrom="margin">
+              <wp:posOffset>-387325</wp:posOffset>
+            </wp:positionH>
+            <wp:positionV relativeFrom="paragraph">
+              <wp:posOffset>84150</wp:posOffset>
+            </wp:positionV>
+            <wp:extent cx="4183380" cy="775335"/>
+            <wp:effectExtent l="0" t="0" r="7620" b="5715"/>
+            <wp:wrapSquare wrapText="bothSides"/>
+            <wp:docPr id="217799840" name="Imagen 1" descr="Texto&#10;&#10;Descripción generada automáticamente"/>
+            <wp:cNvGraphicFramePr>
+              <a:graphicFrameLocks xmlns:a="http://schemas.openxmlformats.org/drawingml/2006/main" noChangeAspect="1"/>
+            </wp:cNvGraphicFramePr>
+            <a:graphic xmlns:a="http://schemas.openxmlformats.org/drawingml/2006/main">
+              <a:graphicData uri="http://schemas.openxmlformats.org/drawingml/2006/picture">
+                <pic:pic xmlns:pic="http://schemas.openxmlformats.org/drawingml/2006/picture">
+                  <pic:nvPicPr>
+                    <pic:cNvPr id="217799840" name="Imagen 1" descr="Texto&#10;&#10;Descripción generada automáticamente"/>
+                    <pic:cNvPicPr/>
+                  </pic:nvPicPr>
+                  <pic:blipFill>
+                    <a:blip r:embed="rId23" cstate="print">
+                      <a:extLst>
+                        <a:ext uri="{28A0092B-C50C-407E-A947-70E740481C1C}">
+                          <a14:useLocalDpi xmlns:a14="http://schemas.microsoft.com/office/drawing/2010/main" val="0"/>
+                        </a:ext>
+                      </a:extLst>
+                    </a:blip>
+                    <a:stretch>
+                      <a:fillRect/>
+                    </a:stretch>
+                  </pic:blipFill>
+                  <pic:spPr>
+                    <a:xfrm>
+                      <a:off x="0" y="0"/>
+                      <a:ext cx="4183380" cy="775335"/>
+                    </a:xfrm>
+                    <a:prstGeom prst="rect">
+                      <a:avLst/>
+                    </a:prstGeom>
+                  </pic:spPr>
+                </pic:pic>
+              </a:graphicData>
+            </a:graphic>
+            <wp14:sizeRelH relativeFrom="margin">
+              <wp14:pctWidth>0</wp14:pctWidth>
+            </wp14:sizeRelH>
+            <wp14:sizeRelV relativeFrom="margin">
+              <wp14:pctHeight>0</wp14:pctHeight>
+            </wp14:sizeRelV>
+          </wp:anchor>
+        </w:drawing>
+      </w:r>
+      <w:r>
+        <w:rPr>
+          <w:rFonts w:ascii="Arial" w:hAnsi="Arial" w:cs="Arial"/>
+          <w:shd w:val="clear" w:color="auto" w:fill="FAFDFA"/>
+        </w:rPr>
+        <w:t xml:space="preserve">Despues se tiene que agregar con </w:t>
+      </w:r>
+      <w:r>
+        <w:rPr>
+          <w:rFonts w:ascii="Arial" w:hAnsi="Arial" w:cs="Arial"/>
+          <w:b/>
+          <w:bCs/>
+          <w:shd w:val="clear" w:color="auto" w:fill="FAFDFA"/>
+        </w:rPr>
+        <w:t>git add .gitignore</w:t>
+      </w:r>
+      <w:r>
+        <w:rPr>
+          <w:rFonts w:ascii="Arial" w:hAnsi="Arial" w:cs="Arial"/>
+          <w:b/>
+          <w:bCs/>
+          <w:shd w:val="clear" w:color="auto" w:fill="FAFDFA"/>
+        </w:rPr>
+        <w:t xml:space="preserve"> </w:t>
+      </w:r>
+      <w:r>
+        <w:rPr>
+          <w:rFonts w:ascii="Arial" w:hAnsi="Arial" w:cs="Arial"/>
+          <w:shd w:val="clear" w:color="auto" w:fill="FAFDFA"/>
+        </w:rPr>
+        <w:t>en el bash</w:t>
+      </w:r>
+      <w:r>
+        <w:rPr>
+          <w:rFonts w:ascii="Arial" w:hAnsi="Arial" w:cs="Arial"/>
+          <w:shd w:val="clear" w:color="auto" w:fill="FAFDFA"/>
+        </w:rPr>
+        <w:t xml:space="preserve"> y luego se tiene que poner </w:t>
+      </w:r>
+      <w:r>
+        <w:rPr>
+          <w:rFonts w:ascii="Arial" w:hAnsi="Arial" w:cs="Arial"/>
+          <w:b/>
+          <w:bCs/>
+          <w:shd w:val="clear" w:color="auto" w:fill="FAFDFA"/>
+        </w:rPr>
+        <w:t>git commit -m “el mensaje”</w:t>
+      </w:r>
+      <w:r>
+        <w:rPr>
+          <w:rFonts w:ascii="Arial" w:hAnsi="Arial" w:cs="Arial"/>
+          <w:b/>
+          <w:bCs/>
+          <w:shd w:val="clear" w:color="auto" w:fill="FAFDFA"/>
+        </w:rPr>
+        <w:t xml:space="preserve"> </w:t>
+      </w:r>
+      <w:r>
+        <w:rPr>
+          <w:rFonts w:ascii="Arial" w:hAnsi="Arial" w:cs="Arial"/>
+          <w:shd w:val="clear" w:color="auto" w:fill="FAFDFA"/>
+        </w:rPr>
+        <w:t>para dar la descripción de lo que se realizó en ese add</w:t>
+      </w:r>
+      <w:r>
+        <w:rPr>
+          <w:rFonts w:ascii="Arial" w:hAnsi="Arial" w:cs="Arial"/>
+          <w:shd w:val="clear" w:color="auto" w:fill="FAFDFA"/>
+        </w:rPr>
+        <w:t>.</w:t>
+      </w:r>
+    </w:p>
+    <w:p>
+      <w:pPr>
+        <w:rPr>
+          <w:rFonts w:ascii="Arial" w:hAnsi="Arial" w:cs="Arial"/>
+          <w:shd w:val="clear" w:color="auto" w:fill="FAFDFA"/>
+        </w:rPr>
+      </w:pPr>
+      <w:r>
+        <w:rPr>
+          <w:rFonts w:ascii="Arial" w:hAnsi="Arial" w:cs="Arial"/>
+          <w:shd w:val="clear" w:color="auto" w:fill="FAFDFA"/>
+        </w:rPr>
+        <w:t>Nunca se debe realizar un commit</w:t>
+      </w:r>
+      <w:r>
+        <w:rPr>
+          <w:rFonts w:ascii="Arial" w:hAnsi="Arial" w:cs="Arial"/>
+          <w:shd w:val="clear" w:color="auto" w:fill="FAFDFA"/>
+        </w:rPr>
+        <w:t xml:space="preserve"> (agregar un cambio y su descripción)</w:t>
+      </w:r>
+      <w:r>
+        <w:rPr>
+          <w:rFonts w:ascii="Arial" w:hAnsi="Arial" w:cs="Arial"/>
+          <w:shd w:val="clear" w:color="auto" w:fill="FAFDFA"/>
+        </w:rPr>
+        <w:t xml:space="preserve"> de un código que no funcione.</w:t>
+      </w:r>
+    </w:p>
+    <w:p>
+      <w:pPr>
+        <w:rPr>
+          <w:rFonts w:ascii="Arial" w:hAnsi="Arial" w:cs="Arial"/>
+          <w:shd w:val="clear" w:color="auto" w:fill="FAFDFA"/>
+        </w:rPr>
+      </w:pPr>
+      <w:r>
+        <w:rPr>
+          <w:rFonts w:ascii="Arial" w:hAnsi="Arial" w:cs="Arial"/>
+          <w:shd w:val="clear" w:color="auto" w:fill="FAFDFA"/>
+        </w:rPr>
+        <w:t>Cuando se corrige un bug o en cada alteración significativa se debe realizar un commit</w:t>
+      </w:r>
+    </w:p>
+    <w:p>
+      <w:pPr>
+        <w:rPr>
+          <w:rFonts w:ascii="Arial" w:hAnsi="Arial" w:cs="Arial"/>
+        </w:rPr>
+      </w:pPr>
+      <w:r>
+        <w:rPr>
+          <w:rFonts w:ascii="Arial" w:hAnsi="Arial" w:cs="Arial"/>
+        </w:rPr>
+        <w:t>Deberíamos generar un </w:t>
+      </w:r>
+      <w:r>
+        <w:rPr>
+          <w:rFonts w:ascii="Arial" w:hAnsi="Arial" w:cs="Arial"/>
+          <w:i/>
+          <w:iCs/>
+        </w:rPr>
+        <w:t>commit</w:t>
+      </w:r>
+      <w:r>
+        <w:rPr>
+          <w:rFonts w:ascii="Arial" w:hAnsi="Arial" w:cs="Arial"/>
+        </w:rPr>
+        <w:t> siempre que nuestra base de código esté en un estado que nos gustaría recordar. Nunca deberíamos tener </w:t>
+      </w:r>
+      <w:r>
+        <w:rPr>
+          <w:rFonts w:ascii="Arial" w:hAnsi="Arial" w:cs="Arial"/>
+          <w:i/>
+          <w:iCs/>
+        </w:rPr>
+        <w:t>commits</w:t>
+      </w:r>
+      <w:r>
+        <w:rPr>
+          <w:rFonts w:ascii="Arial" w:hAnsi="Arial" w:cs="Arial"/>
+        </w:rPr>
+        <w:t> de código que no funcionen, pero tampoco es interesante dejar el </w:t>
+      </w:r>
+      <w:r>
+        <w:rPr>
+          <w:rFonts w:ascii="Arial" w:hAnsi="Arial" w:cs="Arial"/>
+          <w:i/>
+          <w:iCs/>
+        </w:rPr>
+        <w:t>commit</w:t>
+      </w:r>
+      <w:r>
+        <w:rPr>
+          <w:rFonts w:ascii="Arial" w:hAnsi="Arial" w:cs="Arial"/>
+        </w:rPr>
+        <w:t> solo al final de una función.</w:t>
+      </w:r>
+    </w:p>
+    <w:p>
+      <w:pPr>
+        <w:rPr>
+          <w:rFonts w:ascii="Arial" w:hAnsi="Arial" w:cs="Arial"/>
+        </w:rPr>
+      </w:pPr>
+    </w:p>
+    <w:p>
+      <w:pPr>
+        <w:rPr>
+          <w:rFonts w:ascii="Arial" w:hAnsi="Arial" w:cs="Arial"/>
+        </w:rPr>
+      </w:pPr>
+      <w:r>
+        <w:rPr>
+          <w:rFonts w:ascii="Arial" w:hAnsi="Arial" w:cs="Arial"/>
+          <w:noProof/>
+        </w:rPr>
+        <w:drawing>
+          <wp:anchor distT="0" distB="0" distL="114300" distR="114300" simplePos="0" relativeHeight="251672576" behindDoc="0" locked="0" layoutInCell="1" allowOverlap="1" wp14:anchorId="3EAD90FE" wp14:editId="337398DF">
+            <wp:simplePos x="0" y="0"/>
+            <wp:positionH relativeFrom="column">
+              <wp:posOffset>1905</wp:posOffset>
+            </wp:positionH>
+            <wp:positionV relativeFrom="paragraph">
+              <wp:posOffset>3175</wp:posOffset>
+            </wp:positionV>
+            <wp:extent cx="1187450" cy="1371600"/>
+            <wp:effectExtent l="0" t="0" r="0" b="0"/>
+            <wp:wrapSquare wrapText="bothSides"/>
+            <wp:docPr id="2049237127" name="Imagen 1" descr="Texto&#10;&#10;Descripción generada automáticamente"/>
+            <wp:cNvGraphicFramePr>
+              <a:graphicFrameLocks xmlns:a="http://schemas.openxmlformats.org/drawingml/2006/main" noChangeAspect="1"/>
+            </wp:cNvGraphicFramePr>
+            <a:graphic xmlns:a="http://schemas.openxmlformats.org/drawingml/2006/main">
+              <a:graphicData uri="http://schemas.openxmlformats.org/drawingml/2006/picture">
+                <pic:pic xmlns:pic="http://schemas.openxmlformats.org/drawingml/2006/picture">
+                  <pic:nvPicPr>
+                    <pic:cNvPr id="2049237127" name="Imagen 1" descr="Texto&#10;&#10;Descripción generada automáticamente"/>
+                    <pic:cNvPicPr/>
+                  </pic:nvPicPr>
+                  <pic:blipFill>
+                    <a:blip r:embed="rId24">
+                      <a:extLst>
+                        <a:ext uri="{28A0092B-C50C-407E-A947-70E740481C1C}">
+                          <a14:useLocalDpi xmlns:a14="http://schemas.microsoft.com/office/drawing/2010/main" val="0"/>
+                        </a:ext>
+                      </a:extLst>
+                    </a:blip>
+                    <a:stretch>
+                      <a:fillRect/>
+                    </a:stretch>
+                  </pic:blipFill>
+                  <pic:spPr>
+                    <a:xfrm>
+                      <a:off x="0" y="0"/>
+                      <a:ext cx="1187450" cy="1371600"/>
+                    </a:xfrm>
+                    <a:prstGeom prst="rect">
+                      <a:avLst/>
+                    </a:prstGeom>
+                  </pic:spPr>
+                </pic:pic>
+              </a:graphicData>
+            </a:graphic>
+          </wp:anchor>
+        </w:drawing>
+      </w:r>
+      <w:r>
+        <w:rPr>
+          <w:rFonts w:ascii="Arial" w:hAnsi="Arial" w:cs="Arial"/>
+        </w:rPr>
+        <w:t xml:space="preserve">Para crear una carpeta desde git se pone el comando </w:t>
+      </w:r>
+      <w:r>
+        <w:rPr>
+          <w:rFonts w:ascii="Arial" w:hAnsi="Arial" w:cs="Arial"/>
+          <w:b/>
+          <w:bCs/>
+        </w:rPr>
+        <w:t>“mkdir</w:t>
+      </w:r>
+      <w:r>
+        <w:rPr>
+          <w:rFonts w:ascii="Arial" w:hAnsi="Arial" w:cs="Arial"/>
+        </w:rPr>
+        <w:t xml:space="preserve">” y el </w:t>
+      </w:r>
+      <w:r>
+        <w:rPr>
+          <w:rFonts w:ascii="Arial" w:hAnsi="Arial" w:cs="Arial"/>
+          <w:b/>
+          <w:bCs/>
+        </w:rPr>
+        <w:t>“nombre de la carpeta”</w:t>
+      </w:r>
+      <w:r>
+        <w:rPr>
+          <w:rFonts w:ascii="Arial" w:hAnsi="Arial" w:cs="Arial"/>
+          <w:b/>
+          <w:bCs/>
+        </w:rPr>
+        <w:t xml:space="preserve">, </w:t>
+      </w:r>
+      <w:r>
+        <w:rPr>
+          <w:rFonts w:ascii="Arial" w:hAnsi="Arial" w:cs="Arial"/>
+        </w:rPr>
+        <w:t xml:space="preserve">para </w:t>
+      </w:r>
+      <w:r>
+        <w:rPr>
+          <w:rFonts w:ascii="Arial" w:hAnsi="Arial" w:cs="Arial"/>
+          <w:b/>
+          <w:bCs/>
+        </w:rPr>
+        <w:t>volver atrás de una carpeta</w:t>
+      </w:r>
+      <w:r>
+        <w:rPr>
+          <w:rFonts w:ascii="Arial" w:hAnsi="Arial" w:cs="Arial"/>
+        </w:rPr>
+        <w:t xml:space="preserve"> se pone </w:t>
+      </w:r>
+      <w:r>
+        <w:rPr>
+          <w:rFonts w:ascii="Arial" w:hAnsi="Arial" w:cs="Arial"/>
+          <w:b/>
+          <w:bCs/>
+        </w:rPr>
+        <w:t>“cd ..”</w:t>
+      </w:r>
+      <w:r>
+        <w:rPr>
+          <w:rFonts w:ascii="Arial" w:hAnsi="Arial" w:cs="Arial"/>
+          <w:b/>
+          <w:bCs/>
+        </w:rPr>
+        <w:t xml:space="preserve">. </w:t>
+      </w:r>
+      <w:r>
+        <w:rPr>
+          <w:rFonts w:ascii="Arial" w:hAnsi="Arial" w:cs="Arial"/>
+        </w:rPr>
+        <w:t xml:space="preserve">Para volver 2 carpetas atrás se pone </w:t>
+      </w:r>
+      <w:r>
+        <w:rPr>
+          <w:rFonts w:ascii="Arial" w:hAnsi="Arial" w:cs="Arial"/>
+          <w:b/>
+          <w:bCs/>
+        </w:rPr>
+        <w:t>“cd ../..”</w:t>
+      </w:r>
+      <w:r>
+        <w:rPr>
+          <w:rFonts w:ascii="Arial" w:hAnsi="Arial" w:cs="Arial"/>
+        </w:rPr>
+        <w:t xml:space="preserve"> y así sucesivamente</w:t>
+      </w:r>
+      <w:r>
+        <w:rPr>
+          <w:rFonts w:ascii="Arial" w:hAnsi="Arial" w:cs="Arial"/>
+        </w:rPr>
+        <w:t>.</w:t>
+      </w:r>
+    </w:p>
+    <w:p>
+      <w:pPr>
+        <w:rPr>
+          <w:rFonts w:ascii="Arial" w:hAnsi="Arial" w:cs="Arial"/>
+          <w:b/>
+          <w:bCs/>
+        </w:rPr>
+      </w:pPr>
+    </w:p>
+    <w:p>
+      <w:pPr>
+        <w:rPr>
+          <w:rFonts w:ascii="Arial" w:hAnsi="Arial" w:cs="Arial"/>
+          <w:b/>
+          <w:bCs/>
+        </w:rPr>
+      </w:pPr>
+    </w:p>
+    <w:p>
+      <w:pPr>
+        <w:rPr>
+          <w:rFonts w:ascii="Arial" w:hAnsi="Arial" w:cs="Arial"/>
+          <w:b/>
+          <w:bCs/>
+        </w:rPr>
+      </w:pPr>
+      <w:r>
+        <w:rPr>
+          <w:rFonts w:ascii="Arial" w:hAnsi="Arial" w:cs="Arial"/>
+          <w:noProof/>
+        </w:rPr>
+        <w:drawing>
+          <wp:anchor distT="0" distB="0" distL="114300" distR="114300" simplePos="0" relativeHeight="251673600" behindDoc="0" locked="0" layoutInCell="1" allowOverlap="1" wp14:anchorId="18F31F31" wp14:editId="43716362">
+            <wp:simplePos x="0" y="0"/>
+            <wp:positionH relativeFrom="margin">
+              <wp:align>left</wp:align>
+            </wp:positionH>
+            <wp:positionV relativeFrom="paragraph">
+              <wp:posOffset>272415</wp:posOffset>
+            </wp:positionV>
+            <wp:extent cx="4189095" cy="424180"/>
+            <wp:effectExtent l="0" t="0" r="1905" b="0"/>
+            <wp:wrapSquare wrapText="bothSides"/>
+            <wp:docPr id="1057602024" name="Imagen 1"/>
+            <wp:cNvGraphicFramePr>
+              <a:graphicFrameLocks xmlns:a="http://schemas.openxmlformats.org/drawingml/2006/main" noChangeAspect="1"/>
+            </wp:cNvGraphicFramePr>
+            <a:graphic xmlns:a="http://schemas.openxmlformats.org/drawingml/2006/main">
+              <a:graphicData uri="http://schemas.openxmlformats.org/drawingml/2006/picture">
+                <pic:pic xmlns:pic="http://schemas.openxmlformats.org/drawingml/2006/picture">
+                  <pic:nvPicPr>
+                    <pic:cNvPr id="1057602024" name=""/>
+                    <pic:cNvPicPr/>
+                  </pic:nvPicPr>
+                  <pic:blipFill>
+                    <a:blip r:embed="rId25">
+                      <a:extLst>
+                        <a:ext uri="{28A0092B-C50C-407E-A947-70E740481C1C}">
+                          <a14:useLocalDpi xmlns:a14="http://schemas.microsoft.com/office/drawing/2010/main" val="0"/>
+                        </a:ext>
+                      </a:extLst>
+                    </a:blip>
+                    <a:stretch>
+                      <a:fillRect/>
+                    </a:stretch>
+                  </pic:blipFill>
+                  <pic:spPr>
+                    <a:xfrm>
+                      <a:off x="0" y="0"/>
+                      <a:ext cx="4189095" cy="424180"/>
+                    </a:xfrm>
+                    <a:prstGeom prst="rect">
+                      <a:avLst/>
+                    </a:prstGeom>
+                  </pic:spPr>
+                </pic:pic>
+              </a:graphicData>
+            </a:graphic>
+            <wp14:sizeRelH relativeFrom="margin">
+              <wp14:pctWidth>0</wp14:pctWidth>
+            </wp14:sizeRelH>
+            <wp14:sizeRelV relativeFrom="margin">
+              <wp14:pctHeight>0</wp14:pctHeight>
+            </wp14:sizeRelV>
+          </wp:anchor>
+        </w:drawing>
+      </w:r>
+    </w:p>
+    <w:p>
+      <w:pPr>
+        <w:rPr>
+          <w:rFonts w:ascii="Arial" w:hAnsi="Arial" w:cs="Arial"/>
+        </w:rPr>
+      </w:pPr>
+      <w:r>
+        <w:rPr>
+          <w:rFonts w:ascii="Arial" w:hAnsi="Arial" w:cs="Arial"/>
+          <w:b/>
+          <w:bCs/>
+        </w:rPr>
+        <w:t>“git init --bare”</w:t>
+      </w:r>
+      <w:r>
+        <w:rPr>
+          <w:rFonts w:ascii="Arial" w:hAnsi="Arial" w:cs="Arial"/>
+        </w:rPr>
+        <w:t xml:space="preserve"> sirve para controlar y guardar solo las modificaciones, indica que solo contiene las modificaciones de los archivos esa carpeta(Servidor).</w:t>
+      </w:r>
+      <w:r>
+        <w:rPr>
+          <w:rFonts w:ascii="Arial" w:hAnsi="Arial" w:cs="Arial"/>
+        </w:rPr>
+        <w:t xml:space="preserve"> </w:t>
+      </w:r>
+      <w:r>
+        <w:rPr>
+          <w:rFonts w:ascii="Arial" w:hAnsi="Arial" w:cs="Arial"/>
+        </w:rPr>
+        <w:t> Con este comando creamos un repositorio que no tendrá la </w:t>
+      </w:r>
+      <w:r>
+        <w:rPr>
+          <w:rFonts w:ascii="Arial" w:hAnsi="Arial" w:cs="Arial"/>
+          <w:i/>
+          <w:iCs/>
+        </w:rPr>
+        <w:t>working tree</w:t>
+      </w:r>
+      <w:r>
+        <w:rPr>
+          <w:rFonts w:ascii="Arial" w:hAnsi="Arial" w:cs="Arial"/>
+        </w:rPr>
+        <w:t>, o sea, no contendrá una copia de nuestros archivos. Como el repositorio servirá solo como servidor, para que otros miembros del equipo sincronicen sus trabajos, disminuimos espacio de almacenamiento de esta forma.</w:t>
+      </w:r>
+    </w:p>
+    <w:p>
+      <w:pPr>
+        <w:rPr>
+          <w:rFonts w:ascii="Arial" w:hAnsi="Arial" w:cs="Arial"/>
+        </w:rPr>
+      </w:pPr>
+      <w:r>
+        <w:rPr>
+          <w:rFonts w:ascii="Arial" w:hAnsi="Arial" w:cs="Arial"/>
+          <w:noProof/>
+        </w:rPr>
+        <w:lastRenderedPageBreak/>
+        <w:drawing>
+          <wp:inline distT="0" distB="0" distL="0" distR="0" wp14:anchorId="1AA38CBC" wp14:editId="31671004">
+            <wp:extent cx="5612130" cy="1390650"/>
+            <wp:effectExtent l="0" t="0" r="7620" b="0"/>
+            <wp:docPr id="1335152936" name="Imagen 1"/>
+            <wp:cNvGraphicFramePr>
+              <a:graphicFrameLocks xmlns:a="http://schemas.openxmlformats.org/drawingml/2006/main" noChangeAspect="1"/>
+            </wp:cNvGraphicFramePr>
+            <a:graphic xmlns:a="http://schemas.openxmlformats.org/drawingml/2006/main">
+              <a:graphicData uri="http://schemas.openxmlformats.org/drawingml/2006/picture">
+                <pic:pic xmlns:pic="http://schemas.openxmlformats.org/drawingml/2006/picture">
+                  <pic:nvPicPr>
+                    <pic:cNvPr id="1335152936" name=""/>
+                    <pic:cNvPicPr/>
+                  </pic:nvPicPr>
+                  <pic:blipFill>
+                    <a:blip r:embed="rId26"/>
+                    <a:stretch>
+                      <a:fillRect/>
+                    </a:stretch>
+                  </pic:blipFill>
+                  <pic:spPr>
+                    <a:xfrm>
+                      <a:off x="0" y="0"/>
+                      <a:ext cx="5612130" cy="1390650"/>
+                    </a:xfrm>
+                    <a:prstGeom prst="rect">
+                      <a:avLst/>
+                    </a:prstGeom>
+                  </pic:spPr>
+                </pic:pic>
+              </a:graphicData>
+            </a:graphic>
+          </wp:inline>
+        </w:drawing>
+      </w:r>
+      <w:r>
+        <w:rPr>
+          <w:rFonts w:ascii="Arial" w:hAnsi="Arial" w:cs="Arial"/>
+        </w:rPr>
+        <w:t>Para agregar un servidor remoto a nuestro servidor local se usa el comando:</w:t>
+      </w:r>
+      <w:r>
+        <w:rPr>
+          <w:rFonts w:ascii="Arial" w:hAnsi="Arial" w:cs="Arial"/>
+        </w:rPr>
+        <w:t xml:space="preserve"> </w:t>
+      </w:r>
+      <w:r>
+        <w:rPr>
+          <w:rFonts w:ascii="Arial" w:hAnsi="Arial" w:cs="Arial"/>
+          <w:b/>
+          <w:bCs/>
+        </w:rPr>
+        <w:t>“git remote add” “seguido del nombre del servidor” y “la ruta de la carpeta”</w:t>
+      </w:r>
+      <w:r>
+        <w:rPr>
+          <w:rFonts w:ascii="Arial" w:hAnsi="Arial" w:cs="Arial"/>
+          <w:b/>
+          <w:bCs/>
+        </w:rPr>
+        <w:t xml:space="preserve"> </w:t>
+      </w:r>
+      <w:r>
+        <w:rPr>
+          <w:rFonts w:ascii="Arial" w:hAnsi="Arial" w:cs="Arial"/>
+        </w:rPr>
+        <w:t>(es importante remarcar que cuando hay espacios en el nombre de la carpeta se debe de agregar</w:t>
+      </w:r>
+      <w:r>
+        <w:rPr>
+          <w:rFonts w:ascii="Arial" w:hAnsi="Arial" w:cs="Arial"/>
+        </w:rPr>
+        <w:t xml:space="preserve"> comillas</w:t>
+      </w:r>
+      <w:r>
+        <w:rPr>
+          <w:rFonts w:ascii="Arial" w:hAnsi="Arial" w:cs="Arial"/>
+        </w:rPr>
+        <w:t xml:space="preserve"> “en</w:t>
+      </w:r>
+      <w:r>
+        <w:rPr>
+          <w:rFonts w:ascii="Arial" w:hAnsi="Arial" w:cs="Arial"/>
+        </w:rPr>
+        <w:t>/</w:t>
+      </w:r>
+      <w:r>
+        <w:rPr>
+          <w:rFonts w:ascii="Arial" w:hAnsi="Arial" w:cs="Arial"/>
+        </w:rPr>
+        <w:t>la</w:t>
+      </w:r>
+      <w:r>
+        <w:rPr>
+          <w:rFonts w:ascii="Arial" w:hAnsi="Arial" w:cs="Arial"/>
+        </w:rPr>
+        <w:t>/</w:t>
+      </w:r>
+      <w:r>
+        <w:rPr>
+          <w:rFonts w:ascii="Arial" w:hAnsi="Arial" w:cs="Arial"/>
+        </w:rPr>
+        <w:t>ruta” para que lo tome como un solo parámetro y funcione)</w:t>
+      </w:r>
+      <w:r>
+        <w:rPr>
+          <w:rFonts w:ascii="Arial" w:hAnsi="Arial" w:cs="Arial"/>
+        </w:rPr>
+        <w:t>.</w:t>
+      </w:r>
+    </w:p>
+    <w:p>
+      <w:pPr>
+        <w:rPr>
+          <w:rFonts w:ascii="Arial" w:hAnsi="Arial" w:cs="Arial"/>
+        </w:rPr>
+      </w:pPr>
+      <w:r>
+        <w:rPr>
+          <w:rFonts w:ascii="Arial" w:hAnsi="Arial" w:cs="Arial"/>
+          <w:b/>
+          <w:bCs/>
+        </w:rPr>
+        <w:t>“git remote”</w:t>
+      </w:r>
+      <w:r>
+        <w:rPr>
+          <w:rFonts w:ascii="Arial" w:hAnsi="Arial" w:cs="Arial"/>
+        </w:rPr>
+        <w:t xml:space="preserve"> muestra los servidores locales creados.</w:t>
+      </w:r>
+    </w:p>
+    <w:p>
+      <w:pPr>
+        <w:rPr>
+          <w:rFonts w:ascii="Arial" w:hAnsi="Arial" w:cs="Arial"/>
+        </w:rPr>
+      </w:pPr>
+      <w:r>
+        <w:rPr>
+          <w:rFonts w:ascii="Arial" w:hAnsi="Arial" w:cs="Arial"/>
+          <w:b/>
+          <w:bCs/>
+        </w:rPr>
+        <w:t>“git remote -v”</w:t>
+      </w:r>
+      <w:r>
+        <w:rPr>
+          <w:rFonts w:ascii="Arial" w:hAnsi="Arial" w:cs="Arial"/>
+          <w:b/>
+          <w:bCs/>
+        </w:rPr>
+        <w:t xml:space="preserve"> </w:t>
+      </w:r>
+      <w:r>
+        <w:rPr>
+          <w:rFonts w:ascii="Arial" w:hAnsi="Arial" w:cs="Arial"/>
+        </w:rPr>
+        <w:t>muestra de donde se envían y donde se obtienen los datos (fetch lugar donde se obtienen los datos/push lugar donde se envían los datos).</w:t>
+      </w:r>
+    </w:p>
+    <w:p>
+      <w:pPr>
+        <w:rPr>
+          <w:rFonts w:ascii="Arial" w:hAnsi="Arial" w:cs="Arial"/>
+        </w:rPr>
+      </w:pPr>
+      <w:r>
+        <w:rPr>
+          <w:rFonts w:ascii="Arial" w:hAnsi="Arial" w:cs="Arial"/>
+          <w:noProof/>
+        </w:rPr>
+        <w:drawing>
+          <wp:anchor distT="0" distB="0" distL="114300" distR="114300" simplePos="0" relativeHeight="251674624" behindDoc="0" locked="0" layoutInCell="1" allowOverlap="1" wp14:anchorId="25A3713D" wp14:editId="2710CD29">
+            <wp:simplePos x="0" y="0"/>
+            <wp:positionH relativeFrom="margin">
+              <wp:align>left</wp:align>
+            </wp:positionH>
+            <wp:positionV relativeFrom="paragraph">
+              <wp:posOffset>-3175</wp:posOffset>
+            </wp:positionV>
+            <wp:extent cx="3796030" cy="549275"/>
+            <wp:effectExtent l="0" t="0" r="0" b="3175"/>
+            <wp:wrapSquare wrapText="bothSides"/>
+            <wp:docPr id="362032498" name="Imagen 1" descr="Texto&#10;&#10;Descripción generada automáticamente"/>
+            <wp:cNvGraphicFramePr>
+              <a:graphicFrameLocks xmlns:a="http://schemas.openxmlformats.org/drawingml/2006/main" noChangeAspect="1"/>
+            </wp:cNvGraphicFramePr>
+            <a:graphic xmlns:a="http://schemas.openxmlformats.org/drawingml/2006/main">
+              <a:graphicData uri="http://schemas.openxmlformats.org/drawingml/2006/picture">
+                <pic:pic xmlns:pic="http://schemas.openxmlformats.org/drawingml/2006/picture">
+                  <pic:nvPicPr>
+                    <pic:cNvPr id="362032498" name="Imagen 1" descr="Texto&#10;&#10;Descripción generada automáticamente"/>
+                    <pic:cNvPicPr/>
+                  </pic:nvPicPr>
+                  <pic:blipFill>
+                    <a:blip r:embed="rId27">
+                      <a:extLst>
+                        <a:ext uri="{28A0092B-C50C-407E-A947-70E740481C1C}">
+                          <a14:useLocalDpi xmlns:a14="http://schemas.microsoft.com/office/drawing/2010/main" val="0"/>
+                        </a:ext>
+                      </a:extLst>
+                    </a:blip>
+                    <a:stretch>
+                      <a:fillRect/>
+                    </a:stretch>
+                  </pic:blipFill>
+                  <pic:spPr>
+                    <a:xfrm>
+                      <a:off x="0" y="0"/>
+                      <a:ext cx="3824478" cy="553802"/>
+                    </a:xfrm>
+                    <a:prstGeom prst="rect">
+                      <a:avLst/>
+                    </a:prstGeom>
+                  </pic:spPr>
+                </pic:pic>
+              </a:graphicData>
+            </a:graphic>
+            <wp14:sizeRelH relativeFrom="margin">
+              <wp14:pctWidth>0</wp14:pctWidth>
+            </wp14:sizeRelH>
+            <wp14:sizeRelV relativeFrom="margin">
+              <wp14:pctHeight>0</wp14:pctHeight>
+            </wp14:sizeRelV>
+          </wp:anchor>
+        </w:drawing>
+      </w:r>
+      <w:r>
+        <w:rPr>
+          <w:rFonts w:ascii="Arial" w:hAnsi="Arial" w:cs="Arial"/>
+        </w:rPr>
+        <w:t>Para copiar el contenido de un servidor a otra carpeta</w:t>
+      </w:r>
+    </w:p>
+    <w:p>
+      <w:pPr>
+        <w:rPr>
+          <w:rFonts w:ascii="Arial" w:hAnsi="Arial" w:cs="Arial"/>
+        </w:rPr>
+      </w:pPr>
+      <w:r>
+        <w:rPr>
+          <w:rFonts w:ascii="Arial" w:hAnsi="Arial" w:cs="Arial"/>
+        </w:rPr>
+        <w:t>Se utiliza “</w:t>
+      </w:r>
+      <w:r>
+        <w:rPr>
+          <w:rFonts w:ascii="Arial" w:hAnsi="Arial" w:cs="Arial"/>
+          <w:b/>
+          <w:bCs/>
+        </w:rPr>
+        <w:t>git clone /y/la/ruta</w:t>
+      </w:r>
+      <w:r>
+        <w:rPr>
+          <w:rFonts w:ascii="Arial" w:hAnsi="Arial" w:cs="Arial"/>
+          <w:b/>
+          <w:bCs/>
+        </w:rPr>
+        <w:t xml:space="preserve">/del repositorio” un espacio “nombre de la carpeta” </w:t>
+      </w:r>
+      <w:r>
+        <w:rPr>
+          <w:rFonts w:ascii="Arial" w:hAnsi="Arial" w:cs="Arial"/>
+        </w:rPr>
+        <w:t>para crear una nueva carpeta</w:t>
+      </w:r>
+      <w:r>
+        <w:rPr>
+          <w:rFonts w:ascii="Arial" w:hAnsi="Arial" w:cs="Arial"/>
+        </w:rPr>
+        <w:t>.</w:t>
+      </w:r>
+    </w:p>
+    <w:p>
+      <w:pPr>
+        <w:rPr>
+          <w:rFonts w:ascii="Arial" w:hAnsi="Arial" w:cs="Arial"/>
+          <w:b/>
+          <w:bCs/>
+        </w:rPr>
+      </w:pPr>
+      <w:r>
+        <w:rPr>
+          <w:rFonts w:ascii="Arial" w:hAnsi="Arial" w:cs="Arial"/>
+          <w:noProof/>
+        </w:rPr>
+        <w:drawing>
+          <wp:anchor distT="0" distB="0" distL="114300" distR="114300" simplePos="0" relativeHeight="251675648" behindDoc="0" locked="0" layoutInCell="1" allowOverlap="1" wp14:anchorId="042324E7" wp14:editId="0192960D">
+            <wp:simplePos x="0" y="0"/>
+            <wp:positionH relativeFrom="column">
+              <wp:posOffset>2515</wp:posOffset>
+            </wp:positionH>
+            <wp:positionV relativeFrom="paragraph">
+              <wp:posOffset>2464</wp:posOffset>
+            </wp:positionV>
+            <wp:extent cx="4082927" cy="929030"/>
+            <wp:effectExtent l="0" t="0" r="0" b="4445"/>
+            <wp:wrapSquare wrapText="bothSides"/>
+            <wp:docPr id="961779953" name="Imagen 1" descr="Texto&#10;&#10;Descripción generada automáticamente"/>
+            <wp:cNvGraphicFramePr>
+              <a:graphicFrameLocks xmlns:a="http://schemas.openxmlformats.org/drawingml/2006/main" noChangeAspect="1"/>
+            </wp:cNvGraphicFramePr>
+            <a:graphic xmlns:a="http://schemas.openxmlformats.org/drawingml/2006/main">
+              <a:graphicData uri="http://schemas.openxmlformats.org/drawingml/2006/picture">
+                <pic:pic xmlns:pic="http://schemas.openxmlformats.org/drawingml/2006/picture">
+                  <pic:nvPicPr>
+                    <pic:cNvPr id="961779953" name="Imagen 1" descr="Texto&#10;&#10;Descripción generada automáticamente"/>
+                    <pic:cNvPicPr/>
+                  </pic:nvPicPr>
+                  <pic:blipFill>
+                    <a:blip r:embed="rId28">
+                      <a:extLst>
+                        <a:ext uri="{28A0092B-C50C-407E-A947-70E740481C1C}">
+                          <a14:useLocalDpi xmlns:a14="http://schemas.microsoft.com/office/drawing/2010/main" val="0"/>
+                        </a:ext>
+                      </a:extLst>
+                    </a:blip>
+                    <a:stretch>
+                      <a:fillRect/>
+                    </a:stretch>
+                  </pic:blipFill>
+                  <pic:spPr>
+                    <a:xfrm>
+                      <a:off x="0" y="0"/>
+                      <a:ext cx="4082927" cy="929030"/>
+                    </a:xfrm>
+                    <a:prstGeom prst="rect">
+                      <a:avLst/>
+                    </a:prstGeom>
+                  </pic:spPr>
+                </pic:pic>
+              </a:graphicData>
+            </a:graphic>
+          </wp:anchor>
+        </w:drawing>
+      </w:r>
+      <w:r>
+        <w:rPr>
+          <w:rFonts w:ascii="Arial" w:hAnsi="Arial" w:cs="Arial"/>
+        </w:rPr>
+        <w:t xml:space="preserve">para enviar los datos de un lugar a otro se pone </w:t>
+      </w:r>
+      <w:r>
+        <w:rPr>
+          <w:rFonts w:ascii="Arial" w:hAnsi="Arial" w:cs="Arial"/>
+          <w:b/>
+          <w:bCs/>
+        </w:rPr>
+        <w:t>“git push *nombredelservidor* master”</w:t>
+      </w:r>
+    </w:p>
+    <w:p>
+      <w:pPr>
+        <w:rPr>
+          <w:rFonts w:ascii="Arial" w:hAnsi="Arial" w:cs="Arial"/>
+        </w:rPr>
+      </w:pPr>
+      <w:r>
+        <w:rPr>
+          <w:rFonts w:ascii="Arial" w:hAnsi="Arial" w:cs="Arial"/>
+        </w:rPr>
+        <w:t>De esta forma enviamos las modificaciones de nuestra </w:t>
+      </w:r>
+      <w:r>
+        <w:rPr>
+          <w:rFonts w:ascii="Arial" w:hAnsi="Arial" w:cs="Arial"/>
+          <w:i/>
+          <w:iCs/>
+        </w:rPr>
+        <w:t>Branch</w:t>
+      </w:r>
+      <w:r>
+        <w:rPr>
+          <w:rFonts w:ascii="Arial" w:hAnsi="Arial" w:cs="Arial"/>
+        </w:rPr>
+        <w:t> master (hablaremos más sobre branches dentro de poco) hacia el repositorio remoto. Basta con substituir [repositorio] por el nombre que dimos al repositorio al agregarlo. Ahora, para traer los datos que están en el repositorio remoto, podemos utilizar git pull [repositorio] master.</w:t>
+      </w:r>
+    </w:p>
+    <w:p>
+      <w:pPr>
+        <w:rPr>
+          <w:rFonts w:ascii="Arial" w:hAnsi="Arial" w:cs="Arial"/>
+          <w:b/>
+          <w:bCs/>
+        </w:rPr>
+      </w:pPr>
+      <w:r>
+        <w:rPr>
+          <w:rFonts w:ascii="Arial" w:hAnsi="Arial" w:cs="Arial"/>
+          <w:b/>
+          <w:bCs/>
+          <w:noProof/>
+        </w:rPr>
+        <w:drawing>
+          <wp:anchor distT="0" distB="0" distL="114300" distR="114300" simplePos="0" relativeHeight="251676672" behindDoc="0" locked="0" layoutInCell="1" allowOverlap="1" wp14:anchorId="560032BB" wp14:editId="1C804A6D">
+            <wp:simplePos x="0" y="0"/>
+            <wp:positionH relativeFrom="margin">
+              <wp:align>left</wp:align>
+            </wp:positionH>
+            <wp:positionV relativeFrom="paragraph">
+              <wp:posOffset>277495</wp:posOffset>
+            </wp:positionV>
+            <wp:extent cx="3975735" cy="563245"/>
+            <wp:effectExtent l="0" t="0" r="5715" b="8255"/>
+            <wp:wrapSquare wrapText="bothSides"/>
+            <wp:docPr id="2027245692" name="Imagen 1" descr="Texto&#10;&#10;Descripción generada automáticamente"/>
+            <wp:cNvGraphicFramePr>
+              <a:graphicFrameLocks xmlns:a="http://schemas.openxmlformats.org/drawingml/2006/main" noChangeAspect="1"/>
+            </wp:cNvGraphicFramePr>
+            <a:graphic xmlns:a="http://schemas.openxmlformats.org/drawingml/2006/main">
+              <a:graphicData uri="http://schemas.openxmlformats.org/drawingml/2006/picture">
+                <pic:pic xmlns:pic="http://schemas.openxmlformats.org/drawingml/2006/picture">
+                  <pic:nvPicPr>
+                    <pic:cNvPr id="2027245692" name="Imagen 1" descr="Texto&#10;&#10;Descripción generada automáticamente"/>
+                    <pic:cNvPicPr/>
+                  </pic:nvPicPr>
+                  <pic:blipFill>
+                    <a:blip r:embed="rId29" cstate="print">
+                      <a:extLst>
+                        <a:ext uri="{28A0092B-C50C-407E-A947-70E740481C1C}">
+                          <a14:useLocalDpi xmlns:a14="http://schemas.microsoft.com/office/drawing/2010/main" val="0"/>
+                        </a:ext>
+                      </a:extLst>
+                    </a:blip>
+                    <a:stretch>
+                      <a:fillRect/>
+                    </a:stretch>
+                  </pic:blipFill>
+                  <pic:spPr>
+                    <a:xfrm>
+                      <a:off x="0" y="0"/>
+                      <a:ext cx="3975735" cy="563245"/>
+                    </a:xfrm>
+                    <a:prstGeom prst="rect">
+                      <a:avLst/>
+                    </a:prstGeom>
+                  </pic:spPr>
+                </pic:pic>
+              </a:graphicData>
+            </a:graphic>
+            <wp14:sizeRelH relativeFrom="margin">
+              <wp14:pctWidth>0</wp14:pctWidth>
+            </wp14:sizeRelH>
+            <wp14:sizeRelV relativeFrom="margin">
+              <wp14:pctHeight>0</wp14:pctHeight>
+            </wp14:sizeRelV>
+          </wp:anchor>
+        </w:drawing>
+      </w:r>
+    </w:p>
+    <w:p>
+      <w:pPr>
+        <w:rPr>
+          <w:rFonts w:ascii="Arial" w:hAnsi="Arial" w:cs="Arial"/>
+          <w:b/>
+          <w:bCs/>
+        </w:rPr>
+      </w:pPr>
+      <w:r>
+        <w:rPr>
+          <w:rFonts w:ascii="Arial" w:hAnsi="Arial" w:cs="Arial"/>
+        </w:rPr>
+        <w:t xml:space="preserve">git pone por defecto el nombre origin al agregar un repositorio, para cambiar ese nombre se pone el comando </w:t>
+      </w:r>
+      <w:r>
+        <w:rPr>
+          <w:rFonts w:ascii="Arial" w:hAnsi="Arial" w:cs="Arial"/>
+          <w:b/>
+          <w:bCs/>
+        </w:rPr>
+        <w:t>“git remote rename origin *nombre nuevo*”</w:t>
+      </w:r>
+    </w:p>
+    <w:p>
+      <w:pPr>
+        <w:rPr>
+          <w:rFonts w:ascii="Arial" w:hAnsi="Arial" w:cs="Arial"/>
+        </w:rPr>
+      </w:pPr>
+      <w:r>
+        <w:rPr>
+          <w:rFonts w:ascii="Arial" w:hAnsi="Arial" w:cs="Arial"/>
+          <w:b/>
+          <w:bCs/>
+          <w:noProof/>
+        </w:rPr>
+        <w:drawing>
+          <wp:anchor distT="0" distB="0" distL="114300" distR="114300" simplePos="0" relativeHeight="251677696" behindDoc="0" locked="0" layoutInCell="1" allowOverlap="1" wp14:anchorId="38BDCBAA" wp14:editId="2C749540">
+            <wp:simplePos x="0" y="0"/>
+            <wp:positionH relativeFrom="margin">
+              <wp:align>left</wp:align>
+            </wp:positionH>
+            <wp:positionV relativeFrom="paragraph">
+              <wp:posOffset>-635</wp:posOffset>
+            </wp:positionV>
+            <wp:extent cx="4153535" cy="855345"/>
+            <wp:effectExtent l="0" t="0" r="0" b="1905"/>
+            <wp:wrapSquare wrapText="bothSides"/>
+            <wp:docPr id="1226290484" name="Imagen 1" descr="Texto&#10;&#10;Descripción generada automáticamente"/>
+            <wp:cNvGraphicFramePr>
+              <a:graphicFrameLocks xmlns:a="http://schemas.openxmlformats.org/drawingml/2006/main" noChangeAspect="1"/>
+            </wp:cNvGraphicFramePr>
+            <a:graphic xmlns:a="http://schemas.openxmlformats.org/drawingml/2006/main">
+              <a:graphicData uri="http://schemas.openxmlformats.org/drawingml/2006/picture">
+                <pic:pic xmlns:pic="http://schemas.openxmlformats.org/drawingml/2006/picture">
+                  <pic:nvPicPr>
+                    <pic:cNvPr id="1226290484" name="Imagen 1" descr="Texto&#10;&#10;Descripción generada automáticamente"/>
+                    <pic:cNvPicPr/>
+                  </pic:nvPicPr>
+                  <pic:blipFill>
+                    <a:blip r:embed="rId30" cstate="print">
+                      <a:extLst>
+                        <a:ext uri="{28A0092B-C50C-407E-A947-70E740481C1C}">
+                          <a14:useLocalDpi xmlns:a14="http://schemas.microsoft.com/office/drawing/2010/main" val="0"/>
+                        </a:ext>
+                      </a:extLst>
+                    </a:blip>
+                    <a:stretch>
+                      <a:fillRect/>
+                    </a:stretch>
+                  </pic:blipFill>
+                  <pic:spPr>
+                    <a:xfrm>
+                      <a:off x="0" y="0"/>
+                      <a:ext cx="4153535" cy="855345"/>
+                    </a:xfrm>
+                    <a:prstGeom prst="rect">
+                      <a:avLst/>
+                    </a:prstGeom>
+                  </pic:spPr>
+                </pic:pic>
+              </a:graphicData>
+            </a:graphic>
+            <wp14:sizeRelH relativeFrom="margin">
+              <wp14:pctWidth>0</wp14:pctWidth>
+            </wp14:sizeRelH>
+            <wp14:sizeRelV relativeFrom="margin">
+              <wp14:pctHeight>0</wp14:pctHeight>
+            </wp14:sizeRelV>
+          </wp:anchor>
+        </w:drawing>
+      </w:r>
+      <w:r>
+        <w:rPr>
+          <w:rFonts w:ascii="Arial" w:hAnsi="Arial" w:cs="Arial"/>
+          <w:b/>
+          <w:bCs/>
+        </w:rPr>
+        <w:t xml:space="preserve">“git pull </w:t>
+      </w:r>
+      <w:r>
+        <w:rPr>
+          <w:rFonts w:ascii="Arial" w:hAnsi="Arial" w:cs="Arial"/>
+          <w:b/>
+          <w:bCs/>
+        </w:rPr>
+        <w:t>*nombre</w:t>
+      </w:r>
+      <w:r>
+        <w:rPr>
+          <w:rFonts w:ascii="Arial" w:hAnsi="Arial" w:cs="Arial"/>
+          <w:b/>
+          <w:bCs/>
+        </w:rPr>
+        <w:t>servidor</w:t>
+      </w:r>
+      <w:r>
+        <w:rPr>
+          <w:rFonts w:ascii="Arial" w:hAnsi="Arial" w:cs="Arial"/>
+          <w:b/>
+          <w:bCs/>
+        </w:rPr>
+        <w:t>*</w:t>
+      </w:r>
+      <w:r>
+        <w:rPr>
+          <w:rFonts w:ascii="Arial" w:hAnsi="Arial" w:cs="Arial"/>
+          <w:b/>
+          <w:bCs/>
+        </w:rPr>
+        <w:t xml:space="preserve"> master”</w:t>
+      </w:r>
+      <w:r>
+        <w:rPr>
+          <w:rFonts w:ascii="Arial" w:hAnsi="Arial" w:cs="Arial"/>
+          <w:b/>
+          <w:bCs/>
+        </w:rPr>
+        <w:t xml:space="preserve"> </w:t>
+      </w:r>
+      <w:r>
+        <w:rPr>
+          <w:rFonts w:ascii="Arial" w:hAnsi="Arial" w:cs="Arial"/>
+        </w:rPr>
+        <w:t>envia los archivos del servidor local a otra carpeta</w:t>
+      </w:r>
+    </w:p>
+    <w:p>
+      <w:pPr>
+        <w:rPr>
+          <w:rFonts w:ascii="Arial" w:hAnsi="Arial" w:cs="Arial"/>
+        </w:rPr>
+      </w:pPr>
+      <w:r>
+        <w:rPr>
+          <w:rFonts w:ascii="Arial" w:hAnsi="Arial" w:cs="Arial"/>
+          <w:noProof/>
+        </w:rPr>
+        <w:lastRenderedPageBreak/>
+        <w:drawing>
+          <wp:anchor distT="0" distB="0" distL="114300" distR="114300" simplePos="0" relativeHeight="251678720" behindDoc="0" locked="0" layoutInCell="1" allowOverlap="1" wp14:anchorId="3B261661" wp14:editId="6D07708B">
+            <wp:simplePos x="0" y="0"/>
+            <wp:positionH relativeFrom="margin">
+              <wp:align>left</wp:align>
+            </wp:positionH>
+            <wp:positionV relativeFrom="paragraph">
+              <wp:posOffset>0</wp:posOffset>
+            </wp:positionV>
+            <wp:extent cx="4405630" cy="1660525"/>
+            <wp:effectExtent l="0" t="0" r="0" b="0"/>
+            <wp:wrapSquare wrapText="bothSides"/>
+            <wp:docPr id="497930702" name="Imagen 1" descr="Texto&#10;&#10;Descripción generada automáticamente"/>
+            <wp:cNvGraphicFramePr>
+              <a:graphicFrameLocks xmlns:a="http://schemas.openxmlformats.org/drawingml/2006/main" noChangeAspect="1"/>
+            </wp:cNvGraphicFramePr>
+            <a:graphic xmlns:a="http://schemas.openxmlformats.org/drawingml/2006/main">
+              <a:graphicData uri="http://schemas.openxmlformats.org/drawingml/2006/picture">
+                <pic:pic xmlns:pic="http://schemas.openxmlformats.org/drawingml/2006/picture">
+                  <pic:nvPicPr>
+                    <pic:cNvPr id="497930702" name="Imagen 1" descr="Texto&#10;&#10;Descripción generada automáticamente"/>
+                    <pic:cNvPicPr/>
+                  </pic:nvPicPr>
+                  <pic:blipFill>
+                    <a:blip r:embed="rId31">
+                      <a:extLst>
+                        <a:ext uri="{28A0092B-C50C-407E-A947-70E740481C1C}">
+                          <a14:useLocalDpi xmlns:a14="http://schemas.microsoft.com/office/drawing/2010/main" val="0"/>
+                        </a:ext>
+                      </a:extLst>
+                    </a:blip>
+                    <a:stretch>
+                      <a:fillRect/>
+                    </a:stretch>
+                  </pic:blipFill>
+                  <pic:spPr>
+                    <a:xfrm>
+                      <a:off x="0" y="0"/>
+                      <a:ext cx="4405630" cy="1660525"/>
+                    </a:xfrm>
+                    <a:prstGeom prst="rect">
+                      <a:avLst/>
+                    </a:prstGeom>
+                  </pic:spPr>
+                </pic:pic>
+              </a:graphicData>
+            </a:graphic>
+            <wp14:sizeRelH relativeFrom="margin">
+              <wp14:pctWidth>0</wp14:pctWidth>
+            </wp14:sizeRelH>
+            <wp14:sizeRelV relativeFrom="margin">
+              <wp14:pctHeight>0</wp14:pctHeight>
+            </wp14:sizeRelV>
+          </wp:anchor>
+        </w:drawing>
+      </w:r>
+      <w:r>
+        <w:rPr>
+          <w:rFonts w:ascii="Arial" w:hAnsi="Arial" w:cs="Arial"/>
+        </w:rPr>
+        <w:t>lo siguiente que se tiene que hacer para que los demás usuarios vean los cambios realizados en el proyecto.</w:t>
+      </w:r>
+      <w:r>
+        <w:rPr>
+          <w:rFonts w:ascii="Arial" w:hAnsi="Arial" w:cs="Arial"/>
+        </w:rPr>
+        <w:t xml:space="preserve"> Compartir las modificaciones.</w:t>
+      </w:r>
+    </w:p>
+    <w:p>
+      <w:pPr>
+        <w:rPr>
+          <w:rFonts w:ascii="Arial" w:hAnsi="Arial" w:cs="Arial"/>
+        </w:rPr>
+      </w:pPr>
+    </w:p>
+    <w:p>
+      <w:pPr>
+        <w:rPr>
+          <w:rFonts w:ascii="Arial" w:hAnsi="Arial" w:cs="Arial"/>
+          <w:b/>
+          <w:bCs/>
+        </w:rPr>
+      </w:pPr>
+      <w:r>
+        <w:rPr>
+          <w:rFonts w:ascii="Arial" w:hAnsi="Arial" w:cs="Arial"/>
+          <w:noProof/>
+        </w:rPr>
+        <w:drawing>
+          <wp:anchor distT="0" distB="0" distL="114300" distR="114300" simplePos="0" relativeHeight="251679744" behindDoc="0" locked="0" layoutInCell="1" allowOverlap="1" wp14:anchorId="4BB6A7CE" wp14:editId="4AE6C267">
+            <wp:simplePos x="0" y="0"/>
+            <wp:positionH relativeFrom="column">
+              <wp:posOffset>2515</wp:posOffset>
+            </wp:positionH>
+            <wp:positionV relativeFrom="paragraph">
+              <wp:posOffset>-457</wp:posOffset>
+            </wp:positionV>
+            <wp:extent cx="4279392" cy="1287498"/>
+            <wp:effectExtent l="0" t="0" r="6985" b="8255"/>
+            <wp:wrapSquare wrapText="bothSides"/>
+            <wp:docPr id="832460997" name="Imagen 1" descr="Texto&#10;&#10;Descripción generada automáticamente"/>
+            <wp:cNvGraphicFramePr>
+              <a:graphicFrameLocks xmlns:a="http://schemas.openxmlformats.org/drawingml/2006/main" noChangeAspect="1"/>
+            </wp:cNvGraphicFramePr>
+            <a:graphic xmlns:a="http://schemas.openxmlformats.org/drawingml/2006/main">
+              <a:graphicData uri="http://schemas.openxmlformats.org/drawingml/2006/picture">
+                <pic:pic xmlns:pic="http://schemas.openxmlformats.org/drawingml/2006/picture">
+                  <pic:nvPicPr>
+                    <pic:cNvPr id="832460997" name="Imagen 1" descr="Texto&#10;&#10;Descripción generada automáticamente"/>
+                    <pic:cNvPicPr/>
+                  </pic:nvPicPr>
+                  <pic:blipFill>
+                    <a:blip r:embed="rId32">
+                      <a:extLst>
+                        <a:ext uri="{28A0092B-C50C-407E-A947-70E740481C1C}">
+                          <a14:useLocalDpi xmlns:a14="http://schemas.microsoft.com/office/drawing/2010/main" val="0"/>
+                        </a:ext>
+                      </a:extLst>
+                    </a:blip>
+                    <a:stretch>
+                      <a:fillRect/>
+                    </a:stretch>
+                  </pic:blipFill>
+                  <pic:spPr>
+                    <a:xfrm>
+                      <a:off x="0" y="0"/>
+                      <a:ext cx="4279392" cy="1287498"/>
+                    </a:xfrm>
+                    <a:prstGeom prst="rect">
+                      <a:avLst/>
+                    </a:prstGeom>
+                  </pic:spPr>
+                </pic:pic>
+              </a:graphicData>
+            </a:graphic>
+          </wp:anchor>
+        </w:drawing>
+      </w:r>
+      <w:r>
+        <w:rPr>
+          <w:rFonts w:ascii="Arial" w:hAnsi="Arial" w:cs="Arial"/>
+        </w:rPr>
+        <w:t xml:space="preserve">(La carpeta “GITHUB” es un usuario). Lo que se tiene que hacer para que otro usuario vea los cambios realizados es ingresar a su carpeta y poner el comando </w:t>
+      </w:r>
+      <w:r>
+        <w:rPr>
+          <w:rFonts w:ascii="Arial" w:hAnsi="Arial" w:cs="Arial"/>
+          <w:b/>
+          <w:bCs/>
+        </w:rPr>
+        <w:t>“</w:t>
+      </w:r>
+      <w:r>
+        <w:rPr>
+          <w:rFonts w:ascii="Arial" w:hAnsi="Arial" w:cs="Arial"/>
+          <w:b/>
+          <w:bCs/>
+        </w:rPr>
+        <w:t>git pull *nombre del servidor* master</w:t>
+      </w:r>
+      <w:r>
+        <w:rPr>
+          <w:rFonts w:ascii="Arial" w:hAnsi="Arial" w:cs="Arial"/>
+          <w:b/>
+          <w:bCs/>
+        </w:rPr>
+        <w:t>”</w:t>
+      </w:r>
+    </w:p>
+    <w:p>
+      <w:pPr>
+        <w:rPr>
+          <w:rFonts w:ascii="Arial" w:hAnsi="Arial" w:cs="Arial"/>
+          <w:b/>
+          <w:bCs/>
+        </w:rPr>
+      </w:pPr>
+      <w:r>
+        <w:rPr>
+          <w:rFonts w:ascii="Arial" w:hAnsi="Arial" w:cs="Arial"/>
+          <w:noProof/>
+        </w:rPr>
+        <w:drawing>
+          <wp:anchor distT="0" distB="0" distL="114300" distR="114300" simplePos="0" relativeHeight="251680768" behindDoc="0" locked="0" layoutInCell="1" allowOverlap="1" wp14:anchorId="6034D166" wp14:editId="21188C2E">
+            <wp:simplePos x="0" y="0"/>
+            <wp:positionH relativeFrom="margin">
+              <wp:posOffset>-114935</wp:posOffset>
+            </wp:positionH>
+            <wp:positionV relativeFrom="paragraph">
+              <wp:posOffset>309880</wp:posOffset>
+            </wp:positionV>
+            <wp:extent cx="4395470" cy="958215"/>
+            <wp:effectExtent l="0" t="0" r="5080" b="0"/>
+            <wp:wrapSquare wrapText="bothSides"/>
+            <wp:docPr id="401833401" name="Imagen 1" descr="Texto&#10;&#10;Descripción generada automáticamente"/>
+            <wp:cNvGraphicFramePr>
+              <a:graphicFrameLocks xmlns:a="http://schemas.openxmlformats.org/drawingml/2006/main" noChangeAspect="1"/>
+            </wp:cNvGraphicFramePr>
+            <a:graphic xmlns:a="http://schemas.openxmlformats.org/drawingml/2006/main">
+              <a:graphicData uri="http://schemas.openxmlformats.org/drawingml/2006/picture">
+                <pic:pic xmlns:pic="http://schemas.openxmlformats.org/drawingml/2006/picture">
+                  <pic:nvPicPr>
+                    <pic:cNvPr id="401833401" name="Imagen 1" descr="Texto&#10;&#10;Descripción generada automáticamente"/>
+                    <pic:cNvPicPr/>
+                  </pic:nvPicPr>
+                  <pic:blipFill>
+                    <a:blip r:embed="rId33" cstate="print">
+                      <a:extLst>
+                        <a:ext uri="{28A0092B-C50C-407E-A947-70E740481C1C}">
+                          <a14:useLocalDpi xmlns:a14="http://schemas.microsoft.com/office/drawing/2010/main" val="0"/>
+                        </a:ext>
+                      </a:extLst>
+                    </a:blip>
+                    <a:stretch>
+                      <a:fillRect/>
+                    </a:stretch>
+                  </pic:blipFill>
+                  <pic:spPr>
+                    <a:xfrm>
+                      <a:off x="0" y="0"/>
+                      <a:ext cx="4395470" cy="958215"/>
+                    </a:xfrm>
+                    <a:prstGeom prst="rect">
+                      <a:avLst/>
+                    </a:prstGeom>
+                  </pic:spPr>
+                </pic:pic>
+              </a:graphicData>
+            </a:graphic>
+            <wp14:sizeRelH relativeFrom="margin">
+              <wp14:pctWidth>0</wp14:pctWidth>
+            </wp14:sizeRelH>
+            <wp14:sizeRelV relativeFrom="margin">
+              <wp14:pctHeight>0</wp14:pctHeight>
+            </wp14:sizeRelV>
+          </wp:anchor>
+        </w:drawing>
+      </w:r>
+    </w:p>
+    <w:p>
+      <w:pPr>
+        <w:rPr>
+          <w:rFonts w:ascii="Arial" w:hAnsi="Arial" w:cs="Arial"/>
+          <w:b/>
+          <w:bCs/>
+        </w:rPr>
+      </w:pPr>
+      <w:r>
+        <w:rPr>
+          <w:rFonts w:ascii="Arial" w:hAnsi="Arial" w:cs="Arial"/>
+          <w:b/>
+          <w:bCs/>
+        </w:rPr>
+        <w:t>“git push [repositorio] master”</w:t>
+      </w:r>
+    </w:p>
+    <w:p>
+      <w:pPr>
+        <w:rPr>
+          <w:rFonts w:ascii="Arial" w:hAnsi="Arial" w:cs="Arial"/>
+        </w:rPr>
+      </w:pPr>
+      <w:r>
+        <w:rPr>
+          <w:rFonts w:ascii="Arial" w:hAnsi="Arial" w:cs="Arial"/>
+        </w:rPr>
+        <w:t>De esta forma enviamos las modificaciones de nuestra </w:t>
+      </w:r>
+      <w:r>
+        <w:rPr>
+          <w:rFonts w:ascii="Arial" w:hAnsi="Arial" w:cs="Arial"/>
+          <w:i/>
+          <w:iCs/>
+        </w:rPr>
+        <w:t>Branch</w:t>
+      </w:r>
+      <w:r>
+        <w:rPr>
+          <w:rFonts w:ascii="Arial" w:hAnsi="Arial" w:cs="Arial"/>
+        </w:rPr>
+        <w:t> master hacia el repositorio remoto. Basta con substituir [repositorio] por el nombre que dimos al repositorio al agregarlo. Ahora, para traer los datos que están en el repositorio remoto, podemos utilizar git pull [repositorio] master.</w:t>
+      </w:r>
+    </w:p>
+    <w:p>
+      <w:pPr>
+        <w:rPr>
+          <w:rFonts w:ascii="Arial" w:hAnsi="Arial" w:cs="Arial"/>
+          <w:sz w:val="28"/>
+          <w:szCs w:val="28"/>
+        </w:rPr>
+      </w:pPr>
+      <w:r>
+        <w:rPr>
+          <w:rFonts w:ascii="Arial" w:hAnsi="Arial" w:cs="Arial"/>
+          <w:sz w:val="28"/>
+          <w:szCs w:val="28"/>
+        </w:rPr>
+        <w:t>GITHUB</w:t>
+      </w:r>
+      <w:r>
+        <w:rPr>
+          <w:rFonts w:ascii="Arial" w:hAnsi="Arial" w:cs="Arial"/>
+          <w:sz w:val="28"/>
+          <w:szCs w:val="28"/>
+        </w:rPr>
+        <w:t>.com</w:t>
+      </w:r>
+      <w:r>
+        <w:rPr>
+          <w:rFonts w:ascii="Arial" w:hAnsi="Arial" w:cs="Arial"/>
+          <w:sz w:val="28"/>
+          <w:szCs w:val="28"/>
+        </w:rPr>
+        <w:t xml:space="preserve"> crear repositorios git en internet</w:t>
+      </w:r>
+    </w:p>
+    <w:p>
+      <w:pPr>
+        <w:rPr>
+          <w:rFonts w:ascii="Arial" w:hAnsi="Arial" w:cs="Arial"/>
+        </w:rPr>
+      </w:pPr>
+      <w:r>
+        <w:rPr>
+          <w:rFonts w:ascii="Arial" w:hAnsi="Arial" w:cs="Arial"/>
+        </w:rPr>
+        <w:t>Con GitHub, podemos tener repositorios remotos públicos y privados gratuitos para almacenar y compartir el código de nuestros proyectos.</w:t>
+      </w:r>
+    </w:p>
+    <w:p>
+      <w:pPr>
+        <w:rPr>
+          <w:rFonts w:ascii="Arial" w:hAnsi="Arial" w:cs="Arial"/>
+          <w:b/>
+          <w:bCs/>
+        </w:rPr>
+      </w:pPr>
+      <w:r>
+        <w:rPr>
+          <w:rFonts w:ascii="Arial" w:hAnsi="Arial" w:cs="Arial"/>
+          <w:b/>
+          <w:bCs/>
+        </w:rPr>
+        <w:t>Creación de token de seguridad</w:t>
+      </w:r>
+      <w:r>
+        <w:rPr>
+          <w:rFonts w:ascii="Arial" w:hAnsi="Arial" w:cs="Arial"/>
+          <w:b/>
+          <w:bCs/>
+        </w:rPr>
+        <w:t xml:space="preserve"> en GitHub</w:t>
+      </w:r>
+    </w:p>
+    <w:p>
+      <w:pPr>
+        <w:rPr>
+          <w:rFonts w:ascii="Arial" w:hAnsi="Arial" w:cs="Arial"/>
+        </w:rPr>
+      </w:pPr>
+      <w:r>
+        <w:rPr>
+          <w:rFonts w:ascii="Arial" w:hAnsi="Arial" w:cs="Arial"/>
+        </w:rPr>
+        <w:t>https://www.aluracursos.com/blog/exigendia-autenticacion-por-token</w:t>
+      </w:r>
+    </w:p>
+    <w:p>
+      <w:pPr>
+        <w:rPr>
+          <w:rFonts w:ascii="Arial" w:hAnsi="Arial" w:cs="Arial"/>
+        </w:rPr>
+      </w:pPr>
+      <w:r>
+        <w:rPr>
+          <w:rFonts w:ascii="Arial" w:hAnsi="Arial" w:cs="Arial"/>
+        </w:rPr>
+        <w:t>este cambio en el uso de tokens para autenticación es muy interesante, ya que puede ofrecer un mayor control y seguridad. Puede realizar todo el proceso mencionado anteriormente tantas veces como sea necesario, así como configurar los permisos y el tiempo de expiración de cada token generado de la manera que consideres mejor.</w:t>
+      </w:r>
+    </w:p>
+    <w:p>
+      <w:pPr>
+        <w:rPr>
+          <w:rFonts w:ascii="Arial" w:hAnsi="Arial" w:cs="Arial"/>
+        </w:rPr>
+      </w:pPr>
+      <w:r>
+        <w:rPr>
+          <w:rFonts w:ascii="Arial" w:hAnsi="Arial" w:cs="Arial"/>
+        </w:rPr>
+        <w:lastRenderedPageBreak/>
+        <w:drawing>
+          <wp:anchor distT="0" distB="0" distL="114300" distR="114300" simplePos="0" relativeHeight="251683840" behindDoc="0" locked="0" layoutInCell="1" allowOverlap="1" wp14:anchorId="409C6FB0" wp14:editId="5729CE84">
+            <wp:simplePos x="0" y="0"/>
+            <wp:positionH relativeFrom="margin">
+              <wp:posOffset>885139</wp:posOffset>
+            </wp:positionH>
+            <wp:positionV relativeFrom="paragraph">
+              <wp:posOffset>818871</wp:posOffset>
+            </wp:positionV>
+            <wp:extent cx="3575050" cy="1005205"/>
+            <wp:effectExtent l="0" t="0" r="6350" b="4445"/>
+            <wp:wrapTopAndBottom/>
+            <wp:docPr id="452790502" name="Imagen 1" descr="Texto&#10;&#10;Descripción generada automáticamente"/>
+            <wp:cNvGraphicFramePr>
+              <a:graphicFrameLocks xmlns:a="http://schemas.openxmlformats.org/drawingml/2006/main" noChangeAspect="1"/>
+            </wp:cNvGraphicFramePr>
+            <a:graphic xmlns:a="http://schemas.openxmlformats.org/drawingml/2006/main">
+              <a:graphicData uri="http://schemas.openxmlformats.org/drawingml/2006/picture">
+                <pic:pic xmlns:pic="http://schemas.openxmlformats.org/drawingml/2006/picture">
+                  <pic:nvPicPr>
+                    <pic:cNvPr id="452790502" name="Imagen 1" descr="Texto&#10;&#10;Descripción generada automáticamente"/>
+                    <pic:cNvPicPr/>
+                  </pic:nvPicPr>
+                  <pic:blipFill>
+                    <a:blip r:embed="rId34">
+                      <a:extLst>
+                        <a:ext uri="{28A0092B-C50C-407E-A947-70E740481C1C}">
+                          <a14:useLocalDpi xmlns:a14="http://schemas.microsoft.com/office/drawing/2010/main" val="0"/>
+                        </a:ext>
+                      </a:extLst>
+                    </a:blip>
+                    <a:stretch>
+                      <a:fillRect/>
+                    </a:stretch>
+                  </pic:blipFill>
+                  <pic:spPr>
+                    <a:xfrm>
+                      <a:off x="0" y="0"/>
+                      <a:ext cx="3575050" cy="1005205"/>
+                    </a:xfrm>
+                    <a:prstGeom prst="rect">
+                      <a:avLst/>
+                    </a:prstGeom>
+                  </pic:spPr>
+                </pic:pic>
+              </a:graphicData>
+            </a:graphic>
+            <wp14:sizeRelH relativeFrom="margin">
+              <wp14:pctWidth>0</wp14:pctWidth>
+            </wp14:sizeRelH>
+            <wp14:sizeRelV relativeFrom="margin">
+              <wp14:pctHeight>0</wp14:pctHeight>
+            </wp14:sizeRelV>
+          </wp:anchor>
+        </w:drawing>
+      </w:r>
+      <w:r>
+        <w:rPr>
+          <w:rFonts w:ascii="Arial" w:hAnsi="Arial" w:cs="Arial"/>
+        </w:rPr>
+        <w:t>En caso de fallas de seguridad, por ejemplo, la persona estará limitada a los permisos otorgados al token y su cuenta de GitHub seguirá a salvo. Además, si esto sucede, elimina tu token yendo a GitHub, luego a Settings, Developer settings y Personal access tokens, el mismo procedimiento para generar el token, pero haz clic en Delete:</w:t>
+      </w:r>
+    </w:p>
+    <w:p>
+      <w:pPr>
+        <w:rPr>
+          <w:rFonts w:ascii="Arial" w:hAnsi="Arial" w:cs="Arial"/>
+        </w:rPr>
+      </w:pPr>
+    </w:p>
+    <w:p>
+      <w:pPr>
+        <w:rPr>
+          <w:rFonts w:ascii="Arial" w:hAnsi="Arial" w:cs="Arial"/>
+        </w:rPr>
+      </w:pPr>
+      <w:r>
+        <w:rPr>
+          <w:rFonts w:ascii="Arial" w:hAnsi="Arial" w:cs="Arial"/>
+        </w:rPr>
+        <w:drawing>
+          <wp:anchor distT="0" distB="0" distL="114300" distR="114300" simplePos="0" relativeHeight="251681792" behindDoc="0" locked="0" layoutInCell="1" allowOverlap="1" wp14:anchorId="3B70AE2A" wp14:editId="78C75EDC">
+            <wp:simplePos x="0" y="0"/>
+            <wp:positionH relativeFrom="column">
+              <wp:posOffset>2515</wp:posOffset>
+            </wp:positionH>
+            <wp:positionV relativeFrom="paragraph">
+              <wp:posOffset>-2718</wp:posOffset>
+            </wp:positionV>
+            <wp:extent cx="1320868" cy="520727"/>
+            <wp:effectExtent l="0" t="0" r="0" b="0"/>
+            <wp:wrapSquare wrapText="bothSides"/>
+            <wp:docPr id="1030595315" name="Imagen 1" descr="Interfaz de usuario gráfica, Aplicación&#10;&#10;Descripción generada automáticamente"/>
+            <wp:cNvGraphicFramePr>
+              <a:graphicFrameLocks xmlns:a="http://schemas.openxmlformats.org/drawingml/2006/main" noChangeAspect="1"/>
+            </wp:cNvGraphicFramePr>
+            <a:graphic xmlns:a="http://schemas.openxmlformats.org/drawingml/2006/main">
+              <a:graphicData uri="http://schemas.openxmlformats.org/drawingml/2006/picture">
+                <pic:pic xmlns:pic="http://schemas.openxmlformats.org/drawingml/2006/picture">
+                  <pic:nvPicPr>
+                    <pic:cNvPr id="1030595315" name="Imagen 1" descr="Interfaz de usuario gráfica, Aplicación&#10;&#10;Descripción generada automáticamente"/>
+                    <pic:cNvPicPr/>
+                  </pic:nvPicPr>
+                  <pic:blipFill>
+                    <a:blip r:embed="rId35">
+                      <a:extLst>
+                        <a:ext uri="{28A0092B-C50C-407E-A947-70E740481C1C}">
+                          <a14:useLocalDpi xmlns:a14="http://schemas.microsoft.com/office/drawing/2010/main" val="0"/>
+                        </a:ext>
+                      </a:extLst>
+                    </a:blip>
+                    <a:stretch>
+                      <a:fillRect/>
+                    </a:stretch>
+                  </pic:blipFill>
+                  <pic:spPr>
+                    <a:xfrm>
+                      <a:off x="0" y="0"/>
+                      <a:ext cx="1320868" cy="520727"/>
+                    </a:xfrm>
+                    <a:prstGeom prst="rect">
+                      <a:avLst/>
+                    </a:prstGeom>
+                  </pic:spPr>
+                </pic:pic>
+              </a:graphicData>
+            </a:graphic>
+          </wp:anchor>
+        </w:drawing>
+      </w:r>
+      <w:r>
+        <w:rPr>
+          <w:rFonts w:ascii="Arial" w:hAnsi="Arial" w:cs="Arial"/>
+        </w:rPr>
+        <w:t>en github.com se crea un repositorio en la esquina superior derecha, con el signo de +.</w:t>
+      </w:r>
+    </w:p>
+    <w:p>
+      <w:pPr>
+        <w:rPr>
+          <w:rFonts w:ascii="Arial" w:hAnsi="Arial" w:cs="Arial"/>
+        </w:rPr>
+      </w:pPr>
+    </w:p>
+    <w:p>
+      <w:pPr>
+        <w:rPr>
+          <w:rFonts w:ascii="Arial" w:hAnsi="Arial" w:cs="Arial"/>
+        </w:rPr>
+      </w:pPr>
+      <w:r>
+        <w:rPr>
+          <w:rFonts w:ascii="Arial" w:hAnsi="Arial" w:cs="Arial"/>
+        </w:rPr>
+        <w:drawing>
+          <wp:anchor distT="0" distB="0" distL="114300" distR="114300" simplePos="0" relativeHeight="251682816" behindDoc="0" locked="0" layoutInCell="1" allowOverlap="1" wp14:anchorId="4289B4FA" wp14:editId="71F4D1F5">
+            <wp:simplePos x="1082650" y="1623974"/>
+            <wp:positionH relativeFrom="column">
+              <wp:align>left</wp:align>
+            </wp:positionH>
+            <wp:positionV relativeFrom="paragraph">
+              <wp:align>top</wp:align>
+            </wp:positionV>
+            <wp:extent cx="3575214" cy="1141172"/>
+            <wp:effectExtent l="0" t="0" r="6350" b="1905"/>
+            <wp:wrapSquare wrapText="bothSides"/>
+            <wp:docPr id="570551515" name="Imagen 1" descr="Texto&#10;&#10;Descripción generada automáticamente"/>
+            <wp:cNvGraphicFramePr>
+              <a:graphicFrameLocks xmlns:a="http://schemas.openxmlformats.org/drawingml/2006/main" noChangeAspect="1"/>
+            </wp:cNvGraphicFramePr>
+            <a:graphic xmlns:a="http://schemas.openxmlformats.org/drawingml/2006/main">
+              <a:graphicData uri="http://schemas.openxmlformats.org/drawingml/2006/picture">
+                <pic:pic xmlns:pic="http://schemas.openxmlformats.org/drawingml/2006/picture">
+                  <pic:nvPicPr>
+                    <pic:cNvPr id="570551515" name="Imagen 1" descr="Texto&#10;&#10;Descripción generada automáticamente"/>
+                    <pic:cNvPicPr/>
+                  </pic:nvPicPr>
+                  <pic:blipFill>
+                    <a:blip r:embed="rId36" cstate="print">
+                      <a:extLst>
+                        <a:ext uri="{28A0092B-C50C-407E-A947-70E740481C1C}">
+                          <a14:useLocalDpi xmlns:a14="http://schemas.microsoft.com/office/drawing/2010/main" val="0"/>
+                        </a:ext>
+                      </a:extLst>
+                    </a:blip>
+                    <a:stretch>
+                      <a:fillRect/>
+                    </a:stretch>
+                  </pic:blipFill>
+                  <pic:spPr>
+                    <a:xfrm>
+                      <a:off x="0" y="0"/>
+                      <a:ext cx="3575214" cy="1141172"/>
+                    </a:xfrm>
+                    <a:prstGeom prst="rect">
+                      <a:avLst/>
+                    </a:prstGeom>
+                  </pic:spPr>
+                </pic:pic>
+              </a:graphicData>
+            </a:graphic>
+          </wp:anchor>
+        </w:drawing>
+      </w:r>
+      <w:r>
+        <w:rPr>
+          <w:rFonts w:ascii="Arial" w:hAnsi="Arial" w:cs="Arial"/>
+        </w:rPr>
+        <w:t>Luego se agregan esos comando</w:t>
+      </w:r>
+      <w:r>
+        <w:rPr>
+          <w:rFonts w:ascii="Arial" w:hAnsi="Arial" w:cs="Arial"/>
+        </w:rPr>
+        <w:t>s</w:t>
+      </w:r>
+      <w:r>
+        <w:rPr>
+          <w:rFonts w:ascii="Arial" w:hAnsi="Arial" w:cs="Arial"/>
+        </w:rPr>
+        <w:t xml:space="preserve"> generados por github.com en la terminal bash de git de nuestro Sistema Operativo.</w:t>
+      </w:r>
+    </w:p>
+    <w:p>
+      <w:pPr>
+        <w:rPr>
+          <w:rFonts w:ascii="Arial" w:hAnsi="Arial" w:cs="Arial"/>
+        </w:rPr>
+      </w:pPr>
+    </w:p>
+    <w:p>
+      <w:pPr>
+        <w:rPr>
+          <w:rFonts w:ascii="Arial" w:hAnsi="Arial" w:cs="Arial"/>
+        </w:rPr>
+      </w:pPr>
+    </w:p>
+    <w:p>
+      <w:pPr>
+        <w:rPr>
+          <w:rFonts w:ascii="Arial" w:hAnsi="Arial" w:cs="Arial"/>
+          <w:b/>
+          <w:bCs/>
+        </w:rPr>
+      </w:pPr>
+      <w:r>
+        <w:rPr>
+          <w:rFonts w:ascii="Arial" w:hAnsi="Arial" w:cs="Arial"/>
+          <w:b/>
+          <w:bCs/>
+        </w:rPr>
+        <w:t>Acceso Remoto a servidores con SSH</w:t>
+      </w:r>
+    </w:p>
+    <w:p>
+      <w:pPr>
+        <w:rPr>
+          <w:rFonts w:ascii="Arial" w:hAnsi="Arial" w:cs="Arial"/>
+        </w:rPr>
+      </w:pPr>
+      <w:r>
+        <w:rPr>
+          <w:rFonts w:ascii="Arial" w:hAnsi="Arial" w:cs="Arial"/>
+        </w:rPr>
+        <w:t>En esta publicación vimos cómo podemos acceder a servidores Linux con Windows, Linux o Android. Además, vimos que este tipo de acceso requiere ciertos cuidados, especialmente cuando los servidores están en producción.</w:t>
+      </w:r>
+    </w:p>
+    <w:p>
+      <w:pPr>
+        <w:rPr>
+          <w:rFonts w:ascii="Arial" w:hAnsi="Arial" w:cs="Arial"/>
+        </w:rPr>
+      </w:pPr>
+      <w:hyperlink r:id="rId37" w:history="1">
+        <w:r>
+          <w:rPr>
+            <w:rStyle w:val="Hipervnculo"/>
+            <w:rFonts w:ascii="Arial" w:hAnsi="Arial" w:cs="Arial"/>
+          </w:rPr>
+          <w:t>https://www.aluracursos.com/blog/ssh-acceso-remoto-a-servidores</w:t>
+        </w:r>
+      </w:hyperlink>
+    </w:p>
+    <w:p>
+      <w:pPr>
+        <w:rPr>
+          <w:rFonts w:ascii="Arial" w:hAnsi="Arial" w:cs="Arial"/>
+        </w:rPr>
+      </w:pPr>
+    </w:p>
+    <w:p>
+      <w:pPr>
+        <w:rPr>
+          <w:rFonts w:ascii="Arial" w:hAnsi="Arial" w:cs="Arial"/>
+        </w:rPr>
+      </w:pPr>
+      <w:r>
+        <w:rPr>
+          <w:rFonts w:ascii="Arial" w:hAnsi="Arial" w:cs="Arial"/>
+        </w:rPr>
+        <w:drawing>
+          <wp:anchor distT="0" distB="0" distL="114300" distR="114300" simplePos="0" relativeHeight="251684864" behindDoc="0" locked="0" layoutInCell="1" allowOverlap="1" wp14:anchorId="50E297F7" wp14:editId="570CFC36">
+            <wp:simplePos x="0" y="0"/>
+            <wp:positionH relativeFrom="margin">
+              <wp:align>left</wp:align>
+            </wp:positionH>
+            <wp:positionV relativeFrom="paragraph">
+              <wp:posOffset>578713</wp:posOffset>
+            </wp:positionV>
+            <wp:extent cx="4194175" cy="1148080"/>
+            <wp:effectExtent l="0" t="0" r="0" b="0"/>
+            <wp:wrapTopAndBottom/>
+            <wp:docPr id="923889198" name="Imagen 1" descr="Texto&#10;&#10;Descripción generada automáticamente"/>
+            <wp:cNvGraphicFramePr>
+              <a:graphicFrameLocks xmlns:a="http://schemas.openxmlformats.org/drawingml/2006/main" noChangeAspect="1"/>
+            </wp:cNvGraphicFramePr>
+            <a:graphic xmlns:a="http://schemas.openxmlformats.org/drawingml/2006/main">
+              <a:graphicData uri="http://schemas.openxmlformats.org/drawingml/2006/picture">
+                <pic:pic xmlns:pic="http://schemas.openxmlformats.org/drawingml/2006/picture">
+                  <pic:nvPicPr>
+                    <pic:cNvPr id="923889198" name="Imagen 1" descr="Texto&#10;&#10;Descripción generada automáticamente"/>
+                    <pic:cNvPicPr/>
+                  </pic:nvPicPr>
+                  <pic:blipFill>
+                    <a:blip r:embed="rId38">
+                      <a:extLst>
+                        <a:ext uri="{28A0092B-C50C-407E-A947-70E740481C1C}">
+                          <a14:useLocalDpi xmlns:a14="http://schemas.microsoft.com/office/drawing/2010/main" val="0"/>
+                        </a:ext>
+                      </a:extLst>
+                    </a:blip>
+                    <a:stretch>
+                      <a:fillRect/>
+                    </a:stretch>
+                  </pic:blipFill>
+                  <pic:spPr>
+                    <a:xfrm>
+                      <a:off x="0" y="0"/>
+                      <a:ext cx="4194175" cy="1148080"/>
+                    </a:xfrm>
+                    <a:prstGeom prst="rect">
+                      <a:avLst/>
+                    </a:prstGeom>
+                  </pic:spPr>
+                </pic:pic>
+              </a:graphicData>
+            </a:graphic>
+            <wp14:sizeRelH relativeFrom="margin">
+              <wp14:pctWidth>0</wp14:pctWidth>
+            </wp14:sizeRelH>
+            <wp14:sizeRelV relativeFrom="margin">
+              <wp14:pctHeight>0</wp14:pctHeight>
+            </wp14:sizeRelV>
+          </wp:anchor>
+        </w:drawing>
+      </w:r>
+      <w:r>
+        <w:rPr>
+          <w:rFonts w:ascii="Arial" w:hAnsi="Arial" w:cs="Arial"/>
+        </w:rPr>
+        <w:t xml:space="preserve">Las Branches se usan para </w:t>
+      </w:r>
+      <w:r>
+        <w:rPr>
+          <w:rFonts w:ascii="Arial" w:hAnsi="Arial" w:cs="Arial"/>
+        </w:rPr>
+        <w:t>tener alguna forma de separar nuestras ramas de desarrollo de forma que podamos saber exactamente dónde estamos modificando y no interfiera en el código compartido.</w:t>
+      </w:r>
+    </w:p>
+    <w:p>
+      <w:pPr>
+        <w:rPr>
+          <w:rFonts w:ascii="Arial" w:hAnsi="Arial" w:cs="Arial"/>
+        </w:rPr>
+      </w:pPr>
+      <w:r>
+        <w:rPr>
+          <w:rFonts w:ascii="Arial" w:hAnsi="Arial" w:cs="Arial"/>
+          <w:b/>
+          <w:bCs/>
+        </w:rPr>
+        <w:t>“</w:t>
+      </w:r>
+      <w:r>
+        <w:rPr>
+          <w:rFonts w:ascii="Arial" w:hAnsi="Arial" w:cs="Arial"/>
+          <w:b/>
+          <w:bCs/>
+        </w:rPr>
+        <w:t>git Branch [NombreDelNuevoBranch]</w:t>
+      </w:r>
+      <w:r>
+        <w:rPr>
+          <w:rFonts w:ascii="Arial" w:hAnsi="Arial" w:cs="Arial"/>
+          <w:b/>
+          <w:bCs/>
+        </w:rPr>
+        <w:t xml:space="preserve">” </w:t>
+      </w:r>
+      <w:r>
+        <w:rPr>
+          <w:rFonts w:ascii="Arial" w:hAnsi="Arial" w:cs="Arial"/>
+        </w:rPr>
+        <w:t xml:space="preserve">agrega un nuevo </w:t>
+      </w:r>
+      <w:r>
+        <w:rPr>
+          <w:rFonts w:ascii="Arial" w:hAnsi="Arial" w:cs="Arial"/>
+        </w:rPr>
+        <w:t>Branch</w:t>
+      </w:r>
+    </w:p>
+    <w:p>
+      <w:pPr>
+        <w:rPr>
+          <w:rFonts w:ascii="Arial" w:hAnsi="Arial" w:cs="Arial"/>
+        </w:rPr>
+      </w:pPr>
+      <w:r>
+        <w:rPr>
+          <w:rFonts w:ascii="Arial" w:hAnsi="Arial" w:cs="Arial"/>
+          <w:b/>
+          <w:bCs/>
+        </w:rPr>
+        <w:t xml:space="preserve">“git branch” </w:t>
+      </w:r>
+      <w:r>
+        <w:rPr>
+          <w:rFonts w:ascii="Arial" w:hAnsi="Arial" w:cs="Arial"/>
+        </w:rPr>
+        <w:t>muestra los branchs existentes</w:t>
+      </w:r>
+    </w:p>
+    <w:p>
+      <w:pPr>
+        <w:rPr>
+          <w:rFonts w:ascii="Arial" w:hAnsi="Arial" w:cs="Arial"/>
+        </w:rPr>
+      </w:pPr>
+      <w:r>
+        <w:rPr>
+          <w:rFonts w:ascii="Arial" w:hAnsi="Arial" w:cs="Arial"/>
+          <w:b/>
+          <w:bCs/>
+        </w:rPr>
+        <w:lastRenderedPageBreak/>
+        <w:t>“git checkout [Nombre del Branch al que queremos cambiar]”</w:t>
+      </w:r>
+      <w:r>
+        <w:rPr>
+          <w:rFonts w:ascii="Arial" w:hAnsi="Arial" w:cs="Arial"/>
+          <w:b/>
+          <w:bCs/>
+        </w:rPr>
+        <w:t xml:space="preserve"> </w:t>
+      </w:r>
+      <w:r>
+        <w:rPr>
+          <w:rFonts w:ascii="Arial" w:hAnsi="Arial" w:cs="Arial"/>
+        </w:rPr>
+        <w:t>cambia de un Branch a otro</w:t>
+      </w:r>
     </w:p>
     <w:sectPr>
       <w:pgSz w:w="12240" w:h="15840"/>
@@ -1307,6 +4329,163 @@
     </w:sectPr>
   </w:body>
 </w:document>
+</file>
+
+<file path=word/numbering.xml><?xml version="1.0" encoding="utf-8"?>
+<w:numbering xmlns:wpc="http://schemas.microsoft.com/office/word/2010/wordprocessingCanvas" xmlns:cx="http://schemas.microsoft.com/office/drawing/2014/chartex" xmlns:cx1="http://schemas.microsoft.com/office/drawing/2015/9/8/chartex" xmlns:cx2="http://schemas.microsoft.com/office/drawing/2015/10/21/chartex" xmlns:cx3="http://schemas.microsoft.com/office/drawing/2016/5/9/chartex" xmlns:cx4="http://schemas.microsoft.com/office/drawing/2016/5/10/chartex" xmlns:cx5="http://schemas.microsoft.com/office/drawing/2016/5/11/chartex" xmlns:cx6="http://schemas.microsoft.com/office/drawing/2016/5/12/chartex" xmlns:cx7="http://schemas.microsoft.com/office/drawing/2016/5/13/chartex" xmlns:cx8="http://schemas.microsoft.com/office/drawing/2016/5/14/chartex" xmlns:mc="http://schemas.openxmlformats.org/markup-compatibility/2006" xmlns:aink="http://schemas.microsoft.com/office/drawing/2016/ink" xmlns:am3d="http://schemas.microsoft.com/office/drawing/2017/model3d" xmlns:o="urn:schemas-microsoft-com:office:office" xmlns:oel="http://schemas.microsoft.com/office/2019/extlst" xmlns:r="http://schemas.openxmlformats.org/officeDocument/2006/relationships" xmlns:m="http://schemas.openxmlformats.org/officeDocument/2006/math" xmlns:v="urn:schemas-microsoft-com:vml" xmlns:wp14="http://schemas.microsoft.com/office/word/2010/wordprocessingDrawing" xmlns:wp="http://schemas.openxmlformats.org/drawingml/2006/wordprocessingDrawing" xmlns:w10="urn:schemas-microsoft-com:office:word" xmlns:w="http://schemas.openxmlformats.org/wordprocessingml/2006/main" xmlns:w14="http://schemas.microsoft.com/office/word/2010/wordml" xmlns:w15="http://schemas.microsoft.com/office/word/2012/wordml" xmlns:w16cex="http://schemas.microsoft.com/office/word/2018/wordml/cex" xmlns:w16cid="http://schemas.microsoft.com/office/word/2016/wordml/cid" xmlns:w16="http://schemas.microsoft.com/office/word/2018/wordml" xmlns:w16du="http://schemas.microsoft.com/office/word/2023/wordml/word16du" xmlns:w16sdtdh="http://schemas.microsoft.com/office/word/2020/wordml/sdtdatahash" xmlns:w16se="http://schemas.microsoft.com/office/word/2015/wordml/symex" xmlns:wpg="http://schemas.microsoft.com/office/word/2010/wordprocessingGroup" xmlns:wpi="http://schemas.microsoft.com/office/word/2010/wordprocessingInk" xmlns:wne="http://schemas.microsoft.com/office/word/2006/wordml" xmlns:wps="http://schemas.microsoft.com/office/word/2010/wordprocessingShape" mc:Ignorable="w14 w15 w16se w16cid w16 w16cex w16sdtdh wp14">
+  <w:abstractNum w:abstractNumId="0" w15:restartNumberingAfterBreak="0">
+    <w:nsid w:val="04364DF7"/>
+    <w:multiLevelType w:val="multilevel"/>
+    <w:tmpl w:val="8FA677C0"/>
+    <w:lvl w:ilvl="0">
+      <w:start w:val="1"/>
+      <w:numFmt w:val="bullet"/>
+      <w:lvlText w:val=""/>
+      <w:lvlJc w:val="left"/>
+      <w:pPr>
+        <w:tabs>
+          <w:tab w:val="num" w:pos="720"/>
+        </w:tabs>
+        <w:ind w:left="720" w:hanging="360"/>
+      </w:pPr>
+      <w:rPr>
+        <w:rFonts w:ascii="Symbol" w:hAnsi="Symbol" w:hint="default"/>
+        <w:sz w:val="20"/>
+      </w:rPr>
+    </w:lvl>
+    <w:lvl w:ilvl="1" w:tentative="1">
+      <w:start w:val="1"/>
+      <w:numFmt w:val="bullet"/>
+      <w:lvlText w:val="o"/>
+      <w:lvlJc w:val="left"/>
+      <w:pPr>
+        <w:tabs>
+          <w:tab w:val="num" w:pos="1440"/>
+        </w:tabs>
+        <w:ind w:left="1440" w:hanging="360"/>
+      </w:pPr>
+      <w:rPr>
+        <w:rFonts w:ascii="Courier New" w:hAnsi="Courier New" w:hint="default"/>
+        <w:sz w:val="20"/>
+      </w:rPr>
+    </w:lvl>
+    <w:lvl w:ilvl="2" w:tentative="1">
+      <w:start w:val="1"/>
+      <w:numFmt w:val="bullet"/>
+      <w:lvlText w:val=""/>
+      <w:lvlJc w:val="left"/>
+      <w:pPr>
+        <w:tabs>
+          <w:tab w:val="num" w:pos="2160"/>
+        </w:tabs>
+        <w:ind w:left="2160" w:hanging="360"/>
+      </w:pPr>
+      <w:rPr>
+        <w:rFonts w:ascii="Wingdings" w:hAnsi="Wingdings" w:hint="default"/>
+        <w:sz w:val="20"/>
+      </w:rPr>
+    </w:lvl>
+    <w:lvl w:ilvl="3" w:tentative="1">
+      <w:start w:val="1"/>
+      <w:numFmt w:val="bullet"/>
+      <w:lvlText w:val=""/>
+      <w:lvlJc w:val="left"/>
+      <w:pPr>
+        <w:tabs>
+          <w:tab w:val="num" w:pos="2880"/>
+        </w:tabs>
+        <w:ind w:left="2880" w:hanging="360"/>
+      </w:pPr>
+      <w:rPr>
+        <w:rFonts w:ascii="Wingdings" w:hAnsi="Wingdings" w:hint="default"/>
+        <w:sz w:val="20"/>
+      </w:rPr>
+    </w:lvl>
+    <w:lvl w:ilvl="4" w:tentative="1">
+      <w:start w:val="1"/>
+      <w:numFmt w:val="bullet"/>
+      <w:lvlText w:val=""/>
+      <w:lvlJc w:val="left"/>
+      <w:pPr>
+        <w:tabs>
+          <w:tab w:val="num" w:pos="3600"/>
+        </w:tabs>
+        <w:ind w:left="3600" w:hanging="360"/>
+      </w:pPr>
+      <w:rPr>
+        <w:rFonts w:ascii="Wingdings" w:hAnsi="Wingdings" w:hint="default"/>
+        <w:sz w:val="20"/>
+      </w:rPr>
+    </w:lvl>
+    <w:lvl w:ilvl="5" w:tentative="1">
+      <w:start w:val="1"/>
+      <w:numFmt w:val="bullet"/>
+      <w:lvlText w:val=""/>
+      <w:lvlJc w:val="left"/>
+      <w:pPr>
+        <w:tabs>
+          <w:tab w:val="num" w:pos="4320"/>
+        </w:tabs>
+        <w:ind w:left="4320" w:hanging="360"/>
+      </w:pPr>
+      <w:rPr>
+        <w:rFonts w:ascii="Wingdings" w:hAnsi="Wingdings" w:hint="default"/>
+        <w:sz w:val="20"/>
+      </w:rPr>
+    </w:lvl>
+    <w:lvl w:ilvl="6" w:tentative="1">
+      <w:start w:val="1"/>
+      <w:numFmt w:val="bullet"/>
+      <w:lvlText w:val=""/>
+      <w:lvlJc w:val="left"/>
+      <w:pPr>
+        <w:tabs>
+          <w:tab w:val="num" w:pos="5040"/>
+        </w:tabs>
+        <w:ind w:left="5040" w:hanging="360"/>
+      </w:pPr>
+      <w:rPr>
+        <w:rFonts w:ascii="Wingdings" w:hAnsi="Wingdings" w:hint="default"/>
+        <w:sz w:val="20"/>
+      </w:rPr>
+    </w:lvl>
+    <w:lvl w:ilvl="7" w:tentative="1">
+      <w:start w:val="1"/>
+      <w:numFmt w:val="bullet"/>
+      <w:lvlText w:val=""/>
+      <w:lvlJc w:val="left"/>
+      <w:pPr>
+        <w:tabs>
+          <w:tab w:val="num" w:pos="5760"/>
+        </w:tabs>
+        <w:ind w:left="5760" w:hanging="360"/>
+      </w:pPr>
+      <w:rPr>
+        <w:rFonts w:ascii="Wingdings" w:hAnsi="Wingdings" w:hint="default"/>
+        <w:sz w:val="20"/>
+      </w:rPr>
+    </w:lvl>
+    <w:lvl w:ilvl="8" w:tentative="1">
+      <w:start w:val="1"/>
+      <w:numFmt w:val="bullet"/>
+      <w:lvlText w:val=""/>
+      <w:lvlJc w:val="left"/>
+      <w:pPr>
+        <w:tabs>
+          <w:tab w:val="num" w:pos="6480"/>
+        </w:tabs>
+        <w:ind w:left="6480" w:hanging="360"/>
+      </w:pPr>
+      <w:rPr>
+        <w:rFonts w:ascii="Wingdings" w:hAnsi="Wingdings" w:hint="default"/>
+        <w:sz w:val="20"/>
+      </w:rPr>
+    </w:lvl>
+  </w:abstractNum>
+  <w:num w:numId="1" w16cid:durableId="406683424">
+    <w:abstractNumId w:val="0"/>
+  </w:num>
+</w:numbering>
 </file>
 
 <file path=word/styles.xml><?xml version="1.0" encoding="utf-8"?>
@@ -1709,6 +4888,7 @@
   <w:style w:type="paragraph" w:default="1" w:styleId="Normal">
     <w:name w:val="Normal"/>
     <w:qFormat/>
+    <w:rsid w:val="004A1B83"/>
   </w:style>
   <w:style w:type="paragraph" w:styleId="Ttulo2">
     <w:name w:val="heading 2"/>

</xml_diff>

<commit_message>
no se que le paso a esto
</commit_message>
<xml_diff>
--- a/Github.docx
+++ b/Github.docx
@@ -87,7 +87,105 @@
         <w:rPr>
           <w:rFonts w:ascii="Arial" w:hAnsi="Arial" w:cs="Arial"/>
         </w:rPr>
-        <w:t>Para realizar un cambio en github se tiene que modificar primero en el EDITOR DE TEXTO (localmente), luego se tiene que agregar el comando “add”, después “commit” y agregar lo que se haya hecho de actualización o corrección al código de la forma mas explicita posible. Luego se agrega el comando “push origin main” para que se complete la actualización en github.</w:t>
+        <w:t xml:space="preserve">Para realizar un cambio en </w:t>
+      </w:r>
+      <w:proofErr w:type="spellStart"/>
+      <w:r>
+        <w:rPr>
+          <w:rFonts w:ascii="Arial" w:hAnsi="Arial" w:cs="Arial"/>
+        </w:rPr>
+        <w:t>github</w:t>
+      </w:r>
+      <w:proofErr w:type="spellEnd"/>
+      <w:r>
+        <w:rPr>
+          <w:rFonts w:ascii="Arial" w:hAnsi="Arial" w:cs="Arial"/>
+        </w:rPr>
+        <w:t xml:space="preserve"> se tiene que modificar primero en el EDITOR DE TEXTO (localmente), luego se tiene que agregar el comando “</w:t>
+      </w:r>
+      <w:proofErr w:type="spellStart"/>
+      <w:r>
+        <w:rPr>
+          <w:rFonts w:ascii="Arial" w:hAnsi="Arial" w:cs="Arial"/>
+        </w:rPr>
+        <w:t>add</w:t>
+      </w:r>
+      <w:proofErr w:type="spellEnd"/>
+      <w:r>
+        <w:rPr>
+          <w:rFonts w:ascii="Arial" w:hAnsi="Arial" w:cs="Arial"/>
+        </w:rPr>
+        <w:t>”, después “</w:t>
+      </w:r>
+      <w:proofErr w:type="spellStart"/>
+      <w:r>
+        <w:rPr>
+          <w:rFonts w:ascii="Arial" w:hAnsi="Arial" w:cs="Arial"/>
+        </w:rPr>
+        <w:t>commit</w:t>
+      </w:r>
+      <w:proofErr w:type="spellEnd"/>
+      <w:r>
+        <w:rPr>
+          <w:rFonts w:ascii="Arial" w:hAnsi="Arial" w:cs="Arial"/>
+        </w:rPr>
+        <w:t>” y agregar lo que se haya hecho de actualización o corrección al código de la forma mas explicita posible. Luego se agrega el comando “</w:t>
+      </w:r>
+      <w:proofErr w:type="spellStart"/>
+      <w:r>
+        <w:rPr>
+          <w:rFonts w:ascii="Arial" w:hAnsi="Arial" w:cs="Arial"/>
+        </w:rPr>
+        <w:t>push</w:t>
+      </w:r>
+      <w:proofErr w:type="spellEnd"/>
+      <w:r>
+        <w:rPr>
+          <w:rFonts w:ascii="Arial" w:hAnsi="Arial" w:cs="Arial"/>
+        </w:rPr>
+        <w:t xml:space="preserve"> </w:t>
+      </w:r>
+      <w:proofErr w:type="spellStart"/>
+      <w:r>
+        <w:rPr>
+          <w:rFonts w:ascii="Arial" w:hAnsi="Arial" w:cs="Arial"/>
+        </w:rPr>
+        <w:t>origin</w:t>
+      </w:r>
+      <w:proofErr w:type="spellEnd"/>
+      <w:r>
+        <w:rPr>
+          <w:rFonts w:ascii="Arial" w:hAnsi="Arial" w:cs="Arial"/>
+        </w:rPr>
+        <w:t xml:space="preserve"> </w:t>
+      </w:r>
+      <w:proofErr w:type="spellStart"/>
+      <w:r>
+        <w:rPr>
+          <w:rFonts w:ascii="Arial" w:hAnsi="Arial" w:cs="Arial"/>
+        </w:rPr>
+        <w:t>main</w:t>
+      </w:r>
+      <w:proofErr w:type="spellEnd"/>
+      <w:r>
+        <w:rPr>
+          <w:rFonts w:ascii="Arial" w:hAnsi="Arial" w:cs="Arial"/>
+        </w:rPr>
+        <w:t xml:space="preserve">” para que se complete la actualización en </w:t>
+      </w:r>
+      <w:proofErr w:type="spellStart"/>
+      <w:r>
+        <w:rPr>
+          <w:rFonts w:ascii="Arial" w:hAnsi="Arial" w:cs="Arial"/>
+        </w:rPr>
+        <w:t>github</w:t>
+      </w:r>
+      <w:proofErr w:type="spellEnd"/>
+      <w:r>
+        <w:rPr>
+          <w:rFonts w:ascii="Arial" w:hAnsi="Arial" w:cs="Arial"/>
+        </w:rPr>
+        <w:t>.</w:t>
       </w:r>
     </w:p>
     <w:p>
@@ -311,37 +409,110 @@
           <w:rFonts w:ascii="Arial" w:hAnsi="Arial" w:cs="Arial"/>
           <w:shd w:val="clear" w:color="auto" w:fill="FAFDFA"/>
         </w:rPr>
-        <w:t>“git -- versión” sirve para ver si se instaló bien git y que versión tenemos</w:t>
-      </w:r>
-    </w:p>
-    <w:p>
-      <w:pPr>
-        <w:rPr>
-          <w:rFonts w:ascii="Arial" w:hAnsi="Arial" w:cs="Arial"/>
-          <w:shd w:val="clear" w:color="auto" w:fill="FAFDFA"/>
-        </w:rPr>
-      </w:pPr>
-      <w:r>
-        <w:rPr>
-          <w:rFonts w:ascii="Arial" w:hAnsi="Arial" w:cs="Arial"/>
-          <w:shd w:val="clear" w:color="auto" w:fill="FAFDFA"/>
-        </w:rPr>
-        <w:t>“dir” sirve para buscar directorios, es un comando de linux</w:t>
-      </w:r>
-    </w:p>
-    <w:p>
-      <w:pPr>
-        <w:rPr>
-          <w:rFonts w:ascii="Arial" w:hAnsi="Arial" w:cs="Arial"/>
-          <w:shd w:val="clear" w:color="auto" w:fill="FAFDFA"/>
-        </w:rPr>
-      </w:pPr>
-      <w:r>
-        <w:rPr>
-          <w:rFonts w:ascii="Arial" w:hAnsi="Arial" w:cs="Arial"/>
-          <w:shd w:val="clear" w:color="auto" w:fill="FAFDFA"/>
-        </w:rPr>
-        <w:t xml:space="preserve">“ls” funciona para ver directorios también, es un comando de </w:t>
+        <w:t>“</w:t>
+      </w:r>
+      <w:proofErr w:type="spellStart"/>
+      <w:r>
+        <w:rPr>
+          <w:rFonts w:ascii="Arial" w:hAnsi="Arial" w:cs="Arial"/>
+          <w:shd w:val="clear" w:color="auto" w:fill="FAFDFA"/>
+        </w:rPr>
+        <w:t>git</w:t>
+      </w:r>
+      <w:proofErr w:type="spellEnd"/>
+      <w:r>
+        <w:rPr>
+          <w:rFonts w:ascii="Arial" w:hAnsi="Arial" w:cs="Arial"/>
+          <w:shd w:val="clear" w:color="auto" w:fill="FAFDFA"/>
+        </w:rPr>
+        <w:t xml:space="preserve"> -- versión” sirve para ver si se instaló bien </w:t>
+      </w:r>
+      <w:proofErr w:type="spellStart"/>
+      <w:r>
+        <w:rPr>
+          <w:rFonts w:ascii="Arial" w:hAnsi="Arial" w:cs="Arial"/>
+          <w:shd w:val="clear" w:color="auto" w:fill="FAFDFA"/>
+        </w:rPr>
+        <w:t>git</w:t>
+      </w:r>
+      <w:proofErr w:type="spellEnd"/>
+      <w:r>
+        <w:rPr>
+          <w:rFonts w:ascii="Arial" w:hAnsi="Arial" w:cs="Arial"/>
+          <w:shd w:val="clear" w:color="auto" w:fill="FAFDFA"/>
+        </w:rPr>
+        <w:t xml:space="preserve"> y que versión tenemos</w:t>
+      </w:r>
+    </w:p>
+    <w:p>
+      <w:pPr>
+        <w:rPr>
+          <w:rFonts w:ascii="Arial" w:hAnsi="Arial" w:cs="Arial"/>
+          <w:shd w:val="clear" w:color="auto" w:fill="FAFDFA"/>
+        </w:rPr>
+      </w:pPr>
+      <w:r>
+        <w:rPr>
+          <w:rFonts w:ascii="Arial" w:hAnsi="Arial" w:cs="Arial"/>
+          <w:shd w:val="clear" w:color="auto" w:fill="FAFDFA"/>
+        </w:rPr>
+        <w:t>“</w:t>
+      </w:r>
+      <w:proofErr w:type="spellStart"/>
+      <w:r>
+        <w:rPr>
+          <w:rFonts w:ascii="Arial" w:hAnsi="Arial" w:cs="Arial"/>
+          <w:shd w:val="clear" w:color="auto" w:fill="FAFDFA"/>
+        </w:rPr>
+        <w:t>dir</w:t>
+      </w:r>
+      <w:proofErr w:type="spellEnd"/>
+      <w:r>
+        <w:rPr>
+          <w:rFonts w:ascii="Arial" w:hAnsi="Arial" w:cs="Arial"/>
+          <w:shd w:val="clear" w:color="auto" w:fill="FAFDFA"/>
+        </w:rPr>
+        <w:t xml:space="preserve">” sirve para buscar directorios, es un comando de </w:t>
+      </w:r>
+      <w:proofErr w:type="spellStart"/>
+      <w:r>
+        <w:rPr>
+          <w:rFonts w:ascii="Arial" w:hAnsi="Arial" w:cs="Arial"/>
+          <w:shd w:val="clear" w:color="auto" w:fill="FAFDFA"/>
+        </w:rPr>
+        <w:t>linux</w:t>
+      </w:r>
+      <w:proofErr w:type="spellEnd"/>
+    </w:p>
+    <w:p>
+      <w:pPr>
+        <w:rPr>
+          <w:rFonts w:ascii="Arial" w:hAnsi="Arial" w:cs="Arial"/>
+          <w:shd w:val="clear" w:color="auto" w:fill="FAFDFA"/>
+        </w:rPr>
+      </w:pPr>
+      <w:r>
+        <w:rPr>
+          <w:rFonts w:ascii="Arial" w:hAnsi="Arial" w:cs="Arial"/>
+          <w:shd w:val="clear" w:color="auto" w:fill="FAFDFA"/>
+        </w:rPr>
+        <w:t>“</w:t>
+      </w:r>
+      <w:proofErr w:type="spellStart"/>
+      <w:r>
+        <w:rPr>
+          <w:rFonts w:ascii="Arial" w:hAnsi="Arial" w:cs="Arial"/>
+          <w:shd w:val="clear" w:color="auto" w:fill="FAFDFA"/>
+        </w:rPr>
+        <w:t>ls</w:t>
+      </w:r>
+      <w:proofErr w:type="spellEnd"/>
+      <w:r>
+        <w:rPr>
+          <w:rFonts w:ascii="Arial" w:hAnsi="Arial" w:cs="Arial"/>
+          <w:shd w:val="clear" w:color="auto" w:fill="FAFDFA"/>
+        </w:rPr>
+        <w:t xml:space="preserve">” funciona para ver directorios también, es un comando de </w:t>
       </w:r>
       <w:r>
         <w:rPr>
@@ -392,24 +563,63 @@
         </w:rPr>
         <w:t>Instalar Git en Linux es muy sencillo y en algunas distribuciones ni siquiera es necesario, ya que ya está instalado. Si este no es el caso con tu distribución, mira </w:t>
       </w:r>
-      <w:hyperlink r:id="rId7" w:tgtFrame="_blank" w:history="1">
-        <w:r>
-          <w:rPr>
-            <w:rStyle w:val="Hipervnculo"/>
-            <w:rFonts w:ascii="Arial" w:hAnsi="Arial" w:cs="Arial"/>
-            <w:color w:val="auto"/>
-            <w:sz w:val="22"/>
-            <w:szCs w:val="22"/>
-          </w:rPr>
-          <w:t>aqui</w:t>
-        </w:r>
-      </w:hyperlink>
+      <w:proofErr w:type="spellStart"/>
       <w:r>
         <w:rPr>
           <w:rFonts w:ascii="Arial" w:hAnsi="Arial" w:cs="Arial"/>
           <w:sz w:val="22"/>
           <w:szCs w:val="22"/>
         </w:rPr>
+        <w:fldChar w:fldCharType="begin"/>
+      </w:r>
+      <w:r>
+        <w:rPr>
+          <w:rFonts w:ascii="Arial" w:hAnsi="Arial" w:cs="Arial"/>
+          <w:sz w:val="22"/>
+          <w:szCs w:val="22"/>
+        </w:rPr>
+        <w:instrText xml:space="preserve"> HYPERLINK "https://git-scm.com/download/linux" \t "_blank" </w:instrText>
+      </w:r>
+      <w:r>
+        <w:rPr>
+          <w:rFonts w:ascii="Arial" w:hAnsi="Arial" w:cs="Arial"/>
+          <w:sz w:val="22"/>
+          <w:szCs w:val="22"/>
+        </w:rPr>
+      </w:r>
+      <w:r>
+        <w:rPr>
+          <w:rFonts w:ascii="Arial" w:hAnsi="Arial" w:cs="Arial"/>
+          <w:sz w:val="22"/>
+          <w:szCs w:val="22"/>
+        </w:rPr>
+        <w:fldChar w:fldCharType="separate"/>
+      </w:r>
+      <w:r>
+        <w:rPr>
+          <w:rStyle w:val="Hipervnculo"/>
+          <w:rFonts w:ascii="Arial" w:hAnsi="Arial" w:cs="Arial"/>
+          <w:color w:val="auto"/>
+          <w:sz w:val="22"/>
+          <w:szCs w:val="22"/>
+        </w:rPr>
+        <w:t>aqui</w:t>
+      </w:r>
+      <w:proofErr w:type="spellEnd"/>
+      <w:r>
+        <w:rPr>
+          <w:rFonts w:ascii="Arial" w:hAnsi="Arial" w:cs="Arial"/>
+          <w:sz w:val="22"/>
+          <w:szCs w:val="22"/>
+        </w:rPr>
+        <w:fldChar w:fldCharType="end"/>
+      </w:r>
+      <w:r>
+        <w:rPr>
+          <w:rFonts w:ascii="Arial" w:hAnsi="Arial" w:cs="Arial"/>
+          <w:sz w:val="22"/>
+          <w:szCs w:val="22"/>
+        </w:rPr>
         <w:t> el comando requerido para instalarlo:</w:t>
       </w:r>
     </w:p>
@@ -420,7 +630,7 @@
           <w:shd w:val="clear" w:color="auto" w:fill="FAFDFA"/>
         </w:rPr>
       </w:pPr>
-      <w:hyperlink r:id="rId8" w:history="1">
+      <w:hyperlink r:id="rId7" w:history="1">
         <w:r>
           <w:rPr>
             <w:rStyle w:val="Hipervnculo"/>
@@ -498,7 +708,7 @@
                     <pic:cNvPicPr/>
                   </pic:nvPicPr>
                   <pic:blipFill>
-                    <a:blip r:embed="rId9">
+                    <a:blip r:embed="rId8">
                       <a:extLst>
                         <a:ext uri="{28A0092B-C50C-407E-A947-70E740481C1C}">
                           <a14:useLocalDpi xmlns:a14="http://schemas.microsoft.com/office/drawing/2010/main" val="0"/>
@@ -537,9 +747,29 @@
           <w:lang w:eastAsia="es-MX"/>
           <w14:ligatures w14:val="none"/>
         </w:rPr>
-        <w:t>La instalación en macOS también es muy sencilla. Simplemente sigue las instrucciones de este link: </w:t>
-      </w:r>
-      <w:hyperlink r:id="rId10" w:tgtFrame="_blank" w:history="1">
+        <w:t xml:space="preserve">La instalación en macOS también es muy sencilla. Simplemente sigue las instrucciones de este </w:t>
+      </w:r>
+      <w:proofErr w:type="gramStart"/>
+      <w:r>
+        <w:rPr>
+          <w:rFonts w:ascii="Arial" w:eastAsia="Times New Roman" w:hAnsi="Arial" w:cs="Arial"/>
+          <w:kern w:val="0"/>
+          <w:lang w:eastAsia="es-MX"/>
+          <w14:ligatures w14:val="none"/>
+        </w:rPr>
+        <w:t>link</w:t>
+      </w:r>
+      <w:proofErr w:type="gramEnd"/>
+      <w:r>
+        <w:rPr>
+          <w:rFonts w:ascii="Arial" w:eastAsia="Times New Roman" w:hAnsi="Arial" w:cs="Arial"/>
+          <w:kern w:val="0"/>
+          <w:lang w:eastAsia="es-MX"/>
+          <w14:ligatures w14:val="none"/>
+        </w:rPr>
+        <w:t>: </w:t>
+      </w:r>
+      <w:hyperlink r:id="rId9" w:tgtFrame="_blank" w:history="1">
         <w:r>
           <w:rPr>
             <w:rFonts w:ascii="Arial" w:eastAsia="Times New Roman" w:hAnsi="Arial" w:cs="Arial"/>
@@ -603,8 +833,9 @@
           <w:lang w:eastAsia="es-MX"/>
           <w14:ligatures w14:val="none"/>
         </w:rPr>
-        <w:t xml:space="preserve"> y apartir de ahí </w:t>
-      </w:r>
+        <w:t xml:space="preserve"> y </w:t>
+      </w:r>
+      <w:proofErr w:type="spellStart"/>
       <w:r>
         <w:rPr>
           <w:rFonts w:ascii="Arial" w:eastAsia="Times New Roman" w:hAnsi="Arial" w:cs="Arial"/>
@@ -612,8 +843,9 @@
           <w:lang w:eastAsia="es-MX"/>
           <w14:ligatures w14:val="none"/>
         </w:rPr>
-        <w:t>“</w:t>
-      </w:r>
+        <w:t>apartir</w:t>
+      </w:r>
+      <w:proofErr w:type="spellEnd"/>
       <w:r>
         <w:rPr>
           <w:rFonts w:ascii="Arial" w:eastAsia="Times New Roman" w:hAnsi="Arial" w:cs="Arial"/>
@@ -621,8 +853,28 @@
           <w:lang w:eastAsia="es-MX"/>
           <w14:ligatures w14:val="none"/>
         </w:rPr>
+        <w:t xml:space="preserve"> de ahí </w:t>
+      </w:r>
+      <w:r>
+        <w:rPr>
+          <w:rFonts w:ascii="Arial" w:eastAsia="Times New Roman" w:hAnsi="Arial" w:cs="Arial"/>
+          <w:kern w:val="0"/>
+          <w:lang w:eastAsia="es-MX"/>
+          <w14:ligatures w14:val="none"/>
+        </w:rPr>
+        <w:t>“</w:t>
+      </w:r>
+      <w:proofErr w:type="spellStart"/>
+      <w:r>
+        <w:rPr>
+          <w:rFonts w:ascii="Arial" w:eastAsia="Times New Roman" w:hAnsi="Arial" w:cs="Arial"/>
+          <w:kern w:val="0"/>
+          <w:lang w:eastAsia="es-MX"/>
+          <w14:ligatures w14:val="none"/>
+        </w:rPr>
         <w:t>ls</w:t>
       </w:r>
+      <w:proofErr w:type="spellEnd"/>
       <w:r>
         <w:rPr>
           <w:rFonts w:ascii="Arial" w:eastAsia="Times New Roman" w:hAnsi="Arial" w:cs="Arial"/>
@@ -730,7 +982,7 @@
                     <pic:cNvPicPr/>
                   </pic:nvPicPr>
                   <pic:blipFill>
-                    <a:blip r:embed="rId11">
+                    <a:blip r:embed="rId10">
                       <a:extLst>
                         <a:ext uri="{28A0092B-C50C-407E-A947-70E740481C1C}">
                           <a14:useLocalDpi xmlns:a14="http://schemas.microsoft.com/office/drawing/2010/main" val="0"/>
@@ -781,8 +1033,9 @@
           <w:lang w:eastAsia="es-MX"/>
           <w14:ligatures w14:val="none"/>
         </w:rPr>
-        <w:t>Ya que tenemos ubicada la carpeta utilizamos el comando “git init” para crear el repositorio de git</w:t>
-      </w:r>
+        <w:t>Ya que tenemos ubicada la carpeta utilizamos el comando “</w:t>
+      </w:r>
+      <w:proofErr w:type="spellStart"/>
       <w:r>
         <w:rPr>
           <w:rFonts w:ascii="Arial" w:eastAsia="Times New Roman" w:hAnsi="Arial" w:cs="Arial"/>
@@ -790,8 +1043,9 @@
           <w:lang w:eastAsia="es-MX"/>
           <w14:ligatures w14:val="none"/>
         </w:rPr>
-        <w:t>. Una vez creado el repositorio se podrán ver las modificaciones o actualizaciones que realicen los demás usuarios</w:t>
-      </w:r>
+        <w:t>git</w:t>
+      </w:r>
+      <w:proofErr w:type="spellEnd"/>
       <w:r>
         <w:rPr>
           <w:rFonts w:ascii="Arial" w:eastAsia="Times New Roman" w:hAnsi="Arial" w:cs="Arial"/>
@@ -799,8 +1053,9 @@
           <w:lang w:eastAsia="es-MX"/>
           <w14:ligatures w14:val="none"/>
         </w:rPr>
-        <w:t>.</w:t>
-      </w:r>
+        <w:t xml:space="preserve"> </w:t>
+      </w:r>
+      <w:proofErr w:type="spellStart"/>
       <w:r>
         <w:rPr>
           <w:rFonts w:ascii="Arial" w:eastAsia="Times New Roman" w:hAnsi="Arial" w:cs="Arial"/>
@@ -808,8 +1063,9 @@
           <w:lang w:eastAsia="es-MX"/>
           <w14:ligatures w14:val="none"/>
         </w:rPr>
-        <w:t xml:space="preserve"> “</w:t>
-      </w:r>
+        <w:t>init</w:t>
+      </w:r>
+      <w:proofErr w:type="spellEnd"/>
       <w:r>
         <w:rPr>
           <w:rFonts w:ascii="Arial" w:eastAsia="Times New Roman" w:hAnsi="Arial" w:cs="Arial"/>
@@ -817,8 +1073,77 @@
           <w:lang w:eastAsia="es-MX"/>
           <w14:ligatures w14:val="none"/>
         </w:rPr>
-        <w:t>git init</w:t>
-      </w:r>
+        <w:t xml:space="preserve">” para crear el repositorio de </w:t>
+      </w:r>
+      <w:proofErr w:type="spellStart"/>
+      <w:r>
+        <w:rPr>
+          <w:rFonts w:ascii="Arial" w:eastAsia="Times New Roman" w:hAnsi="Arial" w:cs="Arial"/>
+          <w:kern w:val="0"/>
+          <w:lang w:eastAsia="es-MX"/>
+          <w14:ligatures w14:val="none"/>
+        </w:rPr>
+        <w:t>git</w:t>
+      </w:r>
+      <w:proofErr w:type="spellEnd"/>
+      <w:r>
+        <w:rPr>
+          <w:rFonts w:ascii="Arial" w:eastAsia="Times New Roman" w:hAnsi="Arial" w:cs="Arial"/>
+          <w:kern w:val="0"/>
+          <w:lang w:eastAsia="es-MX"/>
+          <w14:ligatures w14:val="none"/>
+        </w:rPr>
+        <w:t>. Una vez creado el repositorio se podrán ver las modificaciones o actualizaciones que realicen los demás usuarios</w:t>
+      </w:r>
+      <w:r>
+        <w:rPr>
+          <w:rFonts w:ascii="Arial" w:eastAsia="Times New Roman" w:hAnsi="Arial" w:cs="Arial"/>
+          <w:kern w:val="0"/>
+          <w:lang w:eastAsia="es-MX"/>
+          <w14:ligatures w14:val="none"/>
+        </w:rPr>
+        <w:t>.</w:t>
+      </w:r>
+      <w:r>
+        <w:rPr>
+          <w:rFonts w:ascii="Arial" w:eastAsia="Times New Roman" w:hAnsi="Arial" w:cs="Arial"/>
+          <w:kern w:val="0"/>
+          <w:lang w:eastAsia="es-MX"/>
+          <w14:ligatures w14:val="none"/>
+        </w:rPr>
+        <w:t xml:space="preserve"> “</w:t>
+      </w:r>
+      <w:proofErr w:type="spellStart"/>
+      <w:r>
+        <w:rPr>
+          <w:rFonts w:ascii="Arial" w:eastAsia="Times New Roman" w:hAnsi="Arial" w:cs="Arial"/>
+          <w:kern w:val="0"/>
+          <w:lang w:eastAsia="es-MX"/>
+          <w14:ligatures w14:val="none"/>
+        </w:rPr>
+        <w:t>git</w:t>
+      </w:r>
+      <w:proofErr w:type="spellEnd"/>
+      <w:r>
+        <w:rPr>
+          <w:rFonts w:ascii="Arial" w:eastAsia="Times New Roman" w:hAnsi="Arial" w:cs="Arial"/>
+          <w:kern w:val="0"/>
+          <w:lang w:eastAsia="es-MX"/>
+          <w14:ligatures w14:val="none"/>
+        </w:rPr>
+        <w:t xml:space="preserve"> </w:t>
+      </w:r>
+      <w:proofErr w:type="spellStart"/>
+      <w:r>
+        <w:rPr>
+          <w:rFonts w:ascii="Arial" w:eastAsia="Times New Roman" w:hAnsi="Arial" w:cs="Arial"/>
+          <w:kern w:val="0"/>
+          <w:lang w:eastAsia="es-MX"/>
+          <w14:ligatures w14:val="none"/>
+        </w:rPr>
+        <w:t>init</w:t>
+      </w:r>
+      <w:proofErr w:type="spellEnd"/>
       <w:r>
         <w:rPr>
           <w:rFonts w:ascii="Arial" w:eastAsia="Times New Roman" w:hAnsi="Arial" w:cs="Arial"/>
@@ -901,7 +1226,7 @@
                     <pic:cNvPicPr/>
                   </pic:nvPicPr>
                   <pic:blipFill>
-                    <a:blip r:embed="rId12">
+                    <a:blip r:embed="rId11">
                       <a:extLst>
                         <a:ext uri="{28A0092B-C50C-407E-A947-70E740481C1C}">
                           <a14:useLocalDpi xmlns:a14="http://schemas.microsoft.com/office/drawing/2010/main" val="0"/>
@@ -938,7 +1263,39 @@
           <w:rFonts w:ascii="Arial" w:hAnsi="Arial" w:cs="Arial"/>
           <w:shd w:val="clear" w:color="auto" w:fill="FAFDFA"/>
         </w:rPr>
-        <w:t>“git status” sirve para verificar que archivos están siendo modificados y monitoreados.</w:t>
+        <w:t>“</w:t>
+      </w:r>
+      <w:proofErr w:type="spellStart"/>
+      <w:r>
+        <w:rPr>
+          <w:rFonts w:ascii="Arial" w:hAnsi="Arial" w:cs="Arial"/>
+          <w:shd w:val="clear" w:color="auto" w:fill="FAFDFA"/>
+        </w:rPr>
+        <w:t>git</w:t>
+      </w:r>
+      <w:proofErr w:type="spellEnd"/>
+      <w:r>
+        <w:rPr>
+          <w:rFonts w:ascii="Arial" w:hAnsi="Arial" w:cs="Arial"/>
+          <w:shd w:val="clear" w:color="auto" w:fill="FAFDFA"/>
+        </w:rPr>
+        <w:t xml:space="preserve"> </w:t>
+      </w:r>
+      <w:proofErr w:type="gramStart"/>
+      <w:r>
+        <w:rPr>
+          <w:rFonts w:ascii="Arial" w:hAnsi="Arial" w:cs="Arial"/>
+          <w:shd w:val="clear" w:color="auto" w:fill="FAFDFA"/>
+        </w:rPr>
+        <w:t>status</w:t>
+      </w:r>
+      <w:proofErr w:type="gramEnd"/>
+      <w:r>
+        <w:rPr>
+          <w:rFonts w:ascii="Arial" w:hAnsi="Arial" w:cs="Arial"/>
+          <w:shd w:val="clear" w:color="auto" w:fill="FAFDFA"/>
+        </w:rPr>
+        <w:t>” sirve para verificar que archivos están siendo modificados y monitoreados.</w:t>
       </w:r>
       <w:r>
         <w:rPr>
@@ -993,7 +1350,7 @@
                     <pic:cNvPicPr/>
                   </pic:nvPicPr>
                   <pic:blipFill>
-                    <a:blip r:embed="rId13" cstate="print">
+                    <a:blip r:embed="rId12" cstate="print">
                       <a:extLst>
                         <a:ext uri="{28A0092B-C50C-407E-A947-70E740481C1C}">
                           <a14:useLocalDpi xmlns:a14="http://schemas.microsoft.com/office/drawing/2010/main" val="0"/>
@@ -1030,7 +1387,48 @@
           <w:rFonts w:ascii="Arial" w:hAnsi="Arial" w:cs="Arial"/>
           <w:shd w:val="clear" w:color="auto" w:fill="FAFDFA"/>
         </w:rPr>
-        <w:t xml:space="preserve">“git add .” </w:t>
+        <w:t>“</w:t>
+      </w:r>
+      <w:proofErr w:type="spellStart"/>
+      <w:r>
+        <w:rPr>
+          <w:rFonts w:ascii="Arial" w:hAnsi="Arial" w:cs="Arial"/>
+          <w:shd w:val="clear" w:color="auto" w:fill="FAFDFA"/>
+        </w:rPr>
+        <w:t>git</w:t>
+      </w:r>
+      <w:proofErr w:type="spellEnd"/>
+      <w:r>
+        <w:rPr>
+          <w:rFonts w:ascii="Arial" w:hAnsi="Arial" w:cs="Arial"/>
+          <w:shd w:val="clear" w:color="auto" w:fill="FAFDFA"/>
+        </w:rPr>
+        <w:t xml:space="preserve"> </w:t>
+      </w:r>
+      <w:proofErr w:type="spellStart"/>
+      <w:proofErr w:type="gramStart"/>
+      <w:r>
+        <w:rPr>
+          <w:rFonts w:ascii="Arial" w:hAnsi="Arial" w:cs="Arial"/>
+          <w:shd w:val="clear" w:color="auto" w:fill="FAFDFA"/>
+        </w:rPr>
+        <w:t>add</w:t>
+      </w:r>
+      <w:proofErr w:type="spellEnd"/>
+      <w:r>
+        <w:rPr>
+          <w:rFonts w:ascii="Arial" w:hAnsi="Arial" w:cs="Arial"/>
+          <w:shd w:val="clear" w:color="auto" w:fill="FAFDFA"/>
+        </w:rPr>
+        <w:t xml:space="preserve"> .</w:t>
+      </w:r>
+      <w:proofErr w:type="gramEnd"/>
+      <w:r>
+        <w:rPr>
+          <w:rFonts w:ascii="Arial" w:hAnsi="Arial" w:cs="Arial"/>
+          <w:shd w:val="clear" w:color="auto" w:fill="FAFDFA"/>
+        </w:rPr>
+        <w:t xml:space="preserve">” </w:t>
       </w:r>
       <w:r>
         <w:rPr>
@@ -1064,8 +1462,17 @@
           <w:rFonts w:ascii="Arial" w:hAnsi="Arial" w:cs="Arial"/>
           <w:shd w:val="clear" w:color="auto" w:fill="FAFDFA"/>
         </w:rPr>
-        <w:t xml:space="preserve"> por git</w:t>
-      </w:r>
+        <w:t xml:space="preserve"> por </w:t>
+      </w:r>
+      <w:proofErr w:type="spellStart"/>
+      <w:r>
+        <w:rPr>
+          <w:rFonts w:ascii="Arial" w:hAnsi="Arial" w:cs="Arial"/>
+          <w:shd w:val="clear" w:color="auto" w:fill="FAFDFA"/>
+        </w:rPr>
+        <w:t>git</w:t>
+      </w:r>
+      <w:proofErr w:type="spellEnd"/>
       <w:r>
         <w:rPr>
           <w:rFonts w:ascii="Arial" w:hAnsi="Arial" w:cs="Arial"/>
@@ -1080,24 +1487,69 @@
           <w:rFonts w:ascii="Arial" w:hAnsi="Arial" w:cs="Arial"/>
           <w:shd w:val="clear" w:color="auto" w:fill="FAFDFA"/>
         </w:rPr>
-        <w:t xml:space="preserve"> tendríamos que poner “git </w:t>
-      </w:r>
+        <w:t xml:space="preserve"> tendríamos que poner “</w:t>
+      </w:r>
+      <w:proofErr w:type="spellStart"/>
+      <w:r>
+        <w:rPr>
+          <w:rFonts w:ascii="Arial" w:hAnsi="Arial" w:cs="Arial"/>
+          <w:shd w:val="clear" w:color="auto" w:fill="FAFDFA"/>
+        </w:rPr>
+        <w:t>git</w:t>
+      </w:r>
+      <w:proofErr w:type="spellEnd"/>
+      <w:r>
+        <w:rPr>
+          <w:rFonts w:ascii="Arial" w:hAnsi="Arial" w:cs="Arial"/>
+          <w:shd w:val="clear" w:color="auto" w:fill="FAFDFA"/>
+        </w:rPr>
+        <w:t xml:space="preserve"> </w:t>
+      </w:r>
+      <w:proofErr w:type="spellStart"/>
       <w:r>
         <w:rPr>
           <w:rFonts w:ascii="Arial" w:hAnsi="Arial" w:cs="Arial"/>
           <w:shd w:val="clear" w:color="auto" w:fill="FAFDFA"/>
         </w:rPr>
         <w:lastRenderedPageBreak/>
-        <w:t xml:space="preserve">add &lt;y el nombre del archivo&gt;”. </w:t>
-      </w:r>
-      <w:r>
-        <w:rPr>
-          <w:rFonts w:ascii="Arial" w:hAnsi="Arial" w:cs="Arial"/>
-          <w:b/>
-          <w:bCs/>
-          <w:shd w:val="clear" w:color="auto" w:fill="FAFDFA"/>
-        </w:rPr>
-        <w:t xml:space="preserve">Si quisiéramos que github dejara de monitorear algún </w:t>
+        <w:t>add</w:t>
+      </w:r>
+      <w:proofErr w:type="spellEnd"/>
+      <w:r>
+        <w:rPr>
+          <w:rFonts w:ascii="Arial" w:hAnsi="Arial" w:cs="Arial"/>
+          <w:shd w:val="clear" w:color="auto" w:fill="FAFDFA"/>
+        </w:rPr>
+        <w:t xml:space="preserve"> &lt;y el nombre del archivo&gt;”. </w:t>
+      </w:r>
+      <w:r>
+        <w:rPr>
+          <w:rFonts w:ascii="Arial" w:hAnsi="Arial" w:cs="Arial"/>
+          <w:b/>
+          <w:bCs/>
+          <w:shd w:val="clear" w:color="auto" w:fill="FAFDFA"/>
+        </w:rPr>
+        <w:t xml:space="preserve">Si quisiéramos que </w:t>
+      </w:r>
+      <w:proofErr w:type="spellStart"/>
+      <w:r>
+        <w:rPr>
+          <w:rFonts w:ascii="Arial" w:hAnsi="Arial" w:cs="Arial"/>
+          <w:b/>
+          <w:bCs/>
+          <w:shd w:val="clear" w:color="auto" w:fill="FAFDFA"/>
+        </w:rPr>
+        <w:t>github</w:t>
+      </w:r>
+      <w:proofErr w:type="spellEnd"/>
+      <w:r>
+        <w:rPr>
+          <w:rFonts w:ascii="Arial" w:hAnsi="Arial" w:cs="Arial"/>
+          <w:b/>
+          <w:bCs/>
+          <w:shd w:val="clear" w:color="auto" w:fill="FAFDFA"/>
+        </w:rPr>
+        <w:t xml:space="preserve"> dejara de monitorear algún </w:t>
       </w:r>
       <w:r>
         <w:rPr>
@@ -1129,7 +1581,7 @@
                     <pic:cNvPicPr/>
                   </pic:nvPicPr>
                   <pic:blipFill>
-                    <a:blip r:embed="rId14">
+                    <a:blip r:embed="rId13">
                       <a:extLst>
                         <a:ext uri="{28A0092B-C50C-407E-A947-70E740481C1C}">
                           <a14:useLocalDpi xmlns:a14="http://schemas.microsoft.com/office/drawing/2010/main" val="0"/>
@@ -1175,8 +1627,42 @@
           <w:rFonts w:ascii="Arial" w:hAnsi="Arial" w:cs="Arial"/>
           <w:shd w:val="clear" w:color="auto" w:fill="FAFDFA"/>
         </w:rPr>
-        <w:t xml:space="preserve"> se tendría que poner  “git rm</w:t>
-      </w:r>
+        <w:t xml:space="preserve"> se tendría que </w:t>
+      </w:r>
+      <w:proofErr w:type="gramStart"/>
+      <w:r>
+        <w:rPr>
+          <w:rFonts w:ascii="Arial" w:hAnsi="Arial" w:cs="Arial"/>
+          <w:shd w:val="clear" w:color="auto" w:fill="FAFDFA"/>
+        </w:rPr>
+        <w:t>poner  “</w:t>
+      </w:r>
+      <w:proofErr w:type="spellStart"/>
+      <w:proofErr w:type="gramEnd"/>
+      <w:r>
+        <w:rPr>
+          <w:rFonts w:ascii="Arial" w:hAnsi="Arial" w:cs="Arial"/>
+          <w:shd w:val="clear" w:color="auto" w:fill="FAFDFA"/>
+        </w:rPr>
+        <w:t>git</w:t>
+      </w:r>
+      <w:proofErr w:type="spellEnd"/>
+      <w:r>
+        <w:rPr>
+          <w:rFonts w:ascii="Arial" w:hAnsi="Arial" w:cs="Arial"/>
+          <w:shd w:val="clear" w:color="auto" w:fill="FAFDFA"/>
+        </w:rPr>
+        <w:t xml:space="preserve"> </w:t>
+      </w:r>
+      <w:proofErr w:type="spellStart"/>
+      <w:r>
+        <w:rPr>
+          <w:rFonts w:ascii="Arial" w:hAnsi="Arial" w:cs="Arial"/>
+          <w:shd w:val="clear" w:color="auto" w:fill="FAFDFA"/>
+        </w:rPr>
+        <w:t>rm</w:t>
+      </w:r>
+      <w:proofErr w:type="spellEnd"/>
       <w:r>
         <w:rPr>
           <w:rFonts w:ascii="Arial" w:hAnsi="Arial" w:cs="Arial"/>
@@ -1184,12 +1670,21 @@
         </w:rPr>
         <w:t xml:space="preserve"> --</w:t>
       </w:r>
-      <w:r>
-        <w:rPr>
-          <w:rFonts w:ascii="Arial" w:hAnsi="Arial" w:cs="Arial"/>
-          <w:shd w:val="clear" w:color="auto" w:fill="FAFDFA"/>
-        </w:rPr>
-        <w:t>cached &lt;y el nombre del archivo&gt;”.</w:t>
+      <w:proofErr w:type="spellStart"/>
+      <w:r>
+        <w:rPr>
+          <w:rFonts w:ascii="Arial" w:hAnsi="Arial" w:cs="Arial"/>
+          <w:shd w:val="clear" w:color="auto" w:fill="FAFDFA"/>
+        </w:rPr>
+        <w:t>cached</w:t>
+      </w:r>
+      <w:proofErr w:type="spellEnd"/>
+      <w:r>
+        <w:rPr>
+          <w:rFonts w:ascii="Arial" w:hAnsi="Arial" w:cs="Arial"/>
+          <w:shd w:val="clear" w:color="auto" w:fill="FAFDFA"/>
+        </w:rPr>
+        <w:t xml:space="preserve"> &lt;y el nombre del archivo&gt;”.</w:t>
       </w:r>
     </w:p>
     <w:p>
@@ -1206,20 +1701,54 @@
         </w:rPr>
         <w:t xml:space="preserve">Cuando se requiere guardar el repositorio se usa el comando: </w:t>
       </w:r>
-      <w:r>
-        <w:rPr>
-          <w:rFonts w:ascii="Arial" w:hAnsi="Arial" w:cs="Arial"/>
-          <w:shd w:val="clear" w:color="auto" w:fill="FAFDFA"/>
-        </w:rPr>
-        <w:t>git commit -m "</w:t>
-      </w:r>
-      <w:r>
-        <w:rPr>
-          <w:rFonts w:ascii="Arial" w:hAnsi="Arial" w:cs="Arial"/>
-          <w:shd w:val="clear" w:color="auto" w:fill="FAFDFA"/>
-        </w:rPr>
-        <w:t>aquí se agrega un mensaje breve de lo que se realizo</w:t>
-      </w:r>
+      <w:proofErr w:type="spellStart"/>
+      <w:r>
+        <w:rPr>
+          <w:rFonts w:ascii="Arial" w:hAnsi="Arial" w:cs="Arial"/>
+          <w:shd w:val="clear" w:color="auto" w:fill="FAFDFA"/>
+        </w:rPr>
+        <w:t>git</w:t>
+      </w:r>
+      <w:proofErr w:type="spellEnd"/>
+      <w:r>
+        <w:rPr>
+          <w:rFonts w:ascii="Arial" w:hAnsi="Arial" w:cs="Arial"/>
+          <w:shd w:val="clear" w:color="auto" w:fill="FAFDFA"/>
+        </w:rPr>
+        <w:t xml:space="preserve"> </w:t>
+      </w:r>
+      <w:proofErr w:type="spellStart"/>
+      <w:r>
+        <w:rPr>
+          <w:rFonts w:ascii="Arial" w:hAnsi="Arial" w:cs="Arial"/>
+          <w:shd w:val="clear" w:color="auto" w:fill="FAFDFA"/>
+        </w:rPr>
+        <w:t>commit</w:t>
+      </w:r>
+      <w:proofErr w:type="spellEnd"/>
+      <w:r>
+        <w:rPr>
+          <w:rFonts w:ascii="Arial" w:hAnsi="Arial" w:cs="Arial"/>
+          <w:shd w:val="clear" w:color="auto" w:fill="FAFDFA"/>
+        </w:rPr>
+        <w:t xml:space="preserve"> -m "</w:t>
+      </w:r>
+      <w:r>
+        <w:rPr>
+          <w:rFonts w:ascii="Arial" w:hAnsi="Arial" w:cs="Arial"/>
+          <w:shd w:val="clear" w:color="auto" w:fill="FAFDFA"/>
+        </w:rPr>
+        <w:t xml:space="preserve">aquí se agrega un mensaje breve de lo que se </w:t>
+      </w:r>
+      <w:proofErr w:type="spellStart"/>
+      <w:r>
+        <w:rPr>
+          <w:rFonts w:ascii="Arial" w:hAnsi="Arial" w:cs="Arial"/>
+          <w:shd w:val="clear" w:color="auto" w:fill="FAFDFA"/>
+        </w:rPr>
+        <w:t>realizo</w:t>
+      </w:r>
+      <w:proofErr w:type="spellEnd"/>
       <w:r>
         <w:rPr>
           <w:rFonts w:ascii="Arial" w:hAnsi="Arial" w:cs="Arial"/>
@@ -1247,7 +1776,23 @@
           <w:rFonts w:ascii="Arial" w:hAnsi="Arial" w:cs="Arial"/>
           <w:shd w:val="clear" w:color="auto" w:fill="FAFDFA"/>
         </w:rPr>
-        <w:t>Antes de cualquier interacción con git, es necesario informar quién eres para que almacene correctamente los datos del autor de cada uno de los cambios en el código.</w:t>
+        <w:t xml:space="preserve">Antes de cualquier interacción con </w:t>
+      </w:r>
+      <w:proofErr w:type="spellStart"/>
+      <w:r>
+        <w:rPr>
+          <w:rFonts w:ascii="Arial" w:hAnsi="Arial" w:cs="Arial"/>
+          <w:shd w:val="clear" w:color="auto" w:fill="FAFDFA"/>
+        </w:rPr>
+        <w:t>git</w:t>
+      </w:r>
+      <w:proofErr w:type="spellEnd"/>
+      <w:r>
+        <w:rPr>
+          <w:rFonts w:ascii="Arial" w:hAnsi="Arial" w:cs="Arial"/>
+          <w:shd w:val="clear" w:color="auto" w:fill="FAFDFA"/>
+        </w:rPr>
+        <w:t>, es necesario informar quién eres para que almacene correctamente los datos del autor de cada uno de los cambios en el código.</w:t>
       </w:r>
     </w:p>
     <w:p>
@@ -1293,14 +1838,57 @@
         </w:rPr>
         <w:t xml:space="preserve"> </w:t>
       </w:r>
-      <w:r>
-        <w:rPr>
-          <w:rFonts w:ascii="Arial" w:hAnsi="Arial" w:cs="Arial"/>
-          <w:shd w:val="clear" w:color="auto" w:fill="FAFDFA"/>
-        </w:rPr>
-        <w:t xml:space="preserve">git config --global user.email </w:t>
-      </w:r>
-      <w:hyperlink r:id="rId15" w:history="1">
+      <w:proofErr w:type="spellStart"/>
+      <w:r>
+        <w:rPr>
+          <w:rFonts w:ascii="Arial" w:hAnsi="Arial" w:cs="Arial"/>
+          <w:shd w:val="clear" w:color="auto" w:fill="FAFDFA"/>
+        </w:rPr>
+        <w:t>git</w:t>
+      </w:r>
+      <w:proofErr w:type="spellEnd"/>
+      <w:r>
+        <w:rPr>
+          <w:rFonts w:ascii="Arial" w:hAnsi="Arial" w:cs="Arial"/>
+          <w:shd w:val="clear" w:color="auto" w:fill="FAFDFA"/>
+        </w:rPr>
+        <w:t xml:space="preserve"> </w:t>
+      </w:r>
+      <w:proofErr w:type="spellStart"/>
+      <w:r>
+        <w:rPr>
+          <w:rFonts w:ascii="Arial" w:hAnsi="Arial" w:cs="Arial"/>
+          <w:shd w:val="clear" w:color="auto" w:fill="FAFDFA"/>
+        </w:rPr>
+        <w:t>config</w:t>
+      </w:r>
+      <w:proofErr w:type="spellEnd"/>
+      <w:r>
+        <w:rPr>
+          <w:rFonts w:ascii="Arial" w:hAnsi="Arial" w:cs="Arial"/>
+          <w:shd w:val="clear" w:color="auto" w:fill="FAFDFA"/>
+        </w:rPr>
+        <w:t xml:space="preserve"> --global </w:t>
+      </w:r>
+      <w:proofErr w:type="spellStart"/>
+      <w:proofErr w:type="gramStart"/>
+      <w:r>
+        <w:rPr>
+          <w:rFonts w:ascii="Arial" w:hAnsi="Arial" w:cs="Arial"/>
+          <w:shd w:val="clear" w:color="auto" w:fill="FAFDFA"/>
+        </w:rPr>
+        <w:t>user.email</w:t>
+      </w:r>
+      <w:proofErr w:type="spellEnd"/>
+      <w:proofErr w:type="gramEnd"/>
+      <w:r>
+        <w:rPr>
+          <w:rFonts w:ascii="Arial" w:hAnsi="Arial" w:cs="Arial"/>
+          <w:shd w:val="clear" w:color="auto" w:fill="FAFDFA"/>
+        </w:rPr>
+        <w:t xml:space="preserve"> </w:t>
+      </w:r>
+      <w:hyperlink r:id="rId14" w:history="1">
         <w:r>
           <w:rPr>
             <w:rStyle w:val="Hipervnculo"/>
@@ -1325,15 +1913,17 @@
         </w:rPr>
         <w:t xml:space="preserve"> </w:t>
       </w:r>
-      <w:r>
-        <w:rPr>
-          <w:rFonts w:ascii="Arial" w:hAnsi="Arial" w:cs="Arial"/>
-          <w:b/>
-          <w:bCs/>
-          <w:shd w:val="clear" w:color="auto" w:fill="FAFDFA"/>
-        </w:rPr>
-        <w:t>git config --global user.name "Your Name"</w:t>
-      </w:r>
+      <w:proofErr w:type="spellStart"/>
+      <w:r>
+        <w:rPr>
+          <w:rFonts w:ascii="Arial" w:hAnsi="Arial" w:cs="Arial"/>
+          <w:b/>
+          <w:bCs/>
+          <w:shd w:val="clear" w:color="auto" w:fill="FAFDFA"/>
+        </w:rPr>
+        <w:t>git</w:t>
+      </w:r>
+      <w:proofErr w:type="spellEnd"/>
       <w:r>
         <w:rPr>
           <w:rFonts w:ascii="Arial" w:hAnsi="Arial" w:cs="Arial"/>
@@ -1343,12 +1933,97 @@
         </w:rPr>
         <w:t xml:space="preserve"> </w:t>
       </w:r>
-      <w:r>
-        <w:rPr>
-          <w:rFonts w:ascii="Arial" w:hAnsi="Arial" w:cs="Arial"/>
-          <w:shd w:val="clear" w:color="auto" w:fill="FAFDFA"/>
-        </w:rPr>
-        <w:t>significa que las configuraciones seran para todos los proyectos que haremos en nuestra computadora</w:t>
+      <w:proofErr w:type="spellStart"/>
+      <w:r>
+        <w:rPr>
+          <w:rFonts w:ascii="Arial" w:hAnsi="Arial" w:cs="Arial"/>
+          <w:b/>
+          <w:bCs/>
+          <w:shd w:val="clear" w:color="auto" w:fill="FAFDFA"/>
+        </w:rPr>
+        <w:t>config</w:t>
+      </w:r>
+      <w:proofErr w:type="spellEnd"/>
+      <w:r>
+        <w:rPr>
+          <w:rFonts w:ascii="Arial" w:hAnsi="Arial" w:cs="Arial"/>
+          <w:b/>
+          <w:bCs/>
+          <w:shd w:val="clear" w:color="auto" w:fill="FAFDFA"/>
+        </w:rPr>
+        <w:t xml:space="preserve"> --global user.name "</w:t>
+      </w:r>
+      <w:proofErr w:type="spellStart"/>
+      <w:r>
+        <w:rPr>
+          <w:rFonts w:ascii="Arial" w:hAnsi="Arial" w:cs="Arial"/>
+          <w:b/>
+          <w:bCs/>
+          <w:shd w:val="clear" w:color="auto" w:fill="FAFDFA"/>
+        </w:rPr>
+        <w:t>Your</w:t>
+      </w:r>
+      <w:proofErr w:type="spellEnd"/>
+      <w:r>
+        <w:rPr>
+          <w:rFonts w:ascii="Arial" w:hAnsi="Arial" w:cs="Arial"/>
+          <w:b/>
+          <w:bCs/>
+          <w:shd w:val="clear" w:color="auto" w:fill="FAFDFA"/>
+        </w:rPr>
+        <w:t xml:space="preserve"> </w:t>
+      </w:r>
+      <w:proofErr w:type="spellStart"/>
+      <w:r>
+        <w:rPr>
+          <w:rFonts w:ascii="Arial" w:hAnsi="Arial" w:cs="Arial"/>
+          <w:b/>
+          <w:bCs/>
+          <w:shd w:val="clear" w:color="auto" w:fill="FAFDFA"/>
+        </w:rPr>
+        <w:t>Name</w:t>
+      </w:r>
+      <w:proofErr w:type="spellEnd"/>
+      <w:r>
+        <w:rPr>
+          <w:rFonts w:ascii="Arial" w:hAnsi="Arial" w:cs="Arial"/>
+          <w:b/>
+          <w:bCs/>
+          <w:shd w:val="clear" w:color="auto" w:fill="FAFDFA"/>
+        </w:rPr>
+        <w:t>"</w:t>
+      </w:r>
+      <w:r>
+        <w:rPr>
+          <w:rFonts w:ascii="Arial" w:hAnsi="Arial" w:cs="Arial"/>
+          <w:b/>
+          <w:bCs/>
+          <w:shd w:val="clear" w:color="auto" w:fill="FAFDFA"/>
+        </w:rPr>
+        <w:t xml:space="preserve"> </w:t>
+      </w:r>
+      <w:r>
+        <w:rPr>
+          <w:rFonts w:ascii="Arial" w:hAnsi="Arial" w:cs="Arial"/>
+          <w:shd w:val="clear" w:color="auto" w:fill="FAFDFA"/>
+        </w:rPr>
+        <w:t xml:space="preserve">significa que las configuraciones </w:t>
+      </w:r>
+      <w:proofErr w:type="spellStart"/>
+      <w:r>
+        <w:rPr>
+          <w:rFonts w:ascii="Arial" w:hAnsi="Arial" w:cs="Arial"/>
+          <w:shd w:val="clear" w:color="auto" w:fill="FAFDFA"/>
+        </w:rPr>
+        <w:t>seran</w:t>
+      </w:r>
+      <w:proofErr w:type="spellEnd"/>
+      <w:r>
+        <w:rPr>
+          <w:rFonts w:ascii="Arial" w:hAnsi="Arial" w:cs="Arial"/>
+          <w:shd w:val="clear" w:color="auto" w:fill="FAFDFA"/>
+        </w:rPr>
+        <w:t xml:space="preserve"> para todos los proyectos que haremos en nuestra computadora</w:t>
       </w:r>
     </w:p>
     <w:p>
@@ -1365,14 +2040,45 @@
         </w:rPr>
         <w:t xml:space="preserve">las configuraciones </w:t>
       </w:r>
-      <w:r>
-        <w:rPr>
-          <w:rFonts w:ascii="Arial" w:hAnsi="Arial" w:cs="Arial"/>
-          <w:b/>
-          <w:bCs/>
-          <w:shd w:val="clear" w:color="auto" w:fill="FAFDFA"/>
-        </w:rPr>
-        <w:t xml:space="preserve">git config </w:t>
+      <w:proofErr w:type="spellStart"/>
+      <w:r>
+        <w:rPr>
+          <w:rFonts w:ascii="Arial" w:hAnsi="Arial" w:cs="Arial"/>
+          <w:b/>
+          <w:bCs/>
+          <w:shd w:val="clear" w:color="auto" w:fill="FAFDFA"/>
+        </w:rPr>
+        <w:t>git</w:t>
+      </w:r>
+      <w:proofErr w:type="spellEnd"/>
+      <w:r>
+        <w:rPr>
+          <w:rFonts w:ascii="Arial" w:hAnsi="Arial" w:cs="Arial"/>
+          <w:b/>
+          <w:bCs/>
+          <w:shd w:val="clear" w:color="auto" w:fill="FAFDFA"/>
+        </w:rPr>
+        <w:t xml:space="preserve"> </w:t>
+      </w:r>
+      <w:proofErr w:type="spellStart"/>
+      <w:r>
+        <w:rPr>
+          <w:rFonts w:ascii="Arial" w:hAnsi="Arial" w:cs="Arial"/>
+          <w:b/>
+          <w:bCs/>
+          <w:shd w:val="clear" w:color="auto" w:fill="FAFDFA"/>
+        </w:rPr>
+        <w:t>config</w:t>
+      </w:r>
+      <w:proofErr w:type="spellEnd"/>
+      <w:r>
+        <w:rPr>
+          <w:rFonts w:ascii="Arial" w:hAnsi="Arial" w:cs="Arial"/>
+          <w:b/>
+          <w:bCs/>
+          <w:shd w:val="clear" w:color="auto" w:fill="FAFDFA"/>
+        </w:rPr>
+        <w:t xml:space="preserve"> </w:t>
       </w:r>
       <w:r>
         <w:rPr>
@@ -1390,7 +2096,47 @@
           <w:bCs/>
           <w:shd w:val="clear" w:color="auto" w:fill="FAFDFA"/>
         </w:rPr>
-        <w:t>local user.name "Your Name"</w:t>
+        <w:t>local user.name "</w:t>
+      </w:r>
+      <w:proofErr w:type="spellStart"/>
+      <w:r>
+        <w:rPr>
+          <w:rFonts w:ascii="Arial" w:hAnsi="Arial" w:cs="Arial"/>
+          <w:b/>
+          <w:bCs/>
+          <w:shd w:val="clear" w:color="auto" w:fill="FAFDFA"/>
+        </w:rPr>
+        <w:t>Your</w:t>
+      </w:r>
+      <w:proofErr w:type="spellEnd"/>
+      <w:r>
+        <w:rPr>
+          <w:rFonts w:ascii="Arial" w:hAnsi="Arial" w:cs="Arial"/>
+          <w:b/>
+          <w:bCs/>
+          <w:shd w:val="clear" w:color="auto" w:fill="FAFDFA"/>
+        </w:rPr>
+        <w:t xml:space="preserve"> </w:t>
+      </w:r>
+      <w:proofErr w:type="spellStart"/>
+      <w:r>
+        <w:rPr>
+          <w:rFonts w:ascii="Arial" w:hAnsi="Arial" w:cs="Arial"/>
+          <w:b/>
+          <w:bCs/>
+          <w:shd w:val="clear" w:color="auto" w:fill="FAFDFA"/>
+        </w:rPr>
+        <w:t>Name</w:t>
+      </w:r>
+      <w:proofErr w:type="spellEnd"/>
+      <w:r>
+        <w:rPr>
+          <w:rFonts w:ascii="Arial" w:hAnsi="Arial" w:cs="Arial"/>
+          <w:b/>
+          <w:bCs/>
+          <w:shd w:val="clear" w:color="auto" w:fill="FAFDFA"/>
+        </w:rPr>
+        <w:t>"</w:t>
       </w:r>
       <w:r>
         <w:rPr>
@@ -1455,7 +2201,7 @@
                     <pic:cNvPicPr/>
                   </pic:nvPicPr>
                   <pic:blipFill>
-                    <a:blip r:embed="rId16">
+                    <a:blip r:embed="rId15">
                       <a:extLst>
                         <a:ext uri="{28A0092B-C50C-407E-A947-70E740481C1C}">
                           <a14:useLocalDpi xmlns:a14="http://schemas.microsoft.com/office/drawing/2010/main" val="0"/>
@@ -1481,14 +2227,45 @@
           </wp:anchor>
         </w:drawing>
       </w:r>
-      <w:r>
-        <w:rPr>
-          <w:rFonts w:ascii="Arial" w:hAnsi="Arial" w:cs="Arial"/>
-          <w:b/>
-          <w:bCs/>
-          <w:shd w:val="clear" w:color="auto" w:fill="FAFDFA"/>
-        </w:rPr>
-        <w:t>git config –local user.name</w:t>
+      <w:proofErr w:type="spellStart"/>
+      <w:r>
+        <w:rPr>
+          <w:rFonts w:ascii="Arial" w:hAnsi="Arial" w:cs="Arial"/>
+          <w:b/>
+          <w:bCs/>
+          <w:shd w:val="clear" w:color="auto" w:fill="FAFDFA"/>
+        </w:rPr>
+        <w:t>git</w:t>
+      </w:r>
+      <w:proofErr w:type="spellEnd"/>
+      <w:r>
+        <w:rPr>
+          <w:rFonts w:ascii="Arial" w:hAnsi="Arial" w:cs="Arial"/>
+          <w:b/>
+          <w:bCs/>
+          <w:shd w:val="clear" w:color="auto" w:fill="FAFDFA"/>
+        </w:rPr>
+        <w:t xml:space="preserve"> </w:t>
+      </w:r>
+      <w:proofErr w:type="spellStart"/>
+      <w:r>
+        <w:rPr>
+          <w:rFonts w:ascii="Arial" w:hAnsi="Arial" w:cs="Arial"/>
+          <w:b/>
+          <w:bCs/>
+          <w:shd w:val="clear" w:color="auto" w:fill="FAFDFA"/>
+        </w:rPr>
+        <w:t>config</w:t>
+      </w:r>
+      <w:proofErr w:type="spellEnd"/>
+      <w:r>
+        <w:rPr>
+          <w:rFonts w:ascii="Arial" w:hAnsi="Arial" w:cs="Arial"/>
+          <w:b/>
+          <w:bCs/>
+          <w:shd w:val="clear" w:color="auto" w:fill="FAFDFA"/>
+        </w:rPr>
+        <w:t xml:space="preserve"> –local user.name</w:t>
       </w:r>
       <w:r>
         <w:rPr>
@@ -1520,21 +2297,100 @@
         </w:rPr>
         <w:t>Al ejecutar el comando </w:t>
       </w:r>
-      <w:r>
-        <w:rPr>
-          <w:rFonts w:ascii="Arial" w:hAnsi="Arial" w:cs="Arial"/>
-          <w:b/>
-          <w:bCs/>
-          <w:shd w:val="clear" w:color="auto" w:fill="FAFDFA"/>
-        </w:rPr>
-        <w:t>git status,</w:t>
-      </w:r>
-      <w:r>
-        <w:rPr>
-          <w:rFonts w:ascii="Arial" w:hAnsi="Arial" w:cs="Arial"/>
-          <w:shd w:val="clear" w:color="auto" w:fill="FAFDFA"/>
-        </w:rPr>
-        <w:t xml:space="preserve"> recibimos información que puede no ser tan clara, especialmente cuando nos encontramos con términos como HEAD, working tree, index, etc.</w:t>
+      <w:proofErr w:type="spellStart"/>
+      <w:r>
+        <w:rPr>
+          <w:rFonts w:ascii="Arial" w:hAnsi="Arial" w:cs="Arial"/>
+          <w:b/>
+          <w:bCs/>
+          <w:shd w:val="clear" w:color="auto" w:fill="FAFDFA"/>
+        </w:rPr>
+        <w:t>git</w:t>
+      </w:r>
+      <w:proofErr w:type="spellEnd"/>
+      <w:r>
+        <w:rPr>
+          <w:rFonts w:ascii="Arial" w:hAnsi="Arial" w:cs="Arial"/>
+          <w:b/>
+          <w:bCs/>
+          <w:shd w:val="clear" w:color="auto" w:fill="FAFDFA"/>
+        </w:rPr>
+        <w:t xml:space="preserve"> </w:t>
+      </w:r>
+      <w:proofErr w:type="gramStart"/>
+      <w:r>
+        <w:rPr>
+          <w:rFonts w:ascii="Arial" w:hAnsi="Arial" w:cs="Arial"/>
+          <w:b/>
+          <w:bCs/>
+          <w:shd w:val="clear" w:color="auto" w:fill="FAFDFA"/>
+        </w:rPr>
+        <w:t>status</w:t>
+      </w:r>
+      <w:proofErr w:type="gramEnd"/>
+      <w:r>
+        <w:rPr>
+          <w:rFonts w:ascii="Arial" w:hAnsi="Arial" w:cs="Arial"/>
+          <w:b/>
+          <w:bCs/>
+          <w:shd w:val="clear" w:color="auto" w:fill="FAFDFA"/>
+        </w:rPr>
+        <w:t>,</w:t>
+      </w:r>
+      <w:r>
+        <w:rPr>
+          <w:rFonts w:ascii="Arial" w:hAnsi="Arial" w:cs="Arial"/>
+          <w:shd w:val="clear" w:color="auto" w:fill="FAFDFA"/>
+        </w:rPr>
+        <w:t xml:space="preserve"> recibimos información que puede no ser tan clara, especialmente cuando nos encontramos con términos como HEAD, </w:t>
+      </w:r>
+      <w:proofErr w:type="spellStart"/>
+      <w:r>
+        <w:rPr>
+          <w:rFonts w:ascii="Arial" w:hAnsi="Arial" w:cs="Arial"/>
+          <w:shd w:val="clear" w:color="auto" w:fill="FAFDFA"/>
+        </w:rPr>
+        <w:t>working</w:t>
+      </w:r>
+      <w:proofErr w:type="spellEnd"/>
+      <w:r>
+        <w:rPr>
+          <w:rFonts w:ascii="Arial" w:hAnsi="Arial" w:cs="Arial"/>
+          <w:shd w:val="clear" w:color="auto" w:fill="FAFDFA"/>
+        </w:rPr>
+        <w:t xml:space="preserve"> </w:t>
+      </w:r>
+      <w:proofErr w:type="spellStart"/>
+      <w:r>
+        <w:rPr>
+          <w:rFonts w:ascii="Arial" w:hAnsi="Arial" w:cs="Arial"/>
+          <w:shd w:val="clear" w:color="auto" w:fill="FAFDFA"/>
+        </w:rPr>
+        <w:t>tree</w:t>
+      </w:r>
+      <w:proofErr w:type="spellEnd"/>
+      <w:r>
+        <w:rPr>
+          <w:rFonts w:ascii="Arial" w:hAnsi="Arial" w:cs="Arial"/>
+          <w:shd w:val="clear" w:color="auto" w:fill="FAFDFA"/>
+        </w:rPr>
+        <w:t>, </w:t>
+      </w:r>
+      <w:proofErr w:type="spellStart"/>
+      <w:r>
+        <w:rPr>
+          <w:rFonts w:ascii="Arial" w:hAnsi="Arial" w:cs="Arial"/>
+          <w:shd w:val="clear" w:color="auto" w:fill="FAFDFA"/>
+        </w:rPr>
+        <w:t>index</w:t>
+      </w:r>
+      <w:proofErr w:type="spellEnd"/>
+      <w:r>
+        <w:rPr>
+          <w:rFonts w:ascii="Arial" w:hAnsi="Arial" w:cs="Arial"/>
+          <w:shd w:val="clear" w:color="auto" w:fill="FAFDFA"/>
+        </w:rPr>
+        <w:t>, etc.</w:t>
       </w:r>
     </w:p>
     <w:p>
@@ -1582,12 +2438,37 @@
           <w:shd w:val="clear" w:color="auto" w:fill="FAFDFA"/>
         </w:rPr>
       </w:pPr>
-      <w:r>
-        <w:rPr>
-          <w:rFonts w:ascii="Arial" w:hAnsi="Arial" w:cs="Arial"/>
-          <w:shd w:val="clear" w:color="auto" w:fill="FAFDFA"/>
-        </w:rPr>
-        <w:t>Working tree: Lugar donde los archivos realmente están siendo almacenados</w:t>
+      <w:proofErr w:type="spellStart"/>
+      <w:r>
+        <w:rPr>
+          <w:rFonts w:ascii="Arial" w:hAnsi="Arial" w:cs="Arial"/>
+          <w:shd w:val="clear" w:color="auto" w:fill="FAFDFA"/>
+        </w:rPr>
+        <w:t>Working</w:t>
+      </w:r>
+      <w:proofErr w:type="spellEnd"/>
+      <w:r>
+        <w:rPr>
+          <w:rFonts w:ascii="Arial" w:hAnsi="Arial" w:cs="Arial"/>
+          <w:shd w:val="clear" w:color="auto" w:fill="FAFDFA"/>
+        </w:rPr>
+        <w:t xml:space="preserve"> </w:t>
+      </w:r>
+      <w:proofErr w:type="spellStart"/>
+      <w:r>
+        <w:rPr>
+          <w:rFonts w:ascii="Arial" w:hAnsi="Arial" w:cs="Arial"/>
+          <w:shd w:val="clear" w:color="auto" w:fill="FAFDFA"/>
+        </w:rPr>
+        <w:t>tree</w:t>
+      </w:r>
+      <w:proofErr w:type="spellEnd"/>
+      <w:r>
+        <w:rPr>
+          <w:rFonts w:ascii="Arial" w:hAnsi="Arial" w:cs="Arial"/>
+          <w:shd w:val="clear" w:color="auto" w:fill="FAFDFA"/>
+        </w:rPr>
+        <w:t>: Lugar donde los archivos realmente están siendo almacenados</w:t>
       </w:r>
     </w:p>
     <w:p>
@@ -1601,13 +2482,23 @@
           <w:shd w:val="clear" w:color="auto" w:fill="FAFDFA"/>
         </w:rPr>
       </w:pPr>
-      <w:r>
-        <w:rPr>
-          <w:rFonts w:ascii="Arial" w:hAnsi="Arial" w:cs="Arial"/>
-          <w:shd w:val="clear" w:color="auto" w:fill="FAFDFA"/>
-        </w:rPr>
-        <w:t>index: Lugar donde Git almacena lo que será </w:t>
-      </w:r>
+      <w:proofErr w:type="spellStart"/>
+      <w:r>
+        <w:rPr>
+          <w:rFonts w:ascii="Arial" w:hAnsi="Arial" w:cs="Arial"/>
+          <w:shd w:val="clear" w:color="auto" w:fill="FAFDFA"/>
+        </w:rPr>
+        <w:t>index</w:t>
+      </w:r>
+      <w:proofErr w:type="spellEnd"/>
+      <w:r>
+        <w:rPr>
+          <w:rFonts w:ascii="Arial" w:hAnsi="Arial" w:cs="Arial"/>
+          <w:shd w:val="clear" w:color="auto" w:fill="FAFDFA"/>
+        </w:rPr>
+        <w:t>: Lugar donde Git almacena lo que será </w:t>
+      </w:r>
+      <w:proofErr w:type="spellStart"/>
       <w:r>
         <w:rPr>
           <w:rFonts w:ascii="Arial" w:hAnsi="Arial" w:cs="Arial"/>
@@ -1617,6 +2508,7 @@
         </w:rPr>
         <w:t>commiteado</w:t>
       </w:r>
+      <w:proofErr w:type="spellEnd"/>
       <w:r>
         <w:rPr>
           <w:rFonts w:ascii="Arial" w:hAnsi="Arial" w:cs="Arial"/>
@@ -1624,6 +2516,7 @@
         </w:rPr>
         <w:t>, es decir, la ubicación entre el </w:t>
       </w:r>
+      <w:proofErr w:type="spellStart"/>
       <w:r>
         <w:rPr>
           <w:rFonts w:ascii="Arial" w:hAnsi="Arial" w:cs="Arial"/>
@@ -1631,8 +2524,29 @@
           <w:iCs/>
           <w:shd w:val="clear" w:color="auto" w:fill="FAFDFA"/>
         </w:rPr>
-        <w:t>working tree</w:t>
-      </w:r>
+        <w:t>working</w:t>
+      </w:r>
+      <w:proofErr w:type="spellEnd"/>
+      <w:r>
+        <w:rPr>
+          <w:rFonts w:ascii="Arial" w:hAnsi="Arial" w:cs="Arial"/>
+          <w:i/>
+          <w:iCs/>
+          <w:shd w:val="clear" w:color="auto" w:fill="FAFDFA"/>
+        </w:rPr>
+        <w:t xml:space="preserve"> </w:t>
+      </w:r>
+      <w:proofErr w:type="spellStart"/>
+      <w:r>
+        <w:rPr>
+          <w:rFonts w:ascii="Arial" w:hAnsi="Arial" w:cs="Arial"/>
+          <w:i/>
+          <w:iCs/>
+          <w:shd w:val="clear" w:color="auto" w:fill="FAFDFA"/>
+        </w:rPr>
+        <w:t>tree</w:t>
+      </w:r>
+      <w:proofErr w:type="spellEnd"/>
       <w:r>
         <w:rPr>
           <w:rFonts w:ascii="Arial" w:hAnsi="Arial" w:cs="Arial"/>
@@ -1662,7 +2576,7 @@
         <w:lastRenderedPageBreak/>
         <w:t> </w:t>
       </w:r>
-      <w:hyperlink r:id="rId17" w:tgtFrame="_blank" w:history="1">
+      <w:hyperlink r:id="rId16" w:tgtFrame="_blank" w:history="1">
         <w:r>
           <w:rPr>
             <w:rStyle w:val="Hipervnculo"/>
@@ -1714,7 +2628,7 @@
                     <pic:cNvPicPr/>
                   </pic:nvPicPr>
                   <pic:blipFill>
-                    <a:blip r:embed="rId18">
+                    <a:blip r:embed="rId17">
                       <a:extLst>
                         <a:ext uri="{28A0092B-C50C-407E-A947-70E740481C1C}">
                           <a14:useLocalDpi xmlns:a14="http://schemas.microsoft.com/office/drawing/2010/main" val="0"/>
@@ -1755,14 +2669,25 @@
         </w:rPr>
         <w:t>“</w:t>
       </w:r>
-      <w:r>
-        <w:rPr>
-          <w:rFonts w:ascii="Arial" w:hAnsi="Arial" w:cs="Arial"/>
-          <w:b/>
-          <w:bCs/>
-          <w:shd w:val="clear" w:color="auto" w:fill="FAFDFA"/>
-        </w:rPr>
-        <w:t>git log</w:t>
+      <w:proofErr w:type="spellStart"/>
+      <w:r>
+        <w:rPr>
+          <w:rFonts w:ascii="Arial" w:hAnsi="Arial" w:cs="Arial"/>
+          <w:b/>
+          <w:bCs/>
+          <w:shd w:val="clear" w:color="auto" w:fill="FAFDFA"/>
+        </w:rPr>
+        <w:t>git</w:t>
+      </w:r>
+      <w:proofErr w:type="spellEnd"/>
+      <w:r>
+        <w:rPr>
+          <w:rFonts w:ascii="Arial" w:hAnsi="Arial" w:cs="Arial"/>
+          <w:b/>
+          <w:bCs/>
+          <w:shd w:val="clear" w:color="auto" w:fill="FAFDFA"/>
+        </w:rPr>
+        <w:t xml:space="preserve"> log</w:t>
       </w:r>
       <w:r>
         <w:rPr>
@@ -1792,15 +2717,40 @@
           <w:rFonts w:ascii="Arial" w:hAnsi="Arial" w:cs="Arial"/>
           <w:shd w:val="clear" w:color="auto" w:fill="FAFDFA"/>
         </w:rPr>
-        <w:t>, también nos muestra un bash (un número serial extenso</w:t>
-      </w:r>
-      <w:r>
-        <w:rPr>
-          <w:rFonts w:ascii="Arial" w:hAnsi="Arial" w:cs="Arial"/>
-          <w:shd w:val="clear" w:color="auto" w:fill="FAFDFA"/>
-        </w:rPr>
-        <w:t xml:space="preserve"> al lado de commit</w:t>
-      </w:r>
+        <w:t xml:space="preserve">, también nos muestra un </w:t>
+      </w:r>
+      <w:proofErr w:type="spellStart"/>
+      <w:r>
+        <w:rPr>
+          <w:rFonts w:ascii="Arial" w:hAnsi="Arial" w:cs="Arial"/>
+          <w:shd w:val="clear" w:color="auto" w:fill="FAFDFA"/>
+        </w:rPr>
+        <w:t>bash</w:t>
+      </w:r>
+      <w:proofErr w:type="spellEnd"/>
+      <w:r>
+        <w:rPr>
+          <w:rFonts w:ascii="Arial" w:hAnsi="Arial" w:cs="Arial"/>
+          <w:shd w:val="clear" w:color="auto" w:fill="FAFDFA"/>
+        </w:rPr>
+        <w:t xml:space="preserve"> (un número serial extenso</w:t>
+      </w:r>
+      <w:r>
+        <w:rPr>
+          <w:rFonts w:ascii="Arial" w:hAnsi="Arial" w:cs="Arial"/>
+          <w:shd w:val="clear" w:color="auto" w:fill="FAFDFA"/>
+        </w:rPr>
+        <w:t xml:space="preserve"> al lado de </w:t>
+      </w:r>
+      <w:proofErr w:type="spellStart"/>
+      <w:r>
+        <w:rPr>
+          <w:rFonts w:ascii="Arial" w:hAnsi="Arial" w:cs="Arial"/>
+          <w:shd w:val="clear" w:color="auto" w:fill="FAFDFA"/>
+        </w:rPr>
+        <w:t>commit</w:t>
+      </w:r>
+      <w:proofErr w:type="spellEnd"/>
       <w:r>
         <w:rPr>
           <w:rFonts w:ascii="Arial" w:hAnsi="Arial" w:cs="Arial"/>
@@ -1848,7 +2798,7 @@
                     <pic:cNvPicPr/>
                   </pic:nvPicPr>
                   <pic:blipFill>
-                    <a:blip r:embed="rId19">
+                    <a:blip r:embed="rId18">
                       <a:extLst>
                         <a:ext uri="{28A0092B-C50C-407E-A947-70E740481C1C}">
                           <a14:useLocalDpi xmlns:a14="http://schemas.microsoft.com/office/drawing/2010/main" val="0"/>
@@ -1881,14 +2831,61 @@
           <w:bCs/>
           <w:shd w:val="clear" w:color="auto" w:fill="FAFDFA"/>
         </w:rPr>
-        <w:t xml:space="preserve"> git log --oneline</w:t>
-      </w:r>
-      <w:r>
-        <w:rPr>
-          <w:rFonts w:ascii="Arial" w:hAnsi="Arial" w:cs="Arial"/>
-          <w:shd w:val="clear" w:color="auto" w:fill="FAFDFA"/>
-        </w:rPr>
-        <w:t xml:space="preserve"> muestra información mas resumida de las modificaciones realizadas.</w:t>
+        <w:t xml:space="preserve"> </w:t>
+      </w:r>
+      <w:proofErr w:type="spellStart"/>
+      <w:r>
+        <w:rPr>
+          <w:rFonts w:ascii="Arial" w:hAnsi="Arial" w:cs="Arial"/>
+          <w:b/>
+          <w:bCs/>
+          <w:shd w:val="clear" w:color="auto" w:fill="FAFDFA"/>
+        </w:rPr>
+        <w:t>git</w:t>
+      </w:r>
+      <w:proofErr w:type="spellEnd"/>
+      <w:r>
+        <w:rPr>
+          <w:rFonts w:ascii="Arial" w:hAnsi="Arial" w:cs="Arial"/>
+          <w:b/>
+          <w:bCs/>
+          <w:shd w:val="clear" w:color="auto" w:fill="FAFDFA"/>
+        </w:rPr>
+        <w:t xml:space="preserve"> log --</w:t>
+      </w:r>
+      <w:proofErr w:type="spellStart"/>
+      <w:r>
+        <w:rPr>
+          <w:rFonts w:ascii="Arial" w:hAnsi="Arial" w:cs="Arial"/>
+          <w:b/>
+          <w:bCs/>
+          <w:shd w:val="clear" w:color="auto" w:fill="FAFDFA"/>
+        </w:rPr>
+        <w:t>oneline</w:t>
+      </w:r>
+      <w:proofErr w:type="spellEnd"/>
+      <w:r>
+        <w:rPr>
+          <w:rFonts w:ascii="Arial" w:hAnsi="Arial" w:cs="Arial"/>
+          <w:shd w:val="clear" w:color="auto" w:fill="FAFDFA"/>
+        </w:rPr>
+        <w:t xml:space="preserve"> muestra información </w:t>
+      </w:r>
+      <w:proofErr w:type="spellStart"/>
+      <w:r>
+        <w:rPr>
+          <w:rFonts w:ascii="Arial" w:hAnsi="Arial" w:cs="Arial"/>
+          <w:shd w:val="clear" w:color="auto" w:fill="FAFDFA"/>
+        </w:rPr>
+        <w:t>mas</w:t>
+      </w:r>
+      <w:proofErr w:type="spellEnd"/>
+      <w:r>
+        <w:rPr>
+          <w:rFonts w:ascii="Arial" w:hAnsi="Arial" w:cs="Arial"/>
+          <w:shd w:val="clear" w:color="auto" w:fill="FAFDFA"/>
+        </w:rPr>
+        <w:t xml:space="preserve"> resumida de las modificaciones realizadas.</w:t>
       </w:r>
     </w:p>
     <w:p>
@@ -1930,7 +2927,7 @@
                     <pic:cNvPicPr/>
                   </pic:nvPicPr>
                   <pic:blipFill>
-                    <a:blip r:embed="rId20" cstate="print">
+                    <a:blip r:embed="rId19" cstate="print">
                       <a:extLst>
                         <a:ext uri="{28A0092B-C50C-407E-A947-70E740481C1C}">
                           <a14:useLocalDpi xmlns:a14="http://schemas.microsoft.com/office/drawing/2010/main" val="0"/>
@@ -1962,14 +2959,25 @@
           </wp:anchor>
         </w:drawing>
       </w:r>
-      <w:r>
-        <w:rPr>
-          <w:rFonts w:ascii="Arial" w:hAnsi="Arial" w:cs="Arial"/>
-          <w:b/>
-          <w:bCs/>
-          <w:shd w:val="clear" w:color="auto" w:fill="FAFDFA"/>
-        </w:rPr>
-        <w:t>git log -p</w:t>
+      <w:proofErr w:type="spellStart"/>
+      <w:r>
+        <w:rPr>
+          <w:rFonts w:ascii="Arial" w:hAnsi="Arial" w:cs="Arial"/>
+          <w:b/>
+          <w:bCs/>
+          <w:shd w:val="clear" w:color="auto" w:fill="FAFDFA"/>
+        </w:rPr>
+        <w:t>git</w:t>
+      </w:r>
+      <w:proofErr w:type="spellEnd"/>
+      <w:r>
+        <w:rPr>
+          <w:rFonts w:ascii="Arial" w:hAnsi="Arial" w:cs="Arial"/>
+          <w:b/>
+          <w:bCs/>
+          <w:shd w:val="clear" w:color="auto" w:fill="FAFDFA"/>
+        </w:rPr>
+        <w:t xml:space="preserve"> log -p</w:t>
       </w:r>
       <w:r>
         <w:rPr>
@@ -2080,7 +3088,7 @@
                     <pic:cNvPicPr/>
                   </pic:nvPicPr>
                   <pic:blipFill>
-                    <a:blip r:embed="rId21" cstate="print">
+                    <a:blip r:embed="rId20" cstate="print">
                       <a:extLst>
                         <a:ext uri="{28A0092B-C50C-407E-A947-70E740481C1C}">
                           <a14:useLocalDpi xmlns:a14="http://schemas.microsoft.com/office/drawing/2010/main" val="0"/>
@@ -2221,7 +3229,7 @@
                     <pic:cNvPicPr/>
                   </pic:nvPicPr>
                   <pic:blipFill>
-                    <a:blip r:embed="rId22" cstate="print">
+                    <a:blip r:embed="rId21" cstate="print">
                       <a:extLst>
                         <a:ext uri="{28A0092B-C50C-407E-A947-70E740481C1C}">
                           <a14:useLocalDpi xmlns:a14="http://schemas.microsoft.com/office/drawing/2010/main" val="0"/>
@@ -2258,7 +3266,23 @@
           <w:rFonts w:ascii="Arial" w:hAnsi="Arial" w:cs="Arial"/>
           <w:shd w:val="clear" w:color="auto" w:fill="FAFDFA"/>
         </w:rPr>
-        <w:t>Para que git ignore una carpeta</w:t>
+        <w:t xml:space="preserve">Para que </w:t>
+      </w:r>
+      <w:proofErr w:type="spellStart"/>
+      <w:r>
+        <w:rPr>
+          <w:rFonts w:ascii="Arial" w:hAnsi="Arial" w:cs="Arial"/>
+          <w:shd w:val="clear" w:color="auto" w:fill="FAFDFA"/>
+        </w:rPr>
+        <w:t>git</w:t>
+      </w:r>
+      <w:proofErr w:type="spellEnd"/>
+      <w:r>
+        <w:rPr>
+          <w:rFonts w:ascii="Arial" w:hAnsi="Arial" w:cs="Arial"/>
+          <w:shd w:val="clear" w:color="auto" w:fill="FAFDFA"/>
+        </w:rPr>
+        <w:t xml:space="preserve"> ignore una carpeta</w:t>
       </w:r>
       <w:r>
         <w:rPr>
@@ -2272,17 +3296,37 @@
           <w:rFonts w:ascii="Arial" w:hAnsi="Arial" w:cs="Arial"/>
           <w:shd w:val="clear" w:color="auto" w:fill="FAFDFA"/>
         </w:rPr>
-        <w:t xml:space="preserve"> debemos crear un archivo dentro de la carpeta en nuestro EDD llamado </w:t>
-      </w:r>
-      <w:r>
-        <w:rPr>
-          <w:rFonts w:ascii="Arial" w:hAnsi="Arial" w:cs="Arial"/>
-          <w:b/>
-          <w:bCs/>
-          <w:shd w:val="clear" w:color="auto" w:fill="FAFDFA"/>
-        </w:rPr>
-        <w:t>.gitignore</w:t>
-      </w:r>
+        <w:t xml:space="preserve"> debemos crear un archivo dentro de la carpeta en nuestro EDD </w:t>
+      </w:r>
+      <w:proofErr w:type="gramStart"/>
+      <w:r>
+        <w:rPr>
+          <w:rFonts w:ascii="Arial" w:hAnsi="Arial" w:cs="Arial"/>
+          <w:shd w:val="clear" w:color="auto" w:fill="FAFDFA"/>
+        </w:rPr>
+        <w:t xml:space="preserve">llamado </w:t>
+      </w:r>
+      <w:r>
+        <w:rPr>
+          <w:rFonts w:ascii="Arial" w:hAnsi="Arial" w:cs="Arial"/>
+          <w:b/>
+          <w:bCs/>
+          <w:shd w:val="clear" w:color="auto" w:fill="FAFDFA"/>
+        </w:rPr>
+        <w:t>.</w:t>
+      </w:r>
+      <w:proofErr w:type="spellStart"/>
+      <w:r>
+        <w:rPr>
+          <w:rFonts w:ascii="Arial" w:hAnsi="Arial" w:cs="Arial"/>
+          <w:b/>
+          <w:bCs/>
+          <w:shd w:val="clear" w:color="auto" w:fill="FAFDFA"/>
+        </w:rPr>
+        <w:t>gitignore</w:t>
+      </w:r>
+      <w:proofErr w:type="spellEnd"/>
+      <w:proofErr w:type="gramEnd"/>
     </w:p>
     <w:p>
       <w:pPr>
@@ -2335,7 +3379,7 @@
                     <pic:cNvPicPr/>
                   </pic:nvPicPr>
                   <pic:blipFill>
-                    <a:blip r:embed="rId23" cstate="print">
+                    <a:blip r:embed="rId22" cstate="print">
                       <a:extLst>
                         <a:ext uri="{28A0092B-C50C-407E-A947-70E740481C1C}">
                           <a14:useLocalDpi xmlns:a14="http://schemas.microsoft.com/office/drawing/2010/main" val="0"/>
@@ -2367,22 +3411,33 @@
           </wp:anchor>
         </w:drawing>
       </w:r>
-      <w:r>
-        <w:rPr>
-          <w:rFonts w:ascii="Arial" w:hAnsi="Arial" w:cs="Arial"/>
-          <w:shd w:val="clear" w:color="auto" w:fill="FAFDFA"/>
-        </w:rPr>
-        <w:t xml:space="preserve">Despues se tiene que agregar con </w:t>
-      </w:r>
-      <w:r>
-        <w:rPr>
-          <w:rFonts w:ascii="Arial" w:hAnsi="Arial" w:cs="Arial"/>
-          <w:b/>
-          <w:bCs/>
-          <w:shd w:val="clear" w:color="auto" w:fill="FAFDFA"/>
-        </w:rPr>
-        <w:t>git add .gitignore</w:t>
-      </w:r>
+      <w:proofErr w:type="spellStart"/>
+      <w:r>
+        <w:rPr>
+          <w:rFonts w:ascii="Arial" w:hAnsi="Arial" w:cs="Arial"/>
+          <w:shd w:val="clear" w:color="auto" w:fill="FAFDFA"/>
+        </w:rPr>
+        <w:t>Despues</w:t>
+      </w:r>
+      <w:proofErr w:type="spellEnd"/>
+      <w:r>
+        <w:rPr>
+          <w:rFonts w:ascii="Arial" w:hAnsi="Arial" w:cs="Arial"/>
+          <w:shd w:val="clear" w:color="auto" w:fill="FAFDFA"/>
+        </w:rPr>
+        <w:t xml:space="preserve"> se tiene que agregar con </w:t>
+      </w:r>
+      <w:proofErr w:type="spellStart"/>
+      <w:r>
+        <w:rPr>
+          <w:rFonts w:ascii="Arial" w:hAnsi="Arial" w:cs="Arial"/>
+          <w:b/>
+          <w:bCs/>
+          <w:shd w:val="clear" w:color="auto" w:fill="FAFDFA"/>
+        </w:rPr>
+        <w:t>git</w:t>
+      </w:r>
+      <w:proofErr w:type="spellEnd"/>
       <w:r>
         <w:rPr>
           <w:rFonts w:ascii="Arial" w:hAnsi="Arial" w:cs="Arial"/>
@@ -2392,13 +3447,64 @@
         </w:rPr>
         <w:t xml:space="preserve"> </w:t>
       </w:r>
-      <w:r>
-        <w:rPr>
-          <w:rFonts w:ascii="Arial" w:hAnsi="Arial" w:cs="Arial"/>
-          <w:shd w:val="clear" w:color="auto" w:fill="FAFDFA"/>
-        </w:rPr>
-        <w:t>en el bash</w:t>
-      </w:r>
+      <w:proofErr w:type="spellStart"/>
+      <w:proofErr w:type="gramStart"/>
+      <w:r>
+        <w:rPr>
+          <w:rFonts w:ascii="Arial" w:hAnsi="Arial" w:cs="Arial"/>
+          <w:b/>
+          <w:bCs/>
+          <w:shd w:val="clear" w:color="auto" w:fill="FAFDFA"/>
+        </w:rPr>
+        <w:t>add</w:t>
+      </w:r>
+      <w:proofErr w:type="spellEnd"/>
+      <w:r>
+        <w:rPr>
+          <w:rFonts w:ascii="Arial" w:hAnsi="Arial" w:cs="Arial"/>
+          <w:b/>
+          <w:bCs/>
+          <w:shd w:val="clear" w:color="auto" w:fill="FAFDFA"/>
+        </w:rPr>
+        <w:t xml:space="preserve"> .</w:t>
+      </w:r>
+      <w:proofErr w:type="spellStart"/>
+      <w:r>
+        <w:rPr>
+          <w:rFonts w:ascii="Arial" w:hAnsi="Arial" w:cs="Arial"/>
+          <w:b/>
+          <w:bCs/>
+          <w:shd w:val="clear" w:color="auto" w:fill="FAFDFA"/>
+        </w:rPr>
+        <w:t>gitignore</w:t>
+      </w:r>
+      <w:proofErr w:type="spellEnd"/>
+      <w:proofErr w:type="gramEnd"/>
+      <w:r>
+        <w:rPr>
+          <w:rFonts w:ascii="Arial" w:hAnsi="Arial" w:cs="Arial"/>
+          <w:b/>
+          <w:bCs/>
+          <w:shd w:val="clear" w:color="auto" w:fill="FAFDFA"/>
+        </w:rPr>
+        <w:t xml:space="preserve"> </w:t>
+      </w:r>
+      <w:r>
+        <w:rPr>
+          <w:rFonts w:ascii="Arial" w:hAnsi="Arial" w:cs="Arial"/>
+          <w:shd w:val="clear" w:color="auto" w:fill="FAFDFA"/>
+        </w:rPr>
+        <w:t xml:space="preserve">en el </w:t>
+      </w:r>
+      <w:proofErr w:type="spellStart"/>
+      <w:r>
+        <w:rPr>
+          <w:rFonts w:ascii="Arial" w:hAnsi="Arial" w:cs="Arial"/>
+          <w:shd w:val="clear" w:color="auto" w:fill="FAFDFA"/>
+        </w:rPr>
+        <w:t>bash</w:t>
+      </w:r>
+      <w:proofErr w:type="spellEnd"/>
       <w:r>
         <w:rPr>
           <w:rFonts w:ascii="Arial" w:hAnsi="Arial" w:cs="Arial"/>
@@ -2406,15 +3512,17 @@
         </w:rPr>
         <w:t xml:space="preserve"> y luego se tiene que poner </w:t>
       </w:r>
-      <w:r>
-        <w:rPr>
-          <w:rFonts w:ascii="Arial" w:hAnsi="Arial" w:cs="Arial"/>
-          <w:b/>
-          <w:bCs/>
-          <w:shd w:val="clear" w:color="auto" w:fill="FAFDFA"/>
-        </w:rPr>
-        <w:t>git commit -m “el mensaje”</w:t>
-      </w:r>
+      <w:proofErr w:type="spellStart"/>
+      <w:r>
+        <w:rPr>
+          <w:rFonts w:ascii="Arial" w:hAnsi="Arial" w:cs="Arial"/>
+          <w:b/>
+          <w:bCs/>
+          <w:shd w:val="clear" w:color="auto" w:fill="FAFDFA"/>
+        </w:rPr>
+        <w:t>git</w:t>
+      </w:r>
+      <w:proofErr w:type="spellEnd"/>
       <w:r>
         <w:rPr>
           <w:rFonts w:ascii="Arial" w:hAnsi="Arial" w:cs="Arial"/>
@@ -2424,13 +3532,51 @@
         </w:rPr>
         <w:t xml:space="preserve"> </w:t>
       </w:r>
-      <w:r>
-        <w:rPr>
-          <w:rFonts w:ascii="Arial" w:hAnsi="Arial" w:cs="Arial"/>
-          <w:shd w:val="clear" w:color="auto" w:fill="FAFDFA"/>
-        </w:rPr>
-        <w:t>para dar la descripción de lo que se realizó en ese add</w:t>
-      </w:r>
+      <w:proofErr w:type="spellStart"/>
+      <w:r>
+        <w:rPr>
+          <w:rFonts w:ascii="Arial" w:hAnsi="Arial" w:cs="Arial"/>
+          <w:b/>
+          <w:bCs/>
+          <w:shd w:val="clear" w:color="auto" w:fill="FAFDFA"/>
+        </w:rPr>
+        <w:t>commit</w:t>
+      </w:r>
+      <w:proofErr w:type="spellEnd"/>
+      <w:r>
+        <w:rPr>
+          <w:rFonts w:ascii="Arial" w:hAnsi="Arial" w:cs="Arial"/>
+          <w:b/>
+          <w:bCs/>
+          <w:shd w:val="clear" w:color="auto" w:fill="FAFDFA"/>
+        </w:rPr>
+        <w:t xml:space="preserve"> -m “el mensaje”</w:t>
+      </w:r>
+      <w:r>
+        <w:rPr>
+          <w:rFonts w:ascii="Arial" w:hAnsi="Arial" w:cs="Arial"/>
+          <w:b/>
+          <w:bCs/>
+          <w:shd w:val="clear" w:color="auto" w:fill="FAFDFA"/>
+        </w:rPr>
+        <w:t xml:space="preserve"> </w:t>
+      </w:r>
+      <w:r>
+        <w:rPr>
+          <w:rFonts w:ascii="Arial" w:hAnsi="Arial" w:cs="Arial"/>
+          <w:shd w:val="clear" w:color="auto" w:fill="FAFDFA"/>
+        </w:rPr>
+        <w:t xml:space="preserve">para dar la descripción de lo que se realizó en ese </w:t>
+      </w:r>
+      <w:proofErr w:type="spellStart"/>
+      <w:r>
+        <w:rPr>
+          <w:rFonts w:ascii="Arial" w:hAnsi="Arial" w:cs="Arial"/>
+          <w:shd w:val="clear" w:color="auto" w:fill="FAFDFA"/>
+        </w:rPr>
+        <w:t>add</w:t>
+      </w:r>
+      <w:proofErr w:type="spellEnd"/>
       <w:r>
         <w:rPr>
           <w:rFonts w:ascii="Arial" w:hAnsi="Arial" w:cs="Arial"/>
@@ -2451,8 +3597,17 @@
           <w:rFonts w:ascii="Arial" w:hAnsi="Arial" w:cs="Arial"/>
           <w:shd w:val="clear" w:color="auto" w:fill="FAFDFA"/>
         </w:rPr>
-        <w:t>Nunca se debe realizar un commit</w:t>
-      </w:r>
+        <w:t xml:space="preserve">Nunca se debe realizar un </w:t>
+      </w:r>
+      <w:proofErr w:type="spellStart"/>
+      <w:r>
+        <w:rPr>
+          <w:rFonts w:ascii="Arial" w:hAnsi="Arial" w:cs="Arial"/>
+          <w:shd w:val="clear" w:color="auto" w:fill="FAFDFA"/>
+        </w:rPr>
+        <w:t>commit</w:t>
+      </w:r>
+      <w:proofErr w:type="spellEnd"/>
       <w:r>
         <w:rPr>
           <w:rFonts w:ascii="Arial" w:hAnsi="Arial" w:cs="Arial"/>
@@ -2480,8 +3635,17 @@
           <w:rFonts w:ascii="Arial" w:hAnsi="Arial" w:cs="Arial"/>
           <w:shd w:val="clear" w:color="auto" w:fill="FAFDFA"/>
         </w:rPr>
-        <w:t>Cuando se corrige un bug o en cada alteración significativa se debe realizar un commit</w:t>
-      </w:r>
+        <w:t xml:space="preserve">Cuando se corrige un bug o en cada alteración significativa se debe realizar un </w:t>
+      </w:r>
+      <w:proofErr w:type="spellStart"/>
+      <w:r>
+        <w:rPr>
+          <w:rFonts w:ascii="Arial" w:hAnsi="Arial" w:cs="Arial"/>
+          <w:shd w:val="clear" w:color="auto" w:fill="FAFDFA"/>
+        </w:rPr>
+        <w:t>commit</w:t>
+      </w:r>
+      <w:proofErr w:type="spellEnd"/>
     </w:p>
     <w:p>
       <w:pPr>
@@ -2495,6 +3659,7 @@
         </w:rPr>
         <w:t>Deberíamos generar un </w:t>
       </w:r>
+      <w:proofErr w:type="spellStart"/>
       <w:r>
         <w:rPr>
           <w:rFonts w:ascii="Arial" w:hAnsi="Arial" w:cs="Arial"/>
@@ -2503,12 +3668,14 @@
         </w:rPr>
         <w:t>commit</w:t>
       </w:r>
+      <w:proofErr w:type="spellEnd"/>
       <w:r>
         <w:rPr>
           <w:rFonts w:ascii="Arial" w:hAnsi="Arial" w:cs="Arial"/>
         </w:rPr>
         <w:t> siempre que nuestra base de código esté en un estado que nos gustaría recordar. Nunca deberíamos tener </w:t>
       </w:r>
+      <w:proofErr w:type="spellStart"/>
       <w:r>
         <w:rPr>
           <w:rFonts w:ascii="Arial" w:hAnsi="Arial" w:cs="Arial"/>
@@ -2517,12 +3684,14 @@
         </w:rPr>
         <w:t>commits</w:t>
       </w:r>
+      <w:proofErr w:type="spellEnd"/>
       <w:r>
         <w:rPr>
           <w:rFonts w:ascii="Arial" w:hAnsi="Arial" w:cs="Arial"/>
         </w:rPr>
         <w:t> de código que no funcionen, pero tampoco es interesante dejar el </w:t>
       </w:r>
+      <w:proofErr w:type="spellStart"/>
       <w:r>
         <w:rPr>
           <w:rFonts w:ascii="Arial" w:hAnsi="Arial" w:cs="Arial"/>
@@ -2531,6 +3700,7 @@
         </w:rPr>
         <w:t>commit</w:t>
       </w:r>
+      <w:proofErr w:type="spellEnd"/>
       <w:r>
         <w:rPr>
           <w:rFonts w:ascii="Arial" w:hAnsi="Arial" w:cs="Arial"/>
@@ -2580,7 +3750,7 @@
                     <pic:cNvPicPr/>
                   </pic:nvPicPr>
                   <pic:blipFill>
-                    <a:blip r:embed="rId24">
+                    <a:blip r:embed="rId23">
                       <a:extLst>
                         <a:ext uri="{28A0092B-C50C-407E-A947-70E740481C1C}">
                           <a14:useLocalDpi xmlns:a14="http://schemas.microsoft.com/office/drawing/2010/main" val="0"/>
@@ -2610,16 +3780,40 @@
         <w:rPr>
           <w:rFonts w:ascii="Arial" w:hAnsi="Arial" w:cs="Arial"/>
         </w:rPr>
-        <w:t xml:space="preserve">Para crear una carpeta desde git se pone el comando </w:t>
-      </w:r>
-      <w:r>
-        <w:rPr>
-          <w:rFonts w:ascii="Arial" w:hAnsi="Arial" w:cs="Arial"/>
-          <w:b/>
-          <w:bCs/>
-        </w:rPr>
-        <w:t>“mkdir</w:t>
-      </w:r>
+        <w:t xml:space="preserve">Para crear una carpeta desde </w:t>
+      </w:r>
+      <w:proofErr w:type="spellStart"/>
+      <w:r>
+        <w:rPr>
+          <w:rFonts w:ascii="Arial" w:hAnsi="Arial" w:cs="Arial"/>
+        </w:rPr>
+        <w:t>git</w:t>
+      </w:r>
+      <w:proofErr w:type="spellEnd"/>
+      <w:r>
+        <w:rPr>
+          <w:rFonts w:ascii="Arial" w:hAnsi="Arial" w:cs="Arial"/>
+        </w:rPr>
+        <w:t xml:space="preserve"> se pone el comando </w:t>
+      </w:r>
+      <w:r>
+        <w:rPr>
+          <w:rFonts w:ascii="Arial" w:hAnsi="Arial" w:cs="Arial"/>
+          <w:b/>
+          <w:bCs/>
+        </w:rPr>
+        <w:t>“</w:t>
+      </w:r>
+      <w:proofErr w:type="spellStart"/>
+      <w:r>
+        <w:rPr>
+          <w:rFonts w:ascii="Arial" w:hAnsi="Arial" w:cs="Arial"/>
+          <w:b/>
+          <w:bCs/>
+        </w:rPr>
+        <w:t>mkdir</w:t>
+      </w:r>
+      <w:proofErr w:type="spellEnd"/>
       <w:r>
         <w:rPr>
           <w:rFonts w:ascii="Arial" w:hAnsi="Arial" w:cs="Arial"/>
@@ -2668,7 +3862,25 @@
           <w:b/>
           <w:bCs/>
         </w:rPr>
-        <w:t>“cd ..”</w:t>
+        <w:t>“cd</w:t>
+      </w:r>
+      <w:proofErr w:type="gramStart"/>
+      <w:r>
+        <w:rPr>
+          <w:rFonts w:ascii="Arial" w:hAnsi="Arial" w:cs="Arial"/>
+          <w:b/>
+          <w:bCs/>
+        </w:rPr>
+        <w:t xml:space="preserve"> ..</w:t>
+      </w:r>
+      <w:proofErr w:type="gramEnd"/>
+      <w:r>
+        <w:rPr>
+          <w:rFonts w:ascii="Arial" w:hAnsi="Arial" w:cs="Arial"/>
+          <w:b/>
+          <w:bCs/>
+        </w:rPr>
+        <w:t>”</w:t>
       </w:r>
       <w:r>
         <w:rPr>
@@ -2690,7 +3902,25 @@
           <w:b/>
           <w:bCs/>
         </w:rPr>
-        <w:t>“cd ../..”</w:t>
+        <w:t>“cd</w:t>
+      </w:r>
+      <w:proofErr w:type="gramStart"/>
+      <w:r>
+        <w:rPr>
+          <w:rFonts w:ascii="Arial" w:hAnsi="Arial" w:cs="Arial"/>
+          <w:b/>
+          <w:bCs/>
+        </w:rPr>
+        <w:t xml:space="preserve"> ..</w:t>
+      </w:r>
+      <w:proofErr w:type="gramEnd"/>
+      <w:r>
+        <w:rPr>
+          <w:rFonts w:ascii="Arial" w:hAnsi="Arial" w:cs="Arial"/>
+          <w:b/>
+          <w:bCs/>
+        </w:rPr>
+        <w:t>/..”</w:t>
       </w:r>
       <w:r>
         <w:rPr>
@@ -2760,7 +3990,7 @@
                     <pic:cNvPicPr/>
                   </pic:nvPicPr>
                   <pic:blipFill>
-                    <a:blip r:embed="rId25">
+                    <a:blip r:embed="rId24">
                       <a:extLst>
                         <a:ext uri="{28A0092B-C50C-407E-A947-70E740481C1C}">
                           <a14:useLocalDpi xmlns:a14="http://schemas.microsoft.com/office/drawing/2010/main" val="0"/>
@@ -2805,34 +4035,122 @@
           <w:b/>
           <w:bCs/>
         </w:rPr>
-        <w:t>“git init --bare”</w:t>
-      </w:r>
-      <w:r>
-        <w:rPr>
-          <w:rFonts w:ascii="Arial" w:hAnsi="Arial" w:cs="Arial"/>
-        </w:rPr>
-        <w:t xml:space="preserve"> sirve para controlar y guardar solo las modificaciones, indica que solo contiene las modificaciones de los archivos esa carpeta(Servidor).</w:t>
-      </w:r>
-      <w:r>
-        <w:rPr>
-          <w:rFonts w:ascii="Arial" w:hAnsi="Arial" w:cs="Arial"/>
+        <w:t>“</w:t>
+      </w:r>
+      <w:proofErr w:type="spellStart"/>
+      <w:r>
+        <w:rPr>
+          <w:rFonts w:ascii="Arial" w:hAnsi="Arial" w:cs="Arial"/>
+          <w:b/>
+          <w:bCs/>
+        </w:rPr>
+        <w:t>git</w:t>
+      </w:r>
+      <w:proofErr w:type="spellEnd"/>
+      <w:r>
+        <w:rPr>
+          <w:rFonts w:ascii="Arial" w:hAnsi="Arial" w:cs="Arial"/>
+          <w:b/>
+          <w:bCs/>
         </w:rPr>
         <w:t xml:space="preserve"> </w:t>
       </w:r>
+      <w:proofErr w:type="spellStart"/>
+      <w:r>
+        <w:rPr>
+          <w:rFonts w:ascii="Arial" w:hAnsi="Arial" w:cs="Arial"/>
+          <w:b/>
+          <w:bCs/>
+        </w:rPr>
+        <w:t>init</w:t>
+      </w:r>
+      <w:proofErr w:type="spellEnd"/>
+      <w:r>
+        <w:rPr>
+          <w:rFonts w:ascii="Arial" w:hAnsi="Arial" w:cs="Arial"/>
+          <w:b/>
+          <w:bCs/>
+        </w:rPr>
+        <w:t xml:space="preserve"> --</w:t>
+      </w:r>
+      <w:proofErr w:type="spellStart"/>
+      <w:r>
+        <w:rPr>
+          <w:rFonts w:ascii="Arial" w:hAnsi="Arial" w:cs="Arial"/>
+          <w:b/>
+          <w:bCs/>
+        </w:rPr>
+        <w:t>bare</w:t>
+      </w:r>
+      <w:proofErr w:type="spellEnd"/>
+      <w:r>
+        <w:rPr>
+          <w:rFonts w:ascii="Arial" w:hAnsi="Arial" w:cs="Arial"/>
+          <w:b/>
+          <w:bCs/>
+        </w:rPr>
+        <w:t>”</w:t>
+      </w:r>
+      <w:r>
+        <w:rPr>
+          <w:rFonts w:ascii="Arial" w:hAnsi="Arial" w:cs="Arial"/>
+        </w:rPr>
+        <w:t xml:space="preserve"> sirve para controlar y guardar solo las modificaciones, indica que solo contiene las modificaciones de los archivos esa </w:t>
+      </w:r>
+      <w:proofErr w:type="gramStart"/>
+      <w:r>
+        <w:rPr>
+          <w:rFonts w:ascii="Arial" w:hAnsi="Arial" w:cs="Arial"/>
+        </w:rPr>
+        <w:t>carpeta(</w:t>
+      </w:r>
+      <w:proofErr w:type="gramEnd"/>
+      <w:r>
+        <w:rPr>
+          <w:rFonts w:ascii="Arial" w:hAnsi="Arial" w:cs="Arial"/>
+        </w:rPr>
+        <w:t>Servidor).</w:t>
+      </w:r>
+      <w:r>
+        <w:rPr>
+          <w:rFonts w:ascii="Arial" w:hAnsi="Arial" w:cs="Arial"/>
+        </w:rPr>
+        <w:t xml:space="preserve"> </w:t>
+      </w:r>
       <w:r>
         <w:rPr>
           <w:rFonts w:ascii="Arial" w:hAnsi="Arial" w:cs="Arial"/>
         </w:rPr>
         <w:t> Con este comando creamos un repositorio que no tendrá la </w:t>
       </w:r>
+      <w:proofErr w:type="spellStart"/>
       <w:r>
         <w:rPr>
           <w:rFonts w:ascii="Arial" w:hAnsi="Arial" w:cs="Arial"/>
           <w:i/>
           <w:iCs/>
         </w:rPr>
-        <w:t>working tree</w:t>
-      </w:r>
+        <w:t>working</w:t>
+      </w:r>
+      <w:proofErr w:type="spellEnd"/>
+      <w:r>
+        <w:rPr>
+          <w:rFonts w:ascii="Arial" w:hAnsi="Arial" w:cs="Arial"/>
+          <w:i/>
+          <w:iCs/>
+        </w:rPr>
+        <w:t xml:space="preserve"> </w:t>
+      </w:r>
+      <w:proofErr w:type="spellStart"/>
+      <w:r>
+        <w:rPr>
+          <w:rFonts w:ascii="Arial" w:hAnsi="Arial" w:cs="Arial"/>
+          <w:i/>
+          <w:iCs/>
+        </w:rPr>
+        <w:t>tree</w:t>
+      </w:r>
+      <w:proofErr w:type="spellEnd"/>
       <w:r>
         <w:rPr>
           <w:rFonts w:ascii="Arial" w:hAnsi="Arial" w:cs="Arial"/>
@@ -2868,7 +4186,7 @@
                     <pic:cNvPicPr/>
                   </pic:nvPicPr>
                   <pic:blipFill>
-                    <a:blip r:embed="rId26"/>
+                    <a:blip r:embed="rId25"/>
                     <a:stretch>
                       <a:fillRect/>
                     </a:stretch>
@@ -2906,7 +4224,43 @@
           <w:b/>
           <w:bCs/>
         </w:rPr>
-        <w:t>“git remote add” “seguido del nombre del servidor” y “la ruta de la carpeta”</w:t>
+        <w:t>“</w:t>
+      </w:r>
+      <w:proofErr w:type="spellStart"/>
+      <w:r>
+        <w:rPr>
+          <w:rFonts w:ascii="Arial" w:hAnsi="Arial" w:cs="Arial"/>
+          <w:b/>
+          <w:bCs/>
+        </w:rPr>
+        <w:t>git</w:t>
+      </w:r>
+      <w:proofErr w:type="spellEnd"/>
+      <w:r>
+        <w:rPr>
+          <w:rFonts w:ascii="Arial" w:hAnsi="Arial" w:cs="Arial"/>
+          <w:b/>
+          <w:bCs/>
+        </w:rPr>
+        <w:t xml:space="preserve"> remote </w:t>
+      </w:r>
+      <w:proofErr w:type="spellStart"/>
+      <w:r>
+        <w:rPr>
+          <w:rFonts w:ascii="Arial" w:hAnsi="Arial" w:cs="Arial"/>
+          <w:b/>
+          <w:bCs/>
+        </w:rPr>
+        <w:t>add</w:t>
+      </w:r>
+      <w:proofErr w:type="spellEnd"/>
+      <w:r>
+        <w:rPr>
+          <w:rFonts w:ascii="Arial" w:hAnsi="Arial" w:cs="Arial"/>
+          <w:b/>
+          <w:bCs/>
+        </w:rPr>
+        <w:t>” “seguido del nombre del servidor” y “la ruta de la carpeta”</w:t>
       </w:r>
       <w:r>
         <w:rPr>
@@ -2977,7 +4331,25 @@
           <w:b/>
           <w:bCs/>
         </w:rPr>
-        <w:t>“git remote”</w:t>
+        <w:t>“</w:t>
+      </w:r>
+      <w:proofErr w:type="spellStart"/>
+      <w:r>
+        <w:rPr>
+          <w:rFonts w:ascii="Arial" w:hAnsi="Arial" w:cs="Arial"/>
+          <w:b/>
+          <w:bCs/>
+        </w:rPr>
+        <w:t>git</w:t>
+      </w:r>
+      <w:proofErr w:type="spellEnd"/>
+      <w:r>
+        <w:rPr>
+          <w:rFonts w:ascii="Arial" w:hAnsi="Arial" w:cs="Arial"/>
+          <w:b/>
+          <w:bCs/>
+        </w:rPr>
+        <w:t xml:space="preserve"> remote”</w:t>
       </w:r>
       <w:r>
         <w:rPr>
@@ -2998,7 +4370,25 @@
           <w:b/>
           <w:bCs/>
         </w:rPr>
-        <w:t>“git remote -v”</w:t>
+        <w:t>“</w:t>
+      </w:r>
+      <w:proofErr w:type="spellStart"/>
+      <w:r>
+        <w:rPr>
+          <w:rFonts w:ascii="Arial" w:hAnsi="Arial" w:cs="Arial"/>
+          <w:b/>
+          <w:bCs/>
+        </w:rPr>
+        <w:t>git</w:t>
+      </w:r>
+      <w:proofErr w:type="spellEnd"/>
+      <w:r>
+        <w:rPr>
+          <w:rFonts w:ascii="Arial" w:hAnsi="Arial" w:cs="Arial"/>
+          <w:b/>
+          <w:bCs/>
+        </w:rPr>
+        <w:t xml:space="preserve"> remote -v”</w:t>
       </w:r>
       <w:r>
         <w:rPr>
@@ -3012,7 +4402,35 @@
         <w:rPr>
           <w:rFonts w:ascii="Arial" w:hAnsi="Arial" w:cs="Arial"/>
         </w:rPr>
-        <w:t>muestra de donde se envían y donde se obtienen los datos (fetch lugar donde se obtienen los datos/push lugar donde se envían los datos).</w:t>
+        <w:t>muestra de donde se envían y donde se obtienen los datos (</w:t>
+      </w:r>
+      <w:proofErr w:type="spellStart"/>
+      <w:r>
+        <w:rPr>
+          <w:rFonts w:ascii="Arial" w:hAnsi="Arial" w:cs="Arial"/>
+        </w:rPr>
+        <w:t>fetch</w:t>
+      </w:r>
+      <w:proofErr w:type="spellEnd"/>
+      <w:r>
+        <w:rPr>
+          <w:rFonts w:ascii="Arial" w:hAnsi="Arial" w:cs="Arial"/>
+        </w:rPr>
+        <w:t xml:space="preserve"> lugar donde se obtienen los datos/</w:t>
+      </w:r>
+      <w:proofErr w:type="spellStart"/>
+      <w:r>
+        <w:rPr>
+          <w:rFonts w:ascii="Arial" w:hAnsi="Arial" w:cs="Arial"/>
+        </w:rPr>
+        <w:t>push</w:t>
+      </w:r>
+      <w:proofErr w:type="spellEnd"/>
+      <w:r>
+        <w:rPr>
+          <w:rFonts w:ascii="Arial" w:hAnsi="Arial" w:cs="Arial"/>
+        </w:rPr>
+        <w:t xml:space="preserve"> lugar donde se envían los datos).</w:t>
       </w:r>
     </w:p>
     <w:p>
@@ -3050,7 +4468,7 @@
                     <pic:cNvPicPr/>
                   </pic:nvPicPr>
                   <pic:blipFill>
-                    <a:blip r:embed="rId27">
+                    <a:blip r:embed="rId26">
                       <a:extLst>
                         <a:ext uri="{28A0092B-C50C-407E-A947-70E740481C1C}">
                           <a14:useLocalDpi xmlns:a14="http://schemas.microsoft.com/office/drawing/2010/main" val="0"/>
@@ -3101,13 +4519,23 @@
         </w:rPr>
         <w:t>Se utiliza “</w:t>
       </w:r>
-      <w:r>
-        <w:rPr>
-          <w:rFonts w:ascii="Arial" w:hAnsi="Arial" w:cs="Arial"/>
-          <w:b/>
-          <w:bCs/>
-        </w:rPr>
-        <w:t>git clone /y/la/ruta</w:t>
+      <w:proofErr w:type="spellStart"/>
+      <w:r>
+        <w:rPr>
+          <w:rFonts w:ascii="Arial" w:hAnsi="Arial" w:cs="Arial"/>
+          <w:b/>
+          <w:bCs/>
+        </w:rPr>
+        <w:t>git</w:t>
+      </w:r>
+      <w:proofErr w:type="spellEnd"/>
+      <w:r>
+        <w:rPr>
+          <w:rFonts w:ascii="Arial" w:hAnsi="Arial" w:cs="Arial"/>
+          <w:b/>
+          <w:bCs/>
+        </w:rPr>
+        <w:t xml:space="preserve"> clone /y/la/ruta</w:t>
       </w:r>
       <w:r>
         <w:rPr>
@@ -3167,7 +4595,7 @@
                     <pic:cNvPicPr/>
                   </pic:nvPicPr>
                   <pic:blipFill>
-                    <a:blip r:embed="rId28">
+                    <a:blip r:embed="rId27">
                       <a:extLst>
                         <a:ext uri="{28A0092B-C50C-407E-A947-70E740481C1C}">
                           <a14:useLocalDpi xmlns:a14="http://schemas.microsoft.com/office/drawing/2010/main" val="0"/>
@@ -3205,7 +4633,79 @@
           <w:b/>
           <w:bCs/>
         </w:rPr>
-        <w:t>“git push *nombredelservidor* master”</w:t>
+        <w:t>“</w:t>
+      </w:r>
+      <w:proofErr w:type="spellStart"/>
+      <w:r>
+        <w:rPr>
+          <w:rFonts w:ascii="Arial" w:hAnsi="Arial" w:cs="Arial"/>
+          <w:b/>
+          <w:bCs/>
+        </w:rPr>
+        <w:t>git</w:t>
+      </w:r>
+      <w:proofErr w:type="spellEnd"/>
+      <w:r>
+        <w:rPr>
+          <w:rFonts w:ascii="Arial" w:hAnsi="Arial" w:cs="Arial"/>
+          <w:b/>
+          <w:bCs/>
+        </w:rPr>
+        <w:t xml:space="preserve"> </w:t>
+      </w:r>
+      <w:proofErr w:type="spellStart"/>
+      <w:r>
+        <w:rPr>
+          <w:rFonts w:ascii="Arial" w:hAnsi="Arial" w:cs="Arial"/>
+          <w:b/>
+          <w:bCs/>
+        </w:rPr>
+        <w:t>push</w:t>
+      </w:r>
+      <w:proofErr w:type="spellEnd"/>
+      <w:r>
+        <w:rPr>
+          <w:rFonts w:ascii="Arial" w:hAnsi="Arial" w:cs="Arial"/>
+          <w:b/>
+          <w:bCs/>
+        </w:rPr>
+        <w:t xml:space="preserve"> *</w:t>
+      </w:r>
+      <w:proofErr w:type="spellStart"/>
+      <w:r>
+        <w:rPr>
+          <w:rFonts w:ascii="Arial" w:hAnsi="Arial" w:cs="Arial"/>
+          <w:b/>
+          <w:bCs/>
+        </w:rPr>
+        <w:t>nombredelservidor</w:t>
+      </w:r>
+      <w:proofErr w:type="spellEnd"/>
+      <w:r>
+        <w:rPr>
+          <w:rFonts w:ascii="Arial" w:hAnsi="Arial" w:cs="Arial"/>
+          <w:b/>
+          <w:bCs/>
+        </w:rPr>
+        <w:t xml:space="preserve">* </w:t>
+      </w:r>
+      <w:proofErr w:type="gramStart"/>
+      <w:r>
+        <w:rPr>
+          <w:rFonts w:ascii="Arial" w:hAnsi="Arial" w:cs="Arial"/>
+          <w:b/>
+          <w:bCs/>
+        </w:rPr>
+        <w:t>master</w:t>
+      </w:r>
+      <w:proofErr w:type="gramEnd"/>
+      <w:r>
+        <w:rPr>
+          <w:rFonts w:ascii="Arial" w:hAnsi="Arial" w:cs="Arial"/>
+          <w:b/>
+          <w:bCs/>
+        </w:rPr>
+        <w:t>”</w:t>
       </w:r>
     </w:p>
     <w:p>
@@ -3232,7 +4732,77 @@
         <w:rPr>
           <w:rFonts w:ascii="Arial" w:hAnsi="Arial" w:cs="Arial"/>
         </w:rPr>
-        <w:t> master (hablaremos más sobre branches dentro de poco) hacia el repositorio remoto. Basta con substituir [repositorio] por el nombre que dimos al repositorio al agregarlo. Ahora, para traer los datos que están en el repositorio remoto, podemos utilizar git pull [repositorio] master.</w:t>
+        <w:t> </w:t>
+      </w:r>
+      <w:proofErr w:type="gramStart"/>
+      <w:r>
+        <w:rPr>
+          <w:rFonts w:ascii="Arial" w:hAnsi="Arial" w:cs="Arial"/>
+        </w:rPr>
+        <w:t>master</w:t>
+      </w:r>
+      <w:proofErr w:type="gramEnd"/>
+      <w:r>
+        <w:rPr>
+          <w:rFonts w:ascii="Arial" w:hAnsi="Arial" w:cs="Arial"/>
+        </w:rPr>
+        <w:t xml:space="preserve"> (hablaremos más sobre </w:t>
+      </w:r>
+      <w:proofErr w:type="spellStart"/>
+      <w:r>
+        <w:rPr>
+          <w:rFonts w:ascii="Arial" w:hAnsi="Arial" w:cs="Arial"/>
+        </w:rPr>
+        <w:t>branches</w:t>
+      </w:r>
+      <w:proofErr w:type="spellEnd"/>
+      <w:r>
+        <w:rPr>
+          <w:rFonts w:ascii="Arial" w:hAnsi="Arial" w:cs="Arial"/>
+        </w:rPr>
+        <w:t xml:space="preserve"> dentro de poco) hacia el repositorio remoto. Basta con substituir [repositorio] por el nombre que dimos al repositorio al agregarlo. Ahora, para traer los datos que están en el repositorio remoto, podemos utilizar </w:t>
+      </w:r>
+      <w:proofErr w:type="spellStart"/>
+      <w:r>
+        <w:rPr>
+          <w:rFonts w:ascii="Arial" w:hAnsi="Arial" w:cs="Arial"/>
+        </w:rPr>
+        <w:t>git</w:t>
+      </w:r>
+      <w:proofErr w:type="spellEnd"/>
+      <w:r>
+        <w:rPr>
+          <w:rFonts w:ascii="Arial" w:hAnsi="Arial" w:cs="Arial"/>
+        </w:rPr>
+        <w:t xml:space="preserve"> </w:t>
+      </w:r>
+      <w:proofErr w:type="spellStart"/>
+      <w:r>
+        <w:rPr>
+          <w:rFonts w:ascii="Arial" w:hAnsi="Arial" w:cs="Arial"/>
+        </w:rPr>
+        <w:t>pull</w:t>
+      </w:r>
+      <w:proofErr w:type="spellEnd"/>
+      <w:r>
+        <w:rPr>
+          <w:rFonts w:ascii="Arial" w:hAnsi="Arial" w:cs="Arial"/>
+        </w:rPr>
+        <w:t xml:space="preserve"> [repositorio] </w:t>
+      </w:r>
+      <w:proofErr w:type="gramStart"/>
+      <w:r>
+        <w:rPr>
+          <w:rFonts w:ascii="Arial" w:hAnsi="Arial" w:cs="Arial"/>
+        </w:rPr>
+        <w:t>master</w:t>
+      </w:r>
+      <w:proofErr w:type="gramEnd"/>
+      <w:r>
+        <w:rPr>
+          <w:rFonts w:ascii="Arial" w:hAnsi="Arial" w:cs="Arial"/>
+        </w:rPr>
+        <w:t>.</w:t>
       </w:r>
     </w:p>
     <w:p>
@@ -3274,7 +4844,7 @@
                     <pic:cNvPicPr/>
                   </pic:nvPicPr>
                   <pic:blipFill>
-                    <a:blip r:embed="rId29" cstate="print">
+                    <a:blip r:embed="rId28" cstate="print">
                       <a:extLst>
                         <a:ext uri="{28A0092B-C50C-407E-A947-70E740481C1C}">
                           <a14:useLocalDpi xmlns:a14="http://schemas.microsoft.com/office/drawing/2010/main" val="0"/>
@@ -3315,19 +4885,95 @@
           <w:bCs/>
         </w:rPr>
       </w:pPr>
-      <w:r>
-        <w:rPr>
-          <w:rFonts w:ascii="Arial" w:hAnsi="Arial" w:cs="Arial"/>
-        </w:rPr>
-        <w:t xml:space="preserve">git pone por defecto el nombre origin al agregar un repositorio, para cambiar ese nombre se pone el comando </w:t>
-      </w:r>
-      <w:r>
-        <w:rPr>
-          <w:rFonts w:ascii="Arial" w:hAnsi="Arial" w:cs="Arial"/>
-          <w:b/>
-          <w:bCs/>
-        </w:rPr>
-        <w:t>“git remote rename origin *nombre nuevo*”</w:t>
+      <w:proofErr w:type="spellStart"/>
+      <w:r>
+        <w:rPr>
+          <w:rFonts w:ascii="Arial" w:hAnsi="Arial" w:cs="Arial"/>
+        </w:rPr>
+        <w:t>git</w:t>
+      </w:r>
+      <w:proofErr w:type="spellEnd"/>
+      <w:r>
+        <w:rPr>
+          <w:rFonts w:ascii="Arial" w:hAnsi="Arial" w:cs="Arial"/>
+        </w:rPr>
+        <w:t xml:space="preserve"> pone por defecto el nombre </w:t>
+      </w:r>
+      <w:proofErr w:type="spellStart"/>
+      <w:r>
+        <w:rPr>
+          <w:rFonts w:ascii="Arial" w:hAnsi="Arial" w:cs="Arial"/>
+        </w:rPr>
+        <w:t>origin</w:t>
+      </w:r>
+      <w:proofErr w:type="spellEnd"/>
+      <w:r>
+        <w:rPr>
+          <w:rFonts w:ascii="Arial" w:hAnsi="Arial" w:cs="Arial"/>
+        </w:rPr>
+        <w:t xml:space="preserve"> al agregar un repositorio, para cambiar ese nombre se pone el comando </w:t>
+      </w:r>
+      <w:r>
+        <w:rPr>
+          <w:rFonts w:ascii="Arial" w:hAnsi="Arial" w:cs="Arial"/>
+          <w:b/>
+          <w:bCs/>
+        </w:rPr>
+        <w:t>“</w:t>
+      </w:r>
+      <w:proofErr w:type="spellStart"/>
+      <w:r>
+        <w:rPr>
+          <w:rFonts w:ascii="Arial" w:hAnsi="Arial" w:cs="Arial"/>
+          <w:b/>
+          <w:bCs/>
+        </w:rPr>
+        <w:t>git</w:t>
+      </w:r>
+      <w:proofErr w:type="spellEnd"/>
+      <w:r>
+        <w:rPr>
+          <w:rFonts w:ascii="Arial" w:hAnsi="Arial" w:cs="Arial"/>
+          <w:b/>
+          <w:bCs/>
+        </w:rPr>
+        <w:t xml:space="preserve"> remote </w:t>
+      </w:r>
+      <w:proofErr w:type="spellStart"/>
+      <w:r>
+        <w:rPr>
+          <w:rFonts w:ascii="Arial" w:hAnsi="Arial" w:cs="Arial"/>
+          <w:b/>
+          <w:bCs/>
+        </w:rPr>
+        <w:t>rename</w:t>
+      </w:r>
+      <w:proofErr w:type="spellEnd"/>
+      <w:r>
+        <w:rPr>
+          <w:rFonts w:ascii="Arial" w:hAnsi="Arial" w:cs="Arial"/>
+          <w:b/>
+          <w:bCs/>
+        </w:rPr>
+        <w:t xml:space="preserve"> </w:t>
+      </w:r>
+      <w:proofErr w:type="spellStart"/>
+      <w:r>
+        <w:rPr>
+          <w:rFonts w:ascii="Arial" w:hAnsi="Arial" w:cs="Arial"/>
+          <w:b/>
+          <w:bCs/>
+        </w:rPr>
+        <w:t>origin</w:t>
+      </w:r>
+      <w:proofErr w:type="spellEnd"/>
+      <w:r>
+        <w:rPr>
+          <w:rFonts w:ascii="Arial" w:hAnsi="Arial" w:cs="Arial"/>
+          <w:b/>
+          <w:bCs/>
+        </w:rPr>
+        <w:t xml:space="preserve"> *nombre nuevo*”</w:t>
       </w:r>
     </w:p>
     <w:p>
@@ -3367,7 +5013,7 @@
                     <pic:cNvPicPr/>
                   </pic:nvPicPr>
                   <pic:blipFill>
-                    <a:blip r:embed="rId30" cstate="print">
+                    <a:blip r:embed="rId29" cstate="print">
                       <a:extLst>
                         <a:ext uri="{28A0092B-C50C-407E-A947-70E740481C1C}">
                           <a14:useLocalDpi xmlns:a14="http://schemas.microsoft.com/office/drawing/2010/main" val="0"/>
@@ -3405,15 +5051,60 @@
           <w:b/>
           <w:bCs/>
         </w:rPr>
-        <w:t xml:space="preserve">“git pull </w:t>
-      </w:r>
-      <w:r>
-        <w:rPr>
-          <w:rFonts w:ascii="Arial" w:hAnsi="Arial" w:cs="Arial"/>
-          <w:b/>
-          <w:bCs/>
-        </w:rPr>
-        <w:t>*nombre</w:t>
+        <w:t>“</w:t>
+      </w:r>
+      <w:proofErr w:type="spellStart"/>
+      <w:r>
+        <w:rPr>
+          <w:rFonts w:ascii="Arial" w:hAnsi="Arial" w:cs="Arial"/>
+          <w:b/>
+          <w:bCs/>
+        </w:rPr>
+        <w:t>git</w:t>
+      </w:r>
+      <w:proofErr w:type="spellEnd"/>
+      <w:r>
+        <w:rPr>
+          <w:rFonts w:ascii="Arial" w:hAnsi="Arial" w:cs="Arial"/>
+          <w:b/>
+          <w:bCs/>
+        </w:rPr>
+        <w:t xml:space="preserve"> </w:t>
+      </w:r>
+      <w:proofErr w:type="spellStart"/>
+      <w:r>
+        <w:rPr>
+          <w:rFonts w:ascii="Arial" w:hAnsi="Arial" w:cs="Arial"/>
+          <w:b/>
+          <w:bCs/>
+        </w:rPr>
+        <w:t>pull</w:t>
+      </w:r>
+      <w:proofErr w:type="spellEnd"/>
+      <w:r>
+        <w:rPr>
+          <w:rFonts w:ascii="Arial" w:hAnsi="Arial" w:cs="Arial"/>
+          <w:b/>
+          <w:bCs/>
+        </w:rPr>
+        <w:t xml:space="preserve"> </w:t>
+      </w:r>
+      <w:r>
+        <w:rPr>
+          <w:rFonts w:ascii="Arial" w:hAnsi="Arial" w:cs="Arial"/>
+          <w:b/>
+          <w:bCs/>
+        </w:rPr>
+        <w:t>*</w:t>
+      </w:r>
+      <w:proofErr w:type="spellStart"/>
+      <w:r>
+        <w:rPr>
+          <w:rFonts w:ascii="Arial" w:hAnsi="Arial" w:cs="Arial"/>
+          <w:b/>
+          <w:bCs/>
+        </w:rPr>
+        <w:t>nombre</w:t>
       </w:r>
       <w:r>
         <w:rPr>
@@ -3423,6 +5114,7 @@
         </w:rPr>
         <w:t>servidor</w:t>
       </w:r>
+      <w:proofErr w:type="spellEnd"/>
       <w:r>
         <w:rPr>
           <w:rFonts w:ascii="Arial" w:hAnsi="Arial" w:cs="Arial"/>
@@ -3437,21 +5129,47 @@
           <w:b/>
           <w:bCs/>
         </w:rPr>
-        <w:t xml:space="preserve"> master”</w:t>
-      </w:r>
-      <w:r>
-        <w:rPr>
-          <w:rFonts w:ascii="Arial" w:hAnsi="Arial" w:cs="Arial"/>
-          <w:b/>
-          <w:bCs/>
-        </w:rPr>
         <w:t xml:space="preserve"> </w:t>
       </w:r>
-      <w:r>
-        <w:rPr>
-          <w:rFonts w:ascii="Arial" w:hAnsi="Arial" w:cs="Arial"/>
-        </w:rPr>
-        <w:t>envia los archivos del servidor local a otra carpeta</w:t>
+      <w:proofErr w:type="gramStart"/>
+      <w:r>
+        <w:rPr>
+          <w:rFonts w:ascii="Arial" w:hAnsi="Arial" w:cs="Arial"/>
+          <w:b/>
+          <w:bCs/>
+        </w:rPr>
+        <w:t>master</w:t>
+      </w:r>
+      <w:proofErr w:type="gramEnd"/>
+      <w:r>
+        <w:rPr>
+          <w:rFonts w:ascii="Arial" w:hAnsi="Arial" w:cs="Arial"/>
+          <w:b/>
+          <w:bCs/>
+        </w:rPr>
+        <w:t>”</w:t>
+      </w:r>
+      <w:r>
+        <w:rPr>
+          <w:rFonts w:ascii="Arial" w:hAnsi="Arial" w:cs="Arial"/>
+          <w:b/>
+          <w:bCs/>
+        </w:rPr>
+        <w:t xml:space="preserve"> </w:t>
+      </w:r>
+      <w:proofErr w:type="spellStart"/>
+      <w:r>
+        <w:rPr>
+          <w:rFonts w:ascii="Arial" w:hAnsi="Arial" w:cs="Arial"/>
+        </w:rPr>
+        <w:t>envia</w:t>
+      </w:r>
+      <w:proofErr w:type="spellEnd"/>
+      <w:r>
+        <w:rPr>
+          <w:rFonts w:ascii="Arial" w:hAnsi="Arial" w:cs="Arial"/>
+        </w:rPr>
+        <w:t xml:space="preserve"> los archivos del servidor local a otra carpeta</w:t>
       </w:r>
     </w:p>
     <w:p>
@@ -3490,7 +5208,7 @@
                     <pic:cNvPicPr/>
                   </pic:nvPicPr>
                   <pic:blipFill>
-                    <a:blip r:embed="rId31">
+                    <a:blip r:embed="rId30">
                       <a:extLst>
                         <a:ext uri="{28A0092B-C50C-407E-A947-70E740481C1C}">
                           <a14:useLocalDpi xmlns:a14="http://schemas.microsoft.com/office/drawing/2010/main" val="0"/>
@@ -3579,7 +5297,7 @@
                     <pic:cNvPicPr/>
                   </pic:nvPicPr>
                   <pic:blipFill>
-                    <a:blip r:embed="rId32">
+                    <a:blip r:embed="rId31">
                       <a:extLst>
                         <a:ext uri="{28A0092B-C50C-407E-A947-70E740481C1C}">
                           <a14:useLocalDpi xmlns:a14="http://schemas.microsoft.com/office/drawing/2010/main" val="0"/>
@@ -3619,14 +5337,52 @@
         </w:rPr>
         <w:t>“</w:t>
       </w:r>
-      <w:r>
-        <w:rPr>
-          <w:rFonts w:ascii="Arial" w:hAnsi="Arial" w:cs="Arial"/>
-          <w:b/>
-          <w:bCs/>
-        </w:rPr>
-        <w:t>git pull *nombre del servidor* master</w:t>
-      </w:r>
+      <w:proofErr w:type="spellStart"/>
+      <w:r>
+        <w:rPr>
+          <w:rFonts w:ascii="Arial" w:hAnsi="Arial" w:cs="Arial"/>
+          <w:b/>
+          <w:bCs/>
+        </w:rPr>
+        <w:t>git</w:t>
+      </w:r>
+      <w:proofErr w:type="spellEnd"/>
+      <w:r>
+        <w:rPr>
+          <w:rFonts w:ascii="Arial" w:hAnsi="Arial" w:cs="Arial"/>
+          <w:b/>
+          <w:bCs/>
+        </w:rPr>
+        <w:t xml:space="preserve"> </w:t>
+      </w:r>
+      <w:proofErr w:type="spellStart"/>
+      <w:r>
+        <w:rPr>
+          <w:rFonts w:ascii="Arial" w:hAnsi="Arial" w:cs="Arial"/>
+          <w:b/>
+          <w:bCs/>
+        </w:rPr>
+        <w:t>pull</w:t>
+      </w:r>
+      <w:proofErr w:type="spellEnd"/>
+      <w:r>
+        <w:rPr>
+          <w:rFonts w:ascii="Arial" w:hAnsi="Arial" w:cs="Arial"/>
+          <w:b/>
+          <w:bCs/>
+        </w:rPr>
+        <w:t xml:space="preserve"> *nombre del servidor* </w:t>
+      </w:r>
+      <w:proofErr w:type="gramStart"/>
+      <w:r>
+        <w:rPr>
+          <w:rFonts w:ascii="Arial" w:hAnsi="Arial" w:cs="Arial"/>
+          <w:b/>
+          <w:bCs/>
+        </w:rPr>
+        <w:t>master</w:t>
+      </w:r>
+      <w:proofErr w:type="gramEnd"/>
       <w:r>
         <w:rPr>
           <w:rFonts w:ascii="Arial" w:hAnsi="Arial" w:cs="Arial"/>
@@ -3673,7 +5429,7 @@
                     <pic:cNvPicPr/>
                   </pic:nvPicPr>
                   <pic:blipFill>
-                    <a:blip r:embed="rId33" cstate="print">
+                    <a:blip r:embed="rId32" cstate="print">
                       <a:extLst>
                         <a:ext uri="{28A0092B-C50C-407E-A947-70E740481C1C}">
                           <a14:useLocalDpi xmlns:a14="http://schemas.microsoft.com/office/drawing/2010/main" val="0"/>
@@ -3720,7 +5476,61 @@
           <w:b/>
           <w:bCs/>
         </w:rPr>
-        <w:t>“git push [repositorio] master”</w:t>
+        <w:t>“</w:t>
+      </w:r>
+      <w:proofErr w:type="spellStart"/>
+      <w:r>
+        <w:rPr>
+          <w:rFonts w:ascii="Arial" w:hAnsi="Arial" w:cs="Arial"/>
+          <w:b/>
+          <w:bCs/>
+        </w:rPr>
+        <w:t>git</w:t>
+      </w:r>
+      <w:proofErr w:type="spellEnd"/>
+      <w:r>
+        <w:rPr>
+          <w:rFonts w:ascii="Arial" w:hAnsi="Arial" w:cs="Arial"/>
+          <w:b/>
+          <w:bCs/>
+        </w:rPr>
+        <w:t xml:space="preserve"> </w:t>
+      </w:r>
+      <w:proofErr w:type="spellStart"/>
+      <w:r>
+        <w:rPr>
+          <w:rFonts w:ascii="Arial" w:hAnsi="Arial" w:cs="Arial"/>
+          <w:b/>
+          <w:bCs/>
+        </w:rPr>
+        <w:t>push</w:t>
+      </w:r>
+      <w:proofErr w:type="spellEnd"/>
+      <w:r>
+        <w:rPr>
+          <w:rFonts w:ascii="Arial" w:hAnsi="Arial" w:cs="Arial"/>
+          <w:b/>
+          <w:bCs/>
+        </w:rPr>
+        <w:t xml:space="preserve"> [repositorio] </w:t>
+      </w:r>
+      <w:proofErr w:type="gramStart"/>
+      <w:r>
+        <w:rPr>
+          <w:rFonts w:ascii="Arial" w:hAnsi="Arial" w:cs="Arial"/>
+          <w:b/>
+          <w:bCs/>
+        </w:rPr>
+        <w:t>master</w:t>
+      </w:r>
+      <w:proofErr w:type="gramEnd"/>
+      <w:r>
+        <w:rPr>
+          <w:rFonts w:ascii="Arial" w:hAnsi="Arial" w:cs="Arial"/>
+          <w:b/>
+          <w:bCs/>
+        </w:rPr>
+        <w:t>”</w:t>
       </w:r>
     </w:p>
     <w:p>
@@ -3747,7 +5557,63 @@
         <w:rPr>
           <w:rFonts w:ascii="Arial" w:hAnsi="Arial" w:cs="Arial"/>
         </w:rPr>
-        <w:t> master hacia el repositorio remoto. Basta con substituir [repositorio] por el nombre que dimos al repositorio al agregarlo. Ahora, para traer los datos que están en el repositorio remoto, podemos utilizar git pull [repositorio] master.</w:t>
+        <w:t> </w:t>
+      </w:r>
+      <w:proofErr w:type="gramStart"/>
+      <w:r>
+        <w:rPr>
+          <w:rFonts w:ascii="Arial" w:hAnsi="Arial" w:cs="Arial"/>
+        </w:rPr>
+        <w:t>master</w:t>
+      </w:r>
+      <w:proofErr w:type="gramEnd"/>
+      <w:r>
+        <w:rPr>
+          <w:rFonts w:ascii="Arial" w:hAnsi="Arial" w:cs="Arial"/>
+        </w:rPr>
+        <w:t> hacia el repositorio remoto. Basta con substituir [repositorio] por el nombre que dimos al repositorio al agregarlo. Ahora, para traer los datos que están en el repositorio remoto, podemos utilizar </w:t>
+      </w:r>
+      <w:proofErr w:type="spellStart"/>
+      <w:r>
+        <w:rPr>
+          <w:rFonts w:ascii="Arial" w:hAnsi="Arial" w:cs="Arial"/>
+        </w:rPr>
+        <w:t>git</w:t>
+      </w:r>
+      <w:proofErr w:type="spellEnd"/>
+      <w:r>
+        <w:rPr>
+          <w:rFonts w:ascii="Arial" w:hAnsi="Arial" w:cs="Arial"/>
+        </w:rPr>
+        <w:t xml:space="preserve"> </w:t>
+      </w:r>
+      <w:proofErr w:type="spellStart"/>
+      <w:r>
+        <w:rPr>
+          <w:rFonts w:ascii="Arial" w:hAnsi="Arial" w:cs="Arial"/>
+        </w:rPr>
+        <w:t>pull</w:t>
+      </w:r>
+      <w:proofErr w:type="spellEnd"/>
+      <w:r>
+        <w:rPr>
+          <w:rFonts w:ascii="Arial" w:hAnsi="Arial" w:cs="Arial"/>
+        </w:rPr>
+        <w:t xml:space="preserve"> [repositorio] </w:t>
+      </w:r>
+      <w:proofErr w:type="gramStart"/>
+      <w:r>
+        <w:rPr>
+          <w:rFonts w:ascii="Arial" w:hAnsi="Arial" w:cs="Arial"/>
+        </w:rPr>
+        <w:t>master</w:t>
+      </w:r>
+      <w:proofErr w:type="gramEnd"/>
+      <w:r>
+        <w:rPr>
+          <w:rFonts w:ascii="Arial" w:hAnsi="Arial" w:cs="Arial"/>
+        </w:rPr>
+        <w:t>.</w:t>
       </w:r>
     </w:p>
     <w:p>
@@ -3780,7 +5646,25 @@
           <w:sz w:val="28"/>
           <w:szCs w:val="28"/>
         </w:rPr>
-        <w:t xml:space="preserve"> crear repositorios git en internet</w:t>
+        <w:t xml:space="preserve"> crear repositorios </w:t>
+      </w:r>
+      <w:proofErr w:type="spellStart"/>
+      <w:r>
+        <w:rPr>
+          <w:rFonts w:ascii="Arial" w:hAnsi="Arial" w:cs="Arial"/>
+          <w:sz w:val="28"/>
+          <w:szCs w:val="28"/>
+        </w:rPr>
+        <w:t>git</w:t>
+      </w:r>
+      <w:proofErr w:type="spellEnd"/>
+      <w:r>
+        <w:rPr>
+          <w:rFonts w:ascii="Arial" w:hAnsi="Arial" w:cs="Arial"/>
+          <w:sz w:val="28"/>
+          <w:szCs w:val="28"/>
+        </w:rPr>
+        <w:t xml:space="preserve"> en internet</w:t>
       </w:r>
     </w:p>
     <w:p>
@@ -3882,7 +5766,7 @@
                     <pic:cNvPicPr/>
                   </pic:nvPicPr>
                   <pic:blipFill>
-                    <a:blip r:embed="rId34">
+                    <a:blip r:embed="rId33">
                       <a:extLst>
                         <a:ext uri="{28A0092B-C50C-407E-A947-70E740481C1C}">
                           <a14:useLocalDpi xmlns:a14="http://schemas.microsoft.com/office/drawing/2010/main" val="0"/>
@@ -3918,7 +5802,77 @@
         <w:rPr>
           <w:rFonts w:ascii="Arial" w:hAnsi="Arial" w:cs="Arial"/>
         </w:rPr>
-        <w:t>En caso de fallas de seguridad, por ejemplo, la persona estará limitada a los permisos otorgados al token y su cuenta de GitHub seguirá a salvo. Además, si esto sucede, elimina tu token yendo a GitHub, luego a Settings, Developer settings y Personal access tokens, el mismo procedimiento para generar el token, pero haz clic en Delete:</w:t>
+        <w:t xml:space="preserve">En caso de fallas de seguridad, por ejemplo, la persona estará limitada a los permisos otorgados al token y su cuenta de GitHub seguirá a salvo. Además, si esto sucede, elimina tu token yendo a GitHub, luego a </w:t>
+      </w:r>
+      <w:proofErr w:type="spellStart"/>
+      <w:r>
+        <w:rPr>
+          <w:rFonts w:ascii="Arial" w:hAnsi="Arial" w:cs="Arial"/>
+        </w:rPr>
+        <w:t>Settings</w:t>
+      </w:r>
+      <w:proofErr w:type="spellEnd"/>
+      <w:r>
+        <w:rPr>
+          <w:rFonts w:ascii="Arial" w:hAnsi="Arial" w:cs="Arial"/>
+        </w:rPr>
+        <w:t xml:space="preserve">, </w:t>
+      </w:r>
+      <w:proofErr w:type="spellStart"/>
+      <w:r>
+        <w:rPr>
+          <w:rFonts w:ascii="Arial" w:hAnsi="Arial" w:cs="Arial"/>
+        </w:rPr>
+        <w:t>Developer</w:t>
+      </w:r>
+      <w:proofErr w:type="spellEnd"/>
+      <w:r>
+        <w:rPr>
+          <w:rFonts w:ascii="Arial" w:hAnsi="Arial" w:cs="Arial"/>
+        </w:rPr>
+        <w:t xml:space="preserve"> </w:t>
+      </w:r>
+      <w:proofErr w:type="spellStart"/>
+      <w:r>
+        <w:rPr>
+          <w:rFonts w:ascii="Arial" w:hAnsi="Arial" w:cs="Arial"/>
+        </w:rPr>
+        <w:t>settings</w:t>
+      </w:r>
+      <w:proofErr w:type="spellEnd"/>
+      <w:r>
+        <w:rPr>
+          <w:rFonts w:ascii="Arial" w:hAnsi="Arial" w:cs="Arial"/>
+        </w:rPr>
+        <w:t xml:space="preserve"> y Personal </w:t>
+      </w:r>
+      <w:proofErr w:type="spellStart"/>
+      <w:r>
+        <w:rPr>
+          <w:rFonts w:ascii="Arial" w:hAnsi="Arial" w:cs="Arial"/>
+        </w:rPr>
+        <w:t>access</w:t>
+      </w:r>
+      <w:proofErr w:type="spellEnd"/>
+      <w:r>
+        <w:rPr>
+          <w:rFonts w:ascii="Arial" w:hAnsi="Arial" w:cs="Arial"/>
+        </w:rPr>
+        <w:t xml:space="preserve"> tokens, el mismo procedimiento para generar el token, pero haz clic en </w:t>
+      </w:r>
+      <w:proofErr w:type="spellStart"/>
+      <w:r>
+        <w:rPr>
+          <w:rFonts w:ascii="Arial" w:hAnsi="Arial" w:cs="Arial"/>
+        </w:rPr>
+        <w:t>Delete</w:t>
+      </w:r>
+      <w:proofErr w:type="spellEnd"/>
+      <w:r>
+        <w:rPr>
+          <w:rFonts w:ascii="Arial" w:hAnsi="Arial" w:cs="Arial"/>
+        </w:rPr>
+        <w:t>:</w:t>
       </w:r>
     </w:p>
     <w:p>
@@ -3962,7 +5916,7 @@
                     <pic:cNvPicPr/>
                   </pic:nvPicPr>
                   <pic:blipFill>
-                    <a:blip r:embed="rId35">
+                    <a:blip r:embed="rId34">
                       <a:extLst>
                         <a:ext uri="{28A0092B-C50C-407E-A947-70E740481C1C}">
                           <a14:useLocalDpi xmlns:a14="http://schemas.microsoft.com/office/drawing/2010/main" val="0"/>
@@ -4036,7 +5990,7 @@
                     <pic:cNvPicPr/>
                   </pic:nvPicPr>
                   <pic:blipFill>
-                    <a:blip r:embed="rId36" cstate="print">
+                    <a:blip r:embed="rId35" cstate="print">
                       <a:extLst>
                         <a:ext uri="{28A0092B-C50C-407E-A947-70E740481C1C}">
                           <a14:useLocalDpi xmlns:a14="http://schemas.microsoft.com/office/drawing/2010/main" val="0"/>
@@ -4078,7 +6032,35 @@
         <w:rPr>
           <w:rFonts w:ascii="Arial" w:hAnsi="Arial" w:cs="Arial"/>
         </w:rPr>
-        <w:t xml:space="preserve"> generados por github.com en la terminal bash de git de nuestro Sistema Operativo.</w:t>
+        <w:t xml:space="preserve"> generados por github.com en la terminal </w:t>
+      </w:r>
+      <w:proofErr w:type="spellStart"/>
+      <w:r>
+        <w:rPr>
+          <w:rFonts w:ascii="Arial" w:hAnsi="Arial" w:cs="Arial"/>
+        </w:rPr>
+        <w:t>bash</w:t>
+      </w:r>
+      <w:proofErr w:type="spellEnd"/>
+      <w:r>
+        <w:rPr>
+          <w:rFonts w:ascii="Arial" w:hAnsi="Arial" w:cs="Arial"/>
+        </w:rPr>
+        <w:t xml:space="preserve"> de </w:t>
+      </w:r>
+      <w:proofErr w:type="spellStart"/>
+      <w:r>
+        <w:rPr>
+          <w:rFonts w:ascii="Arial" w:hAnsi="Arial" w:cs="Arial"/>
+        </w:rPr>
+        <w:t>git</w:t>
+      </w:r>
+      <w:proofErr w:type="spellEnd"/>
+      <w:r>
+        <w:rPr>
+          <w:rFonts w:ascii="Arial" w:hAnsi="Arial" w:cs="Arial"/>
+        </w:rPr>
+        <w:t xml:space="preserve"> de nuestro Sistema Operativo.</w:t>
       </w:r>
     </w:p>
     <w:p>
@@ -4131,7 +6113,7 @@
           <w:rFonts w:ascii="Arial" w:hAnsi="Arial" w:cs="Arial"/>
         </w:rPr>
       </w:pPr>
-      <w:hyperlink r:id="rId37" w:history="1">
+      <w:hyperlink r:id="rId36" w:history="1">
         <w:r>
           <w:rPr>
             <w:rStyle w:val="Hipervnculo"/>
@@ -4182,7 +6164,7 @@
                     <pic:cNvPicPr/>
                   </pic:nvPicPr>
                   <pic:blipFill>
-                    <a:blip r:embed="rId38">
+                    <a:blip r:embed="rId37">
                       <a:extLst>
                         <a:ext uri="{28A0092B-C50C-407E-A947-70E740481C1C}">
                           <a14:useLocalDpi xmlns:a14="http://schemas.microsoft.com/office/drawing/2010/main" val="0"/>
@@ -4218,7 +6200,21 @@
         <w:rPr>
           <w:rFonts w:ascii="Arial" w:hAnsi="Arial" w:cs="Arial"/>
         </w:rPr>
-        <w:t xml:space="preserve">Las Branches se usan para </w:t>
+        <w:t xml:space="preserve">Las </w:t>
+      </w:r>
+      <w:proofErr w:type="spellStart"/>
+      <w:r>
+        <w:rPr>
+          <w:rFonts w:ascii="Arial" w:hAnsi="Arial" w:cs="Arial"/>
+        </w:rPr>
+        <w:t>Branches</w:t>
+      </w:r>
+      <w:proofErr w:type="spellEnd"/>
+      <w:r>
+        <w:rPr>
+          <w:rFonts w:ascii="Arial" w:hAnsi="Arial" w:cs="Arial"/>
+        </w:rPr>
+        <w:t xml:space="preserve"> se usan para </w:t>
       </w:r>
       <w:r>
         <w:rPr>
@@ -4241,13 +6237,41 @@
         </w:rPr>
         <w:t>“</w:t>
       </w:r>
-      <w:r>
-        <w:rPr>
-          <w:rFonts w:ascii="Arial" w:hAnsi="Arial" w:cs="Arial"/>
-          <w:b/>
-          <w:bCs/>
-        </w:rPr>
-        <w:t>git Branch [NombreDelNuevoBranch]</w:t>
+      <w:proofErr w:type="spellStart"/>
+      <w:r>
+        <w:rPr>
+          <w:rFonts w:ascii="Arial" w:hAnsi="Arial" w:cs="Arial"/>
+          <w:b/>
+          <w:bCs/>
+        </w:rPr>
+        <w:t>git</w:t>
+      </w:r>
+      <w:proofErr w:type="spellEnd"/>
+      <w:r>
+        <w:rPr>
+          <w:rFonts w:ascii="Arial" w:hAnsi="Arial" w:cs="Arial"/>
+          <w:b/>
+          <w:bCs/>
+        </w:rPr>
+        <w:t xml:space="preserve"> Branch [</w:t>
+      </w:r>
+      <w:proofErr w:type="spellStart"/>
+      <w:r>
+        <w:rPr>
+          <w:rFonts w:ascii="Arial" w:hAnsi="Arial" w:cs="Arial"/>
+          <w:b/>
+          <w:bCs/>
+        </w:rPr>
+        <w:t>NombreDelNuevoBranch</w:t>
+      </w:r>
+      <w:proofErr w:type="spellEnd"/>
+      <w:r>
+        <w:rPr>
+          <w:rFonts w:ascii="Arial" w:hAnsi="Arial" w:cs="Arial"/>
+          <w:b/>
+          <w:bCs/>
+        </w:rPr>
+        <w:t>]</w:t>
       </w:r>
       <w:r>
         <w:rPr>
@@ -4282,13 +6306,63 @@
           <w:b/>
           <w:bCs/>
         </w:rPr>
-        <w:t xml:space="preserve">“git branch” </w:t>
-      </w:r>
-      <w:r>
-        <w:rPr>
-          <w:rFonts w:ascii="Arial" w:hAnsi="Arial" w:cs="Arial"/>
-        </w:rPr>
-        <w:t>muestra los branchs existentes</w:t>
+        <w:t>“</w:t>
+      </w:r>
+      <w:proofErr w:type="spellStart"/>
+      <w:r>
+        <w:rPr>
+          <w:rFonts w:ascii="Arial" w:hAnsi="Arial" w:cs="Arial"/>
+          <w:b/>
+          <w:bCs/>
+        </w:rPr>
+        <w:t>git</w:t>
+      </w:r>
+      <w:proofErr w:type="spellEnd"/>
+      <w:r>
+        <w:rPr>
+          <w:rFonts w:ascii="Arial" w:hAnsi="Arial" w:cs="Arial"/>
+          <w:b/>
+          <w:bCs/>
+        </w:rPr>
+        <w:t xml:space="preserve"> </w:t>
+      </w:r>
+      <w:proofErr w:type="spellStart"/>
+      <w:r>
+        <w:rPr>
+          <w:rFonts w:ascii="Arial" w:hAnsi="Arial" w:cs="Arial"/>
+          <w:b/>
+          <w:bCs/>
+        </w:rPr>
+        <w:t>branch</w:t>
+      </w:r>
+      <w:proofErr w:type="spellEnd"/>
+      <w:r>
+        <w:rPr>
+          <w:rFonts w:ascii="Arial" w:hAnsi="Arial" w:cs="Arial"/>
+          <w:b/>
+          <w:bCs/>
+        </w:rPr>
+        <w:t xml:space="preserve">” </w:t>
+      </w:r>
+      <w:r>
+        <w:rPr>
+          <w:rFonts w:ascii="Arial" w:hAnsi="Arial" w:cs="Arial"/>
+        </w:rPr>
+        <w:t xml:space="preserve">muestra los </w:t>
+      </w:r>
+      <w:proofErr w:type="spellStart"/>
+      <w:r>
+        <w:rPr>
+          <w:rFonts w:ascii="Arial" w:hAnsi="Arial" w:cs="Arial"/>
+        </w:rPr>
+        <w:t>branchs</w:t>
+      </w:r>
+      <w:proofErr w:type="spellEnd"/>
+      <w:r>
+        <w:rPr>
+          <w:rFonts w:ascii="Arial" w:hAnsi="Arial" w:cs="Arial"/>
+        </w:rPr>
+        <w:t xml:space="preserve"> existentes</w:t>
       </w:r>
     </w:p>
     <w:p>
@@ -4304,8 +6378,18 @@
           <w:bCs/>
         </w:rPr>
         <w:lastRenderedPageBreak/>
-        <w:t>“git checkout [Nombre del Branch al que queremos cambiar]”</w:t>
-      </w:r>
+        <w:t>“</w:t>
+      </w:r>
+      <w:proofErr w:type="spellStart"/>
+      <w:r>
+        <w:rPr>
+          <w:rFonts w:ascii="Arial" w:hAnsi="Arial" w:cs="Arial"/>
+          <w:b/>
+          <w:bCs/>
+        </w:rPr>
+        <w:t>git</w:t>
+      </w:r>
+      <w:proofErr w:type="spellEnd"/>
       <w:r>
         <w:rPr>
           <w:rFonts w:ascii="Arial" w:hAnsi="Arial" w:cs="Arial"/>
@@ -4314,12 +6398,412 @@
         </w:rPr>
         <w:t xml:space="preserve"> </w:t>
       </w:r>
-      <w:r>
-        <w:rPr>
-          <w:rFonts w:ascii="Arial" w:hAnsi="Arial" w:cs="Arial"/>
-        </w:rPr>
-        <w:t>cambia de un Branch a otro</w:t>
-      </w:r>
+      <w:proofErr w:type="spellStart"/>
+      <w:r>
+        <w:rPr>
+          <w:rFonts w:ascii="Arial" w:hAnsi="Arial" w:cs="Arial"/>
+          <w:b/>
+          <w:bCs/>
+        </w:rPr>
+        <w:t>checkout</w:t>
+      </w:r>
+      <w:proofErr w:type="spellEnd"/>
+      <w:r>
+        <w:rPr>
+          <w:rFonts w:ascii="Arial" w:hAnsi="Arial" w:cs="Arial"/>
+          <w:b/>
+          <w:bCs/>
+        </w:rPr>
+        <w:t xml:space="preserve"> [Nombre del Branch al que queremos cambiar]”</w:t>
+      </w:r>
+      <w:r>
+        <w:rPr>
+          <w:rFonts w:ascii="Arial" w:hAnsi="Arial" w:cs="Arial"/>
+          <w:b/>
+          <w:bCs/>
+        </w:rPr>
+        <w:t xml:space="preserve"> </w:t>
+      </w:r>
+      <w:r>
+        <w:rPr>
+          <w:rFonts w:ascii="Arial" w:hAnsi="Arial" w:cs="Arial"/>
+        </w:rPr>
+        <w:t>cambia de un</w:t>
+      </w:r>
+      <w:r>
+        <w:rPr>
+          <w:rFonts w:ascii="Arial" w:hAnsi="Arial" w:cs="Arial"/>
+        </w:rPr>
+        <w:t>a</w:t>
+      </w:r>
+      <w:r>
+        <w:rPr>
+          <w:rFonts w:ascii="Arial" w:hAnsi="Arial" w:cs="Arial"/>
+        </w:rPr>
+        <w:t xml:space="preserve"> Branch a otr</w:t>
+      </w:r>
+      <w:r>
+        <w:rPr>
+          <w:rFonts w:ascii="Arial" w:hAnsi="Arial" w:cs="Arial"/>
+        </w:rPr>
+        <w:t>a</w:t>
+      </w:r>
+    </w:p>
+    <w:p>
+      <w:pPr>
+        <w:rPr>
+          <w:rFonts w:ascii="Arial" w:hAnsi="Arial" w:cs="Arial"/>
+        </w:rPr>
+      </w:pPr>
+      <w:r>
+        <w:rPr>
+          <w:rFonts w:ascii="Arial" w:hAnsi="Arial" w:cs="Arial"/>
+          <w:b/>
+          <w:bCs/>
+        </w:rPr>
+        <w:drawing>
+          <wp:anchor distT="0" distB="0" distL="114300" distR="114300" simplePos="0" relativeHeight="251685888" behindDoc="0" locked="0" layoutInCell="1" allowOverlap="1" wp14:anchorId="57B4A8DC" wp14:editId="2C46B39C">
+            <wp:simplePos x="0" y="0"/>
+            <wp:positionH relativeFrom="margin">
+              <wp:align>left</wp:align>
+            </wp:positionH>
+            <wp:positionV relativeFrom="paragraph">
+              <wp:posOffset>-2540</wp:posOffset>
+            </wp:positionV>
+            <wp:extent cx="3843020" cy="694690"/>
+            <wp:effectExtent l="0" t="0" r="5080" b="0"/>
+            <wp:wrapSquare wrapText="bothSides"/>
+            <wp:docPr id="490511811" name="Imagen 1" descr="Texto&#10;&#10;Descripción generada automáticamente"/>
+            <wp:cNvGraphicFramePr>
+              <a:graphicFrameLocks xmlns:a="http://schemas.openxmlformats.org/drawingml/2006/main" noChangeAspect="1"/>
+            </wp:cNvGraphicFramePr>
+            <a:graphic xmlns:a="http://schemas.openxmlformats.org/drawingml/2006/main">
+              <a:graphicData uri="http://schemas.openxmlformats.org/drawingml/2006/picture">
+                <pic:pic xmlns:pic="http://schemas.openxmlformats.org/drawingml/2006/picture">
+                  <pic:nvPicPr>
+                    <pic:cNvPr id="490511811" name="Imagen 1" descr="Texto&#10;&#10;Descripción generada automáticamente"/>
+                    <pic:cNvPicPr/>
+                  </pic:nvPicPr>
+                  <pic:blipFill>
+                    <a:blip r:embed="rId38" cstate="print">
+                      <a:extLst>
+                        <a:ext uri="{28A0092B-C50C-407E-A947-70E740481C1C}">
+                          <a14:useLocalDpi xmlns:a14="http://schemas.microsoft.com/office/drawing/2010/main" val="0"/>
+                        </a:ext>
+                      </a:extLst>
+                    </a:blip>
+                    <a:stretch>
+                      <a:fillRect/>
+                    </a:stretch>
+                  </pic:blipFill>
+                  <pic:spPr>
+                    <a:xfrm>
+                      <a:off x="0" y="0"/>
+                      <a:ext cx="3843020" cy="694690"/>
+                    </a:xfrm>
+                    <a:prstGeom prst="rect">
+                      <a:avLst/>
+                    </a:prstGeom>
+                  </pic:spPr>
+                </pic:pic>
+              </a:graphicData>
+            </a:graphic>
+            <wp14:sizeRelH relativeFrom="margin">
+              <wp14:pctWidth>0</wp14:pctWidth>
+            </wp14:sizeRelH>
+            <wp14:sizeRelV relativeFrom="margin">
+              <wp14:pctHeight>0</wp14:pctHeight>
+            </wp14:sizeRelV>
+          </wp:anchor>
+        </w:drawing>
+      </w:r>
+      <w:r>
+        <w:rPr>
+          <w:rFonts w:ascii="Arial" w:hAnsi="Arial" w:cs="Arial"/>
+          <w:b/>
+          <w:bCs/>
+        </w:rPr>
+        <w:t>“</w:t>
+      </w:r>
+      <w:proofErr w:type="spellStart"/>
+      <w:r>
+        <w:rPr>
+          <w:rFonts w:ascii="Arial" w:hAnsi="Arial" w:cs="Arial"/>
+          <w:b/>
+          <w:bCs/>
+        </w:rPr>
+        <w:t>git</w:t>
+      </w:r>
+      <w:proofErr w:type="spellEnd"/>
+      <w:r>
+        <w:rPr>
+          <w:rFonts w:ascii="Arial" w:hAnsi="Arial" w:cs="Arial"/>
+          <w:b/>
+          <w:bCs/>
+        </w:rPr>
+        <w:t xml:space="preserve"> </w:t>
+      </w:r>
+      <w:proofErr w:type="spellStart"/>
+      <w:r>
+        <w:rPr>
+          <w:rFonts w:ascii="Arial" w:hAnsi="Arial" w:cs="Arial"/>
+          <w:b/>
+          <w:bCs/>
+        </w:rPr>
+        <w:t>branch</w:t>
+      </w:r>
+      <w:proofErr w:type="spellEnd"/>
+      <w:r>
+        <w:rPr>
+          <w:rFonts w:ascii="Arial" w:hAnsi="Arial" w:cs="Arial"/>
+          <w:b/>
+          <w:bCs/>
+        </w:rPr>
+        <w:t xml:space="preserve"> -b [nombre del nuevo </w:t>
+      </w:r>
+      <w:proofErr w:type="spellStart"/>
+      <w:r>
+        <w:rPr>
+          <w:rFonts w:ascii="Arial" w:hAnsi="Arial" w:cs="Arial"/>
+          <w:b/>
+          <w:bCs/>
+        </w:rPr>
+        <w:t>branch</w:t>
+      </w:r>
+      <w:proofErr w:type="spellEnd"/>
+      <w:r>
+        <w:rPr>
+          <w:rFonts w:ascii="Arial" w:hAnsi="Arial" w:cs="Arial"/>
+          <w:b/>
+          <w:bCs/>
+        </w:rPr>
+        <w:t>]”</w:t>
+      </w:r>
+      <w:r>
+        <w:rPr>
+          <w:rFonts w:ascii="Arial" w:hAnsi="Arial" w:cs="Arial"/>
+          <w:b/>
+          <w:bCs/>
+        </w:rPr>
+        <w:t xml:space="preserve"> </w:t>
+      </w:r>
+      <w:r>
+        <w:rPr>
+          <w:rFonts w:ascii="Arial" w:hAnsi="Arial" w:cs="Arial"/>
+        </w:rPr>
+        <w:t xml:space="preserve">crea una nueva rama o Branch y cambia automáticamente a ella sin tener que agregar el comando para cambiar de </w:t>
+      </w:r>
+      <w:r>
+        <w:rPr>
+          <w:rFonts w:ascii="Arial" w:hAnsi="Arial" w:cs="Arial"/>
+        </w:rPr>
+        <w:t>Branch.</w:t>
+      </w:r>
+    </w:p>
+    <w:p>
+      <w:pPr>
+        <w:rPr>
+          <w:rFonts w:ascii="Arial" w:hAnsi="Arial" w:cs="Arial"/>
+        </w:rPr>
+      </w:pPr>
+      <w:r>
+        <w:rPr>
+          <w:rFonts w:ascii="Arial" w:hAnsi="Arial" w:cs="Arial"/>
+          <w:b/>
+          <w:bCs/>
+        </w:rPr>
+        <w:t>“</w:t>
+      </w:r>
+      <w:proofErr w:type="spellStart"/>
+      <w:r>
+        <w:rPr>
+          <w:rFonts w:ascii="Arial" w:hAnsi="Arial" w:cs="Arial"/>
+          <w:b/>
+          <w:bCs/>
+        </w:rPr>
+        <w:t>git</w:t>
+      </w:r>
+      <w:proofErr w:type="spellEnd"/>
+      <w:r>
+        <w:rPr>
+          <w:rFonts w:ascii="Arial" w:hAnsi="Arial" w:cs="Arial"/>
+          <w:b/>
+          <w:bCs/>
+        </w:rPr>
+        <w:t xml:space="preserve"> </w:t>
+      </w:r>
+      <w:proofErr w:type="spellStart"/>
+      <w:proofErr w:type="gramStart"/>
+      <w:r>
+        <w:rPr>
+          <w:rFonts w:ascii="Arial" w:hAnsi="Arial" w:cs="Arial"/>
+          <w:b/>
+          <w:bCs/>
+        </w:rPr>
+        <w:t>add</w:t>
+      </w:r>
+      <w:proofErr w:type="spellEnd"/>
+      <w:r>
+        <w:rPr>
+          <w:rFonts w:ascii="Arial" w:hAnsi="Arial" w:cs="Arial"/>
+          <w:b/>
+          <w:bCs/>
+        </w:rPr>
+        <w:t xml:space="preserve"> .</w:t>
+      </w:r>
+      <w:proofErr w:type="gramEnd"/>
+      <w:r>
+        <w:rPr>
+          <w:rFonts w:ascii="Arial" w:hAnsi="Arial" w:cs="Arial"/>
+          <w:b/>
+          <w:bCs/>
+        </w:rPr>
+        <w:t>”</w:t>
+      </w:r>
+      <w:r>
+        <w:rPr>
+          <w:rFonts w:ascii="Arial" w:hAnsi="Arial" w:cs="Arial"/>
+        </w:rPr>
+        <w:t xml:space="preserve"> agrega todos los archivos al repositorio, ya no se tiene que poner el nombre del archivo</w:t>
+      </w:r>
+    </w:p>
+    <w:p>
+      <w:pPr>
+        <w:rPr>
+          <w:rFonts w:ascii="Arial" w:hAnsi="Arial" w:cs="Arial"/>
+        </w:rPr>
+      </w:pPr>
+      <w:r>
+        <w:rPr>
+          <w:rFonts w:ascii="Arial" w:hAnsi="Arial" w:cs="Arial"/>
+        </w:rPr>
+        <w:t xml:space="preserve">Como llevar datos de una Branch a otra, de lista a </w:t>
+      </w:r>
+      <w:proofErr w:type="gramStart"/>
+      <w:r>
+        <w:rPr>
+          <w:rFonts w:ascii="Arial" w:hAnsi="Arial" w:cs="Arial"/>
+        </w:rPr>
+        <w:t>master</w:t>
+      </w:r>
+      <w:proofErr w:type="gramEnd"/>
+      <w:r>
+        <w:rPr>
+          <w:rFonts w:ascii="Arial" w:hAnsi="Arial" w:cs="Arial"/>
+        </w:rPr>
+        <w:t>, en la lista master siempre va el trabajo que ya esté terminado y sin errores.</w:t>
+      </w:r>
+    </w:p>
+    <w:p>
+      <w:pPr>
+        <w:rPr>
+          <w:rFonts w:ascii="Arial" w:hAnsi="Arial" w:cs="Arial"/>
+        </w:rPr>
+      </w:pPr>
+      <w:r>
+        <w:rPr>
+          <w:rFonts w:ascii="Arial" w:hAnsi="Arial" w:cs="Arial"/>
+        </w:rPr>
+        <w:t>Las </w:t>
+      </w:r>
+      <w:proofErr w:type="spellStart"/>
+      <w:r>
+        <w:rPr>
+          <w:rFonts w:ascii="Arial" w:hAnsi="Arial" w:cs="Arial"/>
+          <w:i/>
+          <w:iCs/>
+        </w:rPr>
+        <w:t>branches</w:t>
+      </w:r>
+      <w:proofErr w:type="spellEnd"/>
+      <w:r>
+        <w:rPr>
+          <w:rFonts w:ascii="Arial" w:hAnsi="Arial" w:cs="Arial"/>
+        </w:rPr>
+        <w:t> ("ramas") se utilizan para desarrollar funcionalidades aisladas entre sí. La </w:t>
+      </w:r>
+      <w:proofErr w:type="spellStart"/>
+      <w:r>
+        <w:rPr>
+          <w:rFonts w:ascii="Arial" w:hAnsi="Arial" w:cs="Arial"/>
+          <w:i/>
+          <w:iCs/>
+        </w:rPr>
+        <w:t>branch</w:t>
+      </w:r>
+      <w:proofErr w:type="spellEnd"/>
+      <w:r>
+        <w:rPr>
+          <w:rFonts w:ascii="Arial" w:hAnsi="Arial" w:cs="Arial"/>
+        </w:rPr>
+        <w:t> </w:t>
+      </w:r>
+      <w:proofErr w:type="gramStart"/>
+      <w:r>
+        <w:rPr>
+          <w:rFonts w:ascii="Arial" w:hAnsi="Arial" w:cs="Arial"/>
+        </w:rPr>
+        <w:t>master</w:t>
+      </w:r>
+      <w:proofErr w:type="gramEnd"/>
+      <w:r>
+        <w:rPr>
+          <w:rFonts w:ascii="Arial" w:hAnsi="Arial" w:cs="Arial"/>
+        </w:rPr>
+        <w:t> es la </w:t>
+      </w:r>
+      <w:proofErr w:type="spellStart"/>
+      <w:r>
+        <w:rPr>
+          <w:rFonts w:ascii="Arial" w:hAnsi="Arial" w:cs="Arial"/>
+          <w:i/>
+          <w:iCs/>
+        </w:rPr>
+        <w:t>branch</w:t>
+      </w:r>
+      <w:proofErr w:type="spellEnd"/>
+      <w:r>
+        <w:rPr>
+          <w:rFonts w:ascii="Arial" w:hAnsi="Arial" w:cs="Arial"/>
+        </w:rPr>
+        <w:t> "predeterminada" cuando creas un repositorio.</w:t>
+      </w:r>
+    </w:p>
+    <w:p>
+      <w:pPr>
+        <w:rPr>
+          <w:rFonts w:ascii="Arial" w:hAnsi="Arial" w:cs="Arial"/>
+        </w:rPr>
+      </w:pPr>
+      <w:r>
+        <w:rPr>
+          <w:rFonts w:ascii="Arial" w:hAnsi="Arial" w:cs="Arial"/>
+        </w:rPr>
+        <w:t>Es interesante separar el desarrollo de funcionalidades en diferentes </w:t>
+      </w:r>
+      <w:proofErr w:type="spellStart"/>
+      <w:r>
+        <w:rPr>
+          <w:rFonts w:ascii="Arial" w:hAnsi="Arial" w:cs="Arial"/>
+          <w:i/>
+          <w:iCs/>
+        </w:rPr>
+        <w:t>branches</w:t>
+      </w:r>
+      <w:proofErr w:type="spellEnd"/>
+      <w:r>
+        <w:rPr>
+          <w:rFonts w:ascii="Arial" w:hAnsi="Arial" w:cs="Arial"/>
+        </w:rPr>
+        <w:t>, para que los cambios en el código de una no influyan en el funcionamiento de otra.</w:t>
+      </w:r>
+    </w:p>
+    <w:p>
+      <w:pPr>
+        <w:rPr>
+          <w:rFonts w:ascii="Arial" w:hAnsi="Arial" w:cs="Arial"/>
+        </w:rPr>
+      </w:pPr>
     </w:p>
     <w:sectPr>
       <w:pgSz w:w="12240" w:h="15840"/>

</xml_diff>

<commit_message>
corrigiendo el nombre del curso de Docker
</commit_message>
<xml_diff>
--- a/Github.docx
+++ b/Github.docx
@@ -87,7 +87,105 @@
         <w:rPr>
           <w:rFonts w:ascii="Arial" w:hAnsi="Arial" w:cs="Arial"/>
         </w:rPr>
-        <w:t>Para realizar un cambio en github se tiene que modificar primero en el EDITOR DE TEXTO (localmente), luego se tiene que agregar el comando “add”, después “commit” y agregar lo que se haya hecho de actualización o corrección al código de la forma mas explicita posible. Luego se agrega el comando “push origin main” para que se complete la actualización en github.</w:t>
+        <w:t xml:space="preserve">Para realizar un cambio en </w:t>
+      </w:r>
+      <w:proofErr w:type="spellStart"/>
+      <w:r>
+        <w:rPr>
+          <w:rFonts w:ascii="Arial" w:hAnsi="Arial" w:cs="Arial"/>
+        </w:rPr>
+        <w:t>github</w:t>
+      </w:r>
+      <w:proofErr w:type="spellEnd"/>
+      <w:r>
+        <w:rPr>
+          <w:rFonts w:ascii="Arial" w:hAnsi="Arial" w:cs="Arial"/>
+        </w:rPr>
+        <w:t xml:space="preserve"> se tiene que modificar primero en el EDITOR DE TEXTO (localmente), luego se tiene que agregar el comando “</w:t>
+      </w:r>
+      <w:proofErr w:type="spellStart"/>
+      <w:r>
+        <w:rPr>
+          <w:rFonts w:ascii="Arial" w:hAnsi="Arial" w:cs="Arial"/>
+        </w:rPr>
+        <w:t>add</w:t>
+      </w:r>
+      <w:proofErr w:type="spellEnd"/>
+      <w:r>
+        <w:rPr>
+          <w:rFonts w:ascii="Arial" w:hAnsi="Arial" w:cs="Arial"/>
+        </w:rPr>
+        <w:t>”, después “</w:t>
+      </w:r>
+      <w:proofErr w:type="spellStart"/>
+      <w:r>
+        <w:rPr>
+          <w:rFonts w:ascii="Arial" w:hAnsi="Arial" w:cs="Arial"/>
+        </w:rPr>
+        <w:t>commit</w:t>
+      </w:r>
+      <w:proofErr w:type="spellEnd"/>
+      <w:r>
+        <w:rPr>
+          <w:rFonts w:ascii="Arial" w:hAnsi="Arial" w:cs="Arial"/>
+        </w:rPr>
+        <w:t>” y agregar lo que se haya hecho de actualización o corrección al código de la forma mas explicita posible. Luego se agrega el comando “</w:t>
+      </w:r>
+      <w:proofErr w:type="spellStart"/>
+      <w:r>
+        <w:rPr>
+          <w:rFonts w:ascii="Arial" w:hAnsi="Arial" w:cs="Arial"/>
+        </w:rPr>
+        <w:t>push</w:t>
+      </w:r>
+      <w:proofErr w:type="spellEnd"/>
+      <w:r>
+        <w:rPr>
+          <w:rFonts w:ascii="Arial" w:hAnsi="Arial" w:cs="Arial"/>
+        </w:rPr>
+        <w:t xml:space="preserve"> </w:t>
+      </w:r>
+      <w:proofErr w:type="spellStart"/>
+      <w:r>
+        <w:rPr>
+          <w:rFonts w:ascii="Arial" w:hAnsi="Arial" w:cs="Arial"/>
+        </w:rPr>
+        <w:t>origin</w:t>
+      </w:r>
+      <w:proofErr w:type="spellEnd"/>
+      <w:r>
+        <w:rPr>
+          <w:rFonts w:ascii="Arial" w:hAnsi="Arial" w:cs="Arial"/>
+        </w:rPr>
+        <w:t xml:space="preserve"> </w:t>
+      </w:r>
+      <w:proofErr w:type="spellStart"/>
+      <w:r>
+        <w:rPr>
+          <w:rFonts w:ascii="Arial" w:hAnsi="Arial" w:cs="Arial"/>
+        </w:rPr>
+        <w:t>main</w:t>
+      </w:r>
+      <w:proofErr w:type="spellEnd"/>
+      <w:r>
+        <w:rPr>
+          <w:rFonts w:ascii="Arial" w:hAnsi="Arial" w:cs="Arial"/>
+        </w:rPr>
+        <w:t xml:space="preserve">” para que se complete la actualización en </w:t>
+      </w:r>
+      <w:proofErr w:type="spellStart"/>
+      <w:r>
+        <w:rPr>
+          <w:rFonts w:ascii="Arial" w:hAnsi="Arial" w:cs="Arial"/>
+        </w:rPr>
+        <w:t>github</w:t>
+      </w:r>
+      <w:proofErr w:type="spellEnd"/>
+      <w:r>
+        <w:rPr>
+          <w:rFonts w:ascii="Arial" w:hAnsi="Arial" w:cs="Arial"/>
+        </w:rPr>
+        <w:t>.</w:t>
       </w:r>
     </w:p>
     <w:p>
@@ -311,37 +409,110 @@
           <w:rFonts w:ascii="Arial" w:hAnsi="Arial" w:cs="Arial"/>
           <w:shd w:val="clear" w:color="auto" w:fill="FAFDFA"/>
         </w:rPr>
-        <w:t>“git -- versión” sirve para ver si se instaló bien git y que versión tenemos</w:t>
-      </w:r>
-    </w:p>
-    <w:p>
-      <w:pPr>
-        <w:rPr>
-          <w:rFonts w:ascii="Arial" w:hAnsi="Arial" w:cs="Arial"/>
-          <w:shd w:val="clear" w:color="auto" w:fill="FAFDFA"/>
-        </w:rPr>
-      </w:pPr>
-      <w:r>
-        <w:rPr>
-          <w:rFonts w:ascii="Arial" w:hAnsi="Arial" w:cs="Arial"/>
-          <w:shd w:val="clear" w:color="auto" w:fill="FAFDFA"/>
-        </w:rPr>
-        <w:t>“dir” sirve para buscar directorios, es un comando de linux</w:t>
-      </w:r>
-    </w:p>
-    <w:p>
-      <w:pPr>
-        <w:rPr>
-          <w:rFonts w:ascii="Arial" w:hAnsi="Arial" w:cs="Arial"/>
-          <w:shd w:val="clear" w:color="auto" w:fill="FAFDFA"/>
-        </w:rPr>
-      </w:pPr>
-      <w:r>
-        <w:rPr>
-          <w:rFonts w:ascii="Arial" w:hAnsi="Arial" w:cs="Arial"/>
-          <w:shd w:val="clear" w:color="auto" w:fill="FAFDFA"/>
-        </w:rPr>
-        <w:t xml:space="preserve">“ls” funciona para ver directorios también, es un comando de </w:t>
+        <w:t>“</w:t>
+      </w:r>
+      <w:proofErr w:type="spellStart"/>
+      <w:r>
+        <w:rPr>
+          <w:rFonts w:ascii="Arial" w:hAnsi="Arial" w:cs="Arial"/>
+          <w:shd w:val="clear" w:color="auto" w:fill="FAFDFA"/>
+        </w:rPr>
+        <w:t>git</w:t>
+      </w:r>
+      <w:proofErr w:type="spellEnd"/>
+      <w:r>
+        <w:rPr>
+          <w:rFonts w:ascii="Arial" w:hAnsi="Arial" w:cs="Arial"/>
+          <w:shd w:val="clear" w:color="auto" w:fill="FAFDFA"/>
+        </w:rPr>
+        <w:t xml:space="preserve"> -- versión” sirve para ver si se instaló bien </w:t>
+      </w:r>
+      <w:proofErr w:type="spellStart"/>
+      <w:r>
+        <w:rPr>
+          <w:rFonts w:ascii="Arial" w:hAnsi="Arial" w:cs="Arial"/>
+          <w:shd w:val="clear" w:color="auto" w:fill="FAFDFA"/>
+        </w:rPr>
+        <w:t>git</w:t>
+      </w:r>
+      <w:proofErr w:type="spellEnd"/>
+      <w:r>
+        <w:rPr>
+          <w:rFonts w:ascii="Arial" w:hAnsi="Arial" w:cs="Arial"/>
+          <w:shd w:val="clear" w:color="auto" w:fill="FAFDFA"/>
+        </w:rPr>
+        <w:t xml:space="preserve"> y que versión tenemos</w:t>
+      </w:r>
+    </w:p>
+    <w:p>
+      <w:pPr>
+        <w:rPr>
+          <w:rFonts w:ascii="Arial" w:hAnsi="Arial" w:cs="Arial"/>
+          <w:shd w:val="clear" w:color="auto" w:fill="FAFDFA"/>
+        </w:rPr>
+      </w:pPr>
+      <w:r>
+        <w:rPr>
+          <w:rFonts w:ascii="Arial" w:hAnsi="Arial" w:cs="Arial"/>
+          <w:shd w:val="clear" w:color="auto" w:fill="FAFDFA"/>
+        </w:rPr>
+        <w:t>“</w:t>
+      </w:r>
+      <w:proofErr w:type="spellStart"/>
+      <w:r>
+        <w:rPr>
+          <w:rFonts w:ascii="Arial" w:hAnsi="Arial" w:cs="Arial"/>
+          <w:shd w:val="clear" w:color="auto" w:fill="FAFDFA"/>
+        </w:rPr>
+        <w:t>dir</w:t>
+      </w:r>
+      <w:proofErr w:type="spellEnd"/>
+      <w:r>
+        <w:rPr>
+          <w:rFonts w:ascii="Arial" w:hAnsi="Arial" w:cs="Arial"/>
+          <w:shd w:val="clear" w:color="auto" w:fill="FAFDFA"/>
+        </w:rPr>
+        <w:t xml:space="preserve">” sirve para buscar directorios, es un comando de </w:t>
+      </w:r>
+      <w:proofErr w:type="spellStart"/>
+      <w:r>
+        <w:rPr>
+          <w:rFonts w:ascii="Arial" w:hAnsi="Arial" w:cs="Arial"/>
+          <w:shd w:val="clear" w:color="auto" w:fill="FAFDFA"/>
+        </w:rPr>
+        <w:t>linux</w:t>
+      </w:r>
+      <w:proofErr w:type="spellEnd"/>
+    </w:p>
+    <w:p>
+      <w:pPr>
+        <w:rPr>
+          <w:rFonts w:ascii="Arial" w:hAnsi="Arial" w:cs="Arial"/>
+          <w:shd w:val="clear" w:color="auto" w:fill="FAFDFA"/>
+        </w:rPr>
+      </w:pPr>
+      <w:r>
+        <w:rPr>
+          <w:rFonts w:ascii="Arial" w:hAnsi="Arial" w:cs="Arial"/>
+          <w:shd w:val="clear" w:color="auto" w:fill="FAFDFA"/>
+        </w:rPr>
+        <w:t>“</w:t>
+      </w:r>
+      <w:proofErr w:type="spellStart"/>
+      <w:r>
+        <w:rPr>
+          <w:rFonts w:ascii="Arial" w:hAnsi="Arial" w:cs="Arial"/>
+          <w:shd w:val="clear" w:color="auto" w:fill="FAFDFA"/>
+        </w:rPr>
+        <w:t>ls</w:t>
+      </w:r>
+      <w:proofErr w:type="spellEnd"/>
+      <w:r>
+        <w:rPr>
+          <w:rFonts w:ascii="Arial" w:hAnsi="Arial" w:cs="Arial"/>
+          <w:shd w:val="clear" w:color="auto" w:fill="FAFDFA"/>
+        </w:rPr>
+        <w:t xml:space="preserve">” funciona para ver directorios también, es un comando de </w:t>
       </w:r>
       <w:r>
         <w:rPr>
@@ -392,24 +563,63 @@
         </w:rPr>
         <w:t>Instalar Git en Linux es muy sencillo y en algunas distribuciones ni siquiera es necesario, ya que ya está instalado. Si este no es el caso con tu distribución, mira </w:t>
       </w:r>
-      <w:hyperlink r:id="rId7" w:tgtFrame="_blank" w:history="1">
-        <w:r>
-          <w:rPr>
-            <w:rStyle w:val="Hipervnculo"/>
-            <w:rFonts w:ascii="Arial" w:hAnsi="Arial" w:cs="Arial"/>
-            <w:color w:val="auto"/>
-            <w:sz w:val="22"/>
-            <w:szCs w:val="22"/>
-          </w:rPr>
-          <w:t>aqui</w:t>
-        </w:r>
-      </w:hyperlink>
+      <w:proofErr w:type="spellStart"/>
       <w:r>
         <w:rPr>
           <w:rFonts w:ascii="Arial" w:hAnsi="Arial" w:cs="Arial"/>
           <w:sz w:val="22"/>
           <w:szCs w:val="22"/>
         </w:rPr>
+        <w:fldChar w:fldCharType="begin"/>
+      </w:r>
+      <w:r>
+        <w:rPr>
+          <w:rFonts w:ascii="Arial" w:hAnsi="Arial" w:cs="Arial"/>
+          <w:sz w:val="22"/>
+          <w:szCs w:val="22"/>
+        </w:rPr>
+        <w:instrText xml:space="preserve"> HYPERLINK "https://git-scm.com/download/linux" \t "_blank" </w:instrText>
+      </w:r>
+      <w:r>
+        <w:rPr>
+          <w:rFonts w:ascii="Arial" w:hAnsi="Arial" w:cs="Arial"/>
+          <w:sz w:val="22"/>
+          <w:szCs w:val="22"/>
+        </w:rPr>
+      </w:r>
+      <w:r>
+        <w:rPr>
+          <w:rFonts w:ascii="Arial" w:hAnsi="Arial" w:cs="Arial"/>
+          <w:sz w:val="22"/>
+          <w:szCs w:val="22"/>
+        </w:rPr>
+        <w:fldChar w:fldCharType="separate"/>
+      </w:r>
+      <w:r>
+        <w:rPr>
+          <w:rStyle w:val="Hipervnculo"/>
+          <w:rFonts w:ascii="Arial" w:hAnsi="Arial" w:cs="Arial"/>
+          <w:color w:val="auto"/>
+          <w:sz w:val="22"/>
+          <w:szCs w:val="22"/>
+        </w:rPr>
+        <w:t>aqui</w:t>
+      </w:r>
+      <w:proofErr w:type="spellEnd"/>
+      <w:r>
+        <w:rPr>
+          <w:rFonts w:ascii="Arial" w:hAnsi="Arial" w:cs="Arial"/>
+          <w:sz w:val="22"/>
+          <w:szCs w:val="22"/>
+        </w:rPr>
+        <w:fldChar w:fldCharType="end"/>
+      </w:r>
+      <w:r>
+        <w:rPr>
+          <w:rFonts w:ascii="Arial" w:hAnsi="Arial" w:cs="Arial"/>
+          <w:sz w:val="22"/>
+          <w:szCs w:val="22"/>
+        </w:rPr>
         <w:t> el comando requerido para instalarlo:</w:t>
       </w:r>
     </w:p>
@@ -420,7 +630,7 @@
           <w:shd w:val="clear" w:color="auto" w:fill="FAFDFA"/>
         </w:rPr>
       </w:pPr>
-      <w:hyperlink r:id="rId8" w:history="1">
+      <w:hyperlink r:id="rId7" w:history="1">
         <w:r>
           <w:rPr>
             <w:rStyle w:val="Hipervnculo"/>
@@ -498,7 +708,7 @@
                     <pic:cNvPicPr/>
                   </pic:nvPicPr>
                   <pic:blipFill>
-                    <a:blip r:embed="rId9">
+                    <a:blip r:embed="rId8">
                       <a:extLst>
                         <a:ext uri="{28A0092B-C50C-407E-A947-70E740481C1C}">
                           <a14:useLocalDpi xmlns:a14="http://schemas.microsoft.com/office/drawing/2010/main" val="0"/>
@@ -537,9 +747,29 @@
           <w:lang w:eastAsia="es-MX"/>
           <w14:ligatures w14:val="none"/>
         </w:rPr>
-        <w:t>La instalación en macOS también es muy sencilla. Simplemente sigue las instrucciones de este link: </w:t>
-      </w:r>
-      <w:hyperlink r:id="rId10" w:tgtFrame="_blank" w:history="1">
+        <w:t xml:space="preserve">La instalación en macOS también es muy sencilla. Simplemente sigue las instrucciones de este </w:t>
+      </w:r>
+      <w:proofErr w:type="gramStart"/>
+      <w:r>
+        <w:rPr>
+          <w:rFonts w:ascii="Arial" w:eastAsia="Times New Roman" w:hAnsi="Arial" w:cs="Arial"/>
+          <w:kern w:val="0"/>
+          <w:lang w:eastAsia="es-MX"/>
+          <w14:ligatures w14:val="none"/>
+        </w:rPr>
+        <w:t>link</w:t>
+      </w:r>
+      <w:proofErr w:type="gramEnd"/>
+      <w:r>
+        <w:rPr>
+          <w:rFonts w:ascii="Arial" w:eastAsia="Times New Roman" w:hAnsi="Arial" w:cs="Arial"/>
+          <w:kern w:val="0"/>
+          <w:lang w:eastAsia="es-MX"/>
+          <w14:ligatures w14:val="none"/>
+        </w:rPr>
+        <w:t>: </w:t>
+      </w:r>
+      <w:hyperlink r:id="rId9" w:tgtFrame="_blank" w:history="1">
         <w:r>
           <w:rPr>
             <w:rFonts w:ascii="Arial" w:eastAsia="Times New Roman" w:hAnsi="Arial" w:cs="Arial"/>
@@ -603,8 +833,9 @@
           <w:lang w:eastAsia="es-MX"/>
           <w14:ligatures w14:val="none"/>
         </w:rPr>
-        <w:t xml:space="preserve"> y apartir de ahí </w:t>
-      </w:r>
+        <w:t xml:space="preserve"> y </w:t>
+      </w:r>
+      <w:proofErr w:type="spellStart"/>
       <w:r>
         <w:rPr>
           <w:rFonts w:ascii="Arial" w:eastAsia="Times New Roman" w:hAnsi="Arial" w:cs="Arial"/>
@@ -612,8 +843,9 @@
           <w:lang w:eastAsia="es-MX"/>
           <w14:ligatures w14:val="none"/>
         </w:rPr>
-        <w:t>“</w:t>
-      </w:r>
+        <w:t>apartir</w:t>
+      </w:r>
+      <w:proofErr w:type="spellEnd"/>
       <w:r>
         <w:rPr>
           <w:rFonts w:ascii="Arial" w:eastAsia="Times New Roman" w:hAnsi="Arial" w:cs="Arial"/>
@@ -621,8 +853,28 @@
           <w:lang w:eastAsia="es-MX"/>
           <w14:ligatures w14:val="none"/>
         </w:rPr>
+        <w:t xml:space="preserve"> de ahí </w:t>
+      </w:r>
+      <w:r>
+        <w:rPr>
+          <w:rFonts w:ascii="Arial" w:eastAsia="Times New Roman" w:hAnsi="Arial" w:cs="Arial"/>
+          <w:kern w:val="0"/>
+          <w:lang w:eastAsia="es-MX"/>
+          <w14:ligatures w14:val="none"/>
+        </w:rPr>
+        <w:t>“</w:t>
+      </w:r>
+      <w:proofErr w:type="spellStart"/>
+      <w:r>
+        <w:rPr>
+          <w:rFonts w:ascii="Arial" w:eastAsia="Times New Roman" w:hAnsi="Arial" w:cs="Arial"/>
+          <w:kern w:val="0"/>
+          <w:lang w:eastAsia="es-MX"/>
+          <w14:ligatures w14:val="none"/>
+        </w:rPr>
         <w:t>ls</w:t>
       </w:r>
+      <w:proofErr w:type="spellEnd"/>
       <w:r>
         <w:rPr>
           <w:rFonts w:ascii="Arial" w:eastAsia="Times New Roman" w:hAnsi="Arial" w:cs="Arial"/>
@@ -730,7 +982,7 @@
                     <pic:cNvPicPr/>
                   </pic:nvPicPr>
                   <pic:blipFill>
-                    <a:blip r:embed="rId11">
+                    <a:blip r:embed="rId10">
                       <a:extLst>
                         <a:ext uri="{28A0092B-C50C-407E-A947-70E740481C1C}">
                           <a14:useLocalDpi xmlns:a14="http://schemas.microsoft.com/office/drawing/2010/main" val="0"/>
@@ -781,8 +1033,9 @@
           <w:lang w:eastAsia="es-MX"/>
           <w14:ligatures w14:val="none"/>
         </w:rPr>
-        <w:t>Ya que tenemos ubicada la carpeta utilizamos el comando “git init” para crear el repositorio de git</w:t>
-      </w:r>
+        <w:t>Ya que tenemos ubicada la carpeta utilizamos el comando “</w:t>
+      </w:r>
+      <w:proofErr w:type="spellStart"/>
       <w:r>
         <w:rPr>
           <w:rFonts w:ascii="Arial" w:eastAsia="Times New Roman" w:hAnsi="Arial" w:cs="Arial"/>
@@ -790,8 +1043,9 @@
           <w:lang w:eastAsia="es-MX"/>
           <w14:ligatures w14:val="none"/>
         </w:rPr>
-        <w:t>. Una vez creado el repositorio se podrán ver las modificaciones o actualizaciones que realicen los demás usuarios</w:t>
-      </w:r>
+        <w:t>git</w:t>
+      </w:r>
+      <w:proofErr w:type="spellEnd"/>
       <w:r>
         <w:rPr>
           <w:rFonts w:ascii="Arial" w:eastAsia="Times New Roman" w:hAnsi="Arial" w:cs="Arial"/>
@@ -799,8 +1053,9 @@
           <w:lang w:eastAsia="es-MX"/>
           <w14:ligatures w14:val="none"/>
         </w:rPr>
-        <w:t>.</w:t>
-      </w:r>
+        <w:t xml:space="preserve"> </w:t>
+      </w:r>
+      <w:proofErr w:type="spellStart"/>
       <w:r>
         <w:rPr>
           <w:rFonts w:ascii="Arial" w:eastAsia="Times New Roman" w:hAnsi="Arial" w:cs="Arial"/>
@@ -808,8 +1063,9 @@
           <w:lang w:eastAsia="es-MX"/>
           <w14:ligatures w14:val="none"/>
         </w:rPr>
-        <w:t xml:space="preserve"> “</w:t>
-      </w:r>
+        <w:t>init</w:t>
+      </w:r>
+      <w:proofErr w:type="spellEnd"/>
       <w:r>
         <w:rPr>
           <w:rFonts w:ascii="Arial" w:eastAsia="Times New Roman" w:hAnsi="Arial" w:cs="Arial"/>
@@ -817,8 +1073,77 @@
           <w:lang w:eastAsia="es-MX"/>
           <w14:ligatures w14:val="none"/>
         </w:rPr>
-        <w:t>git init</w:t>
-      </w:r>
+        <w:t xml:space="preserve">” para crear el repositorio de </w:t>
+      </w:r>
+      <w:proofErr w:type="spellStart"/>
+      <w:r>
+        <w:rPr>
+          <w:rFonts w:ascii="Arial" w:eastAsia="Times New Roman" w:hAnsi="Arial" w:cs="Arial"/>
+          <w:kern w:val="0"/>
+          <w:lang w:eastAsia="es-MX"/>
+          <w14:ligatures w14:val="none"/>
+        </w:rPr>
+        <w:t>git</w:t>
+      </w:r>
+      <w:proofErr w:type="spellEnd"/>
+      <w:r>
+        <w:rPr>
+          <w:rFonts w:ascii="Arial" w:eastAsia="Times New Roman" w:hAnsi="Arial" w:cs="Arial"/>
+          <w:kern w:val="0"/>
+          <w:lang w:eastAsia="es-MX"/>
+          <w14:ligatures w14:val="none"/>
+        </w:rPr>
+        <w:t>. Una vez creado el repositorio se podrán ver las modificaciones o actualizaciones que realicen los demás usuarios</w:t>
+      </w:r>
+      <w:r>
+        <w:rPr>
+          <w:rFonts w:ascii="Arial" w:eastAsia="Times New Roman" w:hAnsi="Arial" w:cs="Arial"/>
+          <w:kern w:val="0"/>
+          <w:lang w:eastAsia="es-MX"/>
+          <w14:ligatures w14:val="none"/>
+        </w:rPr>
+        <w:t>.</w:t>
+      </w:r>
+      <w:r>
+        <w:rPr>
+          <w:rFonts w:ascii="Arial" w:eastAsia="Times New Roman" w:hAnsi="Arial" w:cs="Arial"/>
+          <w:kern w:val="0"/>
+          <w:lang w:eastAsia="es-MX"/>
+          <w14:ligatures w14:val="none"/>
+        </w:rPr>
+        <w:t xml:space="preserve"> “</w:t>
+      </w:r>
+      <w:proofErr w:type="spellStart"/>
+      <w:r>
+        <w:rPr>
+          <w:rFonts w:ascii="Arial" w:eastAsia="Times New Roman" w:hAnsi="Arial" w:cs="Arial"/>
+          <w:kern w:val="0"/>
+          <w:lang w:eastAsia="es-MX"/>
+          <w14:ligatures w14:val="none"/>
+        </w:rPr>
+        <w:t>git</w:t>
+      </w:r>
+      <w:proofErr w:type="spellEnd"/>
+      <w:r>
+        <w:rPr>
+          <w:rFonts w:ascii="Arial" w:eastAsia="Times New Roman" w:hAnsi="Arial" w:cs="Arial"/>
+          <w:kern w:val="0"/>
+          <w:lang w:eastAsia="es-MX"/>
+          <w14:ligatures w14:val="none"/>
+        </w:rPr>
+        <w:t xml:space="preserve"> </w:t>
+      </w:r>
+      <w:proofErr w:type="spellStart"/>
+      <w:r>
+        <w:rPr>
+          <w:rFonts w:ascii="Arial" w:eastAsia="Times New Roman" w:hAnsi="Arial" w:cs="Arial"/>
+          <w:kern w:val="0"/>
+          <w:lang w:eastAsia="es-MX"/>
+          <w14:ligatures w14:val="none"/>
+        </w:rPr>
+        <w:t>init</w:t>
+      </w:r>
+      <w:proofErr w:type="spellEnd"/>
       <w:r>
         <w:rPr>
           <w:rFonts w:ascii="Arial" w:eastAsia="Times New Roman" w:hAnsi="Arial" w:cs="Arial"/>
@@ -901,7 +1226,7 @@
                     <pic:cNvPicPr/>
                   </pic:nvPicPr>
                   <pic:blipFill>
-                    <a:blip r:embed="rId12">
+                    <a:blip r:embed="rId11">
                       <a:extLst>
                         <a:ext uri="{28A0092B-C50C-407E-A947-70E740481C1C}">
                           <a14:useLocalDpi xmlns:a14="http://schemas.microsoft.com/office/drawing/2010/main" val="0"/>
@@ -938,7 +1263,39 @@
           <w:rFonts w:ascii="Arial" w:hAnsi="Arial" w:cs="Arial"/>
           <w:shd w:val="clear" w:color="auto" w:fill="FAFDFA"/>
         </w:rPr>
-        <w:t>“git status” sirve para verificar que archivos están siendo modificados y monitoreados.</w:t>
+        <w:t>“</w:t>
+      </w:r>
+      <w:proofErr w:type="spellStart"/>
+      <w:r>
+        <w:rPr>
+          <w:rFonts w:ascii="Arial" w:hAnsi="Arial" w:cs="Arial"/>
+          <w:shd w:val="clear" w:color="auto" w:fill="FAFDFA"/>
+        </w:rPr>
+        <w:t>git</w:t>
+      </w:r>
+      <w:proofErr w:type="spellEnd"/>
+      <w:r>
+        <w:rPr>
+          <w:rFonts w:ascii="Arial" w:hAnsi="Arial" w:cs="Arial"/>
+          <w:shd w:val="clear" w:color="auto" w:fill="FAFDFA"/>
+        </w:rPr>
+        <w:t xml:space="preserve"> </w:t>
+      </w:r>
+      <w:proofErr w:type="gramStart"/>
+      <w:r>
+        <w:rPr>
+          <w:rFonts w:ascii="Arial" w:hAnsi="Arial" w:cs="Arial"/>
+          <w:shd w:val="clear" w:color="auto" w:fill="FAFDFA"/>
+        </w:rPr>
+        <w:t>status</w:t>
+      </w:r>
+      <w:proofErr w:type="gramEnd"/>
+      <w:r>
+        <w:rPr>
+          <w:rFonts w:ascii="Arial" w:hAnsi="Arial" w:cs="Arial"/>
+          <w:shd w:val="clear" w:color="auto" w:fill="FAFDFA"/>
+        </w:rPr>
+        <w:t>” sirve para verificar que archivos están siendo modificados y monitoreados.</w:t>
       </w:r>
       <w:r>
         <w:rPr>
@@ -993,7 +1350,7 @@
                     <pic:cNvPicPr/>
                   </pic:nvPicPr>
                   <pic:blipFill>
-                    <a:blip r:embed="rId13" cstate="print">
+                    <a:blip r:embed="rId12" cstate="print">
                       <a:extLst>
                         <a:ext uri="{28A0092B-C50C-407E-A947-70E740481C1C}">
                           <a14:useLocalDpi xmlns:a14="http://schemas.microsoft.com/office/drawing/2010/main" val="0"/>
@@ -1030,7 +1387,48 @@
           <w:rFonts w:ascii="Arial" w:hAnsi="Arial" w:cs="Arial"/>
           <w:shd w:val="clear" w:color="auto" w:fill="FAFDFA"/>
         </w:rPr>
-        <w:t xml:space="preserve">“git add .” </w:t>
+        <w:t>“</w:t>
+      </w:r>
+      <w:proofErr w:type="spellStart"/>
+      <w:r>
+        <w:rPr>
+          <w:rFonts w:ascii="Arial" w:hAnsi="Arial" w:cs="Arial"/>
+          <w:shd w:val="clear" w:color="auto" w:fill="FAFDFA"/>
+        </w:rPr>
+        <w:t>git</w:t>
+      </w:r>
+      <w:proofErr w:type="spellEnd"/>
+      <w:r>
+        <w:rPr>
+          <w:rFonts w:ascii="Arial" w:hAnsi="Arial" w:cs="Arial"/>
+          <w:shd w:val="clear" w:color="auto" w:fill="FAFDFA"/>
+        </w:rPr>
+        <w:t xml:space="preserve"> </w:t>
+      </w:r>
+      <w:proofErr w:type="spellStart"/>
+      <w:proofErr w:type="gramStart"/>
+      <w:r>
+        <w:rPr>
+          <w:rFonts w:ascii="Arial" w:hAnsi="Arial" w:cs="Arial"/>
+          <w:shd w:val="clear" w:color="auto" w:fill="FAFDFA"/>
+        </w:rPr>
+        <w:t>add</w:t>
+      </w:r>
+      <w:proofErr w:type="spellEnd"/>
+      <w:r>
+        <w:rPr>
+          <w:rFonts w:ascii="Arial" w:hAnsi="Arial" w:cs="Arial"/>
+          <w:shd w:val="clear" w:color="auto" w:fill="FAFDFA"/>
+        </w:rPr>
+        <w:t xml:space="preserve"> .</w:t>
+      </w:r>
+      <w:proofErr w:type="gramEnd"/>
+      <w:r>
+        <w:rPr>
+          <w:rFonts w:ascii="Arial" w:hAnsi="Arial" w:cs="Arial"/>
+          <w:shd w:val="clear" w:color="auto" w:fill="FAFDFA"/>
+        </w:rPr>
+        <w:t xml:space="preserve">” </w:t>
       </w:r>
       <w:r>
         <w:rPr>
@@ -1064,8 +1462,17 @@
           <w:rFonts w:ascii="Arial" w:hAnsi="Arial" w:cs="Arial"/>
           <w:shd w:val="clear" w:color="auto" w:fill="FAFDFA"/>
         </w:rPr>
-        <w:t xml:space="preserve"> por git</w:t>
-      </w:r>
+        <w:t xml:space="preserve"> por </w:t>
+      </w:r>
+      <w:proofErr w:type="spellStart"/>
+      <w:r>
+        <w:rPr>
+          <w:rFonts w:ascii="Arial" w:hAnsi="Arial" w:cs="Arial"/>
+          <w:shd w:val="clear" w:color="auto" w:fill="FAFDFA"/>
+        </w:rPr>
+        <w:t>git</w:t>
+      </w:r>
+      <w:proofErr w:type="spellEnd"/>
       <w:r>
         <w:rPr>
           <w:rFonts w:ascii="Arial" w:hAnsi="Arial" w:cs="Arial"/>
@@ -1080,24 +1487,69 @@
           <w:rFonts w:ascii="Arial" w:hAnsi="Arial" w:cs="Arial"/>
           <w:shd w:val="clear" w:color="auto" w:fill="FAFDFA"/>
         </w:rPr>
-        <w:t xml:space="preserve"> tendríamos que poner “git </w:t>
-      </w:r>
+        <w:t xml:space="preserve"> tendríamos que poner “</w:t>
+      </w:r>
+      <w:proofErr w:type="spellStart"/>
+      <w:r>
+        <w:rPr>
+          <w:rFonts w:ascii="Arial" w:hAnsi="Arial" w:cs="Arial"/>
+          <w:shd w:val="clear" w:color="auto" w:fill="FAFDFA"/>
+        </w:rPr>
+        <w:t>git</w:t>
+      </w:r>
+      <w:proofErr w:type="spellEnd"/>
+      <w:r>
+        <w:rPr>
+          <w:rFonts w:ascii="Arial" w:hAnsi="Arial" w:cs="Arial"/>
+          <w:shd w:val="clear" w:color="auto" w:fill="FAFDFA"/>
+        </w:rPr>
+        <w:t xml:space="preserve"> </w:t>
+      </w:r>
+      <w:proofErr w:type="spellStart"/>
       <w:r>
         <w:rPr>
           <w:rFonts w:ascii="Arial" w:hAnsi="Arial" w:cs="Arial"/>
           <w:shd w:val="clear" w:color="auto" w:fill="FAFDFA"/>
         </w:rPr>
         <w:lastRenderedPageBreak/>
-        <w:t xml:space="preserve">add &lt;y el nombre del archivo&gt;”. </w:t>
-      </w:r>
-      <w:r>
-        <w:rPr>
-          <w:rFonts w:ascii="Arial" w:hAnsi="Arial" w:cs="Arial"/>
-          <w:b/>
-          <w:bCs/>
-          <w:shd w:val="clear" w:color="auto" w:fill="FAFDFA"/>
-        </w:rPr>
-        <w:t xml:space="preserve">Si quisiéramos que github dejara de monitorear algún </w:t>
+        <w:t>add</w:t>
+      </w:r>
+      <w:proofErr w:type="spellEnd"/>
+      <w:r>
+        <w:rPr>
+          <w:rFonts w:ascii="Arial" w:hAnsi="Arial" w:cs="Arial"/>
+          <w:shd w:val="clear" w:color="auto" w:fill="FAFDFA"/>
+        </w:rPr>
+        <w:t xml:space="preserve"> &lt;y el nombre del archivo&gt;”. </w:t>
+      </w:r>
+      <w:r>
+        <w:rPr>
+          <w:rFonts w:ascii="Arial" w:hAnsi="Arial" w:cs="Arial"/>
+          <w:b/>
+          <w:bCs/>
+          <w:shd w:val="clear" w:color="auto" w:fill="FAFDFA"/>
+        </w:rPr>
+        <w:t xml:space="preserve">Si quisiéramos que </w:t>
+      </w:r>
+      <w:proofErr w:type="spellStart"/>
+      <w:r>
+        <w:rPr>
+          <w:rFonts w:ascii="Arial" w:hAnsi="Arial" w:cs="Arial"/>
+          <w:b/>
+          <w:bCs/>
+          <w:shd w:val="clear" w:color="auto" w:fill="FAFDFA"/>
+        </w:rPr>
+        <w:t>github</w:t>
+      </w:r>
+      <w:proofErr w:type="spellEnd"/>
+      <w:r>
+        <w:rPr>
+          <w:rFonts w:ascii="Arial" w:hAnsi="Arial" w:cs="Arial"/>
+          <w:b/>
+          <w:bCs/>
+          <w:shd w:val="clear" w:color="auto" w:fill="FAFDFA"/>
+        </w:rPr>
+        <w:t xml:space="preserve"> dejara de monitorear algún </w:t>
       </w:r>
       <w:r>
         <w:rPr>
@@ -1129,7 +1581,7 @@
                     <pic:cNvPicPr/>
                   </pic:nvPicPr>
                   <pic:blipFill>
-                    <a:blip r:embed="rId14">
+                    <a:blip r:embed="rId13">
                       <a:extLst>
                         <a:ext uri="{28A0092B-C50C-407E-A947-70E740481C1C}">
                           <a14:useLocalDpi xmlns:a14="http://schemas.microsoft.com/office/drawing/2010/main" val="0"/>
@@ -1175,8 +1627,42 @@
           <w:rFonts w:ascii="Arial" w:hAnsi="Arial" w:cs="Arial"/>
           <w:shd w:val="clear" w:color="auto" w:fill="FAFDFA"/>
         </w:rPr>
-        <w:t xml:space="preserve"> se tendría que poner  “git rm</w:t>
-      </w:r>
+        <w:t xml:space="preserve"> se tendría que </w:t>
+      </w:r>
+      <w:proofErr w:type="gramStart"/>
+      <w:r>
+        <w:rPr>
+          <w:rFonts w:ascii="Arial" w:hAnsi="Arial" w:cs="Arial"/>
+          <w:shd w:val="clear" w:color="auto" w:fill="FAFDFA"/>
+        </w:rPr>
+        <w:t>poner  “</w:t>
+      </w:r>
+      <w:proofErr w:type="spellStart"/>
+      <w:proofErr w:type="gramEnd"/>
+      <w:r>
+        <w:rPr>
+          <w:rFonts w:ascii="Arial" w:hAnsi="Arial" w:cs="Arial"/>
+          <w:shd w:val="clear" w:color="auto" w:fill="FAFDFA"/>
+        </w:rPr>
+        <w:t>git</w:t>
+      </w:r>
+      <w:proofErr w:type="spellEnd"/>
+      <w:r>
+        <w:rPr>
+          <w:rFonts w:ascii="Arial" w:hAnsi="Arial" w:cs="Arial"/>
+          <w:shd w:val="clear" w:color="auto" w:fill="FAFDFA"/>
+        </w:rPr>
+        <w:t xml:space="preserve"> </w:t>
+      </w:r>
+      <w:proofErr w:type="spellStart"/>
+      <w:r>
+        <w:rPr>
+          <w:rFonts w:ascii="Arial" w:hAnsi="Arial" w:cs="Arial"/>
+          <w:shd w:val="clear" w:color="auto" w:fill="FAFDFA"/>
+        </w:rPr>
+        <w:t>rm</w:t>
+      </w:r>
+      <w:proofErr w:type="spellEnd"/>
       <w:r>
         <w:rPr>
           <w:rFonts w:ascii="Arial" w:hAnsi="Arial" w:cs="Arial"/>
@@ -1184,12 +1670,21 @@
         </w:rPr>
         <w:t xml:space="preserve"> --</w:t>
       </w:r>
-      <w:r>
-        <w:rPr>
-          <w:rFonts w:ascii="Arial" w:hAnsi="Arial" w:cs="Arial"/>
-          <w:shd w:val="clear" w:color="auto" w:fill="FAFDFA"/>
-        </w:rPr>
-        <w:t>cached &lt;y el nombre del archivo&gt;”.</w:t>
+      <w:proofErr w:type="spellStart"/>
+      <w:r>
+        <w:rPr>
+          <w:rFonts w:ascii="Arial" w:hAnsi="Arial" w:cs="Arial"/>
+          <w:shd w:val="clear" w:color="auto" w:fill="FAFDFA"/>
+        </w:rPr>
+        <w:t>cached</w:t>
+      </w:r>
+      <w:proofErr w:type="spellEnd"/>
+      <w:r>
+        <w:rPr>
+          <w:rFonts w:ascii="Arial" w:hAnsi="Arial" w:cs="Arial"/>
+          <w:shd w:val="clear" w:color="auto" w:fill="FAFDFA"/>
+        </w:rPr>
+        <w:t xml:space="preserve"> &lt;y el nombre del archivo&gt;”.</w:t>
       </w:r>
     </w:p>
     <w:p>
@@ -1206,20 +1701,54 @@
         </w:rPr>
         <w:t xml:space="preserve">Cuando se requiere guardar el repositorio se usa el comando: </w:t>
       </w:r>
-      <w:r>
-        <w:rPr>
-          <w:rFonts w:ascii="Arial" w:hAnsi="Arial" w:cs="Arial"/>
-          <w:shd w:val="clear" w:color="auto" w:fill="FAFDFA"/>
-        </w:rPr>
-        <w:t>git commit -m "</w:t>
-      </w:r>
-      <w:r>
-        <w:rPr>
-          <w:rFonts w:ascii="Arial" w:hAnsi="Arial" w:cs="Arial"/>
-          <w:shd w:val="clear" w:color="auto" w:fill="FAFDFA"/>
-        </w:rPr>
-        <w:t>aquí se agrega un mensaje breve de lo que se realizo</w:t>
-      </w:r>
+      <w:proofErr w:type="spellStart"/>
+      <w:r>
+        <w:rPr>
+          <w:rFonts w:ascii="Arial" w:hAnsi="Arial" w:cs="Arial"/>
+          <w:shd w:val="clear" w:color="auto" w:fill="FAFDFA"/>
+        </w:rPr>
+        <w:t>git</w:t>
+      </w:r>
+      <w:proofErr w:type="spellEnd"/>
+      <w:r>
+        <w:rPr>
+          <w:rFonts w:ascii="Arial" w:hAnsi="Arial" w:cs="Arial"/>
+          <w:shd w:val="clear" w:color="auto" w:fill="FAFDFA"/>
+        </w:rPr>
+        <w:t xml:space="preserve"> </w:t>
+      </w:r>
+      <w:proofErr w:type="spellStart"/>
+      <w:r>
+        <w:rPr>
+          <w:rFonts w:ascii="Arial" w:hAnsi="Arial" w:cs="Arial"/>
+          <w:shd w:val="clear" w:color="auto" w:fill="FAFDFA"/>
+        </w:rPr>
+        <w:t>commit</w:t>
+      </w:r>
+      <w:proofErr w:type="spellEnd"/>
+      <w:r>
+        <w:rPr>
+          <w:rFonts w:ascii="Arial" w:hAnsi="Arial" w:cs="Arial"/>
+          <w:shd w:val="clear" w:color="auto" w:fill="FAFDFA"/>
+        </w:rPr>
+        <w:t xml:space="preserve"> -m "</w:t>
+      </w:r>
+      <w:r>
+        <w:rPr>
+          <w:rFonts w:ascii="Arial" w:hAnsi="Arial" w:cs="Arial"/>
+          <w:shd w:val="clear" w:color="auto" w:fill="FAFDFA"/>
+        </w:rPr>
+        <w:t xml:space="preserve">aquí se agrega un mensaje breve de lo que se </w:t>
+      </w:r>
+      <w:proofErr w:type="spellStart"/>
+      <w:r>
+        <w:rPr>
+          <w:rFonts w:ascii="Arial" w:hAnsi="Arial" w:cs="Arial"/>
+          <w:shd w:val="clear" w:color="auto" w:fill="FAFDFA"/>
+        </w:rPr>
+        <w:t>realizo</w:t>
+      </w:r>
+      <w:proofErr w:type="spellEnd"/>
       <w:r>
         <w:rPr>
           <w:rFonts w:ascii="Arial" w:hAnsi="Arial" w:cs="Arial"/>
@@ -1247,7 +1776,23 @@
           <w:rFonts w:ascii="Arial" w:hAnsi="Arial" w:cs="Arial"/>
           <w:shd w:val="clear" w:color="auto" w:fill="FAFDFA"/>
         </w:rPr>
-        <w:t>Antes de cualquier interacción con git, es necesario informar quién eres para que almacene correctamente los datos del autor de cada uno de los cambios en el código.</w:t>
+        <w:t xml:space="preserve">Antes de cualquier interacción con </w:t>
+      </w:r>
+      <w:proofErr w:type="spellStart"/>
+      <w:r>
+        <w:rPr>
+          <w:rFonts w:ascii="Arial" w:hAnsi="Arial" w:cs="Arial"/>
+          <w:shd w:val="clear" w:color="auto" w:fill="FAFDFA"/>
+        </w:rPr>
+        <w:t>git</w:t>
+      </w:r>
+      <w:proofErr w:type="spellEnd"/>
+      <w:r>
+        <w:rPr>
+          <w:rFonts w:ascii="Arial" w:hAnsi="Arial" w:cs="Arial"/>
+          <w:shd w:val="clear" w:color="auto" w:fill="FAFDFA"/>
+        </w:rPr>
+        <w:t>, es necesario informar quién eres para que almacene correctamente los datos del autor de cada uno de los cambios en el código.</w:t>
       </w:r>
     </w:p>
     <w:p>
@@ -1293,14 +1838,57 @@
         </w:rPr>
         <w:t xml:space="preserve"> </w:t>
       </w:r>
-      <w:r>
-        <w:rPr>
-          <w:rFonts w:ascii="Arial" w:hAnsi="Arial" w:cs="Arial"/>
-          <w:shd w:val="clear" w:color="auto" w:fill="FAFDFA"/>
-        </w:rPr>
-        <w:t xml:space="preserve">git config --global user.email </w:t>
-      </w:r>
-      <w:hyperlink r:id="rId15" w:history="1">
+      <w:proofErr w:type="spellStart"/>
+      <w:r>
+        <w:rPr>
+          <w:rFonts w:ascii="Arial" w:hAnsi="Arial" w:cs="Arial"/>
+          <w:shd w:val="clear" w:color="auto" w:fill="FAFDFA"/>
+        </w:rPr>
+        <w:t>git</w:t>
+      </w:r>
+      <w:proofErr w:type="spellEnd"/>
+      <w:r>
+        <w:rPr>
+          <w:rFonts w:ascii="Arial" w:hAnsi="Arial" w:cs="Arial"/>
+          <w:shd w:val="clear" w:color="auto" w:fill="FAFDFA"/>
+        </w:rPr>
+        <w:t xml:space="preserve"> </w:t>
+      </w:r>
+      <w:proofErr w:type="spellStart"/>
+      <w:r>
+        <w:rPr>
+          <w:rFonts w:ascii="Arial" w:hAnsi="Arial" w:cs="Arial"/>
+          <w:shd w:val="clear" w:color="auto" w:fill="FAFDFA"/>
+        </w:rPr>
+        <w:t>config</w:t>
+      </w:r>
+      <w:proofErr w:type="spellEnd"/>
+      <w:r>
+        <w:rPr>
+          <w:rFonts w:ascii="Arial" w:hAnsi="Arial" w:cs="Arial"/>
+          <w:shd w:val="clear" w:color="auto" w:fill="FAFDFA"/>
+        </w:rPr>
+        <w:t xml:space="preserve"> --global </w:t>
+      </w:r>
+      <w:proofErr w:type="spellStart"/>
+      <w:proofErr w:type="gramStart"/>
+      <w:r>
+        <w:rPr>
+          <w:rFonts w:ascii="Arial" w:hAnsi="Arial" w:cs="Arial"/>
+          <w:shd w:val="clear" w:color="auto" w:fill="FAFDFA"/>
+        </w:rPr>
+        <w:t>user.email</w:t>
+      </w:r>
+      <w:proofErr w:type="spellEnd"/>
+      <w:proofErr w:type="gramEnd"/>
+      <w:r>
+        <w:rPr>
+          <w:rFonts w:ascii="Arial" w:hAnsi="Arial" w:cs="Arial"/>
+          <w:shd w:val="clear" w:color="auto" w:fill="FAFDFA"/>
+        </w:rPr>
+        <w:t xml:space="preserve"> </w:t>
+      </w:r>
+      <w:hyperlink r:id="rId14" w:history="1">
         <w:r>
           <w:rPr>
             <w:rStyle w:val="Hipervnculo"/>
@@ -1325,15 +1913,17 @@
         </w:rPr>
         <w:t xml:space="preserve"> </w:t>
       </w:r>
-      <w:r>
-        <w:rPr>
-          <w:rFonts w:ascii="Arial" w:hAnsi="Arial" w:cs="Arial"/>
-          <w:b/>
-          <w:bCs/>
-          <w:shd w:val="clear" w:color="auto" w:fill="FAFDFA"/>
-        </w:rPr>
-        <w:t>git config --global user.name "Your Name"</w:t>
-      </w:r>
+      <w:proofErr w:type="spellStart"/>
+      <w:r>
+        <w:rPr>
+          <w:rFonts w:ascii="Arial" w:hAnsi="Arial" w:cs="Arial"/>
+          <w:b/>
+          <w:bCs/>
+          <w:shd w:val="clear" w:color="auto" w:fill="FAFDFA"/>
+        </w:rPr>
+        <w:t>git</w:t>
+      </w:r>
+      <w:proofErr w:type="spellEnd"/>
       <w:r>
         <w:rPr>
           <w:rFonts w:ascii="Arial" w:hAnsi="Arial" w:cs="Arial"/>
@@ -1343,12 +1933,97 @@
         </w:rPr>
         <w:t xml:space="preserve"> </w:t>
       </w:r>
-      <w:r>
-        <w:rPr>
-          <w:rFonts w:ascii="Arial" w:hAnsi="Arial" w:cs="Arial"/>
-          <w:shd w:val="clear" w:color="auto" w:fill="FAFDFA"/>
-        </w:rPr>
-        <w:t>significa que las configuraciones seran para todos los proyectos que haremos en nuestra computadora</w:t>
+      <w:proofErr w:type="spellStart"/>
+      <w:r>
+        <w:rPr>
+          <w:rFonts w:ascii="Arial" w:hAnsi="Arial" w:cs="Arial"/>
+          <w:b/>
+          <w:bCs/>
+          <w:shd w:val="clear" w:color="auto" w:fill="FAFDFA"/>
+        </w:rPr>
+        <w:t>config</w:t>
+      </w:r>
+      <w:proofErr w:type="spellEnd"/>
+      <w:r>
+        <w:rPr>
+          <w:rFonts w:ascii="Arial" w:hAnsi="Arial" w:cs="Arial"/>
+          <w:b/>
+          <w:bCs/>
+          <w:shd w:val="clear" w:color="auto" w:fill="FAFDFA"/>
+        </w:rPr>
+        <w:t xml:space="preserve"> --global user.name "</w:t>
+      </w:r>
+      <w:proofErr w:type="spellStart"/>
+      <w:r>
+        <w:rPr>
+          <w:rFonts w:ascii="Arial" w:hAnsi="Arial" w:cs="Arial"/>
+          <w:b/>
+          <w:bCs/>
+          <w:shd w:val="clear" w:color="auto" w:fill="FAFDFA"/>
+        </w:rPr>
+        <w:t>Your</w:t>
+      </w:r>
+      <w:proofErr w:type="spellEnd"/>
+      <w:r>
+        <w:rPr>
+          <w:rFonts w:ascii="Arial" w:hAnsi="Arial" w:cs="Arial"/>
+          <w:b/>
+          <w:bCs/>
+          <w:shd w:val="clear" w:color="auto" w:fill="FAFDFA"/>
+        </w:rPr>
+        <w:t xml:space="preserve"> </w:t>
+      </w:r>
+      <w:proofErr w:type="spellStart"/>
+      <w:r>
+        <w:rPr>
+          <w:rFonts w:ascii="Arial" w:hAnsi="Arial" w:cs="Arial"/>
+          <w:b/>
+          <w:bCs/>
+          <w:shd w:val="clear" w:color="auto" w:fill="FAFDFA"/>
+        </w:rPr>
+        <w:t>Name</w:t>
+      </w:r>
+      <w:proofErr w:type="spellEnd"/>
+      <w:r>
+        <w:rPr>
+          <w:rFonts w:ascii="Arial" w:hAnsi="Arial" w:cs="Arial"/>
+          <w:b/>
+          <w:bCs/>
+          <w:shd w:val="clear" w:color="auto" w:fill="FAFDFA"/>
+        </w:rPr>
+        <w:t>"</w:t>
+      </w:r>
+      <w:r>
+        <w:rPr>
+          <w:rFonts w:ascii="Arial" w:hAnsi="Arial" w:cs="Arial"/>
+          <w:b/>
+          <w:bCs/>
+          <w:shd w:val="clear" w:color="auto" w:fill="FAFDFA"/>
+        </w:rPr>
+        <w:t xml:space="preserve"> </w:t>
+      </w:r>
+      <w:r>
+        <w:rPr>
+          <w:rFonts w:ascii="Arial" w:hAnsi="Arial" w:cs="Arial"/>
+          <w:shd w:val="clear" w:color="auto" w:fill="FAFDFA"/>
+        </w:rPr>
+        <w:t xml:space="preserve">significa que las configuraciones </w:t>
+      </w:r>
+      <w:proofErr w:type="spellStart"/>
+      <w:r>
+        <w:rPr>
+          <w:rFonts w:ascii="Arial" w:hAnsi="Arial" w:cs="Arial"/>
+          <w:shd w:val="clear" w:color="auto" w:fill="FAFDFA"/>
+        </w:rPr>
+        <w:t>seran</w:t>
+      </w:r>
+      <w:proofErr w:type="spellEnd"/>
+      <w:r>
+        <w:rPr>
+          <w:rFonts w:ascii="Arial" w:hAnsi="Arial" w:cs="Arial"/>
+          <w:shd w:val="clear" w:color="auto" w:fill="FAFDFA"/>
+        </w:rPr>
+        <w:t xml:space="preserve"> para todos los proyectos que haremos en nuestra computadora</w:t>
       </w:r>
     </w:p>
     <w:p>
@@ -1365,14 +2040,45 @@
         </w:rPr>
         <w:t xml:space="preserve">las configuraciones </w:t>
       </w:r>
-      <w:r>
-        <w:rPr>
-          <w:rFonts w:ascii="Arial" w:hAnsi="Arial" w:cs="Arial"/>
-          <w:b/>
-          <w:bCs/>
-          <w:shd w:val="clear" w:color="auto" w:fill="FAFDFA"/>
-        </w:rPr>
-        <w:t xml:space="preserve">git config </w:t>
+      <w:proofErr w:type="spellStart"/>
+      <w:r>
+        <w:rPr>
+          <w:rFonts w:ascii="Arial" w:hAnsi="Arial" w:cs="Arial"/>
+          <w:b/>
+          <w:bCs/>
+          <w:shd w:val="clear" w:color="auto" w:fill="FAFDFA"/>
+        </w:rPr>
+        <w:t>git</w:t>
+      </w:r>
+      <w:proofErr w:type="spellEnd"/>
+      <w:r>
+        <w:rPr>
+          <w:rFonts w:ascii="Arial" w:hAnsi="Arial" w:cs="Arial"/>
+          <w:b/>
+          <w:bCs/>
+          <w:shd w:val="clear" w:color="auto" w:fill="FAFDFA"/>
+        </w:rPr>
+        <w:t xml:space="preserve"> </w:t>
+      </w:r>
+      <w:proofErr w:type="spellStart"/>
+      <w:r>
+        <w:rPr>
+          <w:rFonts w:ascii="Arial" w:hAnsi="Arial" w:cs="Arial"/>
+          <w:b/>
+          <w:bCs/>
+          <w:shd w:val="clear" w:color="auto" w:fill="FAFDFA"/>
+        </w:rPr>
+        <w:t>config</w:t>
+      </w:r>
+      <w:proofErr w:type="spellEnd"/>
+      <w:r>
+        <w:rPr>
+          <w:rFonts w:ascii="Arial" w:hAnsi="Arial" w:cs="Arial"/>
+          <w:b/>
+          <w:bCs/>
+          <w:shd w:val="clear" w:color="auto" w:fill="FAFDFA"/>
+        </w:rPr>
+        <w:t xml:space="preserve"> </w:t>
       </w:r>
       <w:r>
         <w:rPr>
@@ -1390,7 +2096,47 @@
           <w:bCs/>
           <w:shd w:val="clear" w:color="auto" w:fill="FAFDFA"/>
         </w:rPr>
-        <w:t>local user.name "Your Name"</w:t>
+        <w:t>local user.name "</w:t>
+      </w:r>
+      <w:proofErr w:type="spellStart"/>
+      <w:r>
+        <w:rPr>
+          <w:rFonts w:ascii="Arial" w:hAnsi="Arial" w:cs="Arial"/>
+          <w:b/>
+          <w:bCs/>
+          <w:shd w:val="clear" w:color="auto" w:fill="FAFDFA"/>
+        </w:rPr>
+        <w:t>Your</w:t>
+      </w:r>
+      <w:proofErr w:type="spellEnd"/>
+      <w:r>
+        <w:rPr>
+          <w:rFonts w:ascii="Arial" w:hAnsi="Arial" w:cs="Arial"/>
+          <w:b/>
+          <w:bCs/>
+          <w:shd w:val="clear" w:color="auto" w:fill="FAFDFA"/>
+        </w:rPr>
+        <w:t xml:space="preserve"> </w:t>
+      </w:r>
+      <w:proofErr w:type="spellStart"/>
+      <w:r>
+        <w:rPr>
+          <w:rFonts w:ascii="Arial" w:hAnsi="Arial" w:cs="Arial"/>
+          <w:b/>
+          <w:bCs/>
+          <w:shd w:val="clear" w:color="auto" w:fill="FAFDFA"/>
+        </w:rPr>
+        <w:t>Name</w:t>
+      </w:r>
+      <w:proofErr w:type="spellEnd"/>
+      <w:r>
+        <w:rPr>
+          <w:rFonts w:ascii="Arial" w:hAnsi="Arial" w:cs="Arial"/>
+          <w:b/>
+          <w:bCs/>
+          <w:shd w:val="clear" w:color="auto" w:fill="FAFDFA"/>
+        </w:rPr>
+        <w:t>"</w:t>
       </w:r>
       <w:r>
         <w:rPr>
@@ -1455,7 +2201,7 @@
                     <pic:cNvPicPr/>
                   </pic:nvPicPr>
                   <pic:blipFill>
-                    <a:blip r:embed="rId16">
+                    <a:blip r:embed="rId15">
                       <a:extLst>
                         <a:ext uri="{28A0092B-C50C-407E-A947-70E740481C1C}">
                           <a14:useLocalDpi xmlns:a14="http://schemas.microsoft.com/office/drawing/2010/main" val="0"/>
@@ -1481,14 +2227,45 @@
           </wp:anchor>
         </w:drawing>
       </w:r>
-      <w:r>
-        <w:rPr>
-          <w:rFonts w:ascii="Arial" w:hAnsi="Arial" w:cs="Arial"/>
-          <w:b/>
-          <w:bCs/>
-          <w:shd w:val="clear" w:color="auto" w:fill="FAFDFA"/>
-        </w:rPr>
-        <w:t>git config –local user.name</w:t>
+      <w:proofErr w:type="spellStart"/>
+      <w:r>
+        <w:rPr>
+          <w:rFonts w:ascii="Arial" w:hAnsi="Arial" w:cs="Arial"/>
+          <w:b/>
+          <w:bCs/>
+          <w:shd w:val="clear" w:color="auto" w:fill="FAFDFA"/>
+        </w:rPr>
+        <w:t>git</w:t>
+      </w:r>
+      <w:proofErr w:type="spellEnd"/>
+      <w:r>
+        <w:rPr>
+          <w:rFonts w:ascii="Arial" w:hAnsi="Arial" w:cs="Arial"/>
+          <w:b/>
+          <w:bCs/>
+          <w:shd w:val="clear" w:color="auto" w:fill="FAFDFA"/>
+        </w:rPr>
+        <w:t xml:space="preserve"> </w:t>
+      </w:r>
+      <w:proofErr w:type="spellStart"/>
+      <w:r>
+        <w:rPr>
+          <w:rFonts w:ascii="Arial" w:hAnsi="Arial" w:cs="Arial"/>
+          <w:b/>
+          <w:bCs/>
+          <w:shd w:val="clear" w:color="auto" w:fill="FAFDFA"/>
+        </w:rPr>
+        <w:t>config</w:t>
+      </w:r>
+      <w:proofErr w:type="spellEnd"/>
+      <w:r>
+        <w:rPr>
+          <w:rFonts w:ascii="Arial" w:hAnsi="Arial" w:cs="Arial"/>
+          <w:b/>
+          <w:bCs/>
+          <w:shd w:val="clear" w:color="auto" w:fill="FAFDFA"/>
+        </w:rPr>
+        <w:t xml:space="preserve"> –local user.name</w:t>
       </w:r>
       <w:r>
         <w:rPr>
@@ -1520,21 +2297,100 @@
         </w:rPr>
         <w:t>Al ejecutar el comando </w:t>
       </w:r>
-      <w:r>
-        <w:rPr>
-          <w:rFonts w:ascii="Arial" w:hAnsi="Arial" w:cs="Arial"/>
-          <w:b/>
-          <w:bCs/>
-          <w:shd w:val="clear" w:color="auto" w:fill="FAFDFA"/>
-        </w:rPr>
-        <w:t>git status,</w:t>
-      </w:r>
-      <w:r>
-        <w:rPr>
-          <w:rFonts w:ascii="Arial" w:hAnsi="Arial" w:cs="Arial"/>
-          <w:shd w:val="clear" w:color="auto" w:fill="FAFDFA"/>
-        </w:rPr>
-        <w:t xml:space="preserve"> recibimos información que puede no ser tan clara, especialmente cuando nos encontramos con términos como HEAD, working tree, index, etc.</w:t>
+      <w:proofErr w:type="spellStart"/>
+      <w:r>
+        <w:rPr>
+          <w:rFonts w:ascii="Arial" w:hAnsi="Arial" w:cs="Arial"/>
+          <w:b/>
+          <w:bCs/>
+          <w:shd w:val="clear" w:color="auto" w:fill="FAFDFA"/>
+        </w:rPr>
+        <w:t>git</w:t>
+      </w:r>
+      <w:proofErr w:type="spellEnd"/>
+      <w:r>
+        <w:rPr>
+          <w:rFonts w:ascii="Arial" w:hAnsi="Arial" w:cs="Arial"/>
+          <w:b/>
+          <w:bCs/>
+          <w:shd w:val="clear" w:color="auto" w:fill="FAFDFA"/>
+        </w:rPr>
+        <w:t xml:space="preserve"> </w:t>
+      </w:r>
+      <w:proofErr w:type="gramStart"/>
+      <w:r>
+        <w:rPr>
+          <w:rFonts w:ascii="Arial" w:hAnsi="Arial" w:cs="Arial"/>
+          <w:b/>
+          <w:bCs/>
+          <w:shd w:val="clear" w:color="auto" w:fill="FAFDFA"/>
+        </w:rPr>
+        <w:t>status</w:t>
+      </w:r>
+      <w:proofErr w:type="gramEnd"/>
+      <w:r>
+        <w:rPr>
+          <w:rFonts w:ascii="Arial" w:hAnsi="Arial" w:cs="Arial"/>
+          <w:b/>
+          <w:bCs/>
+          <w:shd w:val="clear" w:color="auto" w:fill="FAFDFA"/>
+        </w:rPr>
+        <w:t>,</w:t>
+      </w:r>
+      <w:r>
+        <w:rPr>
+          <w:rFonts w:ascii="Arial" w:hAnsi="Arial" w:cs="Arial"/>
+          <w:shd w:val="clear" w:color="auto" w:fill="FAFDFA"/>
+        </w:rPr>
+        <w:t xml:space="preserve"> recibimos información que puede no ser tan clara, especialmente cuando nos encontramos con términos como HEAD, </w:t>
+      </w:r>
+      <w:proofErr w:type="spellStart"/>
+      <w:r>
+        <w:rPr>
+          <w:rFonts w:ascii="Arial" w:hAnsi="Arial" w:cs="Arial"/>
+          <w:shd w:val="clear" w:color="auto" w:fill="FAFDFA"/>
+        </w:rPr>
+        <w:t>working</w:t>
+      </w:r>
+      <w:proofErr w:type="spellEnd"/>
+      <w:r>
+        <w:rPr>
+          <w:rFonts w:ascii="Arial" w:hAnsi="Arial" w:cs="Arial"/>
+          <w:shd w:val="clear" w:color="auto" w:fill="FAFDFA"/>
+        </w:rPr>
+        <w:t xml:space="preserve"> </w:t>
+      </w:r>
+      <w:proofErr w:type="spellStart"/>
+      <w:r>
+        <w:rPr>
+          <w:rFonts w:ascii="Arial" w:hAnsi="Arial" w:cs="Arial"/>
+          <w:shd w:val="clear" w:color="auto" w:fill="FAFDFA"/>
+        </w:rPr>
+        <w:t>tree</w:t>
+      </w:r>
+      <w:proofErr w:type="spellEnd"/>
+      <w:r>
+        <w:rPr>
+          <w:rFonts w:ascii="Arial" w:hAnsi="Arial" w:cs="Arial"/>
+          <w:shd w:val="clear" w:color="auto" w:fill="FAFDFA"/>
+        </w:rPr>
+        <w:t>, </w:t>
+      </w:r>
+      <w:proofErr w:type="spellStart"/>
+      <w:r>
+        <w:rPr>
+          <w:rFonts w:ascii="Arial" w:hAnsi="Arial" w:cs="Arial"/>
+          <w:shd w:val="clear" w:color="auto" w:fill="FAFDFA"/>
+        </w:rPr>
+        <w:t>index</w:t>
+      </w:r>
+      <w:proofErr w:type="spellEnd"/>
+      <w:r>
+        <w:rPr>
+          <w:rFonts w:ascii="Arial" w:hAnsi="Arial" w:cs="Arial"/>
+          <w:shd w:val="clear" w:color="auto" w:fill="FAFDFA"/>
+        </w:rPr>
+        <w:t>, etc.</w:t>
       </w:r>
     </w:p>
     <w:p>
@@ -1582,12 +2438,37 @@
           <w:shd w:val="clear" w:color="auto" w:fill="FAFDFA"/>
         </w:rPr>
       </w:pPr>
-      <w:r>
-        <w:rPr>
-          <w:rFonts w:ascii="Arial" w:hAnsi="Arial" w:cs="Arial"/>
-          <w:shd w:val="clear" w:color="auto" w:fill="FAFDFA"/>
-        </w:rPr>
-        <w:t>Working tree: Lugar donde los archivos realmente están siendo almacenados</w:t>
+      <w:proofErr w:type="spellStart"/>
+      <w:r>
+        <w:rPr>
+          <w:rFonts w:ascii="Arial" w:hAnsi="Arial" w:cs="Arial"/>
+          <w:shd w:val="clear" w:color="auto" w:fill="FAFDFA"/>
+        </w:rPr>
+        <w:t>Working</w:t>
+      </w:r>
+      <w:proofErr w:type="spellEnd"/>
+      <w:r>
+        <w:rPr>
+          <w:rFonts w:ascii="Arial" w:hAnsi="Arial" w:cs="Arial"/>
+          <w:shd w:val="clear" w:color="auto" w:fill="FAFDFA"/>
+        </w:rPr>
+        <w:t xml:space="preserve"> </w:t>
+      </w:r>
+      <w:proofErr w:type="spellStart"/>
+      <w:r>
+        <w:rPr>
+          <w:rFonts w:ascii="Arial" w:hAnsi="Arial" w:cs="Arial"/>
+          <w:shd w:val="clear" w:color="auto" w:fill="FAFDFA"/>
+        </w:rPr>
+        <w:t>tree</w:t>
+      </w:r>
+      <w:proofErr w:type="spellEnd"/>
+      <w:r>
+        <w:rPr>
+          <w:rFonts w:ascii="Arial" w:hAnsi="Arial" w:cs="Arial"/>
+          <w:shd w:val="clear" w:color="auto" w:fill="FAFDFA"/>
+        </w:rPr>
+        <w:t>: Lugar donde los archivos realmente están siendo almacenados</w:t>
       </w:r>
     </w:p>
     <w:p>
@@ -1601,13 +2482,23 @@
           <w:shd w:val="clear" w:color="auto" w:fill="FAFDFA"/>
         </w:rPr>
       </w:pPr>
-      <w:r>
-        <w:rPr>
-          <w:rFonts w:ascii="Arial" w:hAnsi="Arial" w:cs="Arial"/>
-          <w:shd w:val="clear" w:color="auto" w:fill="FAFDFA"/>
-        </w:rPr>
-        <w:t>index: Lugar donde Git almacena lo que será </w:t>
-      </w:r>
+      <w:proofErr w:type="spellStart"/>
+      <w:r>
+        <w:rPr>
+          <w:rFonts w:ascii="Arial" w:hAnsi="Arial" w:cs="Arial"/>
+          <w:shd w:val="clear" w:color="auto" w:fill="FAFDFA"/>
+        </w:rPr>
+        <w:t>index</w:t>
+      </w:r>
+      <w:proofErr w:type="spellEnd"/>
+      <w:r>
+        <w:rPr>
+          <w:rFonts w:ascii="Arial" w:hAnsi="Arial" w:cs="Arial"/>
+          <w:shd w:val="clear" w:color="auto" w:fill="FAFDFA"/>
+        </w:rPr>
+        <w:t>: Lugar donde Git almacena lo que será </w:t>
+      </w:r>
+      <w:proofErr w:type="spellStart"/>
       <w:r>
         <w:rPr>
           <w:rFonts w:ascii="Arial" w:hAnsi="Arial" w:cs="Arial"/>
@@ -1617,6 +2508,7 @@
         </w:rPr>
         <w:t>commiteado</w:t>
       </w:r>
+      <w:proofErr w:type="spellEnd"/>
       <w:r>
         <w:rPr>
           <w:rFonts w:ascii="Arial" w:hAnsi="Arial" w:cs="Arial"/>
@@ -1624,6 +2516,7 @@
         </w:rPr>
         <w:t>, es decir, la ubicación entre el </w:t>
       </w:r>
+      <w:proofErr w:type="spellStart"/>
       <w:r>
         <w:rPr>
           <w:rFonts w:ascii="Arial" w:hAnsi="Arial" w:cs="Arial"/>
@@ -1631,8 +2524,29 @@
           <w:iCs/>
           <w:shd w:val="clear" w:color="auto" w:fill="FAFDFA"/>
         </w:rPr>
-        <w:t>working tree</w:t>
-      </w:r>
+        <w:t>working</w:t>
+      </w:r>
+      <w:proofErr w:type="spellEnd"/>
+      <w:r>
+        <w:rPr>
+          <w:rFonts w:ascii="Arial" w:hAnsi="Arial" w:cs="Arial"/>
+          <w:i/>
+          <w:iCs/>
+          <w:shd w:val="clear" w:color="auto" w:fill="FAFDFA"/>
+        </w:rPr>
+        <w:t xml:space="preserve"> </w:t>
+      </w:r>
+      <w:proofErr w:type="spellStart"/>
+      <w:r>
+        <w:rPr>
+          <w:rFonts w:ascii="Arial" w:hAnsi="Arial" w:cs="Arial"/>
+          <w:i/>
+          <w:iCs/>
+          <w:shd w:val="clear" w:color="auto" w:fill="FAFDFA"/>
+        </w:rPr>
+        <w:t>tree</w:t>
+      </w:r>
+      <w:proofErr w:type="spellEnd"/>
       <w:r>
         <w:rPr>
           <w:rFonts w:ascii="Arial" w:hAnsi="Arial" w:cs="Arial"/>
@@ -1662,7 +2576,7 @@
         <w:lastRenderedPageBreak/>
         <w:t> </w:t>
       </w:r>
-      <w:hyperlink r:id="rId17" w:tgtFrame="_blank" w:history="1">
+      <w:hyperlink r:id="rId16" w:tgtFrame="_blank" w:history="1">
         <w:r>
           <w:rPr>
             <w:rStyle w:val="Hipervnculo"/>
@@ -1714,7 +2628,7 @@
                     <pic:cNvPicPr/>
                   </pic:nvPicPr>
                   <pic:blipFill>
-                    <a:blip r:embed="rId18">
+                    <a:blip r:embed="rId17">
                       <a:extLst>
                         <a:ext uri="{28A0092B-C50C-407E-A947-70E740481C1C}">
                           <a14:useLocalDpi xmlns:a14="http://schemas.microsoft.com/office/drawing/2010/main" val="0"/>
@@ -1755,14 +2669,25 @@
         </w:rPr>
         <w:t>“</w:t>
       </w:r>
-      <w:r>
-        <w:rPr>
-          <w:rFonts w:ascii="Arial" w:hAnsi="Arial" w:cs="Arial"/>
-          <w:b/>
-          <w:bCs/>
-          <w:shd w:val="clear" w:color="auto" w:fill="FAFDFA"/>
-        </w:rPr>
-        <w:t>git log</w:t>
+      <w:proofErr w:type="spellStart"/>
+      <w:r>
+        <w:rPr>
+          <w:rFonts w:ascii="Arial" w:hAnsi="Arial" w:cs="Arial"/>
+          <w:b/>
+          <w:bCs/>
+          <w:shd w:val="clear" w:color="auto" w:fill="FAFDFA"/>
+        </w:rPr>
+        <w:t>git</w:t>
+      </w:r>
+      <w:proofErr w:type="spellEnd"/>
+      <w:r>
+        <w:rPr>
+          <w:rFonts w:ascii="Arial" w:hAnsi="Arial" w:cs="Arial"/>
+          <w:b/>
+          <w:bCs/>
+          <w:shd w:val="clear" w:color="auto" w:fill="FAFDFA"/>
+        </w:rPr>
+        <w:t xml:space="preserve"> log</w:t>
       </w:r>
       <w:r>
         <w:rPr>
@@ -1792,15 +2717,40 @@
           <w:rFonts w:ascii="Arial" w:hAnsi="Arial" w:cs="Arial"/>
           <w:shd w:val="clear" w:color="auto" w:fill="FAFDFA"/>
         </w:rPr>
-        <w:t>, también nos muestra un bash (un número serial extenso</w:t>
-      </w:r>
-      <w:r>
-        <w:rPr>
-          <w:rFonts w:ascii="Arial" w:hAnsi="Arial" w:cs="Arial"/>
-          <w:shd w:val="clear" w:color="auto" w:fill="FAFDFA"/>
-        </w:rPr>
-        <w:t xml:space="preserve"> al lado de commit</w:t>
-      </w:r>
+        <w:t xml:space="preserve">, también nos muestra un </w:t>
+      </w:r>
+      <w:proofErr w:type="spellStart"/>
+      <w:r>
+        <w:rPr>
+          <w:rFonts w:ascii="Arial" w:hAnsi="Arial" w:cs="Arial"/>
+          <w:shd w:val="clear" w:color="auto" w:fill="FAFDFA"/>
+        </w:rPr>
+        <w:t>bash</w:t>
+      </w:r>
+      <w:proofErr w:type="spellEnd"/>
+      <w:r>
+        <w:rPr>
+          <w:rFonts w:ascii="Arial" w:hAnsi="Arial" w:cs="Arial"/>
+          <w:shd w:val="clear" w:color="auto" w:fill="FAFDFA"/>
+        </w:rPr>
+        <w:t xml:space="preserve"> (un número serial extenso</w:t>
+      </w:r>
+      <w:r>
+        <w:rPr>
+          <w:rFonts w:ascii="Arial" w:hAnsi="Arial" w:cs="Arial"/>
+          <w:shd w:val="clear" w:color="auto" w:fill="FAFDFA"/>
+        </w:rPr>
+        <w:t xml:space="preserve"> al lado de </w:t>
+      </w:r>
+      <w:proofErr w:type="spellStart"/>
+      <w:r>
+        <w:rPr>
+          <w:rFonts w:ascii="Arial" w:hAnsi="Arial" w:cs="Arial"/>
+          <w:shd w:val="clear" w:color="auto" w:fill="FAFDFA"/>
+        </w:rPr>
+        <w:t>commit</w:t>
+      </w:r>
+      <w:proofErr w:type="spellEnd"/>
       <w:r>
         <w:rPr>
           <w:rFonts w:ascii="Arial" w:hAnsi="Arial" w:cs="Arial"/>
@@ -1848,7 +2798,7 @@
                     <pic:cNvPicPr/>
                   </pic:nvPicPr>
                   <pic:blipFill>
-                    <a:blip r:embed="rId19">
+                    <a:blip r:embed="rId18">
                       <a:extLst>
                         <a:ext uri="{28A0092B-C50C-407E-A947-70E740481C1C}">
                           <a14:useLocalDpi xmlns:a14="http://schemas.microsoft.com/office/drawing/2010/main" val="0"/>
@@ -1881,14 +2831,61 @@
           <w:bCs/>
           <w:shd w:val="clear" w:color="auto" w:fill="FAFDFA"/>
         </w:rPr>
-        <w:t xml:space="preserve"> git log --oneline</w:t>
-      </w:r>
-      <w:r>
-        <w:rPr>
-          <w:rFonts w:ascii="Arial" w:hAnsi="Arial" w:cs="Arial"/>
-          <w:shd w:val="clear" w:color="auto" w:fill="FAFDFA"/>
-        </w:rPr>
-        <w:t xml:space="preserve"> muestra información mas resumida de las modificaciones realizadas.</w:t>
+        <w:t xml:space="preserve"> </w:t>
+      </w:r>
+      <w:proofErr w:type="spellStart"/>
+      <w:r>
+        <w:rPr>
+          <w:rFonts w:ascii="Arial" w:hAnsi="Arial" w:cs="Arial"/>
+          <w:b/>
+          <w:bCs/>
+          <w:shd w:val="clear" w:color="auto" w:fill="FAFDFA"/>
+        </w:rPr>
+        <w:t>git</w:t>
+      </w:r>
+      <w:proofErr w:type="spellEnd"/>
+      <w:r>
+        <w:rPr>
+          <w:rFonts w:ascii="Arial" w:hAnsi="Arial" w:cs="Arial"/>
+          <w:b/>
+          <w:bCs/>
+          <w:shd w:val="clear" w:color="auto" w:fill="FAFDFA"/>
+        </w:rPr>
+        <w:t xml:space="preserve"> log --</w:t>
+      </w:r>
+      <w:proofErr w:type="spellStart"/>
+      <w:r>
+        <w:rPr>
+          <w:rFonts w:ascii="Arial" w:hAnsi="Arial" w:cs="Arial"/>
+          <w:b/>
+          <w:bCs/>
+          <w:shd w:val="clear" w:color="auto" w:fill="FAFDFA"/>
+        </w:rPr>
+        <w:t>oneline</w:t>
+      </w:r>
+      <w:proofErr w:type="spellEnd"/>
+      <w:r>
+        <w:rPr>
+          <w:rFonts w:ascii="Arial" w:hAnsi="Arial" w:cs="Arial"/>
+          <w:shd w:val="clear" w:color="auto" w:fill="FAFDFA"/>
+        </w:rPr>
+        <w:t xml:space="preserve"> muestra información </w:t>
+      </w:r>
+      <w:proofErr w:type="spellStart"/>
+      <w:r>
+        <w:rPr>
+          <w:rFonts w:ascii="Arial" w:hAnsi="Arial" w:cs="Arial"/>
+          <w:shd w:val="clear" w:color="auto" w:fill="FAFDFA"/>
+        </w:rPr>
+        <w:t>mas</w:t>
+      </w:r>
+      <w:proofErr w:type="spellEnd"/>
+      <w:r>
+        <w:rPr>
+          <w:rFonts w:ascii="Arial" w:hAnsi="Arial" w:cs="Arial"/>
+          <w:shd w:val="clear" w:color="auto" w:fill="FAFDFA"/>
+        </w:rPr>
+        <w:t xml:space="preserve"> resumida de las modificaciones realizadas.</w:t>
       </w:r>
     </w:p>
     <w:p>
@@ -1930,7 +2927,7 @@
                     <pic:cNvPicPr/>
                   </pic:nvPicPr>
                   <pic:blipFill>
-                    <a:blip r:embed="rId20" cstate="print">
+                    <a:blip r:embed="rId19" cstate="print">
                       <a:extLst>
                         <a:ext uri="{28A0092B-C50C-407E-A947-70E740481C1C}">
                           <a14:useLocalDpi xmlns:a14="http://schemas.microsoft.com/office/drawing/2010/main" val="0"/>
@@ -1962,14 +2959,25 @@
           </wp:anchor>
         </w:drawing>
       </w:r>
-      <w:r>
-        <w:rPr>
-          <w:rFonts w:ascii="Arial" w:hAnsi="Arial" w:cs="Arial"/>
-          <w:b/>
-          <w:bCs/>
-          <w:shd w:val="clear" w:color="auto" w:fill="FAFDFA"/>
-        </w:rPr>
-        <w:t>git log -p</w:t>
+      <w:proofErr w:type="spellStart"/>
+      <w:r>
+        <w:rPr>
+          <w:rFonts w:ascii="Arial" w:hAnsi="Arial" w:cs="Arial"/>
+          <w:b/>
+          <w:bCs/>
+          <w:shd w:val="clear" w:color="auto" w:fill="FAFDFA"/>
+        </w:rPr>
+        <w:t>git</w:t>
+      </w:r>
+      <w:proofErr w:type="spellEnd"/>
+      <w:r>
+        <w:rPr>
+          <w:rFonts w:ascii="Arial" w:hAnsi="Arial" w:cs="Arial"/>
+          <w:b/>
+          <w:bCs/>
+          <w:shd w:val="clear" w:color="auto" w:fill="FAFDFA"/>
+        </w:rPr>
+        <w:t xml:space="preserve"> log -p</w:t>
       </w:r>
       <w:r>
         <w:rPr>
@@ -2080,7 +3088,7 @@
                     <pic:cNvPicPr/>
                   </pic:nvPicPr>
                   <pic:blipFill>
-                    <a:blip r:embed="rId21" cstate="print">
+                    <a:blip r:embed="rId20" cstate="print">
                       <a:extLst>
                         <a:ext uri="{28A0092B-C50C-407E-A947-70E740481C1C}">
                           <a14:useLocalDpi xmlns:a14="http://schemas.microsoft.com/office/drawing/2010/main" val="0"/>
@@ -2221,7 +3229,7 @@
                     <pic:cNvPicPr/>
                   </pic:nvPicPr>
                   <pic:blipFill>
-                    <a:blip r:embed="rId22" cstate="print">
+                    <a:blip r:embed="rId21" cstate="print">
                       <a:extLst>
                         <a:ext uri="{28A0092B-C50C-407E-A947-70E740481C1C}">
                           <a14:useLocalDpi xmlns:a14="http://schemas.microsoft.com/office/drawing/2010/main" val="0"/>
@@ -2258,7 +3266,23 @@
           <w:rFonts w:ascii="Arial" w:hAnsi="Arial" w:cs="Arial"/>
           <w:shd w:val="clear" w:color="auto" w:fill="FAFDFA"/>
         </w:rPr>
-        <w:t>Para que git ignore una carpeta</w:t>
+        <w:t xml:space="preserve">Para que </w:t>
+      </w:r>
+      <w:proofErr w:type="spellStart"/>
+      <w:r>
+        <w:rPr>
+          <w:rFonts w:ascii="Arial" w:hAnsi="Arial" w:cs="Arial"/>
+          <w:shd w:val="clear" w:color="auto" w:fill="FAFDFA"/>
+        </w:rPr>
+        <w:t>git</w:t>
+      </w:r>
+      <w:proofErr w:type="spellEnd"/>
+      <w:r>
+        <w:rPr>
+          <w:rFonts w:ascii="Arial" w:hAnsi="Arial" w:cs="Arial"/>
+          <w:shd w:val="clear" w:color="auto" w:fill="FAFDFA"/>
+        </w:rPr>
+        <w:t xml:space="preserve"> ignore una carpeta</w:t>
       </w:r>
       <w:r>
         <w:rPr>
@@ -2272,17 +3296,37 @@
           <w:rFonts w:ascii="Arial" w:hAnsi="Arial" w:cs="Arial"/>
           <w:shd w:val="clear" w:color="auto" w:fill="FAFDFA"/>
         </w:rPr>
-        <w:t xml:space="preserve"> debemos crear un archivo dentro de la carpeta en nuestro EDD llamado </w:t>
-      </w:r>
-      <w:r>
-        <w:rPr>
-          <w:rFonts w:ascii="Arial" w:hAnsi="Arial" w:cs="Arial"/>
-          <w:b/>
-          <w:bCs/>
-          <w:shd w:val="clear" w:color="auto" w:fill="FAFDFA"/>
-        </w:rPr>
-        <w:t>.gitignore</w:t>
-      </w:r>
+        <w:t xml:space="preserve"> debemos crear un archivo dentro de la carpeta en nuestro EDD </w:t>
+      </w:r>
+      <w:proofErr w:type="gramStart"/>
+      <w:r>
+        <w:rPr>
+          <w:rFonts w:ascii="Arial" w:hAnsi="Arial" w:cs="Arial"/>
+          <w:shd w:val="clear" w:color="auto" w:fill="FAFDFA"/>
+        </w:rPr>
+        <w:t xml:space="preserve">llamado </w:t>
+      </w:r>
+      <w:r>
+        <w:rPr>
+          <w:rFonts w:ascii="Arial" w:hAnsi="Arial" w:cs="Arial"/>
+          <w:b/>
+          <w:bCs/>
+          <w:shd w:val="clear" w:color="auto" w:fill="FAFDFA"/>
+        </w:rPr>
+        <w:t>.</w:t>
+      </w:r>
+      <w:proofErr w:type="spellStart"/>
+      <w:r>
+        <w:rPr>
+          <w:rFonts w:ascii="Arial" w:hAnsi="Arial" w:cs="Arial"/>
+          <w:b/>
+          <w:bCs/>
+          <w:shd w:val="clear" w:color="auto" w:fill="FAFDFA"/>
+        </w:rPr>
+        <w:t>gitignore</w:t>
+      </w:r>
+      <w:proofErr w:type="spellEnd"/>
+      <w:proofErr w:type="gramEnd"/>
     </w:p>
     <w:p>
       <w:pPr>
@@ -2335,7 +3379,7 @@
                     <pic:cNvPicPr/>
                   </pic:nvPicPr>
                   <pic:blipFill>
-                    <a:blip r:embed="rId23" cstate="print">
+                    <a:blip r:embed="rId22" cstate="print">
                       <a:extLst>
                         <a:ext uri="{28A0092B-C50C-407E-A947-70E740481C1C}">
                           <a14:useLocalDpi xmlns:a14="http://schemas.microsoft.com/office/drawing/2010/main" val="0"/>
@@ -2367,22 +3411,33 @@
           </wp:anchor>
         </w:drawing>
       </w:r>
-      <w:r>
-        <w:rPr>
-          <w:rFonts w:ascii="Arial" w:hAnsi="Arial" w:cs="Arial"/>
-          <w:shd w:val="clear" w:color="auto" w:fill="FAFDFA"/>
-        </w:rPr>
-        <w:t xml:space="preserve">Despues se tiene que agregar con </w:t>
-      </w:r>
-      <w:r>
-        <w:rPr>
-          <w:rFonts w:ascii="Arial" w:hAnsi="Arial" w:cs="Arial"/>
-          <w:b/>
-          <w:bCs/>
-          <w:shd w:val="clear" w:color="auto" w:fill="FAFDFA"/>
-        </w:rPr>
-        <w:t>git add .gitignore</w:t>
-      </w:r>
+      <w:proofErr w:type="spellStart"/>
+      <w:r>
+        <w:rPr>
+          <w:rFonts w:ascii="Arial" w:hAnsi="Arial" w:cs="Arial"/>
+          <w:shd w:val="clear" w:color="auto" w:fill="FAFDFA"/>
+        </w:rPr>
+        <w:t>Despues</w:t>
+      </w:r>
+      <w:proofErr w:type="spellEnd"/>
+      <w:r>
+        <w:rPr>
+          <w:rFonts w:ascii="Arial" w:hAnsi="Arial" w:cs="Arial"/>
+          <w:shd w:val="clear" w:color="auto" w:fill="FAFDFA"/>
+        </w:rPr>
+        <w:t xml:space="preserve"> se tiene que agregar con </w:t>
+      </w:r>
+      <w:proofErr w:type="spellStart"/>
+      <w:r>
+        <w:rPr>
+          <w:rFonts w:ascii="Arial" w:hAnsi="Arial" w:cs="Arial"/>
+          <w:b/>
+          <w:bCs/>
+          <w:shd w:val="clear" w:color="auto" w:fill="FAFDFA"/>
+        </w:rPr>
+        <w:t>git</w:t>
+      </w:r>
+      <w:proofErr w:type="spellEnd"/>
       <w:r>
         <w:rPr>
           <w:rFonts w:ascii="Arial" w:hAnsi="Arial" w:cs="Arial"/>
@@ -2392,13 +3447,64 @@
         </w:rPr>
         <w:t xml:space="preserve"> </w:t>
       </w:r>
-      <w:r>
-        <w:rPr>
-          <w:rFonts w:ascii="Arial" w:hAnsi="Arial" w:cs="Arial"/>
-          <w:shd w:val="clear" w:color="auto" w:fill="FAFDFA"/>
-        </w:rPr>
-        <w:t>en el bash</w:t>
-      </w:r>
+      <w:proofErr w:type="spellStart"/>
+      <w:proofErr w:type="gramStart"/>
+      <w:r>
+        <w:rPr>
+          <w:rFonts w:ascii="Arial" w:hAnsi="Arial" w:cs="Arial"/>
+          <w:b/>
+          <w:bCs/>
+          <w:shd w:val="clear" w:color="auto" w:fill="FAFDFA"/>
+        </w:rPr>
+        <w:t>add</w:t>
+      </w:r>
+      <w:proofErr w:type="spellEnd"/>
+      <w:r>
+        <w:rPr>
+          <w:rFonts w:ascii="Arial" w:hAnsi="Arial" w:cs="Arial"/>
+          <w:b/>
+          <w:bCs/>
+          <w:shd w:val="clear" w:color="auto" w:fill="FAFDFA"/>
+        </w:rPr>
+        <w:t xml:space="preserve"> .</w:t>
+      </w:r>
+      <w:proofErr w:type="spellStart"/>
+      <w:r>
+        <w:rPr>
+          <w:rFonts w:ascii="Arial" w:hAnsi="Arial" w:cs="Arial"/>
+          <w:b/>
+          <w:bCs/>
+          <w:shd w:val="clear" w:color="auto" w:fill="FAFDFA"/>
+        </w:rPr>
+        <w:t>gitignore</w:t>
+      </w:r>
+      <w:proofErr w:type="spellEnd"/>
+      <w:proofErr w:type="gramEnd"/>
+      <w:r>
+        <w:rPr>
+          <w:rFonts w:ascii="Arial" w:hAnsi="Arial" w:cs="Arial"/>
+          <w:b/>
+          <w:bCs/>
+          <w:shd w:val="clear" w:color="auto" w:fill="FAFDFA"/>
+        </w:rPr>
+        <w:t xml:space="preserve"> </w:t>
+      </w:r>
+      <w:r>
+        <w:rPr>
+          <w:rFonts w:ascii="Arial" w:hAnsi="Arial" w:cs="Arial"/>
+          <w:shd w:val="clear" w:color="auto" w:fill="FAFDFA"/>
+        </w:rPr>
+        <w:t xml:space="preserve">en el </w:t>
+      </w:r>
+      <w:proofErr w:type="spellStart"/>
+      <w:r>
+        <w:rPr>
+          <w:rFonts w:ascii="Arial" w:hAnsi="Arial" w:cs="Arial"/>
+          <w:shd w:val="clear" w:color="auto" w:fill="FAFDFA"/>
+        </w:rPr>
+        <w:t>bash</w:t>
+      </w:r>
+      <w:proofErr w:type="spellEnd"/>
       <w:r>
         <w:rPr>
           <w:rFonts w:ascii="Arial" w:hAnsi="Arial" w:cs="Arial"/>
@@ -2406,15 +3512,17 @@
         </w:rPr>
         <w:t xml:space="preserve"> y luego se tiene que poner </w:t>
       </w:r>
-      <w:r>
-        <w:rPr>
-          <w:rFonts w:ascii="Arial" w:hAnsi="Arial" w:cs="Arial"/>
-          <w:b/>
-          <w:bCs/>
-          <w:shd w:val="clear" w:color="auto" w:fill="FAFDFA"/>
-        </w:rPr>
-        <w:t>git commit -m “el mensaje”</w:t>
-      </w:r>
+      <w:proofErr w:type="spellStart"/>
+      <w:r>
+        <w:rPr>
+          <w:rFonts w:ascii="Arial" w:hAnsi="Arial" w:cs="Arial"/>
+          <w:b/>
+          <w:bCs/>
+          <w:shd w:val="clear" w:color="auto" w:fill="FAFDFA"/>
+        </w:rPr>
+        <w:t>git</w:t>
+      </w:r>
+      <w:proofErr w:type="spellEnd"/>
       <w:r>
         <w:rPr>
           <w:rFonts w:ascii="Arial" w:hAnsi="Arial" w:cs="Arial"/>
@@ -2424,13 +3532,51 @@
         </w:rPr>
         <w:t xml:space="preserve"> </w:t>
       </w:r>
-      <w:r>
-        <w:rPr>
-          <w:rFonts w:ascii="Arial" w:hAnsi="Arial" w:cs="Arial"/>
-          <w:shd w:val="clear" w:color="auto" w:fill="FAFDFA"/>
-        </w:rPr>
-        <w:t>para dar la descripción de lo que se realizó en ese add</w:t>
-      </w:r>
+      <w:proofErr w:type="spellStart"/>
+      <w:r>
+        <w:rPr>
+          <w:rFonts w:ascii="Arial" w:hAnsi="Arial" w:cs="Arial"/>
+          <w:b/>
+          <w:bCs/>
+          <w:shd w:val="clear" w:color="auto" w:fill="FAFDFA"/>
+        </w:rPr>
+        <w:t>commit</w:t>
+      </w:r>
+      <w:proofErr w:type="spellEnd"/>
+      <w:r>
+        <w:rPr>
+          <w:rFonts w:ascii="Arial" w:hAnsi="Arial" w:cs="Arial"/>
+          <w:b/>
+          <w:bCs/>
+          <w:shd w:val="clear" w:color="auto" w:fill="FAFDFA"/>
+        </w:rPr>
+        <w:t xml:space="preserve"> -m “el mensaje”</w:t>
+      </w:r>
+      <w:r>
+        <w:rPr>
+          <w:rFonts w:ascii="Arial" w:hAnsi="Arial" w:cs="Arial"/>
+          <w:b/>
+          <w:bCs/>
+          <w:shd w:val="clear" w:color="auto" w:fill="FAFDFA"/>
+        </w:rPr>
+        <w:t xml:space="preserve"> </w:t>
+      </w:r>
+      <w:r>
+        <w:rPr>
+          <w:rFonts w:ascii="Arial" w:hAnsi="Arial" w:cs="Arial"/>
+          <w:shd w:val="clear" w:color="auto" w:fill="FAFDFA"/>
+        </w:rPr>
+        <w:t xml:space="preserve">para dar la descripción de lo que se realizó en ese </w:t>
+      </w:r>
+      <w:proofErr w:type="spellStart"/>
+      <w:r>
+        <w:rPr>
+          <w:rFonts w:ascii="Arial" w:hAnsi="Arial" w:cs="Arial"/>
+          <w:shd w:val="clear" w:color="auto" w:fill="FAFDFA"/>
+        </w:rPr>
+        <w:t>add</w:t>
+      </w:r>
+      <w:proofErr w:type="spellEnd"/>
       <w:r>
         <w:rPr>
           <w:rFonts w:ascii="Arial" w:hAnsi="Arial" w:cs="Arial"/>
@@ -2451,8 +3597,17 @@
           <w:rFonts w:ascii="Arial" w:hAnsi="Arial" w:cs="Arial"/>
           <w:shd w:val="clear" w:color="auto" w:fill="FAFDFA"/>
         </w:rPr>
-        <w:t>Nunca se debe realizar un commit</w:t>
-      </w:r>
+        <w:t xml:space="preserve">Nunca se debe realizar un </w:t>
+      </w:r>
+      <w:proofErr w:type="spellStart"/>
+      <w:r>
+        <w:rPr>
+          <w:rFonts w:ascii="Arial" w:hAnsi="Arial" w:cs="Arial"/>
+          <w:shd w:val="clear" w:color="auto" w:fill="FAFDFA"/>
+        </w:rPr>
+        <w:t>commit</w:t>
+      </w:r>
+      <w:proofErr w:type="spellEnd"/>
       <w:r>
         <w:rPr>
           <w:rFonts w:ascii="Arial" w:hAnsi="Arial" w:cs="Arial"/>
@@ -2480,8 +3635,17 @@
           <w:rFonts w:ascii="Arial" w:hAnsi="Arial" w:cs="Arial"/>
           <w:shd w:val="clear" w:color="auto" w:fill="FAFDFA"/>
         </w:rPr>
-        <w:t>Cuando se corrige un bug o en cada alteración significativa se debe realizar un commit</w:t>
-      </w:r>
+        <w:t xml:space="preserve">Cuando se corrige un bug o en cada alteración significativa se debe realizar un </w:t>
+      </w:r>
+      <w:proofErr w:type="spellStart"/>
+      <w:r>
+        <w:rPr>
+          <w:rFonts w:ascii="Arial" w:hAnsi="Arial" w:cs="Arial"/>
+          <w:shd w:val="clear" w:color="auto" w:fill="FAFDFA"/>
+        </w:rPr>
+        <w:t>commit</w:t>
+      </w:r>
+      <w:proofErr w:type="spellEnd"/>
     </w:p>
     <w:p>
       <w:pPr>
@@ -2495,6 +3659,7 @@
         </w:rPr>
         <w:t>Deberíamos generar un </w:t>
       </w:r>
+      <w:proofErr w:type="spellStart"/>
       <w:r>
         <w:rPr>
           <w:rFonts w:ascii="Arial" w:hAnsi="Arial" w:cs="Arial"/>
@@ -2503,12 +3668,14 @@
         </w:rPr>
         <w:t>commit</w:t>
       </w:r>
+      <w:proofErr w:type="spellEnd"/>
       <w:r>
         <w:rPr>
           <w:rFonts w:ascii="Arial" w:hAnsi="Arial" w:cs="Arial"/>
         </w:rPr>
         <w:t> siempre que nuestra base de código esté en un estado que nos gustaría recordar. Nunca deberíamos tener </w:t>
       </w:r>
+      <w:proofErr w:type="spellStart"/>
       <w:r>
         <w:rPr>
           <w:rFonts w:ascii="Arial" w:hAnsi="Arial" w:cs="Arial"/>
@@ -2517,12 +3684,14 @@
         </w:rPr>
         <w:t>commits</w:t>
       </w:r>
+      <w:proofErr w:type="spellEnd"/>
       <w:r>
         <w:rPr>
           <w:rFonts w:ascii="Arial" w:hAnsi="Arial" w:cs="Arial"/>
         </w:rPr>
         <w:t> de código que no funcionen, pero tampoco es interesante dejar el </w:t>
       </w:r>
+      <w:proofErr w:type="spellStart"/>
       <w:r>
         <w:rPr>
           <w:rFonts w:ascii="Arial" w:hAnsi="Arial" w:cs="Arial"/>
@@ -2531,6 +3700,7 @@
         </w:rPr>
         <w:t>commit</w:t>
       </w:r>
+      <w:proofErr w:type="spellEnd"/>
       <w:r>
         <w:rPr>
           <w:rFonts w:ascii="Arial" w:hAnsi="Arial" w:cs="Arial"/>
@@ -2580,7 +3750,7 @@
                     <pic:cNvPicPr/>
                   </pic:nvPicPr>
                   <pic:blipFill>
-                    <a:blip r:embed="rId24">
+                    <a:blip r:embed="rId23">
                       <a:extLst>
                         <a:ext uri="{28A0092B-C50C-407E-A947-70E740481C1C}">
                           <a14:useLocalDpi xmlns:a14="http://schemas.microsoft.com/office/drawing/2010/main" val="0"/>
@@ -2610,16 +3780,40 @@
         <w:rPr>
           <w:rFonts w:ascii="Arial" w:hAnsi="Arial" w:cs="Arial"/>
         </w:rPr>
-        <w:t xml:space="preserve">Para crear una carpeta desde git se pone el comando </w:t>
-      </w:r>
-      <w:r>
-        <w:rPr>
-          <w:rFonts w:ascii="Arial" w:hAnsi="Arial" w:cs="Arial"/>
-          <w:b/>
-          <w:bCs/>
-        </w:rPr>
-        <w:t>“mkdir</w:t>
-      </w:r>
+        <w:t xml:space="preserve">Para crear una carpeta desde </w:t>
+      </w:r>
+      <w:proofErr w:type="spellStart"/>
+      <w:r>
+        <w:rPr>
+          <w:rFonts w:ascii="Arial" w:hAnsi="Arial" w:cs="Arial"/>
+        </w:rPr>
+        <w:t>git</w:t>
+      </w:r>
+      <w:proofErr w:type="spellEnd"/>
+      <w:r>
+        <w:rPr>
+          <w:rFonts w:ascii="Arial" w:hAnsi="Arial" w:cs="Arial"/>
+        </w:rPr>
+        <w:t xml:space="preserve"> se pone el comando </w:t>
+      </w:r>
+      <w:r>
+        <w:rPr>
+          <w:rFonts w:ascii="Arial" w:hAnsi="Arial" w:cs="Arial"/>
+          <w:b/>
+          <w:bCs/>
+        </w:rPr>
+        <w:t>“</w:t>
+      </w:r>
+      <w:proofErr w:type="spellStart"/>
+      <w:r>
+        <w:rPr>
+          <w:rFonts w:ascii="Arial" w:hAnsi="Arial" w:cs="Arial"/>
+          <w:b/>
+          <w:bCs/>
+        </w:rPr>
+        <w:t>mkdir</w:t>
+      </w:r>
+      <w:proofErr w:type="spellEnd"/>
       <w:r>
         <w:rPr>
           <w:rFonts w:ascii="Arial" w:hAnsi="Arial" w:cs="Arial"/>
@@ -2668,7 +3862,25 @@
           <w:b/>
           <w:bCs/>
         </w:rPr>
-        <w:t>“cd ..”</w:t>
+        <w:t>“cd</w:t>
+      </w:r>
+      <w:proofErr w:type="gramStart"/>
+      <w:r>
+        <w:rPr>
+          <w:rFonts w:ascii="Arial" w:hAnsi="Arial" w:cs="Arial"/>
+          <w:b/>
+          <w:bCs/>
+        </w:rPr>
+        <w:t xml:space="preserve"> ..</w:t>
+      </w:r>
+      <w:proofErr w:type="gramEnd"/>
+      <w:r>
+        <w:rPr>
+          <w:rFonts w:ascii="Arial" w:hAnsi="Arial" w:cs="Arial"/>
+          <w:b/>
+          <w:bCs/>
+        </w:rPr>
+        <w:t>”</w:t>
       </w:r>
       <w:r>
         <w:rPr>
@@ -2690,7 +3902,25 @@
           <w:b/>
           <w:bCs/>
         </w:rPr>
-        <w:t>“cd ../..”</w:t>
+        <w:t>“cd</w:t>
+      </w:r>
+      <w:proofErr w:type="gramStart"/>
+      <w:r>
+        <w:rPr>
+          <w:rFonts w:ascii="Arial" w:hAnsi="Arial" w:cs="Arial"/>
+          <w:b/>
+          <w:bCs/>
+        </w:rPr>
+        <w:t xml:space="preserve"> ..</w:t>
+      </w:r>
+      <w:proofErr w:type="gramEnd"/>
+      <w:r>
+        <w:rPr>
+          <w:rFonts w:ascii="Arial" w:hAnsi="Arial" w:cs="Arial"/>
+          <w:b/>
+          <w:bCs/>
+        </w:rPr>
+        <w:t>/..”</w:t>
       </w:r>
       <w:r>
         <w:rPr>
@@ -2760,7 +3990,7 @@
                     <pic:cNvPicPr/>
                   </pic:nvPicPr>
                   <pic:blipFill>
-                    <a:blip r:embed="rId25">
+                    <a:blip r:embed="rId24">
                       <a:extLst>
                         <a:ext uri="{28A0092B-C50C-407E-A947-70E740481C1C}">
                           <a14:useLocalDpi xmlns:a14="http://schemas.microsoft.com/office/drawing/2010/main" val="0"/>
@@ -2805,34 +4035,122 @@
           <w:b/>
           <w:bCs/>
         </w:rPr>
-        <w:t>“git init --bare”</w:t>
-      </w:r>
-      <w:r>
-        <w:rPr>
-          <w:rFonts w:ascii="Arial" w:hAnsi="Arial" w:cs="Arial"/>
-        </w:rPr>
-        <w:t xml:space="preserve"> sirve para controlar y guardar solo las modificaciones, indica que solo contiene las modificaciones de los archivos esa carpeta(Servidor).</w:t>
-      </w:r>
-      <w:r>
-        <w:rPr>
-          <w:rFonts w:ascii="Arial" w:hAnsi="Arial" w:cs="Arial"/>
+        <w:t>“</w:t>
+      </w:r>
+      <w:proofErr w:type="spellStart"/>
+      <w:r>
+        <w:rPr>
+          <w:rFonts w:ascii="Arial" w:hAnsi="Arial" w:cs="Arial"/>
+          <w:b/>
+          <w:bCs/>
+        </w:rPr>
+        <w:t>git</w:t>
+      </w:r>
+      <w:proofErr w:type="spellEnd"/>
+      <w:r>
+        <w:rPr>
+          <w:rFonts w:ascii="Arial" w:hAnsi="Arial" w:cs="Arial"/>
+          <w:b/>
+          <w:bCs/>
         </w:rPr>
         <w:t xml:space="preserve"> </w:t>
       </w:r>
+      <w:proofErr w:type="spellStart"/>
+      <w:r>
+        <w:rPr>
+          <w:rFonts w:ascii="Arial" w:hAnsi="Arial" w:cs="Arial"/>
+          <w:b/>
+          <w:bCs/>
+        </w:rPr>
+        <w:t>init</w:t>
+      </w:r>
+      <w:proofErr w:type="spellEnd"/>
+      <w:r>
+        <w:rPr>
+          <w:rFonts w:ascii="Arial" w:hAnsi="Arial" w:cs="Arial"/>
+          <w:b/>
+          <w:bCs/>
+        </w:rPr>
+        <w:t xml:space="preserve"> --</w:t>
+      </w:r>
+      <w:proofErr w:type="spellStart"/>
+      <w:r>
+        <w:rPr>
+          <w:rFonts w:ascii="Arial" w:hAnsi="Arial" w:cs="Arial"/>
+          <w:b/>
+          <w:bCs/>
+        </w:rPr>
+        <w:t>bare</w:t>
+      </w:r>
+      <w:proofErr w:type="spellEnd"/>
+      <w:r>
+        <w:rPr>
+          <w:rFonts w:ascii="Arial" w:hAnsi="Arial" w:cs="Arial"/>
+          <w:b/>
+          <w:bCs/>
+        </w:rPr>
+        <w:t>”</w:t>
+      </w:r>
+      <w:r>
+        <w:rPr>
+          <w:rFonts w:ascii="Arial" w:hAnsi="Arial" w:cs="Arial"/>
+        </w:rPr>
+        <w:t xml:space="preserve"> sirve para controlar y guardar solo las modificaciones, indica que solo contiene las modificaciones de los archivos esa </w:t>
+      </w:r>
+      <w:proofErr w:type="gramStart"/>
+      <w:r>
+        <w:rPr>
+          <w:rFonts w:ascii="Arial" w:hAnsi="Arial" w:cs="Arial"/>
+        </w:rPr>
+        <w:t>carpeta(</w:t>
+      </w:r>
+      <w:proofErr w:type="gramEnd"/>
+      <w:r>
+        <w:rPr>
+          <w:rFonts w:ascii="Arial" w:hAnsi="Arial" w:cs="Arial"/>
+        </w:rPr>
+        <w:t>Servidor).</w:t>
+      </w:r>
+      <w:r>
+        <w:rPr>
+          <w:rFonts w:ascii="Arial" w:hAnsi="Arial" w:cs="Arial"/>
+        </w:rPr>
+        <w:t xml:space="preserve"> </w:t>
+      </w:r>
       <w:r>
         <w:rPr>
           <w:rFonts w:ascii="Arial" w:hAnsi="Arial" w:cs="Arial"/>
         </w:rPr>
         <w:t> Con este comando creamos un repositorio que no tendrá la </w:t>
       </w:r>
+      <w:proofErr w:type="spellStart"/>
       <w:r>
         <w:rPr>
           <w:rFonts w:ascii="Arial" w:hAnsi="Arial" w:cs="Arial"/>
           <w:i/>
           <w:iCs/>
         </w:rPr>
-        <w:t>working tree</w:t>
-      </w:r>
+        <w:t>working</w:t>
+      </w:r>
+      <w:proofErr w:type="spellEnd"/>
+      <w:r>
+        <w:rPr>
+          <w:rFonts w:ascii="Arial" w:hAnsi="Arial" w:cs="Arial"/>
+          <w:i/>
+          <w:iCs/>
+        </w:rPr>
+        <w:t xml:space="preserve"> </w:t>
+      </w:r>
+      <w:proofErr w:type="spellStart"/>
+      <w:r>
+        <w:rPr>
+          <w:rFonts w:ascii="Arial" w:hAnsi="Arial" w:cs="Arial"/>
+          <w:i/>
+          <w:iCs/>
+        </w:rPr>
+        <w:t>tree</w:t>
+      </w:r>
+      <w:proofErr w:type="spellEnd"/>
       <w:r>
         <w:rPr>
           <w:rFonts w:ascii="Arial" w:hAnsi="Arial" w:cs="Arial"/>
@@ -2868,7 +4186,7 @@
                     <pic:cNvPicPr/>
                   </pic:nvPicPr>
                   <pic:blipFill>
-                    <a:blip r:embed="rId26"/>
+                    <a:blip r:embed="rId25"/>
                     <a:stretch>
                       <a:fillRect/>
                     </a:stretch>
@@ -2906,7 +4224,43 @@
           <w:b/>
           <w:bCs/>
         </w:rPr>
-        <w:t>“git remote add” “seguido del nombre del servidor” y “la ruta de la carpeta”</w:t>
+        <w:t>“</w:t>
+      </w:r>
+      <w:proofErr w:type="spellStart"/>
+      <w:r>
+        <w:rPr>
+          <w:rFonts w:ascii="Arial" w:hAnsi="Arial" w:cs="Arial"/>
+          <w:b/>
+          <w:bCs/>
+        </w:rPr>
+        <w:t>git</w:t>
+      </w:r>
+      <w:proofErr w:type="spellEnd"/>
+      <w:r>
+        <w:rPr>
+          <w:rFonts w:ascii="Arial" w:hAnsi="Arial" w:cs="Arial"/>
+          <w:b/>
+          <w:bCs/>
+        </w:rPr>
+        <w:t xml:space="preserve"> remote </w:t>
+      </w:r>
+      <w:proofErr w:type="spellStart"/>
+      <w:r>
+        <w:rPr>
+          <w:rFonts w:ascii="Arial" w:hAnsi="Arial" w:cs="Arial"/>
+          <w:b/>
+          <w:bCs/>
+        </w:rPr>
+        <w:t>add</w:t>
+      </w:r>
+      <w:proofErr w:type="spellEnd"/>
+      <w:r>
+        <w:rPr>
+          <w:rFonts w:ascii="Arial" w:hAnsi="Arial" w:cs="Arial"/>
+          <w:b/>
+          <w:bCs/>
+        </w:rPr>
+        <w:t>” “seguido del nombre del servidor” y “la ruta de la carpeta”</w:t>
       </w:r>
       <w:r>
         <w:rPr>
@@ -2977,7 +4331,25 @@
           <w:b/>
           <w:bCs/>
         </w:rPr>
-        <w:t>“git remote”</w:t>
+        <w:t>“</w:t>
+      </w:r>
+      <w:proofErr w:type="spellStart"/>
+      <w:r>
+        <w:rPr>
+          <w:rFonts w:ascii="Arial" w:hAnsi="Arial" w:cs="Arial"/>
+          <w:b/>
+          <w:bCs/>
+        </w:rPr>
+        <w:t>git</w:t>
+      </w:r>
+      <w:proofErr w:type="spellEnd"/>
+      <w:r>
+        <w:rPr>
+          <w:rFonts w:ascii="Arial" w:hAnsi="Arial" w:cs="Arial"/>
+          <w:b/>
+          <w:bCs/>
+        </w:rPr>
+        <w:t xml:space="preserve"> remote”</w:t>
       </w:r>
       <w:r>
         <w:rPr>
@@ -2998,7 +4370,25 @@
           <w:b/>
           <w:bCs/>
         </w:rPr>
-        <w:t>“git remote -v”</w:t>
+        <w:t>“</w:t>
+      </w:r>
+      <w:proofErr w:type="spellStart"/>
+      <w:r>
+        <w:rPr>
+          <w:rFonts w:ascii="Arial" w:hAnsi="Arial" w:cs="Arial"/>
+          <w:b/>
+          <w:bCs/>
+        </w:rPr>
+        <w:t>git</w:t>
+      </w:r>
+      <w:proofErr w:type="spellEnd"/>
+      <w:r>
+        <w:rPr>
+          <w:rFonts w:ascii="Arial" w:hAnsi="Arial" w:cs="Arial"/>
+          <w:b/>
+          <w:bCs/>
+        </w:rPr>
+        <w:t xml:space="preserve"> remote -v”</w:t>
       </w:r>
       <w:r>
         <w:rPr>
@@ -3012,7 +4402,35 @@
         <w:rPr>
           <w:rFonts w:ascii="Arial" w:hAnsi="Arial" w:cs="Arial"/>
         </w:rPr>
-        <w:t>muestra de donde se envían y donde se obtienen los datos (fetch lugar donde se obtienen los datos/push lugar donde se envían los datos).</w:t>
+        <w:t>muestra de donde se envían y donde se obtienen los datos (</w:t>
+      </w:r>
+      <w:proofErr w:type="spellStart"/>
+      <w:r>
+        <w:rPr>
+          <w:rFonts w:ascii="Arial" w:hAnsi="Arial" w:cs="Arial"/>
+        </w:rPr>
+        <w:t>fetch</w:t>
+      </w:r>
+      <w:proofErr w:type="spellEnd"/>
+      <w:r>
+        <w:rPr>
+          <w:rFonts w:ascii="Arial" w:hAnsi="Arial" w:cs="Arial"/>
+        </w:rPr>
+        <w:t xml:space="preserve"> lugar donde se obtienen los datos/</w:t>
+      </w:r>
+      <w:proofErr w:type="spellStart"/>
+      <w:r>
+        <w:rPr>
+          <w:rFonts w:ascii="Arial" w:hAnsi="Arial" w:cs="Arial"/>
+        </w:rPr>
+        <w:t>push</w:t>
+      </w:r>
+      <w:proofErr w:type="spellEnd"/>
+      <w:r>
+        <w:rPr>
+          <w:rFonts w:ascii="Arial" w:hAnsi="Arial" w:cs="Arial"/>
+        </w:rPr>
+        <w:t xml:space="preserve"> lugar donde se envían los datos).</w:t>
       </w:r>
     </w:p>
     <w:p>
@@ -3050,7 +4468,7 @@
                     <pic:cNvPicPr/>
                   </pic:nvPicPr>
                   <pic:blipFill>
-                    <a:blip r:embed="rId27">
+                    <a:blip r:embed="rId26">
                       <a:extLst>
                         <a:ext uri="{28A0092B-C50C-407E-A947-70E740481C1C}">
                           <a14:useLocalDpi xmlns:a14="http://schemas.microsoft.com/office/drawing/2010/main" val="0"/>
@@ -3101,13 +4519,23 @@
         </w:rPr>
         <w:t>Se utiliza “</w:t>
       </w:r>
-      <w:r>
-        <w:rPr>
-          <w:rFonts w:ascii="Arial" w:hAnsi="Arial" w:cs="Arial"/>
-          <w:b/>
-          <w:bCs/>
-        </w:rPr>
-        <w:t>git clone /y/la/ruta</w:t>
+      <w:proofErr w:type="spellStart"/>
+      <w:r>
+        <w:rPr>
+          <w:rFonts w:ascii="Arial" w:hAnsi="Arial" w:cs="Arial"/>
+          <w:b/>
+          <w:bCs/>
+        </w:rPr>
+        <w:t>git</w:t>
+      </w:r>
+      <w:proofErr w:type="spellEnd"/>
+      <w:r>
+        <w:rPr>
+          <w:rFonts w:ascii="Arial" w:hAnsi="Arial" w:cs="Arial"/>
+          <w:b/>
+          <w:bCs/>
+        </w:rPr>
+        <w:t xml:space="preserve"> clone /y/la/ruta</w:t>
       </w:r>
       <w:r>
         <w:rPr>
@@ -3167,7 +4595,7 @@
                     <pic:cNvPicPr/>
                   </pic:nvPicPr>
                   <pic:blipFill>
-                    <a:blip r:embed="rId28">
+                    <a:blip r:embed="rId27">
                       <a:extLst>
                         <a:ext uri="{28A0092B-C50C-407E-A947-70E740481C1C}">
                           <a14:useLocalDpi xmlns:a14="http://schemas.microsoft.com/office/drawing/2010/main" val="0"/>
@@ -3205,7 +4633,79 @@
           <w:b/>
           <w:bCs/>
         </w:rPr>
-        <w:t>“git push *nombredelservidor* master”</w:t>
+        <w:t>“</w:t>
+      </w:r>
+      <w:proofErr w:type="spellStart"/>
+      <w:r>
+        <w:rPr>
+          <w:rFonts w:ascii="Arial" w:hAnsi="Arial" w:cs="Arial"/>
+          <w:b/>
+          <w:bCs/>
+        </w:rPr>
+        <w:t>git</w:t>
+      </w:r>
+      <w:proofErr w:type="spellEnd"/>
+      <w:r>
+        <w:rPr>
+          <w:rFonts w:ascii="Arial" w:hAnsi="Arial" w:cs="Arial"/>
+          <w:b/>
+          <w:bCs/>
+        </w:rPr>
+        <w:t xml:space="preserve"> </w:t>
+      </w:r>
+      <w:proofErr w:type="spellStart"/>
+      <w:r>
+        <w:rPr>
+          <w:rFonts w:ascii="Arial" w:hAnsi="Arial" w:cs="Arial"/>
+          <w:b/>
+          <w:bCs/>
+        </w:rPr>
+        <w:t>push</w:t>
+      </w:r>
+      <w:proofErr w:type="spellEnd"/>
+      <w:r>
+        <w:rPr>
+          <w:rFonts w:ascii="Arial" w:hAnsi="Arial" w:cs="Arial"/>
+          <w:b/>
+          <w:bCs/>
+        </w:rPr>
+        <w:t xml:space="preserve"> *</w:t>
+      </w:r>
+      <w:proofErr w:type="spellStart"/>
+      <w:r>
+        <w:rPr>
+          <w:rFonts w:ascii="Arial" w:hAnsi="Arial" w:cs="Arial"/>
+          <w:b/>
+          <w:bCs/>
+        </w:rPr>
+        <w:t>nombredelservidor</w:t>
+      </w:r>
+      <w:proofErr w:type="spellEnd"/>
+      <w:r>
+        <w:rPr>
+          <w:rFonts w:ascii="Arial" w:hAnsi="Arial" w:cs="Arial"/>
+          <w:b/>
+          <w:bCs/>
+        </w:rPr>
+        <w:t xml:space="preserve">* </w:t>
+      </w:r>
+      <w:proofErr w:type="gramStart"/>
+      <w:r>
+        <w:rPr>
+          <w:rFonts w:ascii="Arial" w:hAnsi="Arial" w:cs="Arial"/>
+          <w:b/>
+          <w:bCs/>
+        </w:rPr>
+        <w:t>master</w:t>
+      </w:r>
+      <w:proofErr w:type="gramEnd"/>
+      <w:r>
+        <w:rPr>
+          <w:rFonts w:ascii="Arial" w:hAnsi="Arial" w:cs="Arial"/>
+          <w:b/>
+          <w:bCs/>
+        </w:rPr>
+        <w:t>”</w:t>
       </w:r>
     </w:p>
     <w:p>
@@ -3232,7 +4732,77 @@
         <w:rPr>
           <w:rFonts w:ascii="Arial" w:hAnsi="Arial" w:cs="Arial"/>
         </w:rPr>
-        <w:t> master (hablaremos más sobre branches dentro de poco) hacia el repositorio remoto. Basta con substituir [repositorio] por el nombre que dimos al repositorio al agregarlo. Ahora, para traer los datos que están en el repositorio remoto, podemos utilizar git pull [repositorio] master.</w:t>
+        <w:t> </w:t>
+      </w:r>
+      <w:proofErr w:type="gramStart"/>
+      <w:r>
+        <w:rPr>
+          <w:rFonts w:ascii="Arial" w:hAnsi="Arial" w:cs="Arial"/>
+        </w:rPr>
+        <w:t>master</w:t>
+      </w:r>
+      <w:proofErr w:type="gramEnd"/>
+      <w:r>
+        <w:rPr>
+          <w:rFonts w:ascii="Arial" w:hAnsi="Arial" w:cs="Arial"/>
+        </w:rPr>
+        <w:t xml:space="preserve"> (hablaremos más sobre </w:t>
+      </w:r>
+      <w:proofErr w:type="spellStart"/>
+      <w:r>
+        <w:rPr>
+          <w:rFonts w:ascii="Arial" w:hAnsi="Arial" w:cs="Arial"/>
+        </w:rPr>
+        <w:t>branches</w:t>
+      </w:r>
+      <w:proofErr w:type="spellEnd"/>
+      <w:r>
+        <w:rPr>
+          <w:rFonts w:ascii="Arial" w:hAnsi="Arial" w:cs="Arial"/>
+        </w:rPr>
+        <w:t xml:space="preserve"> dentro de poco) hacia el repositorio remoto. Basta con substituir [repositorio] por el nombre que dimos al repositorio al agregarlo. Ahora, para traer los datos que están en el repositorio remoto, podemos utilizar </w:t>
+      </w:r>
+      <w:proofErr w:type="spellStart"/>
+      <w:r>
+        <w:rPr>
+          <w:rFonts w:ascii="Arial" w:hAnsi="Arial" w:cs="Arial"/>
+        </w:rPr>
+        <w:t>git</w:t>
+      </w:r>
+      <w:proofErr w:type="spellEnd"/>
+      <w:r>
+        <w:rPr>
+          <w:rFonts w:ascii="Arial" w:hAnsi="Arial" w:cs="Arial"/>
+        </w:rPr>
+        <w:t xml:space="preserve"> </w:t>
+      </w:r>
+      <w:proofErr w:type="spellStart"/>
+      <w:r>
+        <w:rPr>
+          <w:rFonts w:ascii="Arial" w:hAnsi="Arial" w:cs="Arial"/>
+        </w:rPr>
+        <w:t>pull</w:t>
+      </w:r>
+      <w:proofErr w:type="spellEnd"/>
+      <w:r>
+        <w:rPr>
+          <w:rFonts w:ascii="Arial" w:hAnsi="Arial" w:cs="Arial"/>
+        </w:rPr>
+        <w:t xml:space="preserve"> [repositorio] </w:t>
+      </w:r>
+      <w:proofErr w:type="gramStart"/>
+      <w:r>
+        <w:rPr>
+          <w:rFonts w:ascii="Arial" w:hAnsi="Arial" w:cs="Arial"/>
+        </w:rPr>
+        <w:t>master</w:t>
+      </w:r>
+      <w:proofErr w:type="gramEnd"/>
+      <w:r>
+        <w:rPr>
+          <w:rFonts w:ascii="Arial" w:hAnsi="Arial" w:cs="Arial"/>
+        </w:rPr>
+        <w:t>.</w:t>
       </w:r>
     </w:p>
     <w:p>
@@ -3274,7 +4844,7 @@
                     <pic:cNvPicPr/>
                   </pic:nvPicPr>
                   <pic:blipFill>
-                    <a:blip r:embed="rId29" cstate="print">
+                    <a:blip r:embed="rId28" cstate="print">
                       <a:extLst>
                         <a:ext uri="{28A0092B-C50C-407E-A947-70E740481C1C}">
                           <a14:useLocalDpi xmlns:a14="http://schemas.microsoft.com/office/drawing/2010/main" val="0"/>
@@ -3315,19 +4885,95 @@
           <w:bCs/>
         </w:rPr>
       </w:pPr>
-      <w:r>
-        <w:rPr>
-          <w:rFonts w:ascii="Arial" w:hAnsi="Arial" w:cs="Arial"/>
-        </w:rPr>
-        <w:t xml:space="preserve">git pone por defecto el nombre origin al agregar un repositorio, para cambiar ese nombre se pone el comando </w:t>
-      </w:r>
-      <w:r>
-        <w:rPr>
-          <w:rFonts w:ascii="Arial" w:hAnsi="Arial" w:cs="Arial"/>
-          <w:b/>
-          <w:bCs/>
-        </w:rPr>
-        <w:t>“git remote rename origin *nombre nuevo*”</w:t>
+      <w:proofErr w:type="spellStart"/>
+      <w:r>
+        <w:rPr>
+          <w:rFonts w:ascii="Arial" w:hAnsi="Arial" w:cs="Arial"/>
+        </w:rPr>
+        <w:t>git</w:t>
+      </w:r>
+      <w:proofErr w:type="spellEnd"/>
+      <w:r>
+        <w:rPr>
+          <w:rFonts w:ascii="Arial" w:hAnsi="Arial" w:cs="Arial"/>
+        </w:rPr>
+        <w:t xml:space="preserve"> pone por defecto el nombre </w:t>
+      </w:r>
+      <w:proofErr w:type="spellStart"/>
+      <w:r>
+        <w:rPr>
+          <w:rFonts w:ascii="Arial" w:hAnsi="Arial" w:cs="Arial"/>
+        </w:rPr>
+        <w:t>origin</w:t>
+      </w:r>
+      <w:proofErr w:type="spellEnd"/>
+      <w:r>
+        <w:rPr>
+          <w:rFonts w:ascii="Arial" w:hAnsi="Arial" w:cs="Arial"/>
+        </w:rPr>
+        <w:t xml:space="preserve"> al agregar un repositorio, para cambiar ese nombre se pone el comando </w:t>
+      </w:r>
+      <w:r>
+        <w:rPr>
+          <w:rFonts w:ascii="Arial" w:hAnsi="Arial" w:cs="Arial"/>
+          <w:b/>
+          <w:bCs/>
+        </w:rPr>
+        <w:t>“</w:t>
+      </w:r>
+      <w:proofErr w:type="spellStart"/>
+      <w:r>
+        <w:rPr>
+          <w:rFonts w:ascii="Arial" w:hAnsi="Arial" w:cs="Arial"/>
+          <w:b/>
+          <w:bCs/>
+        </w:rPr>
+        <w:t>git</w:t>
+      </w:r>
+      <w:proofErr w:type="spellEnd"/>
+      <w:r>
+        <w:rPr>
+          <w:rFonts w:ascii="Arial" w:hAnsi="Arial" w:cs="Arial"/>
+          <w:b/>
+          <w:bCs/>
+        </w:rPr>
+        <w:t xml:space="preserve"> remote </w:t>
+      </w:r>
+      <w:proofErr w:type="spellStart"/>
+      <w:r>
+        <w:rPr>
+          <w:rFonts w:ascii="Arial" w:hAnsi="Arial" w:cs="Arial"/>
+          <w:b/>
+          <w:bCs/>
+        </w:rPr>
+        <w:t>rename</w:t>
+      </w:r>
+      <w:proofErr w:type="spellEnd"/>
+      <w:r>
+        <w:rPr>
+          <w:rFonts w:ascii="Arial" w:hAnsi="Arial" w:cs="Arial"/>
+          <w:b/>
+          <w:bCs/>
+        </w:rPr>
+        <w:t xml:space="preserve"> </w:t>
+      </w:r>
+      <w:proofErr w:type="spellStart"/>
+      <w:r>
+        <w:rPr>
+          <w:rFonts w:ascii="Arial" w:hAnsi="Arial" w:cs="Arial"/>
+          <w:b/>
+          <w:bCs/>
+        </w:rPr>
+        <w:t>origin</w:t>
+      </w:r>
+      <w:proofErr w:type="spellEnd"/>
+      <w:r>
+        <w:rPr>
+          <w:rFonts w:ascii="Arial" w:hAnsi="Arial" w:cs="Arial"/>
+          <w:b/>
+          <w:bCs/>
+        </w:rPr>
+        <w:t xml:space="preserve"> *nombre nuevo*”</w:t>
       </w:r>
     </w:p>
     <w:p>
@@ -3367,7 +5013,7 @@
                     <pic:cNvPicPr/>
                   </pic:nvPicPr>
                   <pic:blipFill>
-                    <a:blip r:embed="rId30" cstate="print">
+                    <a:blip r:embed="rId29" cstate="print">
                       <a:extLst>
                         <a:ext uri="{28A0092B-C50C-407E-A947-70E740481C1C}">
                           <a14:useLocalDpi xmlns:a14="http://schemas.microsoft.com/office/drawing/2010/main" val="0"/>
@@ -3405,15 +5051,60 @@
           <w:b/>
           <w:bCs/>
         </w:rPr>
-        <w:t xml:space="preserve">“git pull </w:t>
-      </w:r>
-      <w:r>
-        <w:rPr>
-          <w:rFonts w:ascii="Arial" w:hAnsi="Arial" w:cs="Arial"/>
-          <w:b/>
-          <w:bCs/>
-        </w:rPr>
-        <w:t>*nombre</w:t>
+        <w:t>“</w:t>
+      </w:r>
+      <w:proofErr w:type="spellStart"/>
+      <w:r>
+        <w:rPr>
+          <w:rFonts w:ascii="Arial" w:hAnsi="Arial" w:cs="Arial"/>
+          <w:b/>
+          <w:bCs/>
+        </w:rPr>
+        <w:t>git</w:t>
+      </w:r>
+      <w:proofErr w:type="spellEnd"/>
+      <w:r>
+        <w:rPr>
+          <w:rFonts w:ascii="Arial" w:hAnsi="Arial" w:cs="Arial"/>
+          <w:b/>
+          <w:bCs/>
+        </w:rPr>
+        <w:t xml:space="preserve"> </w:t>
+      </w:r>
+      <w:proofErr w:type="spellStart"/>
+      <w:r>
+        <w:rPr>
+          <w:rFonts w:ascii="Arial" w:hAnsi="Arial" w:cs="Arial"/>
+          <w:b/>
+          <w:bCs/>
+        </w:rPr>
+        <w:t>pull</w:t>
+      </w:r>
+      <w:proofErr w:type="spellEnd"/>
+      <w:r>
+        <w:rPr>
+          <w:rFonts w:ascii="Arial" w:hAnsi="Arial" w:cs="Arial"/>
+          <w:b/>
+          <w:bCs/>
+        </w:rPr>
+        <w:t xml:space="preserve"> </w:t>
+      </w:r>
+      <w:r>
+        <w:rPr>
+          <w:rFonts w:ascii="Arial" w:hAnsi="Arial" w:cs="Arial"/>
+          <w:b/>
+          <w:bCs/>
+        </w:rPr>
+        <w:t>*</w:t>
+      </w:r>
+      <w:proofErr w:type="spellStart"/>
+      <w:r>
+        <w:rPr>
+          <w:rFonts w:ascii="Arial" w:hAnsi="Arial" w:cs="Arial"/>
+          <w:b/>
+          <w:bCs/>
+        </w:rPr>
+        <w:t>nombre</w:t>
       </w:r>
       <w:r>
         <w:rPr>
@@ -3423,6 +5114,7 @@
         </w:rPr>
         <w:t>servidor</w:t>
       </w:r>
+      <w:proofErr w:type="spellEnd"/>
       <w:r>
         <w:rPr>
           <w:rFonts w:ascii="Arial" w:hAnsi="Arial" w:cs="Arial"/>
@@ -3437,21 +5129,47 @@
           <w:b/>
           <w:bCs/>
         </w:rPr>
-        <w:t xml:space="preserve"> master”</w:t>
-      </w:r>
-      <w:r>
-        <w:rPr>
-          <w:rFonts w:ascii="Arial" w:hAnsi="Arial" w:cs="Arial"/>
-          <w:b/>
-          <w:bCs/>
-        </w:rPr>
         <w:t xml:space="preserve"> </w:t>
       </w:r>
-      <w:r>
-        <w:rPr>
-          <w:rFonts w:ascii="Arial" w:hAnsi="Arial" w:cs="Arial"/>
-        </w:rPr>
-        <w:t>envia los archivos del servidor local a otra carpeta</w:t>
+      <w:proofErr w:type="gramStart"/>
+      <w:r>
+        <w:rPr>
+          <w:rFonts w:ascii="Arial" w:hAnsi="Arial" w:cs="Arial"/>
+          <w:b/>
+          <w:bCs/>
+        </w:rPr>
+        <w:t>master</w:t>
+      </w:r>
+      <w:proofErr w:type="gramEnd"/>
+      <w:r>
+        <w:rPr>
+          <w:rFonts w:ascii="Arial" w:hAnsi="Arial" w:cs="Arial"/>
+          <w:b/>
+          <w:bCs/>
+        </w:rPr>
+        <w:t>”</w:t>
+      </w:r>
+      <w:r>
+        <w:rPr>
+          <w:rFonts w:ascii="Arial" w:hAnsi="Arial" w:cs="Arial"/>
+          <w:b/>
+          <w:bCs/>
+        </w:rPr>
+        <w:t xml:space="preserve"> </w:t>
+      </w:r>
+      <w:proofErr w:type="spellStart"/>
+      <w:r>
+        <w:rPr>
+          <w:rFonts w:ascii="Arial" w:hAnsi="Arial" w:cs="Arial"/>
+        </w:rPr>
+        <w:t>envia</w:t>
+      </w:r>
+      <w:proofErr w:type="spellEnd"/>
+      <w:r>
+        <w:rPr>
+          <w:rFonts w:ascii="Arial" w:hAnsi="Arial" w:cs="Arial"/>
+        </w:rPr>
+        <w:t xml:space="preserve"> los archivos del servidor local a otra carpeta</w:t>
       </w:r>
     </w:p>
     <w:p>
@@ -3490,7 +5208,7 @@
                     <pic:cNvPicPr/>
                   </pic:nvPicPr>
                   <pic:blipFill>
-                    <a:blip r:embed="rId31">
+                    <a:blip r:embed="rId30">
                       <a:extLst>
                         <a:ext uri="{28A0092B-C50C-407E-A947-70E740481C1C}">
                           <a14:useLocalDpi xmlns:a14="http://schemas.microsoft.com/office/drawing/2010/main" val="0"/>
@@ -3579,7 +5297,7 @@
                     <pic:cNvPicPr/>
                   </pic:nvPicPr>
                   <pic:blipFill>
-                    <a:blip r:embed="rId32">
+                    <a:blip r:embed="rId31">
                       <a:extLst>
                         <a:ext uri="{28A0092B-C50C-407E-A947-70E740481C1C}">
                           <a14:useLocalDpi xmlns:a14="http://schemas.microsoft.com/office/drawing/2010/main" val="0"/>
@@ -3619,14 +5337,52 @@
         </w:rPr>
         <w:t>“</w:t>
       </w:r>
-      <w:r>
-        <w:rPr>
-          <w:rFonts w:ascii="Arial" w:hAnsi="Arial" w:cs="Arial"/>
-          <w:b/>
-          <w:bCs/>
-        </w:rPr>
-        <w:t>git pull *nombre del servidor* master</w:t>
-      </w:r>
+      <w:proofErr w:type="spellStart"/>
+      <w:r>
+        <w:rPr>
+          <w:rFonts w:ascii="Arial" w:hAnsi="Arial" w:cs="Arial"/>
+          <w:b/>
+          <w:bCs/>
+        </w:rPr>
+        <w:t>git</w:t>
+      </w:r>
+      <w:proofErr w:type="spellEnd"/>
+      <w:r>
+        <w:rPr>
+          <w:rFonts w:ascii="Arial" w:hAnsi="Arial" w:cs="Arial"/>
+          <w:b/>
+          <w:bCs/>
+        </w:rPr>
+        <w:t xml:space="preserve"> </w:t>
+      </w:r>
+      <w:proofErr w:type="spellStart"/>
+      <w:r>
+        <w:rPr>
+          <w:rFonts w:ascii="Arial" w:hAnsi="Arial" w:cs="Arial"/>
+          <w:b/>
+          <w:bCs/>
+        </w:rPr>
+        <w:t>pull</w:t>
+      </w:r>
+      <w:proofErr w:type="spellEnd"/>
+      <w:r>
+        <w:rPr>
+          <w:rFonts w:ascii="Arial" w:hAnsi="Arial" w:cs="Arial"/>
+          <w:b/>
+          <w:bCs/>
+        </w:rPr>
+        <w:t xml:space="preserve"> *nombre del servidor* </w:t>
+      </w:r>
+      <w:proofErr w:type="gramStart"/>
+      <w:r>
+        <w:rPr>
+          <w:rFonts w:ascii="Arial" w:hAnsi="Arial" w:cs="Arial"/>
+          <w:b/>
+          <w:bCs/>
+        </w:rPr>
+        <w:t>master</w:t>
+      </w:r>
+      <w:proofErr w:type="gramEnd"/>
       <w:r>
         <w:rPr>
           <w:rFonts w:ascii="Arial" w:hAnsi="Arial" w:cs="Arial"/>
@@ -3673,7 +5429,7 @@
                     <pic:cNvPicPr/>
                   </pic:nvPicPr>
                   <pic:blipFill>
-                    <a:blip r:embed="rId33" cstate="print">
+                    <a:blip r:embed="rId32" cstate="print">
                       <a:extLst>
                         <a:ext uri="{28A0092B-C50C-407E-A947-70E740481C1C}">
                           <a14:useLocalDpi xmlns:a14="http://schemas.microsoft.com/office/drawing/2010/main" val="0"/>
@@ -3720,7 +5476,61 @@
           <w:b/>
           <w:bCs/>
         </w:rPr>
-        <w:t>“git push [repositorio] master”</w:t>
+        <w:t>“</w:t>
+      </w:r>
+      <w:proofErr w:type="spellStart"/>
+      <w:r>
+        <w:rPr>
+          <w:rFonts w:ascii="Arial" w:hAnsi="Arial" w:cs="Arial"/>
+          <w:b/>
+          <w:bCs/>
+        </w:rPr>
+        <w:t>git</w:t>
+      </w:r>
+      <w:proofErr w:type="spellEnd"/>
+      <w:r>
+        <w:rPr>
+          <w:rFonts w:ascii="Arial" w:hAnsi="Arial" w:cs="Arial"/>
+          <w:b/>
+          <w:bCs/>
+        </w:rPr>
+        <w:t xml:space="preserve"> </w:t>
+      </w:r>
+      <w:proofErr w:type="spellStart"/>
+      <w:r>
+        <w:rPr>
+          <w:rFonts w:ascii="Arial" w:hAnsi="Arial" w:cs="Arial"/>
+          <w:b/>
+          <w:bCs/>
+        </w:rPr>
+        <w:t>push</w:t>
+      </w:r>
+      <w:proofErr w:type="spellEnd"/>
+      <w:r>
+        <w:rPr>
+          <w:rFonts w:ascii="Arial" w:hAnsi="Arial" w:cs="Arial"/>
+          <w:b/>
+          <w:bCs/>
+        </w:rPr>
+        <w:t xml:space="preserve"> [repositorio] </w:t>
+      </w:r>
+      <w:proofErr w:type="gramStart"/>
+      <w:r>
+        <w:rPr>
+          <w:rFonts w:ascii="Arial" w:hAnsi="Arial" w:cs="Arial"/>
+          <w:b/>
+          <w:bCs/>
+        </w:rPr>
+        <w:t>master</w:t>
+      </w:r>
+      <w:proofErr w:type="gramEnd"/>
+      <w:r>
+        <w:rPr>
+          <w:rFonts w:ascii="Arial" w:hAnsi="Arial" w:cs="Arial"/>
+          <w:b/>
+          <w:bCs/>
+        </w:rPr>
+        <w:t>”</w:t>
       </w:r>
     </w:p>
     <w:p>
@@ -3747,7 +5557,63 @@
         <w:rPr>
           <w:rFonts w:ascii="Arial" w:hAnsi="Arial" w:cs="Arial"/>
         </w:rPr>
-        <w:t> master hacia el repositorio remoto. Basta con substituir [repositorio] por el nombre que dimos al repositorio al agregarlo. Ahora, para traer los datos que están en el repositorio remoto, podemos utilizar git pull [repositorio] master.</w:t>
+        <w:t> </w:t>
+      </w:r>
+      <w:proofErr w:type="gramStart"/>
+      <w:r>
+        <w:rPr>
+          <w:rFonts w:ascii="Arial" w:hAnsi="Arial" w:cs="Arial"/>
+        </w:rPr>
+        <w:t>master</w:t>
+      </w:r>
+      <w:proofErr w:type="gramEnd"/>
+      <w:r>
+        <w:rPr>
+          <w:rFonts w:ascii="Arial" w:hAnsi="Arial" w:cs="Arial"/>
+        </w:rPr>
+        <w:t> hacia el repositorio remoto. Basta con substituir [repositorio] por el nombre que dimos al repositorio al agregarlo. Ahora, para traer los datos que están en el repositorio remoto, podemos utilizar </w:t>
+      </w:r>
+      <w:proofErr w:type="spellStart"/>
+      <w:r>
+        <w:rPr>
+          <w:rFonts w:ascii="Arial" w:hAnsi="Arial" w:cs="Arial"/>
+        </w:rPr>
+        <w:t>git</w:t>
+      </w:r>
+      <w:proofErr w:type="spellEnd"/>
+      <w:r>
+        <w:rPr>
+          <w:rFonts w:ascii="Arial" w:hAnsi="Arial" w:cs="Arial"/>
+        </w:rPr>
+        <w:t xml:space="preserve"> </w:t>
+      </w:r>
+      <w:proofErr w:type="spellStart"/>
+      <w:r>
+        <w:rPr>
+          <w:rFonts w:ascii="Arial" w:hAnsi="Arial" w:cs="Arial"/>
+        </w:rPr>
+        <w:t>pull</w:t>
+      </w:r>
+      <w:proofErr w:type="spellEnd"/>
+      <w:r>
+        <w:rPr>
+          <w:rFonts w:ascii="Arial" w:hAnsi="Arial" w:cs="Arial"/>
+        </w:rPr>
+        <w:t xml:space="preserve"> [repositorio] </w:t>
+      </w:r>
+      <w:proofErr w:type="gramStart"/>
+      <w:r>
+        <w:rPr>
+          <w:rFonts w:ascii="Arial" w:hAnsi="Arial" w:cs="Arial"/>
+        </w:rPr>
+        <w:t>master</w:t>
+      </w:r>
+      <w:proofErr w:type="gramEnd"/>
+      <w:r>
+        <w:rPr>
+          <w:rFonts w:ascii="Arial" w:hAnsi="Arial" w:cs="Arial"/>
+        </w:rPr>
+        <w:t>.</w:t>
       </w:r>
     </w:p>
     <w:p>
@@ -3780,7 +5646,25 @@
           <w:sz w:val="28"/>
           <w:szCs w:val="28"/>
         </w:rPr>
-        <w:t xml:space="preserve"> crear repositorios git en internet</w:t>
+        <w:t xml:space="preserve"> crear repositorios </w:t>
+      </w:r>
+      <w:proofErr w:type="spellStart"/>
+      <w:r>
+        <w:rPr>
+          <w:rFonts w:ascii="Arial" w:hAnsi="Arial" w:cs="Arial"/>
+          <w:sz w:val="28"/>
+          <w:szCs w:val="28"/>
+        </w:rPr>
+        <w:t>git</w:t>
+      </w:r>
+      <w:proofErr w:type="spellEnd"/>
+      <w:r>
+        <w:rPr>
+          <w:rFonts w:ascii="Arial" w:hAnsi="Arial" w:cs="Arial"/>
+          <w:sz w:val="28"/>
+          <w:szCs w:val="28"/>
+        </w:rPr>
+        <w:t xml:space="preserve"> en internet</w:t>
       </w:r>
     </w:p>
     <w:p>
@@ -3882,7 +5766,7 @@
                     <pic:cNvPicPr/>
                   </pic:nvPicPr>
                   <pic:blipFill>
-                    <a:blip r:embed="rId34">
+                    <a:blip r:embed="rId33">
                       <a:extLst>
                         <a:ext uri="{28A0092B-C50C-407E-A947-70E740481C1C}">
                           <a14:useLocalDpi xmlns:a14="http://schemas.microsoft.com/office/drawing/2010/main" val="0"/>
@@ -3918,7 +5802,77 @@
         <w:rPr>
           <w:rFonts w:ascii="Arial" w:hAnsi="Arial" w:cs="Arial"/>
         </w:rPr>
-        <w:t>En caso de fallas de seguridad, por ejemplo, la persona estará limitada a los permisos otorgados al token y su cuenta de GitHub seguirá a salvo. Además, si esto sucede, elimina tu token yendo a GitHub, luego a Settings, Developer settings y Personal access tokens, el mismo procedimiento para generar el token, pero haz clic en Delete:</w:t>
+        <w:t xml:space="preserve">En caso de fallas de seguridad, por ejemplo, la persona estará limitada a los permisos otorgados al token y su cuenta de GitHub seguirá a salvo. Además, si esto sucede, elimina tu token yendo a GitHub, luego a </w:t>
+      </w:r>
+      <w:proofErr w:type="spellStart"/>
+      <w:r>
+        <w:rPr>
+          <w:rFonts w:ascii="Arial" w:hAnsi="Arial" w:cs="Arial"/>
+        </w:rPr>
+        <w:t>Settings</w:t>
+      </w:r>
+      <w:proofErr w:type="spellEnd"/>
+      <w:r>
+        <w:rPr>
+          <w:rFonts w:ascii="Arial" w:hAnsi="Arial" w:cs="Arial"/>
+        </w:rPr>
+        <w:t xml:space="preserve">, </w:t>
+      </w:r>
+      <w:proofErr w:type="spellStart"/>
+      <w:r>
+        <w:rPr>
+          <w:rFonts w:ascii="Arial" w:hAnsi="Arial" w:cs="Arial"/>
+        </w:rPr>
+        <w:t>Developer</w:t>
+      </w:r>
+      <w:proofErr w:type="spellEnd"/>
+      <w:r>
+        <w:rPr>
+          <w:rFonts w:ascii="Arial" w:hAnsi="Arial" w:cs="Arial"/>
+        </w:rPr>
+        <w:t xml:space="preserve"> </w:t>
+      </w:r>
+      <w:proofErr w:type="spellStart"/>
+      <w:r>
+        <w:rPr>
+          <w:rFonts w:ascii="Arial" w:hAnsi="Arial" w:cs="Arial"/>
+        </w:rPr>
+        <w:t>settings</w:t>
+      </w:r>
+      <w:proofErr w:type="spellEnd"/>
+      <w:r>
+        <w:rPr>
+          <w:rFonts w:ascii="Arial" w:hAnsi="Arial" w:cs="Arial"/>
+        </w:rPr>
+        <w:t xml:space="preserve"> y Personal </w:t>
+      </w:r>
+      <w:proofErr w:type="spellStart"/>
+      <w:r>
+        <w:rPr>
+          <w:rFonts w:ascii="Arial" w:hAnsi="Arial" w:cs="Arial"/>
+        </w:rPr>
+        <w:t>access</w:t>
+      </w:r>
+      <w:proofErr w:type="spellEnd"/>
+      <w:r>
+        <w:rPr>
+          <w:rFonts w:ascii="Arial" w:hAnsi="Arial" w:cs="Arial"/>
+        </w:rPr>
+        <w:t xml:space="preserve"> tokens, el mismo procedimiento para generar el token, pero haz clic en </w:t>
+      </w:r>
+      <w:proofErr w:type="spellStart"/>
+      <w:r>
+        <w:rPr>
+          <w:rFonts w:ascii="Arial" w:hAnsi="Arial" w:cs="Arial"/>
+        </w:rPr>
+        <w:t>Delete</w:t>
+      </w:r>
+      <w:proofErr w:type="spellEnd"/>
+      <w:r>
+        <w:rPr>
+          <w:rFonts w:ascii="Arial" w:hAnsi="Arial" w:cs="Arial"/>
+        </w:rPr>
+        <w:t>:</w:t>
       </w:r>
     </w:p>
     <w:p>
@@ -3962,7 +5916,7 @@
                     <pic:cNvPicPr/>
                   </pic:nvPicPr>
                   <pic:blipFill>
-                    <a:blip r:embed="rId35">
+                    <a:blip r:embed="rId34">
                       <a:extLst>
                         <a:ext uri="{28A0092B-C50C-407E-A947-70E740481C1C}">
                           <a14:useLocalDpi xmlns:a14="http://schemas.microsoft.com/office/drawing/2010/main" val="0"/>
@@ -4036,7 +5990,7 @@
                     <pic:cNvPicPr/>
                   </pic:nvPicPr>
                   <pic:blipFill>
-                    <a:blip r:embed="rId36" cstate="print">
+                    <a:blip r:embed="rId35" cstate="print">
                       <a:extLst>
                         <a:ext uri="{28A0092B-C50C-407E-A947-70E740481C1C}">
                           <a14:useLocalDpi xmlns:a14="http://schemas.microsoft.com/office/drawing/2010/main" val="0"/>
@@ -4078,7 +6032,35 @@
         <w:rPr>
           <w:rFonts w:ascii="Arial" w:hAnsi="Arial" w:cs="Arial"/>
         </w:rPr>
-        <w:t xml:space="preserve"> generados por github.com en la terminal bash de git de nuestro Sistema Operativo.</w:t>
+        <w:t xml:space="preserve"> generados por github.com en la terminal </w:t>
+      </w:r>
+      <w:proofErr w:type="spellStart"/>
+      <w:r>
+        <w:rPr>
+          <w:rFonts w:ascii="Arial" w:hAnsi="Arial" w:cs="Arial"/>
+        </w:rPr>
+        <w:t>bash</w:t>
+      </w:r>
+      <w:proofErr w:type="spellEnd"/>
+      <w:r>
+        <w:rPr>
+          <w:rFonts w:ascii="Arial" w:hAnsi="Arial" w:cs="Arial"/>
+        </w:rPr>
+        <w:t xml:space="preserve"> de </w:t>
+      </w:r>
+      <w:proofErr w:type="spellStart"/>
+      <w:r>
+        <w:rPr>
+          <w:rFonts w:ascii="Arial" w:hAnsi="Arial" w:cs="Arial"/>
+        </w:rPr>
+        <w:t>git</w:t>
+      </w:r>
+      <w:proofErr w:type="spellEnd"/>
+      <w:r>
+        <w:rPr>
+          <w:rFonts w:ascii="Arial" w:hAnsi="Arial" w:cs="Arial"/>
+        </w:rPr>
+        <w:t xml:space="preserve"> de nuestro Sistema Operativo.</w:t>
       </w:r>
     </w:p>
     <w:p>
@@ -4131,7 +6113,7 @@
           <w:rFonts w:ascii="Arial" w:hAnsi="Arial" w:cs="Arial"/>
         </w:rPr>
       </w:pPr>
-      <w:hyperlink r:id="rId37" w:history="1">
+      <w:hyperlink r:id="rId36" w:history="1">
         <w:r>
           <w:rPr>
             <w:rStyle w:val="Hipervnculo"/>
@@ -4182,7 +6164,7 @@
                     <pic:cNvPicPr/>
                   </pic:nvPicPr>
                   <pic:blipFill>
-                    <a:blip r:embed="rId38">
+                    <a:blip r:embed="rId37">
                       <a:extLst>
                         <a:ext uri="{28A0092B-C50C-407E-A947-70E740481C1C}">
                           <a14:useLocalDpi xmlns:a14="http://schemas.microsoft.com/office/drawing/2010/main" val="0"/>
@@ -4218,7 +6200,21 @@
         <w:rPr>
           <w:rFonts w:ascii="Arial" w:hAnsi="Arial" w:cs="Arial"/>
         </w:rPr>
-        <w:t xml:space="preserve">Las Branches se usan para </w:t>
+        <w:t xml:space="preserve">Las </w:t>
+      </w:r>
+      <w:proofErr w:type="spellStart"/>
+      <w:r>
+        <w:rPr>
+          <w:rFonts w:ascii="Arial" w:hAnsi="Arial" w:cs="Arial"/>
+        </w:rPr>
+        <w:t>Branches</w:t>
+      </w:r>
+      <w:proofErr w:type="spellEnd"/>
+      <w:r>
+        <w:rPr>
+          <w:rFonts w:ascii="Arial" w:hAnsi="Arial" w:cs="Arial"/>
+        </w:rPr>
+        <w:t xml:space="preserve"> se usan para </w:t>
       </w:r>
       <w:r>
         <w:rPr>
@@ -4241,13 +6237,41 @@
         </w:rPr>
         <w:t>“</w:t>
       </w:r>
-      <w:r>
-        <w:rPr>
-          <w:rFonts w:ascii="Arial" w:hAnsi="Arial" w:cs="Arial"/>
-          <w:b/>
-          <w:bCs/>
-        </w:rPr>
-        <w:t>git Branch [NombreDelNuevoBranch]</w:t>
+      <w:proofErr w:type="spellStart"/>
+      <w:r>
+        <w:rPr>
+          <w:rFonts w:ascii="Arial" w:hAnsi="Arial" w:cs="Arial"/>
+          <w:b/>
+          <w:bCs/>
+        </w:rPr>
+        <w:t>git</w:t>
+      </w:r>
+      <w:proofErr w:type="spellEnd"/>
+      <w:r>
+        <w:rPr>
+          <w:rFonts w:ascii="Arial" w:hAnsi="Arial" w:cs="Arial"/>
+          <w:b/>
+          <w:bCs/>
+        </w:rPr>
+        <w:t xml:space="preserve"> Branch [</w:t>
+      </w:r>
+      <w:proofErr w:type="spellStart"/>
+      <w:r>
+        <w:rPr>
+          <w:rFonts w:ascii="Arial" w:hAnsi="Arial" w:cs="Arial"/>
+          <w:b/>
+          <w:bCs/>
+        </w:rPr>
+        <w:t>NombreDelNuevoBranch</w:t>
+      </w:r>
+      <w:proofErr w:type="spellEnd"/>
+      <w:r>
+        <w:rPr>
+          <w:rFonts w:ascii="Arial" w:hAnsi="Arial" w:cs="Arial"/>
+          <w:b/>
+          <w:bCs/>
+        </w:rPr>
+        <w:t>]</w:t>
       </w:r>
       <w:r>
         <w:rPr>
@@ -4282,13 +6306,63 @@
           <w:b/>
           <w:bCs/>
         </w:rPr>
-        <w:t xml:space="preserve">“git branch” </w:t>
-      </w:r>
-      <w:r>
-        <w:rPr>
-          <w:rFonts w:ascii="Arial" w:hAnsi="Arial" w:cs="Arial"/>
-        </w:rPr>
-        <w:t>muestra los branchs existentes</w:t>
+        <w:t>“</w:t>
+      </w:r>
+      <w:proofErr w:type="spellStart"/>
+      <w:r>
+        <w:rPr>
+          <w:rFonts w:ascii="Arial" w:hAnsi="Arial" w:cs="Arial"/>
+          <w:b/>
+          <w:bCs/>
+        </w:rPr>
+        <w:t>git</w:t>
+      </w:r>
+      <w:proofErr w:type="spellEnd"/>
+      <w:r>
+        <w:rPr>
+          <w:rFonts w:ascii="Arial" w:hAnsi="Arial" w:cs="Arial"/>
+          <w:b/>
+          <w:bCs/>
+        </w:rPr>
+        <w:t xml:space="preserve"> </w:t>
+      </w:r>
+      <w:proofErr w:type="spellStart"/>
+      <w:r>
+        <w:rPr>
+          <w:rFonts w:ascii="Arial" w:hAnsi="Arial" w:cs="Arial"/>
+          <w:b/>
+          <w:bCs/>
+        </w:rPr>
+        <w:t>branch</w:t>
+      </w:r>
+      <w:proofErr w:type="spellEnd"/>
+      <w:r>
+        <w:rPr>
+          <w:rFonts w:ascii="Arial" w:hAnsi="Arial" w:cs="Arial"/>
+          <w:b/>
+          <w:bCs/>
+        </w:rPr>
+        <w:t xml:space="preserve">” </w:t>
+      </w:r>
+      <w:r>
+        <w:rPr>
+          <w:rFonts w:ascii="Arial" w:hAnsi="Arial" w:cs="Arial"/>
+        </w:rPr>
+        <w:t xml:space="preserve">muestra los </w:t>
+      </w:r>
+      <w:proofErr w:type="spellStart"/>
+      <w:r>
+        <w:rPr>
+          <w:rFonts w:ascii="Arial" w:hAnsi="Arial" w:cs="Arial"/>
+        </w:rPr>
+        <w:t>branchs</w:t>
+      </w:r>
+      <w:proofErr w:type="spellEnd"/>
+      <w:r>
+        <w:rPr>
+          <w:rFonts w:ascii="Arial" w:hAnsi="Arial" w:cs="Arial"/>
+        </w:rPr>
+        <w:t xml:space="preserve"> existentes</w:t>
       </w:r>
     </w:p>
     <w:p>
@@ -4304,8 +6378,18 @@
           <w:bCs/>
         </w:rPr>
         <w:lastRenderedPageBreak/>
-        <w:t>“git checkout [Nombre del Branch al que queremos cambiar]”</w:t>
-      </w:r>
+        <w:t>“</w:t>
+      </w:r>
+      <w:proofErr w:type="spellStart"/>
+      <w:r>
+        <w:rPr>
+          <w:rFonts w:ascii="Arial" w:hAnsi="Arial" w:cs="Arial"/>
+          <w:b/>
+          <w:bCs/>
+        </w:rPr>
+        <w:t>git</w:t>
+      </w:r>
+      <w:proofErr w:type="spellEnd"/>
       <w:r>
         <w:rPr>
           <w:rFonts w:ascii="Arial" w:hAnsi="Arial" w:cs="Arial"/>
@@ -4314,12 +6398,412 @@
         </w:rPr>
         <w:t xml:space="preserve"> </w:t>
       </w:r>
-      <w:r>
-        <w:rPr>
-          <w:rFonts w:ascii="Arial" w:hAnsi="Arial" w:cs="Arial"/>
-        </w:rPr>
-        <w:t>cambia de un Branch a otro</w:t>
-      </w:r>
+      <w:proofErr w:type="spellStart"/>
+      <w:r>
+        <w:rPr>
+          <w:rFonts w:ascii="Arial" w:hAnsi="Arial" w:cs="Arial"/>
+          <w:b/>
+          <w:bCs/>
+        </w:rPr>
+        <w:t>checkout</w:t>
+      </w:r>
+      <w:proofErr w:type="spellEnd"/>
+      <w:r>
+        <w:rPr>
+          <w:rFonts w:ascii="Arial" w:hAnsi="Arial" w:cs="Arial"/>
+          <w:b/>
+          <w:bCs/>
+        </w:rPr>
+        <w:t xml:space="preserve"> [Nombre del Branch al que queremos cambiar]”</w:t>
+      </w:r>
+      <w:r>
+        <w:rPr>
+          <w:rFonts w:ascii="Arial" w:hAnsi="Arial" w:cs="Arial"/>
+          <w:b/>
+          <w:bCs/>
+        </w:rPr>
+        <w:t xml:space="preserve"> </w:t>
+      </w:r>
+      <w:r>
+        <w:rPr>
+          <w:rFonts w:ascii="Arial" w:hAnsi="Arial" w:cs="Arial"/>
+        </w:rPr>
+        <w:t>cambia de un</w:t>
+      </w:r>
+      <w:r>
+        <w:rPr>
+          <w:rFonts w:ascii="Arial" w:hAnsi="Arial" w:cs="Arial"/>
+        </w:rPr>
+        <w:t>a</w:t>
+      </w:r>
+      <w:r>
+        <w:rPr>
+          <w:rFonts w:ascii="Arial" w:hAnsi="Arial" w:cs="Arial"/>
+        </w:rPr>
+        <w:t xml:space="preserve"> Branch a otr</w:t>
+      </w:r>
+      <w:r>
+        <w:rPr>
+          <w:rFonts w:ascii="Arial" w:hAnsi="Arial" w:cs="Arial"/>
+        </w:rPr>
+        <w:t>a</w:t>
+      </w:r>
+    </w:p>
+    <w:p>
+      <w:pPr>
+        <w:rPr>
+          <w:rFonts w:ascii="Arial" w:hAnsi="Arial" w:cs="Arial"/>
+        </w:rPr>
+      </w:pPr>
+      <w:r>
+        <w:rPr>
+          <w:rFonts w:ascii="Arial" w:hAnsi="Arial" w:cs="Arial"/>
+          <w:b/>
+          <w:bCs/>
+        </w:rPr>
+        <w:drawing>
+          <wp:anchor distT="0" distB="0" distL="114300" distR="114300" simplePos="0" relativeHeight="251685888" behindDoc="0" locked="0" layoutInCell="1" allowOverlap="1" wp14:anchorId="57B4A8DC" wp14:editId="2C46B39C">
+            <wp:simplePos x="0" y="0"/>
+            <wp:positionH relativeFrom="margin">
+              <wp:align>left</wp:align>
+            </wp:positionH>
+            <wp:positionV relativeFrom="paragraph">
+              <wp:posOffset>-2540</wp:posOffset>
+            </wp:positionV>
+            <wp:extent cx="3843020" cy="694690"/>
+            <wp:effectExtent l="0" t="0" r="5080" b="0"/>
+            <wp:wrapSquare wrapText="bothSides"/>
+            <wp:docPr id="490511811" name="Imagen 1" descr="Texto&#10;&#10;Descripción generada automáticamente"/>
+            <wp:cNvGraphicFramePr>
+              <a:graphicFrameLocks xmlns:a="http://schemas.openxmlformats.org/drawingml/2006/main" noChangeAspect="1"/>
+            </wp:cNvGraphicFramePr>
+            <a:graphic xmlns:a="http://schemas.openxmlformats.org/drawingml/2006/main">
+              <a:graphicData uri="http://schemas.openxmlformats.org/drawingml/2006/picture">
+                <pic:pic xmlns:pic="http://schemas.openxmlformats.org/drawingml/2006/picture">
+                  <pic:nvPicPr>
+                    <pic:cNvPr id="490511811" name="Imagen 1" descr="Texto&#10;&#10;Descripción generada automáticamente"/>
+                    <pic:cNvPicPr/>
+                  </pic:nvPicPr>
+                  <pic:blipFill>
+                    <a:blip r:embed="rId38" cstate="print">
+                      <a:extLst>
+                        <a:ext uri="{28A0092B-C50C-407E-A947-70E740481C1C}">
+                          <a14:useLocalDpi xmlns:a14="http://schemas.microsoft.com/office/drawing/2010/main" val="0"/>
+                        </a:ext>
+                      </a:extLst>
+                    </a:blip>
+                    <a:stretch>
+                      <a:fillRect/>
+                    </a:stretch>
+                  </pic:blipFill>
+                  <pic:spPr>
+                    <a:xfrm>
+                      <a:off x="0" y="0"/>
+                      <a:ext cx="3843020" cy="694690"/>
+                    </a:xfrm>
+                    <a:prstGeom prst="rect">
+                      <a:avLst/>
+                    </a:prstGeom>
+                  </pic:spPr>
+                </pic:pic>
+              </a:graphicData>
+            </a:graphic>
+            <wp14:sizeRelH relativeFrom="margin">
+              <wp14:pctWidth>0</wp14:pctWidth>
+            </wp14:sizeRelH>
+            <wp14:sizeRelV relativeFrom="margin">
+              <wp14:pctHeight>0</wp14:pctHeight>
+            </wp14:sizeRelV>
+          </wp:anchor>
+        </w:drawing>
+      </w:r>
+      <w:r>
+        <w:rPr>
+          <w:rFonts w:ascii="Arial" w:hAnsi="Arial" w:cs="Arial"/>
+          <w:b/>
+          <w:bCs/>
+        </w:rPr>
+        <w:t>“</w:t>
+      </w:r>
+      <w:proofErr w:type="spellStart"/>
+      <w:r>
+        <w:rPr>
+          <w:rFonts w:ascii="Arial" w:hAnsi="Arial" w:cs="Arial"/>
+          <w:b/>
+          <w:bCs/>
+        </w:rPr>
+        <w:t>git</w:t>
+      </w:r>
+      <w:proofErr w:type="spellEnd"/>
+      <w:r>
+        <w:rPr>
+          <w:rFonts w:ascii="Arial" w:hAnsi="Arial" w:cs="Arial"/>
+          <w:b/>
+          <w:bCs/>
+        </w:rPr>
+        <w:t xml:space="preserve"> </w:t>
+      </w:r>
+      <w:proofErr w:type="spellStart"/>
+      <w:r>
+        <w:rPr>
+          <w:rFonts w:ascii="Arial" w:hAnsi="Arial" w:cs="Arial"/>
+          <w:b/>
+          <w:bCs/>
+        </w:rPr>
+        <w:t>branch</w:t>
+      </w:r>
+      <w:proofErr w:type="spellEnd"/>
+      <w:r>
+        <w:rPr>
+          <w:rFonts w:ascii="Arial" w:hAnsi="Arial" w:cs="Arial"/>
+          <w:b/>
+          <w:bCs/>
+        </w:rPr>
+        <w:t xml:space="preserve"> -b [nombre del nuevo </w:t>
+      </w:r>
+      <w:proofErr w:type="spellStart"/>
+      <w:r>
+        <w:rPr>
+          <w:rFonts w:ascii="Arial" w:hAnsi="Arial" w:cs="Arial"/>
+          <w:b/>
+          <w:bCs/>
+        </w:rPr>
+        <w:t>branch</w:t>
+      </w:r>
+      <w:proofErr w:type="spellEnd"/>
+      <w:r>
+        <w:rPr>
+          <w:rFonts w:ascii="Arial" w:hAnsi="Arial" w:cs="Arial"/>
+          <w:b/>
+          <w:bCs/>
+        </w:rPr>
+        <w:t>]”</w:t>
+      </w:r>
+      <w:r>
+        <w:rPr>
+          <w:rFonts w:ascii="Arial" w:hAnsi="Arial" w:cs="Arial"/>
+          <w:b/>
+          <w:bCs/>
+        </w:rPr>
+        <w:t xml:space="preserve"> </w:t>
+      </w:r>
+      <w:r>
+        <w:rPr>
+          <w:rFonts w:ascii="Arial" w:hAnsi="Arial" w:cs="Arial"/>
+        </w:rPr>
+        <w:t xml:space="preserve">crea una nueva rama o Branch y cambia automáticamente a ella sin tener que agregar el comando para cambiar de </w:t>
+      </w:r>
+      <w:r>
+        <w:rPr>
+          <w:rFonts w:ascii="Arial" w:hAnsi="Arial" w:cs="Arial"/>
+        </w:rPr>
+        <w:t>Branch.</w:t>
+      </w:r>
+    </w:p>
+    <w:p>
+      <w:pPr>
+        <w:rPr>
+          <w:rFonts w:ascii="Arial" w:hAnsi="Arial" w:cs="Arial"/>
+        </w:rPr>
+      </w:pPr>
+      <w:r>
+        <w:rPr>
+          <w:rFonts w:ascii="Arial" w:hAnsi="Arial" w:cs="Arial"/>
+          <w:b/>
+          <w:bCs/>
+        </w:rPr>
+        <w:t>“</w:t>
+      </w:r>
+      <w:proofErr w:type="spellStart"/>
+      <w:r>
+        <w:rPr>
+          <w:rFonts w:ascii="Arial" w:hAnsi="Arial" w:cs="Arial"/>
+          <w:b/>
+          <w:bCs/>
+        </w:rPr>
+        <w:t>git</w:t>
+      </w:r>
+      <w:proofErr w:type="spellEnd"/>
+      <w:r>
+        <w:rPr>
+          <w:rFonts w:ascii="Arial" w:hAnsi="Arial" w:cs="Arial"/>
+          <w:b/>
+          <w:bCs/>
+        </w:rPr>
+        <w:t xml:space="preserve"> </w:t>
+      </w:r>
+      <w:proofErr w:type="spellStart"/>
+      <w:proofErr w:type="gramStart"/>
+      <w:r>
+        <w:rPr>
+          <w:rFonts w:ascii="Arial" w:hAnsi="Arial" w:cs="Arial"/>
+          <w:b/>
+          <w:bCs/>
+        </w:rPr>
+        <w:t>add</w:t>
+      </w:r>
+      <w:proofErr w:type="spellEnd"/>
+      <w:r>
+        <w:rPr>
+          <w:rFonts w:ascii="Arial" w:hAnsi="Arial" w:cs="Arial"/>
+          <w:b/>
+          <w:bCs/>
+        </w:rPr>
+        <w:t xml:space="preserve"> .</w:t>
+      </w:r>
+      <w:proofErr w:type="gramEnd"/>
+      <w:r>
+        <w:rPr>
+          <w:rFonts w:ascii="Arial" w:hAnsi="Arial" w:cs="Arial"/>
+          <w:b/>
+          <w:bCs/>
+        </w:rPr>
+        <w:t>”</w:t>
+      </w:r>
+      <w:r>
+        <w:rPr>
+          <w:rFonts w:ascii="Arial" w:hAnsi="Arial" w:cs="Arial"/>
+        </w:rPr>
+        <w:t xml:space="preserve"> agrega todos los archivos al repositorio, ya no se tiene que poner el nombre del archivo</w:t>
+      </w:r>
+    </w:p>
+    <w:p>
+      <w:pPr>
+        <w:rPr>
+          <w:rFonts w:ascii="Arial" w:hAnsi="Arial" w:cs="Arial"/>
+        </w:rPr>
+      </w:pPr>
+      <w:r>
+        <w:rPr>
+          <w:rFonts w:ascii="Arial" w:hAnsi="Arial" w:cs="Arial"/>
+        </w:rPr>
+        <w:t xml:space="preserve">Como llevar datos de una Branch a otra, de lista a </w:t>
+      </w:r>
+      <w:proofErr w:type="gramStart"/>
+      <w:r>
+        <w:rPr>
+          <w:rFonts w:ascii="Arial" w:hAnsi="Arial" w:cs="Arial"/>
+        </w:rPr>
+        <w:t>master</w:t>
+      </w:r>
+      <w:proofErr w:type="gramEnd"/>
+      <w:r>
+        <w:rPr>
+          <w:rFonts w:ascii="Arial" w:hAnsi="Arial" w:cs="Arial"/>
+        </w:rPr>
+        <w:t>, en la lista master siempre va el trabajo que ya esté terminado y sin errores.</w:t>
+      </w:r>
+    </w:p>
+    <w:p>
+      <w:pPr>
+        <w:rPr>
+          <w:rFonts w:ascii="Arial" w:hAnsi="Arial" w:cs="Arial"/>
+        </w:rPr>
+      </w:pPr>
+      <w:r>
+        <w:rPr>
+          <w:rFonts w:ascii="Arial" w:hAnsi="Arial" w:cs="Arial"/>
+        </w:rPr>
+        <w:t>Las </w:t>
+      </w:r>
+      <w:proofErr w:type="spellStart"/>
+      <w:r>
+        <w:rPr>
+          <w:rFonts w:ascii="Arial" w:hAnsi="Arial" w:cs="Arial"/>
+          <w:i/>
+          <w:iCs/>
+        </w:rPr>
+        <w:t>branches</w:t>
+      </w:r>
+      <w:proofErr w:type="spellEnd"/>
+      <w:r>
+        <w:rPr>
+          <w:rFonts w:ascii="Arial" w:hAnsi="Arial" w:cs="Arial"/>
+        </w:rPr>
+        <w:t> ("ramas") se utilizan para desarrollar funcionalidades aisladas entre sí. La </w:t>
+      </w:r>
+      <w:proofErr w:type="spellStart"/>
+      <w:r>
+        <w:rPr>
+          <w:rFonts w:ascii="Arial" w:hAnsi="Arial" w:cs="Arial"/>
+          <w:i/>
+          <w:iCs/>
+        </w:rPr>
+        <w:t>branch</w:t>
+      </w:r>
+      <w:proofErr w:type="spellEnd"/>
+      <w:r>
+        <w:rPr>
+          <w:rFonts w:ascii="Arial" w:hAnsi="Arial" w:cs="Arial"/>
+        </w:rPr>
+        <w:t> </w:t>
+      </w:r>
+      <w:proofErr w:type="gramStart"/>
+      <w:r>
+        <w:rPr>
+          <w:rFonts w:ascii="Arial" w:hAnsi="Arial" w:cs="Arial"/>
+        </w:rPr>
+        <w:t>master</w:t>
+      </w:r>
+      <w:proofErr w:type="gramEnd"/>
+      <w:r>
+        <w:rPr>
+          <w:rFonts w:ascii="Arial" w:hAnsi="Arial" w:cs="Arial"/>
+        </w:rPr>
+        <w:t> es la </w:t>
+      </w:r>
+      <w:proofErr w:type="spellStart"/>
+      <w:r>
+        <w:rPr>
+          <w:rFonts w:ascii="Arial" w:hAnsi="Arial" w:cs="Arial"/>
+          <w:i/>
+          <w:iCs/>
+        </w:rPr>
+        <w:t>branch</w:t>
+      </w:r>
+      <w:proofErr w:type="spellEnd"/>
+      <w:r>
+        <w:rPr>
+          <w:rFonts w:ascii="Arial" w:hAnsi="Arial" w:cs="Arial"/>
+        </w:rPr>
+        <w:t> "predeterminada" cuando creas un repositorio.</w:t>
+      </w:r>
+    </w:p>
+    <w:p>
+      <w:pPr>
+        <w:rPr>
+          <w:rFonts w:ascii="Arial" w:hAnsi="Arial" w:cs="Arial"/>
+        </w:rPr>
+      </w:pPr>
+      <w:r>
+        <w:rPr>
+          <w:rFonts w:ascii="Arial" w:hAnsi="Arial" w:cs="Arial"/>
+        </w:rPr>
+        <w:t>Es interesante separar el desarrollo de funcionalidades en diferentes </w:t>
+      </w:r>
+      <w:proofErr w:type="spellStart"/>
+      <w:r>
+        <w:rPr>
+          <w:rFonts w:ascii="Arial" w:hAnsi="Arial" w:cs="Arial"/>
+          <w:i/>
+          <w:iCs/>
+        </w:rPr>
+        <w:t>branches</w:t>
+      </w:r>
+      <w:proofErr w:type="spellEnd"/>
+      <w:r>
+        <w:rPr>
+          <w:rFonts w:ascii="Arial" w:hAnsi="Arial" w:cs="Arial"/>
+        </w:rPr>
+        <w:t>, para que los cambios en el código de una no influyan en el funcionamiento de otra.</w:t>
+      </w:r>
+    </w:p>
+    <w:p>
+      <w:pPr>
+        <w:rPr>
+          <w:rFonts w:ascii="Arial" w:hAnsi="Arial" w:cs="Arial"/>
+        </w:rPr>
+      </w:pPr>
     </w:p>
     <w:sectPr>
       <w:pgSz w:w="12240" w:h="15840"/>

</xml_diff>

<commit_message>
se corrigio curso de vagrant
</commit_message>
<xml_diff>
--- a/Github.docx
+++ b/Github.docx
@@ -747,27 +747,7 @@
           <w:lang w:eastAsia="es-MX"/>
           <w14:ligatures w14:val="none"/>
         </w:rPr>
-        <w:t xml:space="preserve">La instalación en macOS también es muy sencilla. Simplemente sigue las instrucciones de este </w:t>
-      </w:r>
-      <w:proofErr w:type="gramStart"/>
-      <w:r>
-        <w:rPr>
-          <w:rFonts w:ascii="Arial" w:eastAsia="Times New Roman" w:hAnsi="Arial" w:cs="Arial"/>
-          <w:kern w:val="0"/>
-          <w:lang w:eastAsia="es-MX"/>
-          <w14:ligatures w14:val="none"/>
-        </w:rPr>
-        <w:t>link</w:t>
-      </w:r>
-      <w:proofErr w:type="gramEnd"/>
-      <w:r>
-        <w:rPr>
-          <w:rFonts w:ascii="Arial" w:eastAsia="Times New Roman" w:hAnsi="Arial" w:cs="Arial"/>
-          <w:kern w:val="0"/>
-          <w:lang w:eastAsia="es-MX"/>
-          <w14:ligatures w14:val="none"/>
-        </w:rPr>
-        <w:t>: </w:t>
+        <w:t>La instalación en macOS también es muy sencilla. Simplemente sigue las instrucciones de este link: </w:t>
       </w:r>
       <w:hyperlink r:id="rId9" w:tgtFrame="_blank" w:history="1">
         <w:r>
@@ -1279,23 +1259,7 @@
           <w:rFonts w:ascii="Arial" w:hAnsi="Arial" w:cs="Arial"/>
           <w:shd w:val="clear" w:color="auto" w:fill="FAFDFA"/>
         </w:rPr>
-        <w:t xml:space="preserve"> </w:t>
-      </w:r>
-      <w:proofErr w:type="gramStart"/>
-      <w:r>
-        <w:rPr>
-          <w:rFonts w:ascii="Arial" w:hAnsi="Arial" w:cs="Arial"/>
-          <w:shd w:val="clear" w:color="auto" w:fill="FAFDFA"/>
-        </w:rPr>
-        <w:t>status</w:t>
-      </w:r>
-      <w:proofErr w:type="gramEnd"/>
-      <w:r>
-        <w:rPr>
-          <w:rFonts w:ascii="Arial" w:hAnsi="Arial" w:cs="Arial"/>
-          <w:shd w:val="clear" w:color="auto" w:fill="FAFDFA"/>
-        </w:rPr>
-        <w:t>” sirve para verificar que archivos están siendo modificados y monitoreados.</w:t>
+        <w:t xml:space="preserve"> status” sirve para verificar que archivos están siendo modificados y monitoreados.</w:t>
       </w:r>
       <w:r>
         <w:rPr>
@@ -1406,7 +1370,6 @@
         <w:t xml:space="preserve"> </w:t>
       </w:r>
       <w:proofErr w:type="spellStart"/>
-      <w:proofErr w:type="gramStart"/>
       <w:r>
         <w:rPr>
           <w:rFonts w:ascii="Arial" w:hAnsi="Arial" w:cs="Arial"/>
@@ -1420,15 +1383,7 @@
           <w:rFonts w:ascii="Arial" w:hAnsi="Arial" w:cs="Arial"/>
           <w:shd w:val="clear" w:color="auto" w:fill="FAFDFA"/>
         </w:rPr>
-        <w:t xml:space="preserve"> .</w:t>
-      </w:r>
-      <w:proofErr w:type="gramEnd"/>
-      <w:r>
-        <w:rPr>
-          <w:rFonts w:ascii="Arial" w:hAnsi="Arial" w:cs="Arial"/>
-          <w:shd w:val="clear" w:color="auto" w:fill="FAFDFA"/>
-        </w:rPr>
-        <w:t xml:space="preserve">” </w:t>
+        <w:t xml:space="preserve"> .” </w:t>
       </w:r>
       <w:r>
         <w:rPr>
@@ -1627,18 +1582,9 @@
           <w:rFonts w:ascii="Arial" w:hAnsi="Arial" w:cs="Arial"/>
           <w:shd w:val="clear" w:color="auto" w:fill="FAFDFA"/>
         </w:rPr>
-        <w:t xml:space="preserve"> se tendría que </w:t>
-      </w:r>
-      <w:proofErr w:type="gramStart"/>
-      <w:r>
-        <w:rPr>
-          <w:rFonts w:ascii="Arial" w:hAnsi="Arial" w:cs="Arial"/>
-          <w:shd w:val="clear" w:color="auto" w:fill="FAFDFA"/>
-        </w:rPr>
-        <w:t>poner  “</w:t>
-      </w:r>
-      <w:proofErr w:type="spellStart"/>
-      <w:proofErr w:type="gramEnd"/>
+        <w:t xml:space="preserve"> se tendría que poner  “</w:t>
+      </w:r>
+      <w:proofErr w:type="spellStart"/>
       <w:r>
         <w:rPr>
           <w:rFonts w:ascii="Arial" w:hAnsi="Arial" w:cs="Arial"/>
@@ -1871,7 +1817,6 @@
         <w:t xml:space="preserve"> --global </w:t>
       </w:r>
       <w:proofErr w:type="spellStart"/>
-      <w:proofErr w:type="gramStart"/>
       <w:r>
         <w:rPr>
           <w:rFonts w:ascii="Arial" w:hAnsi="Arial" w:cs="Arial"/>
@@ -1880,7 +1825,6 @@
         <w:t>user.email</w:t>
       </w:r>
       <w:proofErr w:type="spellEnd"/>
-      <w:proofErr w:type="gramEnd"/>
       <w:r>
         <w:rPr>
           <w:rFonts w:ascii="Arial" w:hAnsi="Arial" w:cs="Arial"/>
@@ -2315,27 +2259,7 @@
           <w:bCs/>
           <w:shd w:val="clear" w:color="auto" w:fill="FAFDFA"/>
         </w:rPr>
-        <w:t xml:space="preserve"> </w:t>
-      </w:r>
-      <w:proofErr w:type="gramStart"/>
-      <w:r>
-        <w:rPr>
-          <w:rFonts w:ascii="Arial" w:hAnsi="Arial" w:cs="Arial"/>
-          <w:b/>
-          <w:bCs/>
-          <w:shd w:val="clear" w:color="auto" w:fill="FAFDFA"/>
-        </w:rPr>
-        <w:t>status</w:t>
-      </w:r>
-      <w:proofErr w:type="gramEnd"/>
-      <w:r>
-        <w:rPr>
-          <w:rFonts w:ascii="Arial" w:hAnsi="Arial" w:cs="Arial"/>
-          <w:b/>
-          <w:bCs/>
-          <w:shd w:val="clear" w:color="auto" w:fill="FAFDFA"/>
-        </w:rPr>
-        <w:t>,</w:t>
+        <w:t xml:space="preserve"> status,</w:t>
       </w:r>
       <w:r>
         <w:rPr>
@@ -3296,15 +3220,7 @@
           <w:rFonts w:ascii="Arial" w:hAnsi="Arial" w:cs="Arial"/>
           <w:shd w:val="clear" w:color="auto" w:fill="FAFDFA"/>
         </w:rPr>
-        <w:t xml:space="preserve"> debemos crear un archivo dentro de la carpeta en nuestro EDD </w:t>
-      </w:r>
-      <w:proofErr w:type="gramStart"/>
-      <w:r>
-        <w:rPr>
-          <w:rFonts w:ascii="Arial" w:hAnsi="Arial" w:cs="Arial"/>
-          <w:shd w:val="clear" w:color="auto" w:fill="FAFDFA"/>
-        </w:rPr>
-        <w:t xml:space="preserve">llamado </w:t>
+        <w:t xml:space="preserve"> debemos crear un archivo dentro de la carpeta en nuestro EDD llamado </w:t>
       </w:r>
       <w:r>
         <w:rPr>
@@ -3326,7 +3242,6 @@
         <w:t>gitignore</w:t>
       </w:r>
       <w:proofErr w:type="spellEnd"/>
-      <w:proofErr w:type="gramEnd"/>
     </w:p>
     <w:p>
       <w:pPr>
@@ -3448,7 +3363,6 @@
         <w:t xml:space="preserve"> </w:t>
       </w:r>
       <w:proofErr w:type="spellStart"/>
-      <w:proofErr w:type="gramStart"/>
       <w:r>
         <w:rPr>
           <w:rFonts w:ascii="Arial" w:hAnsi="Arial" w:cs="Arial"/>
@@ -3479,7 +3393,6 @@
         <w:t>gitignore</w:t>
       </w:r>
       <w:proofErr w:type="spellEnd"/>
-      <w:proofErr w:type="gramEnd"/>
       <w:r>
         <w:rPr>
           <w:rFonts w:ascii="Arial" w:hAnsi="Arial" w:cs="Arial"/>
@@ -3862,25 +3775,7 @@
           <w:b/>
           <w:bCs/>
         </w:rPr>
-        <w:t>“cd</w:t>
-      </w:r>
-      <w:proofErr w:type="gramStart"/>
-      <w:r>
-        <w:rPr>
-          <w:rFonts w:ascii="Arial" w:hAnsi="Arial" w:cs="Arial"/>
-          <w:b/>
-          <w:bCs/>
-        </w:rPr>
-        <w:t xml:space="preserve"> ..</w:t>
-      </w:r>
-      <w:proofErr w:type="gramEnd"/>
-      <w:r>
-        <w:rPr>
-          <w:rFonts w:ascii="Arial" w:hAnsi="Arial" w:cs="Arial"/>
-          <w:b/>
-          <w:bCs/>
-        </w:rPr>
-        <w:t>”</w:t>
+        <w:t>“cd ..”</w:t>
       </w:r>
       <w:r>
         <w:rPr>
@@ -3902,25 +3797,7 @@
           <w:b/>
           <w:bCs/>
         </w:rPr>
-        <w:t>“cd</w:t>
-      </w:r>
-      <w:proofErr w:type="gramStart"/>
-      <w:r>
-        <w:rPr>
-          <w:rFonts w:ascii="Arial" w:hAnsi="Arial" w:cs="Arial"/>
-          <w:b/>
-          <w:bCs/>
-        </w:rPr>
-        <w:t xml:space="preserve"> ..</w:t>
-      </w:r>
-      <w:proofErr w:type="gramEnd"/>
-      <w:r>
-        <w:rPr>
-          <w:rFonts w:ascii="Arial" w:hAnsi="Arial" w:cs="Arial"/>
-          <w:b/>
-          <w:bCs/>
-        </w:rPr>
-        <w:t>/..”</w:t>
+        <w:t>“cd ../..”</w:t>
       </w:r>
       <w:r>
         <w:rPr>
@@ -4095,21 +3972,7 @@
         <w:rPr>
           <w:rFonts w:ascii="Arial" w:hAnsi="Arial" w:cs="Arial"/>
         </w:rPr>
-        <w:t xml:space="preserve"> sirve para controlar y guardar solo las modificaciones, indica que solo contiene las modificaciones de los archivos esa </w:t>
-      </w:r>
-      <w:proofErr w:type="gramStart"/>
-      <w:r>
-        <w:rPr>
-          <w:rFonts w:ascii="Arial" w:hAnsi="Arial" w:cs="Arial"/>
-        </w:rPr>
-        <w:t>carpeta(</w:t>
-      </w:r>
-      <w:proofErr w:type="gramEnd"/>
-      <w:r>
-        <w:rPr>
-          <w:rFonts w:ascii="Arial" w:hAnsi="Arial" w:cs="Arial"/>
-        </w:rPr>
-        <w:t>Servidor).</w:t>
+        <w:t xml:space="preserve"> sirve para controlar y guardar solo las modificaciones, indica que solo contiene las modificaciones de los archivos esa carpeta(Servidor).</w:t>
       </w:r>
       <w:r>
         <w:rPr>
@@ -4687,25 +4550,7 @@
           <w:b/>
           <w:bCs/>
         </w:rPr>
-        <w:t xml:space="preserve">* </w:t>
-      </w:r>
-      <w:proofErr w:type="gramStart"/>
-      <w:r>
-        <w:rPr>
-          <w:rFonts w:ascii="Arial" w:hAnsi="Arial" w:cs="Arial"/>
-          <w:b/>
-          <w:bCs/>
-        </w:rPr>
-        <w:t>master</w:t>
-      </w:r>
-      <w:proofErr w:type="gramEnd"/>
-      <w:r>
-        <w:rPr>
-          <w:rFonts w:ascii="Arial" w:hAnsi="Arial" w:cs="Arial"/>
-          <w:b/>
-          <w:bCs/>
-        </w:rPr>
-        <w:t>”</w:t>
+        <w:t>* master”</w:t>
       </w:r>
     </w:p>
     <w:p>
@@ -4732,21 +4577,7 @@
         <w:rPr>
           <w:rFonts w:ascii="Arial" w:hAnsi="Arial" w:cs="Arial"/>
         </w:rPr>
-        <w:t> </w:t>
-      </w:r>
-      <w:proofErr w:type="gramStart"/>
-      <w:r>
-        <w:rPr>
-          <w:rFonts w:ascii="Arial" w:hAnsi="Arial" w:cs="Arial"/>
-        </w:rPr>
-        <w:t>master</w:t>
-      </w:r>
-      <w:proofErr w:type="gramEnd"/>
-      <w:r>
-        <w:rPr>
-          <w:rFonts w:ascii="Arial" w:hAnsi="Arial" w:cs="Arial"/>
-        </w:rPr>
-        <w:t xml:space="preserve"> (hablaremos más sobre </w:t>
+        <w:t xml:space="preserve"> master (hablaremos más sobre </w:t>
       </w:r>
       <w:proofErr w:type="spellStart"/>
       <w:r>
@@ -4788,21 +4619,7 @@
         <w:rPr>
           <w:rFonts w:ascii="Arial" w:hAnsi="Arial" w:cs="Arial"/>
         </w:rPr>
-        <w:t xml:space="preserve"> [repositorio] </w:t>
-      </w:r>
-      <w:proofErr w:type="gramStart"/>
-      <w:r>
-        <w:rPr>
-          <w:rFonts w:ascii="Arial" w:hAnsi="Arial" w:cs="Arial"/>
-        </w:rPr>
-        <w:t>master</w:t>
-      </w:r>
-      <w:proofErr w:type="gramEnd"/>
-      <w:r>
-        <w:rPr>
-          <w:rFonts w:ascii="Arial" w:hAnsi="Arial" w:cs="Arial"/>
-        </w:rPr>
-        <w:t>.</w:t>
+        <w:t xml:space="preserve"> [repositorio] master.</w:t>
       </w:r>
     </w:p>
     <w:p>
@@ -5129,25 +4946,7 @@
           <w:b/>
           <w:bCs/>
         </w:rPr>
-        <w:t xml:space="preserve"> </w:t>
-      </w:r>
-      <w:proofErr w:type="gramStart"/>
-      <w:r>
-        <w:rPr>
-          <w:rFonts w:ascii="Arial" w:hAnsi="Arial" w:cs="Arial"/>
-          <w:b/>
-          <w:bCs/>
-        </w:rPr>
-        <w:t>master</w:t>
-      </w:r>
-      <w:proofErr w:type="gramEnd"/>
-      <w:r>
-        <w:rPr>
-          <w:rFonts w:ascii="Arial" w:hAnsi="Arial" w:cs="Arial"/>
-          <w:b/>
-          <w:bCs/>
-        </w:rPr>
-        <w:t>”</w:t>
+        <w:t xml:space="preserve"> master”</w:t>
       </w:r>
       <w:r>
         <w:rPr>
@@ -5371,18 +5170,8 @@
           <w:b/>
           <w:bCs/>
         </w:rPr>
-        <w:t xml:space="preserve"> *nombre del servidor* </w:t>
-      </w:r>
-      <w:proofErr w:type="gramStart"/>
-      <w:r>
-        <w:rPr>
-          <w:rFonts w:ascii="Arial" w:hAnsi="Arial" w:cs="Arial"/>
-          <w:b/>
-          <w:bCs/>
-        </w:rPr>
-        <w:t>master</w:t>
-      </w:r>
-      <w:proofErr w:type="gramEnd"/>
+        <w:t xml:space="preserve"> *nombre del servidor* master</w:t>
+      </w:r>
       <w:r>
         <w:rPr>
           <w:rFonts w:ascii="Arial" w:hAnsi="Arial" w:cs="Arial"/>
@@ -5512,25 +5301,7 @@
           <w:b/>
           <w:bCs/>
         </w:rPr>
-        <w:t xml:space="preserve"> [repositorio] </w:t>
-      </w:r>
-      <w:proofErr w:type="gramStart"/>
-      <w:r>
-        <w:rPr>
-          <w:rFonts w:ascii="Arial" w:hAnsi="Arial" w:cs="Arial"/>
-          <w:b/>
-          <w:bCs/>
-        </w:rPr>
-        <w:t>master</w:t>
-      </w:r>
-      <w:proofErr w:type="gramEnd"/>
-      <w:r>
-        <w:rPr>
-          <w:rFonts w:ascii="Arial" w:hAnsi="Arial" w:cs="Arial"/>
-          <w:b/>
-          <w:bCs/>
-        </w:rPr>
-        <w:t>”</w:t>
+        <w:t xml:space="preserve"> [repositorio] master”</w:t>
       </w:r>
     </w:p>
     <w:p>
@@ -5557,21 +5328,7 @@
         <w:rPr>
           <w:rFonts w:ascii="Arial" w:hAnsi="Arial" w:cs="Arial"/>
         </w:rPr>
-        <w:t> </w:t>
-      </w:r>
-      <w:proofErr w:type="gramStart"/>
-      <w:r>
-        <w:rPr>
-          <w:rFonts w:ascii="Arial" w:hAnsi="Arial" w:cs="Arial"/>
-        </w:rPr>
-        <w:t>master</w:t>
-      </w:r>
-      <w:proofErr w:type="gramEnd"/>
-      <w:r>
-        <w:rPr>
-          <w:rFonts w:ascii="Arial" w:hAnsi="Arial" w:cs="Arial"/>
-        </w:rPr>
-        <w:t> hacia el repositorio remoto. Basta con substituir [repositorio] por el nombre que dimos al repositorio al agregarlo. Ahora, para traer los datos que están en el repositorio remoto, podemos utilizar </w:t>
+        <w:t> master hacia el repositorio remoto. Basta con substituir [repositorio] por el nombre que dimos al repositorio al agregarlo. Ahora, para traer los datos que están en el repositorio remoto, podemos utilizar </w:t>
       </w:r>
       <w:proofErr w:type="spellStart"/>
       <w:r>
@@ -5599,21 +5356,7 @@
         <w:rPr>
           <w:rFonts w:ascii="Arial" w:hAnsi="Arial" w:cs="Arial"/>
         </w:rPr>
-        <w:t xml:space="preserve"> [repositorio] </w:t>
-      </w:r>
-      <w:proofErr w:type="gramStart"/>
-      <w:r>
-        <w:rPr>
-          <w:rFonts w:ascii="Arial" w:hAnsi="Arial" w:cs="Arial"/>
-        </w:rPr>
-        <w:t>master</w:t>
-      </w:r>
-      <w:proofErr w:type="gramEnd"/>
-      <w:r>
-        <w:rPr>
-          <w:rFonts w:ascii="Arial" w:hAnsi="Arial" w:cs="Arial"/>
-        </w:rPr>
-        <w:t>.</w:t>
+        <w:t xml:space="preserve"> [repositorio] master.</w:t>
       </w:r>
     </w:p>
     <w:p>
@@ -5740,6 +5483,7 @@
       <w:r>
         <w:rPr>
           <w:rFonts w:ascii="Arial" w:hAnsi="Arial" w:cs="Arial"/>
+          <w:noProof/>
         </w:rPr>
         <w:lastRenderedPageBreak/>
         <w:drawing>
@@ -5891,6 +5635,7 @@
       <w:r>
         <w:rPr>
           <w:rFonts w:ascii="Arial" w:hAnsi="Arial" w:cs="Arial"/>
+          <w:noProof/>
         </w:rPr>
         <w:drawing>
           <wp:anchor distT="0" distB="0" distL="114300" distR="114300" simplePos="0" relativeHeight="251681792" behindDoc="0" locked="0" layoutInCell="1" allowOverlap="1" wp14:anchorId="3B70AE2A" wp14:editId="78C75EDC">
@@ -5965,6 +5710,7 @@
       <w:r>
         <w:rPr>
           <w:rFonts w:ascii="Arial" w:hAnsi="Arial" w:cs="Arial"/>
+          <w:noProof/>
         </w:rPr>
         <w:drawing>
           <wp:anchor distT="0" distB="0" distL="114300" distR="114300" simplePos="0" relativeHeight="251682816" behindDoc="0" locked="0" layoutInCell="1" allowOverlap="1" wp14:anchorId="4289B4FA" wp14:editId="71F4D1F5">
@@ -6139,6 +5885,7 @@
       <w:r>
         <w:rPr>
           <w:rFonts w:ascii="Arial" w:hAnsi="Arial" w:cs="Arial"/>
+          <w:noProof/>
         </w:rPr>
         <w:drawing>
           <wp:anchor distT="0" distB="0" distL="114300" distR="114300" simplePos="0" relativeHeight="251684864" behindDoc="0" locked="0" layoutInCell="1" allowOverlap="1" wp14:anchorId="50E297F7" wp14:editId="570CFC36">
@@ -6460,9 +6207,10 @@
           <w:rFonts w:ascii="Arial" w:hAnsi="Arial" w:cs="Arial"/>
           <w:b/>
           <w:bCs/>
+          <w:noProof/>
         </w:rPr>
         <w:drawing>
-          <wp:anchor distT="0" distB="0" distL="114300" distR="114300" simplePos="0" relativeHeight="251685888" behindDoc="0" locked="0" layoutInCell="1" allowOverlap="1" wp14:anchorId="57B4A8DC" wp14:editId="2C46B39C">
+          <wp:anchor distT="0" distB="0" distL="114300" distR="114300" simplePos="0" relativeHeight="251685888" behindDoc="0" locked="0" layoutInCell="1" allowOverlap="1" wp14:anchorId="57B4A8DC" wp14:editId="39A2B98B">
             <wp:simplePos x="0" y="0"/>
             <wp:positionH relativeFrom="margin">
               <wp:align>left</wp:align>
@@ -6591,7 +6339,47 @@
         <w:rPr>
           <w:rFonts w:ascii="Arial" w:hAnsi="Arial" w:cs="Arial"/>
         </w:rPr>
-        <w:t xml:space="preserve">crea una nueva rama o Branch y cambia automáticamente a ella sin tener que agregar el comando para cambiar de </w:t>
+        <w:t>crea una nueva rama o Branch y cambia automáticamente a ella sin tener que agregar el comando</w:t>
+      </w:r>
+      <w:r>
+        <w:rPr>
+          <w:rFonts w:ascii="Arial" w:hAnsi="Arial" w:cs="Arial"/>
+        </w:rPr>
+        <w:t xml:space="preserve"> “</w:t>
+      </w:r>
+      <w:proofErr w:type="spellStart"/>
+      <w:r>
+        <w:rPr>
+          <w:rFonts w:ascii="Arial" w:hAnsi="Arial" w:cs="Arial"/>
+        </w:rPr>
+        <w:t>git</w:t>
+      </w:r>
+      <w:proofErr w:type="spellEnd"/>
+      <w:r>
+        <w:rPr>
+          <w:rFonts w:ascii="Arial" w:hAnsi="Arial" w:cs="Arial"/>
+        </w:rPr>
+        <w:t xml:space="preserve"> </w:t>
+      </w:r>
+      <w:proofErr w:type="spellStart"/>
+      <w:r>
+        <w:rPr>
+          <w:rFonts w:ascii="Arial" w:hAnsi="Arial" w:cs="Arial"/>
+        </w:rPr>
+        <w:t>checkout</w:t>
+      </w:r>
+      <w:proofErr w:type="spellEnd"/>
+      <w:r>
+        <w:rPr>
+          <w:rFonts w:ascii="Arial" w:hAnsi="Arial" w:cs="Arial"/>
+        </w:rPr>
+        <w:t>”</w:t>
+      </w:r>
+      <w:r>
+        <w:rPr>
+          <w:rFonts w:ascii="Arial" w:hAnsi="Arial" w:cs="Arial"/>
+        </w:rPr>
+        <w:t xml:space="preserve"> para cambiar de </w:t>
       </w:r>
       <w:r>
         <w:rPr>
@@ -6633,7 +6421,6 @@
         <w:t xml:space="preserve"> </w:t>
       </w:r>
       <w:proofErr w:type="spellStart"/>
-      <w:proofErr w:type="gramStart"/>
       <w:r>
         <w:rPr>
           <w:rFonts w:ascii="Arial" w:hAnsi="Arial" w:cs="Arial"/>
@@ -6649,49 +6436,13 @@
           <w:b/>
           <w:bCs/>
         </w:rPr>
-        <w:t xml:space="preserve"> .</w:t>
-      </w:r>
-      <w:proofErr w:type="gramEnd"/>
-      <w:r>
-        <w:rPr>
-          <w:rFonts w:ascii="Arial" w:hAnsi="Arial" w:cs="Arial"/>
-          <w:b/>
-          <w:bCs/>
-        </w:rPr>
-        <w:t>”</w:t>
+        <w:t xml:space="preserve"> .”</w:t>
       </w:r>
       <w:r>
         <w:rPr>
           <w:rFonts w:ascii="Arial" w:hAnsi="Arial" w:cs="Arial"/>
         </w:rPr>
         <w:t xml:space="preserve"> agrega todos los archivos al repositorio, ya no se tiene que poner el nombre del archivo</w:t>
-      </w:r>
-    </w:p>
-    <w:p>
-      <w:pPr>
-        <w:rPr>
-          <w:rFonts w:ascii="Arial" w:hAnsi="Arial" w:cs="Arial"/>
-        </w:rPr>
-      </w:pPr>
-      <w:r>
-        <w:rPr>
-          <w:rFonts w:ascii="Arial" w:hAnsi="Arial" w:cs="Arial"/>
-        </w:rPr>
-        <w:t xml:space="preserve">Como llevar datos de una Branch a otra, de lista a </w:t>
-      </w:r>
-      <w:proofErr w:type="gramStart"/>
-      <w:r>
-        <w:rPr>
-          <w:rFonts w:ascii="Arial" w:hAnsi="Arial" w:cs="Arial"/>
-        </w:rPr>
-        <w:t>master</w:t>
-      </w:r>
-      <w:proofErr w:type="gramEnd"/>
-      <w:r>
-        <w:rPr>
-          <w:rFonts w:ascii="Arial" w:hAnsi="Arial" w:cs="Arial"/>
-        </w:rPr>
-        <w:t>, en la lista master siempre va el trabajo que ya esté terminado y sin errores.</w:t>
       </w:r>
     </w:p>
     <w:p>
@@ -6736,21 +6487,7 @@
         <w:rPr>
           <w:rFonts w:ascii="Arial" w:hAnsi="Arial" w:cs="Arial"/>
         </w:rPr>
-        <w:t> </w:t>
-      </w:r>
-      <w:proofErr w:type="gramStart"/>
-      <w:r>
-        <w:rPr>
-          <w:rFonts w:ascii="Arial" w:hAnsi="Arial" w:cs="Arial"/>
-        </w:rPr>
-        <w:t>master</w:t>
-      </w:r>
-      <w:proofErr w:type="gramEnd"/>
-      <w:r>
-        <w:rPr>
-          <w:rFonts w:ascii="Arial" w:hAnsi="Arial" w:cs="Arial"/>
-        </w:rPr>
-        <w:t> es la </w:t>
+        <w:t> master es la </w:t>
       </w:r>
       <w:proofErr w:type="spellStart"/>
       <w:r>
@@ -6796,6 +6533,1639 @@
           <w:rFonts w:ascii="Arial" w:hAnsi="Arial" w:cs="Arial"/>
         </w:rPr>
         <w:t>, para que los cambios en el código de una no influyan en el funcionamiento de otra.</w:t>
+      </w:r>
+    </w:p>
+    <w:p>
+      <w:pPr>
+        <w:rPr>
+          <w:rFonts w:ascii="Arial" w:hAnsi="Arial" w:cs="Arial"/>
+        </w:rPr>
+      </w:pPr>
+      <w:r>
+        <w:rPr>
+          <w:rFonts w:ascii="Arial" w:hAnsi="Arial" w:cs="Arial"/>
+          <w:b/>
+          <w:bCs/>
+        </w:rPr>
+        <w:t>Como llevar datos de una Branch a otra</w:t>
+      </w:r>
+      <w:r>
+        <w:rPr>
+          <w:rFonts w:ascii="Arial" w:hAnsi="Arial" w:cs="Arial"/>
+        </w:rPr>
+        <w:t xml:space="preserve">, de </w:t>
+      </w:r>
+      <w:r>
+        <w:rPr>
+          <w:rFonts w:ascii="Arial" w:hAnsi="Arial" w:cs="Arial"/>
+        </w:rPr>
+        <w:t xml:space="preserve">una </w:t>
+      </w:r>
+      <w:proofErr w:type="spellStart"/>
+      <w:r>
+        <w:rPr>
+          <w:rFonts w:ascii="Arial" w:hAnsi="Arial" w:cs="Arial"/>
+        </w:rPr>
+        <w:t>branch</w:t>
+      </w:r>
+      <w:proofErr w:type="spellEnd"/>
+      <w:r>
+        <w:rPr>
+          <w:rFonts w:ascii="Arial" w:hAnsi="Arial" w:cs="Arial"/>
+        </w:rPr>
+        <w:t xml:space="preserve"> a master, en la lista master siempre va el trabajo que ya esté terminado y sin errores.</w:t>
+      </w:r>
+    </w:p>
+    <w:p>
+      <w:pPr>
+        <w:rPr>
+          <w:rFonts w:ascii="Arial" w:hAnsi="Arial" w:cs="Arial"/>
+        </w:rPr>
+      </w:pPr>
+      <w:r>
+        <w:rPr>
+          <w:rFonts w:ascii="Arial" w:hAnsi="Arial" w:cs="Arial"/>
+          <w:b/>
+          <w:bCs/>
+        </w:rPr>
+        <w:drawing>
+          <wp:anchor distT="0" distB="0" distL="114300" distR="114300" simplePos="0" relativeHeight="251686912" behindDoc="0" locked="0" layoutInCell="1" allowOverlap="1" wp14:anchorId="0A81AF2B" wp14:editId="03452ED3">
+            <wp:simplePos x="0" y="0"/>
+            <wp:positionH relativeFrom="margin">
+              <wp:align>left</wp:align>
+            </wp:positionH>
+            <wp:positionV relativeFrom="paragraph">
+              <wp:posOffset>1270</wp:posOffset>
+            </wp:positionV>
+            <wp:extent cx="4497070" cy="584835"/>
+            <wp:effectExtent l="0" t="0" r="0" b="5715"/>
+            <wp:wrapSquare wrapText="bothSides"/>
+            <wp:docPr id="1492606994" name="Imagen 1" descr="Texto&#10;&#10;Descripción generada automáticamente"/>
+            <wp:cNvGraphicFramePr>
+              <a:graphicFrameLocks xmlns:a="http://schemas.openxmlformats.org/drawingml/2006/main" noChangeAspect="1"/>
+            </wp:cNvGraphicFramePr>
+            <a:graphic xmlns:a="http://schemas.openxmlformats.org/drawingml/2006/main">
+              <a:graphicData uri="http://schemas.openxmlformats.org/drawingml/2006/picture">
+                <pic:pic xmlns:pic="http://schemas.openxmlformats.org/drawingml/2006/picture">
+                  <pic:nvPicPr>
+                    <pic:cNvPr id="1492606994" name="Imagen 1" descr="Texto&#10;&#10;Descripción generada automáticamente"/>
+                    <pic:cNvPicPr/>
+                  </pic:nvPicPr>
+                  <pic:blipFill>
+                    <a:blip r:embed="rId39">
+                      <a:extLst>
+                        <a:ext uri="{28A0092B-C50C-407E-A947-70E740481C1C}">
+                          <a14:useLocalDpi xmlns:a14="http://schemas.microsoft.com/office/drawing/2010/main" val="0"/>
+                        </a:ext>
+                      </a:extLst>
+                    </a:blip>
+                    <a:stretch>
+                      <a:fillRect/>
+                    </a:stretch>
+                  </pic:blipFill>
+                  <pic:spPr>
+                    <a:xfrm>
+                      <a:off x="0" y="0"/>
+                      <a:ext cx="4497070" cy="584835"/>
+                    </a:xfrm>
+                    <a:prstGeom prst="rect">
+                      <a:avLst/>
+                    </a:prstGeom>
+                  </pic:spPr>
+                </pic:pic>
+              </a:graphicData>
+            </a:graphic>
+            <wp14:sizeRelH relativeFrom="margin">
+              <wp14:pctWidth>0</wp14:pctWidth>
+            </wp14:sizeRelH>
+            <wp14:sizeRelV relativeFrom="margin">
+              <wp14:pctHeight>0</wp14:pctHeight>
+            </wp14:sizeRelV>
+          </wp:anchor>
+        </w:drawing>
+      </w:r>
+      <w:r>
+        <w:rPr>
+          <w:rFonts w:ascii="Arial" w:hAnsi="Arial" w:cs="Arial"/>
+          <w:b/>
+          <w:bCs/>
+        </w:rPr>
+        <w:t>“</w:t>
+      </w:r>
+      <w:proofErr w:type="spellStart"/>
+      <w:r>
+        <w:rPr>
+          <w:rFonts w:ascii="Arial" w:hAnsi="Arial" w:cs="Arial"/>
+          <w:b/>
+          <w:bCs/>
+        </w:rPr>
+        <w:t>git</w:t>
+      </w:r>
+      <w:proofErr w:type="spellEnd"/>
+      <w:r>
+        <w:rPr>
+          <w:rFonts w:ascii="Arial" w:hAnsi="Arial" w:cs="Arial"/>
+          <w:b/>
+          <w:bCs/>
+        </w:rPr>
+        <w:t xml:space="preserve"> </w:t>
+      </w:r>
+      <w:proofErr w:type="spellStart"/>
+      <w:r>
+        <w:rPr>
+          <w:rFonts w:ascii="Arial" w:hAnsi="Arial" w:cs="Arial"/>
+          <w:b/>
+          <w:bCs/>
+        </w:rPr>
+        <w:t>merge</w:t>
+      </w:r>
+      <w:proofErr w:type="spellEnd"/>
+      <w:r>
+        <w:rPr>
+          <w:rFonts w:ascii="Arial" w:hAnsi="Arial" w:cs="Arial"/>
+          <w:b/>
+          <w:bCs/>
+        </w:rPr>
+        <w:t xml:space="preserve"> *nombre de la Branch rama</w:t>
+      </w:r>
+      <w:r>
+        <w:rPr>
+          <w:rFonts w:ascii="Arial" w:hAnsi="Arial" w:cs="Arial"/>
+        </w:rPr>
+        <w:t>*</w:t>
+      </w:r>
+      <w:r>
+        <w:rPr>
+          <w:rFonts w:ascii="Arial" w:hAnsi="Arial" w:cs="Arial"/>
+        </w:rPr>
+        <w:t xml:space="preserve">” lleva las modificaciones de una Branch a otra, por ejemplo, en este caso de </w:t>
+      </w:r>
+      <w:proofErr w:type="spellStart"/>
+      <w:r>
+        <w:rPr>
+          <w:rFonts w:ascii="Arial" w:hAnsi="Arial" w:cs="Arial"/>
+        </w:rPr>
+        <w:t>titulo</w:t>
+      </w:r>
+      <w:proofErr w:type="spellEnd"/>
+      <w:r>
+        <w:rPr>
+          <w:rFonts w:ascii="Arial" w:hAnsi="Arial" w:cs="Arial"/>
+        </w:rPr>
+        <w:t xml:space="preserve"> a </w:t>
+      </w:r>
+      <w:r>
+        <w:rPr>
+          <w:rFonts w:ascii="Arial" w:hAnsi="Arial" w:cs="Arial"/>
+        </w:rPr>
+        <w:t>master</w:t>
+      </w:r>
+      <w:r>
+        <w:rPr>
+          <w:rFonts w:ascii="Arial" w:hAnsi="Arial" w:cs="Arial"/>
+        </w:rPr>
+        <w:t>.</w:t>
+      </w:r>
+    </w:p>
+    <w:p>
+      <w:pPr>
+        <w:rPr>
+          <w:rFonts w:ascii="Arial" w:hAnsi="Arial" w:cs="Arial"/>
+        </w:rPr>
+      </w:pPr>
+      <w:r>
+        <w:rPr>
+          <w:rFonts w:ascii="Arial" w:hAnsi="Arial" w:cs="Arial"/>
+        </w:rPr>
+        <w:drawing>
+          <wp:anchor distT="0" distB="0" distL="114300" distR="114300" simplePos="0" relativeHeight="251688960" behindDoc="0" locked="0" layoutInCell="1" allowOverlap="1" wp14:anchorId="4365D3A0" wp14:editId="038EF488">
+            <wp:simplePos x="0" y="0"/>
+            <wp:positionH relativeFrom="column">
+              <wp:posOffset>2515</wp:posOffset>
+            </wp:positionH>
+            <wp:positionV relativeFrom="paragraph">
+              <wp:posOffset>-1346</wp:posOffset>
+            </wp:positionV>
+            <wp:extent cx="1397072" cy="723937"/>
+            <wp:effectExtent l="0" t="0" r="0" b="0"/>
+            <wp:wrapSquare wrapText="bothSides"/>
+            <wp:docPr id="71120970" name="Imagen 1" descr="Interfaz de usuario gráfica, Texto, Aplicación&#10;&#10;Descripción generada automáticamente"/>
+            <wp:cNvGraphicFramePr>
+              <a:graphicFrameLocks xmlns:a="http://schemas.openxmlformats.org/drawingml/2006/main" noChangeAspect="1"/>
+            </wp:cNvGraphicFramePr>
+            <a:graphic xmlns:a="http://schemas.openxmlformats.org/drawingml/2006/main">
+              <a:graphicData uri="http://schemas.openxmlformats.org/drawingml/2006/picture">
+                <pic:pic xmlns:pic="http://schemas.openxmlformats.org/drawingml/2006/picture">
+                  <pic:nvPicPr>
+                    <pic:cNvPr id="71120970" name="Imagen 1" descr="Interfaz de usuario gráfica, Texto, Aplicación&#10;&#10;Descripción generada automáticamente"/>
+                    <pic:cNvPicPr/>
+                  </pic:nvPicPr>
+                  <pic:blipFill>
+                    <a:blip r:embed="rId40">
+                      <a:extLst>
+                        <a:ext uri="{28A0092B-C50C-407E-A947-70E740481C1C}">
+                          <a14:useLocalDpi xmlns:a14="http://schemas.microsoft.com/office/drawing/2010/main" val="0"/>
+                        </a:ext>
+                      </a:extLst>
+                    </a:blip>
+                    <a:stretch>
+                      <a:fillRect/>
+                    </a:stretch>
+                  </pic:blipFill>
+                  <pic:spPr>
+                    <a:xfrm>
+                      <a:off x="0" y="0"/>
+                      <a:ext cx="1397072" cy="723937"/>
+                    </a:xfrm>
+                    <a:prstGeom prst="rect">
+                      <a:avLst/>
+                    </a:prstGeom>
+                  </pic:spPr>
+                </pic:pic>
+              </a:graphicData>
+            </a:graphic>
+          </wp:anchor>
+        </w:drawing>
+      </w:r>
+    </w:p>
+    <w:p>
+      <w:pPr>
+        <w:rPr>
+          <w:rFonts w:ascii="Arial" w:hAnsi="Arial" w:cs="Arial"/>
+        </w:rPr>
+      </w:pPr>
+      <w:r>
+        <w:rPr>
+          <w:rFonts w:ascii="Arial" w:hAnsi="Arial" w:cs="Arial"/>
+        </w:rPr>
+        <w:t>De esta forma colocaremos el HEAD en la </w:t>
+      </w:r>
+      <w:r>
+        <w:rPr>
+          <w:rFonts w:ascii="Arial" w:hAnsi="Arial" w:cs="Arial"/>
+          <w:i/>
+          <w:iCs/>
+        </w:rPr>
+        <w:t>Branch</w:t>
+      </w:r>
+      <w:r>
+        <w:rPr>
+          <w:rFonts w:ascii="Arial" w:hAnsi="Arial" w:cs="Arial"/>
+        </w:rPr>
+        <w:t> master, o sea, haremos que nuestro código esté en el estado que lo dejamos con el último</w:t>
+      </w:r>
+      <w:r>
+        <w:rPr>
+          <w:rFonts w:ascii="Arial" w:hAnsi="Arial" w:cs="Arial"/>
+        </w:rPr>
+        <w:t xml:space="preserve"> </w:t>
+      </w:r>
+      <w:proofErr w:type="spellStart"/>
+      <w:r>
+        <w:rPr>
+          <w:rFonts w:ascii="Arial" w:hAnsi="Arial" w:cs="Arial"/>
+        </w:rPr>
+        <w:t>commit</w:t>
+      </w:r>
+      <w:proofErr w:type="spellEnd"/>
+      <w:r>
+        <w:rPr>
+          <w:rFonts w:ascii="Arial" w:hAnsi="Arial" w:cs="Arial"/>
+        </w:rPr>
+        <w:t> en master. Después, uniremos el trabajo de la </w:t>
+      </w:r>
+      <w:r>
+        <w:rPr>
+          <w:rFonts w:ascii="Arial" w:hAnsi="Arial" w:cs="Arial"/>
+          <w:i/>
+          <w:iCs/>
+        </w:rPr>
+        <w:t>Branch</w:t>
+      </w:r>
+      <w:r>
+        <w:rPr>
+          <w:rFonts w:ascii="Arial" w:hAnsi="Arial" w:cs="Arial"/>
+        </w:rPr>
+        <w:t> titulo con la </w:t>
+      </w:r>
+      <w:r>
+        <w:rPr>
+          <w:rFonts w:ascii="Arial" w:hAnsi="Arial" w:cs="Arial"/>
+          <w:i/>
+          <w:iCs/>
+        </w:rPr>
+        <w:t>Branch</w:t>
+      </w:r>
+      <w:r>
+        <w:rPr>
+          <w:rFonts w:ascii="Arial" w:hAnsi="Arial" w:cs="Arial"/>
+        </w:rPr>
+        <w:t> actual (master).</w:t>
+      </w:r>
+    </w:p>
+    <w:p>
+      <w:pPr>
+        <w:rPr>
+          <w:rFonts w:ascii="Arial" w:hAnsi="Arial" w:cs="Arial"/>
+        </w:rPr>
+      </w:pPr>
+      <w:r>
+        <w:rPr>
+          <w:rFonts w:ascii="Arial" w:hAnsi="Arial" w:cs="Arial"/>
+        </w:rPr>
+        <w:drawing>
+          <wp:anchor distT="0" distB="0" distL="114300" distR="114300" simplePos="0" relativeHeight="251687936" behindDoc="0" locked="0" layoutInCell="1" allowOverlap="1" wp14:anchorId="4823D81E" wp14:editId="77EC96CE">
+            <wp:simplePos x="0" y="0"/>
+            <wp:positionH relativeFrom="margin">
+              <wp:align>left</wp:align>
+            </wp:positionH>
+            <wp:positionV relativeFrom="paragraph">
+              <wp:posOffset>-1905</wp:posOffset>
+            </wp:positionV>
+            <wp:extent cx="3810635" cy="749935"/>
+            <wp:effectExtent l="0" t="0" r="0" b="0"/>
+            <wp:wrapSquare wrapText="bothSides"/>
+            <wp:docPr id="1688267240" name="Imagen 1" descr="Texto&#10;&#10;Descripción generada automáticamente"/>
+            <wp:cNvGraphicFramePr>
+              <a:graphicFrameLocks xmlns:a="http://schemas.openxmlformats.org/drawingml/2006/main" noChangeAspect="1"/>
+            </wp:cNvGraphicFramePr>
+            <a:graphic xmlns:a="http://schemas.openxmlformats.org/drawingml/2006/main">
+              <a:graphicData uri="http://schemas.openxmlformats.org/drawingml/2006/picture">
+                <pic:pic xmlns:pic="http://schemas.openxmlformats.org/drawingml/2006/picture">
+                  <pic:nvPicPr>
+                    <pic:cNvPr id="1688267240" name="Imagen 1" descr="Texto&#10;&#10;Descripción generada automáticamente"/>
+                    <pic:cNvPicPr/>
+                  </pic:nvPicPr>
+                  <pic:blipFill>
+                    <a:blip r:embed="rId41">
+                      <a:extLst>
+                        <a:ext uri="{28A0092B-C50C-407E-A947-70E740481C1C}">
+                          <a14:useLocalDpi xmlns:a14="http://schemas.microsoft.com/office/drawing/2010/main" val="0"/>
+                        </a:ext>
+                      </a:extLst>
+                    </a:blip>
+                    <a:stretch>
+                      <a:fillRect/>
+                    </a:stretch>
+                  </pic:blipFill>
+                  <pic:spPr>
+                    <a:xfrm>
+                      <a:off x="0" y="0"/>
+                      <a:ext cx="3810635" cy="749935"/>
+                    </a:xfrm>
+                    <a:prstGeom prst="rect">
+                      <a:avLst/>
+                    </a:prstGeom>
+                  </pic:spPr>
+                </pic:pic>
+              </a:graphicData>
+            </a:graphic>
+            <wp14:sizeRelH relativeFrom="margin">
+              <wp14:pctWidth>0</wp14:pctWidth>
+            </wp14:sizeRelH>
+            <wp14:sizeRelV relativeFrom="margin">
+              <wp14:pctHeight>0</wp14:pctHeight>
+            </wp14:sizeRelV>
+          </wp:anchor>
+        </w:drawing>
+      </w:r>
+      <w:r>
+        <w:rPr>
+          <w:rFonts w:ascii="Arial" w:hAnsi="Arial" w:cs="Arial"/>
+        </w:rPr>
+        <w:t>después</w:t>
+      </w:r>
+      <w:r>
+        <w:rPr>
+          <w:rFonts w:ascii="Arial" w:hAnsi="Arial" w:cs="Arial"/>
+        </w:rPr>
+        <w:t xml:space="preserve"> de poner el comando de arriba se aparece esta pantalla, la cual puede ser editada, para salir se utiliza el comando </w:t>
+      </w:r>
+      <w:r>
+        <w:rPr>
+          <w:rFonts w:ascii="Arial" w:hAnsi="Arial" w:cs="Arial"/>
+          <w:b/>
+          <w:bCs/>
+        </w:rPr>
+        <w:t>“:x”</w:t>
+      </w:r>
+      <w:r>
+        <w:rPr>
+          <w:rFonts w:ascii="Arial" w:hAnsi="Arial" w:cs="Arial"/>
+        </w:rPr>
+        <w:t xml:space="preserve"> y  </w:t>
+      </w:r>
+      <w:proofErr w:type="spellStart"/>
+      <w:r>
+        <w:rPr>
+          <w:rFonts w:ascii="Arial" w:hAnsi="Arial" w:cs="Arial"/>
+        </w:rPr>
+        <w:t>enter</w:t>
+      </w:r>
+      <w:proofErr w:type="spellEnd"/>
+      <w:r>
+        <w:rPr>
+          <w:rFonts w:ascii="Arial" w:hAnsi="Arial" w:cs="Arial"/>
+        </w:rPr>
+        <w:t>.</w:t>
+      </w:r>
+    </w:p>
+    <w:p>
+      <w:pPr>
+        <w:rPr>
+          <w:rFonts w:ascii="Arial" w:hAnsi="Arial" w:cs="Arial"/>
+        </w:rPr>
+      </w:pPr>
+      <w:r>
+        <w:rPr>
+          <w:rFonts w:ascii="Arial" w:hAnsi="Arial" w:cs="Arial"/>
+          <w:b/>
+          <w:bCs/>
+        </w:rPr>
+        <w:t xml:space="preserve">“Git rebase *nombre de la </w:t>
+      </w:r>
+      <w:proofErr w:type="spellStart"/>
+      <w:r>
+        <w:rPr>
+          <w:rFonts w:ascii="Arial" w:hAnsi="Arial" w:cs="Arial"/>
+          <w:b/>
+          <w:bCs/>
+        </w:rPr>
+        <w:t>branch</w:t>
+      </w:r>
+      <w:proofErr w:type="spellEnd"/>
+      <w:r>
+        <w:rPr>
+          <w:rFonts w:ascii="Arial" w:hAnsi="Arial" w:cs="Arial"/>
+          <w:b/>
+          <w:bCs/>
+        </w:rPr>
+        <w:t>*”</w:t>
+      </w:r>
+      <w:r>
+        <w:rPr>
+          <w:rFonts w:ascii="Arial" w:hAnsi="Arial" w:cs="Arial"/>
+        </w:rPr>
+        <w:t xml:space="preserve"> junta todos los </w:t>
+      </w:r>
+      <w:proofErr w:type="spellStart"/>
+      <w:r>
+        <w:rPr>
+          <w:rFonts w:ascii="Arial" w:hAnsi="Arial" w:cs="Arial"/>
+        </w:rPr>
+        <w:t>commits</w:t>
+      </w:r>
+      <w:proofErr w:type="spellEnd"/>
+      <w:r>
+        <w:rPr>
+          <w:rFonts w:ascii="Arial" w:hAnsi="Arial" w:cs="Arial"/>
+        </w:rPr>
+        <w:t xml:space="preserve"> de una </w:t>
+      </w:r>
+      <w:proofErr w:type="spellStart"/>
+      <w:r>
+        <w:rPr>
+          <w:rFonts w:ascii="Arial" w:hAnsi="Arial" w:cs="Arial"/>
+        </w:rPr>
+        <w:t>branch</w:t>
+      </w:r>
+      <w:proofErr w:type="spellEnd"/>
+      <w:r>
+        <w:rPr>
+          <w:rFonts w:ascii="Arial" w:hAnsi="Arial" w:cs="Arial"/>
+        </w:rPr>
+        <w:t xml:space="preserve"> en una sola línea para no generar </w:t>
+      </w:r>
+      <w:proofErr w:type="spellStart"/>
+      <w:r>
+        <w:rPr>
+          <w:rFonts w:ascii="Arial" w:hAnsi="Arial" w:cs="Arial"/>
+        </w:rPr>
+        <w:t>commits</w:t>
+      </w:r>
+      <w:proofErr w:type="spellEnd"/>
+      <w:r>
+        <w:rPr>
+          <w:rFonts w:ascii="Arial" w:hAnsi="Arial" w:cs="Arial"/>
+        </w:rPr>
+        <w:t xml:space="preserve"> extra cuando agregamos el comando </w:t>
+      </w:r>
+      <w:proofErr w:type="spellStart"/>
+      <w:r>
+        <w:rPr>
+          <w:rFonts w:ascii="Arial" w:hAnsi="Arial" w:cs="Arial"/>
+        </w:rPr>
+        <w:t>git</w:t>
+      </w:r>
+      <w:proofErr w:type="spellEnd"/>
+      <w:r>
+        <w:rPr>
+          <w:rFonts w:ascii="Arial" w:hAnsi="Arial" w:cs="Arial"/>
+        </w:rPr>
+        <w:t xml:space="preserve"> </w:t>
+      </w:r>
+      <w:proofErr w:type="spellStart"/>
+      <w:r>
+        <w:rPr>
+          <w:rFonts w:ascii="Arial" w:hAnsi="Arial" w:cs="Arial"/>
+        </w:rPr>
+        <w:t>merge</w:t>
+      </w:r>
+      <w:proofErr w:type="spellEnd"/>
+      <w:r>
+        <w:rPr>
+          <w:rFonts w:ascii="Arial" w:hAnsi="Arial" w:cs="Arial"/>
+        </w:rPr>
+        <w:t>.</w:t>
+      </w:r>
+    </w:p>
+    <w:p>
+      <w:pPr>
+        <w:rPr>
+          <w:rFonts w:ascii="Arial" w:hAnsi="Arial" w:cs="Arial"/>
+        </w:rPr>
+      </w:pPr>
+    </w:p>
+    <w:p>
+      <w:pPr>
+        <w:rPr>
+          <w:rFonts w:ascii="Arial" w:hAnsi="Arial" w:cs="Arial"/>
+        </w:rPr>
+      </w:pPr>
+    </w:p>
+    <w:p>
+      <w:pPr>
+        <w:rPr>
+          <w:rFonts w:ascii="Arial" w:hAnsi="Arial" w:cs="Arial"/>
+        </w:rPr>
+      </w:pPr>
+    </w:p>
+    <w:p>
+      <w:pPr>
+        <w:rPr>
+          <w:rFonts w:ascii="Arial" w:hAnsi="Arial" w:cs="Arial"/>
+        </w:rPr>
+      </w:pPr>
+    </w:p>
+    <w:p>
+      <w:pPr>
+        <w:rPr>
+          <w:rFonts w:ascii="Arial" w:hAnsi="Arial" w:cs="Arial"/>
+        </w:rPr>
+      </w:pPr>
+      <w:r>
+        <w:rPr>
+          <w:rFonts w:ascii="Arial" w:hAnsi="Arial" w:cs="Arial"/>
+          <w:b/>
+          <w:bCs/>
+        </w:rPr>
+        <w:lastRenderedPageBreak/>
+        <w:drawing>
+          <wp:anchor distT="0" distB="0" distL="114300" distR="114300" simplePos="0" relativeHeight="251689984" behindDoc="0" locked="0" layoutInCell="1" allowOverlap="1" wp14:anchorId="783F2115" wp14:editId="6F107E52">
+            <wp:simplePos x="0" y="0"/>
+            <wp:positionH relativeFrom="column">
+              <wp:posOffset>-502260</wp:posOffset>
+            </wp:positionH>
+            <wp:positionV relativeFrom="paragraph">
+              <wp:posOffset>559</wp:posOffset>
+            </wp:positionV>
+            <wp:extent cx="4307840" cy="1264920"/>
+            <wp:effectExtent l="0" t="0" r="0" b="0"/>
+            <wp:wrapSquare wrapText="bothSides"/>
+            <wp:docPr id="1343309942" name="Imagen 1" descr="Una captura de pantalla de un celular con texto e imagen&#10;&#10;Descripción generada automáticamente con confianza media"/>
+            <wp:cNvGraphicFramePr>
+              <a:graphicFrameLocks xmlns:a="http://schemas.openxmlformats.org/drawingml/2006/main" noChangeAspect="1"/>
+            </wp:cNvGraphicFramePr>
+            <a:graphic xmlns:a="http://schemas.openxmlformats.org/drawingml/2006/main">
+              <a:graphicData uri="http://schemas.openxmlformats.org/drawingml/2006/picture">
+                <pic:pic xmlns:pic="http://schemas.openxmlformats.org/drawingml/2006/picture">
+                  <pic:nvPicPr>
+                    <pic:cNvPr id="1343309942" name="Imagen 1" descr="Una captura de pantalla de un celular con texto e imagen&#10;&#10;Descripción generada automáticamente con confianza media"/>
+                    <pic:cNvPicPr/>
+                  </pic:nvPicPr>
+                  <pic:blipFill>
+                    <a:blip r:embed="rId42">
+                      <a:extLst>
+                        <a:ext uri="{28A0092B-C50C-407E-A947-70E740481C1C}">
+                          <a14:useLocalDpi xmlns:a14="http://schemas.microsoft.com/office/drawing/2010/main" val="0"/>
+                        </a:ext>
+                      </a:extLst>
+                    </a:blip>
+                    <a:stretch>
+                      <a:fillRect/>
+                    </a:stretch>
+                  </pic:blipFill>
+                  <pic:spPr>
+                    <a:xfrm>
+                      <a:off x="0" y="0"/>
+                      <a:ext cx="4307840" cy="1264920"/>
+                    </a:xfrm>
+                    <a:prstGeom prst="rect">
+                      <a:avLst/>
+                    </a:prstGeom>
+                  </pic:spPr>
+                </pic:pic>
+              </a:graphicData>
+            </a:graphic>
+            <wp14:sizeRelH relativeFrom="margin">
+              <wp14:pctWidth>0</wp14:pctWidth>
+            </wp14:sizeRelH>
+            <wp14:sizeRelV relativeFrom="margin">
+              <wp14:pctHeight>0</wp14:pctHeight>
+            </wp14:sizeRelV>
+          </wp:anchor>
+        </w:drawing>
+      </w:r>
+      <w:r>
+        <w:rPr>
+          <w:rFonts w:ascii="Arial" w:hAnsi="Arial" w:cs="Arial"/>
+          <w:b/>
+          <w:bCs/>
+        </w:rPr>
+        <w:t>“</w:t>
+      </w:r>
+      <w:proofErr w:type="spellStart"/>
+      <w:r>
+        <w:rPr>
+          <w:rFonts w:ascii="Arial" w:hAnsi="Arial" w:cs="Arial"/>
+          <w:b/>
+          <w:bCs/>
+        </w:rPr>
+        <w:t>git</w:t>
+      </w:r>
+      <w:proofErr w:type="spellEnd"/>
+      <w:r>
+        <w:rPr>
+          <w:rFonts w:ascii="Arial" w:hAnsi="Arial" w:cs="Arial"/>
+          <w:b/>
+          <w:bCs/>
+        </w:rPr>
+        <w:t xml:space="preserve"> log --</w:t>
+      </w:r>
+      <w:proofErr w:type="spellStart"/>
+      <w:r>
+        <w:rPr>
+          <w:rFonts w:ascii="Arial" w:hAnsi="Arial" w:cs="Arial"/>
+          <w:b/>
+          <w:bCs/>
+        </w:rPr>
+        <w:t>graph</w:t>
+      </w:r>
+      <w:proofErr w:type="spellEnd"/>
+      <w:r>
+        <w:rPr>
+          <w:rFonts w:ascii="Arial" w:hAnsi="Arial" w:cs="Arial"/>
+          <w:b/>
+          <w:bCs/>
+        </w:rPr>
+        <w:t>”</w:t>
+      </w:r>
+      <w:r>
+        <w:rPr>
+          <w:rFonts w:ascii="Arial" w:hAnsi="Arial" w:cs="Arial"/>
+        </w:rPr>
+        <w:t xml:space="preserve"> muestra los </w:t>
+      </w:r>
+      <w:proofErr w:type="spellStart"/>
+      <w:r>
+        <w:rPr>
+          <w:rFonts w:ascii="Arial" w:hAnsi="Arial" w:cs="Arial"/>
+        </w:rPr>
+        <w:t>commits</w:t>
+      </w:r>
+      <w:proofErr w:type="spellEnd"/>
+      <w:r>
+        <w:rPr>
+          <w:rFonts w:ascii="Arial" w:hAnsi="Arial" w:cs="Arial"/>
+        </w:rPr>
+        <w:t xml:space="preserve"> de una forma </w:t>
+      </w:r>
+      <w:proofErr w:type="spellStart"/>
+      <w:r>
+        <w:rPr>
+          <w:rFonts w:ascii="Arial" w:hAnsi="Arial" w:cs="Arial"/>
+        </w:rPr>
+        <w:t>mas</w:t>
+      </w:r>
+      <w:proofErr w:type="spellEnd"/>
+      <w:r>
+        <w:rPr>
+          <w:rFonts w:ascii="Arial" w:hAnsi="Arial" w:cs="Arial"/>
+        </w:rPr>
+        <w:t xml:space="preserve"> organizada</w:t>
+      </w:r>
+      <w:r>
+        <w:rPr>
+          <w:rFonts w:ascii="Arial" w:hAnsi="Arial" w:cs="Arial"/>
+        </w:rPr>
+        <w:t>.</w:t>
+      </w:r>
+    </w:p>
+    <w:p>
+      <w:pPr>
+        <w:rPr>
+          <w:rFonts w:ascii="Arial" w:hAnsi="Arial" w:cs="Arial"/>
+        </w:rPr>
+      </w:pPr>
+    </w:p>
+    <w:p>
+      <w:pPr>
+        <w:rPr>
+          <w:rFonts w:ascii="Arial" w:hAnsi="Arial" w:cs="Arial"/>
+        </w:rPr>
+      </w:pPr>
+    </w:p>
+    <w:p>
+      <w:pPr>
+        <w:rPr>
+          <w:rFonts w:ascii="Arial" w:hAnsi="Arial" w:cs="Arial"/>
+        </w:rPr>
+      </w:pPr>
+    </w:p>
+    <w:p>
+      <w:pPr>
+        <w:rPr>
+          <w:rFonts w:ascii="Arial" w:hAnsi="Arial" w:cs="Arial"/>
+        </w:rPr>
+      </w:pPr>
+      <w:r>
+        <w:rPr>
+          <w:rFonts w:ascii="Arial" w:hAnsi="Arial" w:cs="Arial"/>
+        </w:rPr>
+        <w:drawing>
+          <wp:anchor distT="0" distB="0" distL="114300" distR="114300" simplePos="0" relativeHeight="251691008" behindDoc="0" locked="0" layoutInCell="1" allowOverlap="1" wp14:anchorId="137565A3" wp14:editId="0FD791E5">
+            <wp:simplePos x="0" y="0"/>
+            <wp:positionH relativeFrom="margin">
+              <wp:posOffset>-516890</wp:posOffset>
+            </wp:positionH>
+            <wp:positionV relativeFrom="paragraph">
+              <wp:posOffset>38100</wp:posOffset>
+            </wp:positionV>
+            <wp:extent cx="4197985" cy="965200"/>
+            <wp:effectExtent l="0" t="0" r="0" b="6350"/>
+            <wp:wrapSquare wrapText="bothSides"/>
+            <wp:docPr id="1644204511" name="Imagen 1" descr="Texto&#10;&#10;Descripción generada automáticamente"/>
+            <wp:cNvGraphicFramePr>
+              <a:graphicFrameLocks xmlns:a="http://schemas.openxmlformats.org/drawingml/2006/main" noChangeAspect="1"/>
+            </wp:cNvGraphicFramePr>
+            <a:graphic xmlns:a="http://schemas.openxmlformats.org/drawingml/2006/main">
+              <a:graphicData uri="http://schemas.openxmlformats.org/drawingml/2006/picture">
+                <pic:pic xmlns:pic="http://schemas.openxmlformats.org/drawingml/2006/picture">
+                  <pic:nvPicPr>
+                    <pic:cNvPr id="1644204511" name="Imagen 1" descr="Texto&#10;&#10;Descripción generada automáticamente"/>
+                    <pic:cNvPicPr/>
+                  </pic:nvPicPr>
+                  <pic:blipFill>
+                    <a:blip r:embed="rId43">
+                      <a:extLst>
+                        <a:ext uri="{28A0092B-C50C-407E-A947-70E740481C1C}">
+                          <a14:useLocalDpi xmlns:a14="http://schemas.microsoft.com/office/drawing/2010/main" val="0"/>
+                        </a:ext>
+                      </a:extLst>
+                    </a:blip>
+                    <a:stretch>
+                      <a:fillRect/>
+                    </a:stretch>
+                  </pic:blipFill>
+                  <pic:spPr>
+                    <a:xfrm>
+                      <a:off x="0" y="0"/>
+                      <a:ext cx="4197985" cy="965200"/>
+                    </a:xfrm>
+                    <a:prstGeom prst="rect">
+                      <a:avLst/>
+                    </a:prstGeom>
+                  </pic:spPr>
+                </pic:pic>
+              </a:graphicData>
+            </a:graphic>
+            <wp14:sizeRelH relativeFrom="margin">
+              <wp14:pctWidth>0</wp14:pctWidth>
+            </wp14:sizeRelH>
+            <wp14:sizeRelV relativeFrom="margin">
+              <wp14:pctHeight>0</wp14:pctHeight>
+            </wp14:sizeRelV>
+          </wp:anchor>
+        </w:drawing>
+      </w:r>
+      <w:r>
+        <w:rPr>
+          <w:rFonts w:ascii="Arial" w:hAnsi="Arial" w:cs="Arial"/>
+        </w:rPr>
+        <w:t xml:space="preserve">Una vez corregidos los datos se suben al </w:t>
+      </w:r>
+      <w:proofErr w:type="spellStart"/>
+      <w:r>
+        <w:rPr>
+          <w:rFonts w:ascii="Arial" w:hAnsi="Arial" w:cs="Arial"/>
+        </w:rPr>
+        <w:t>Servidorlocal</w:t>
+      </w:r>
+      <w:proofErr w:type="spellEnd"/>
+      <w:r>
+        <w:rPr>
+          <w:rFonts w:ascii="Arial" w:hAnsi="Arial" w:cs="Arial"/>
+        </w:rPr>
+        <w:t xml:space="preserve"> con </w:t>
+      </w:r>
+      <w:proofErr w:type="spellStart"/>
+      <w:r>
+        <w:rPr>
+          <w:rFonts w:ascii="Arial" w:hAnsi="Arial" w:cs="Arial"/>
+        </w:rPr>
+        <w:t>push</w:t>
+      </w:r>
+      <w:proofErr w:type="spellEnd"/>
+    </w:p>
+    <w:p>
+      <w:pPr>
+        <w:rPr>
+          <w:rFonts w:ascii="Arial" w:hAnsi="Arial" w:cs="Arial"/>
+        </w:rPr>
+      </w:pPr>
+    </w:p>
+    <w:p>
+      <w:pPr>
+        <w:rPr>
+          <w:rFonts w:ascii="Arial" w:hAnsi="Arial" w:cs="Arial"/>
+        </w:rPr>
+      </w:pPr>
+      <w:r>
+        <w:rPr>
+          <w:rFonts w:ascii="Arial" w:hAnsi="Arial" w:cs="Arial"/>
+        </w:rPr>
+        <w:drawing>
+          <wp:anchor distT="0" distB="0" distL="114300" distR="114300" simplePos="0" relativeHeight="251692032" behindDoc="0" locked="0" layoutInCell="1" allowOverlap="1" wp14:anchorId="2C65BC4B" wp14:editId="4640B86D">
+            <wp:simplePos x="0" y="0"/>
+            <wp:positionH relativeFrom="margin">
+              <wp:posOffset>-504749</wp:posOffset>
+            </wp:positionH>
+            <wp:positionV relativeFrom="paragraph">
+              <wp:posOffset>253644</wp:posOffset>
+            </wp:positionV>
+            <wp:extent cx="4119880" cy="2040890"/>
+            <wp:effectExtent l="0" t="0" r="0" b="0"/>
+            <wp:wrapSquare wrapText="bothSides"/>
+            <wp:docPr id="804202379" name="Imagen 1"/>
+            <wp:cNvGraphicFramePr>
+              <a:graphicFrameLocks xmlns:a="http://schemas.openxmlformats.org/drawingml/2006/main" noChangeAspect="1"/>
+            </wp:cNvGraphicFramePr>
+            <a:graphic xmlns:a="http://schemas.openxmlformats.org/drawingml/2006/main">
+              <a:graphicData uri="http://schemas.openxmlformats.org/drawingml/2006/picture">
+                <pic:pic xmlns:pic="http://schemas.openxmlformats.org/drawingml/2006/picture">
+                  <pic:nvPicPr>
+                    <pic:cNvPr id="804202379" name=""/>
+                    <pic:cNvPicPr/>
+                  </pic:nvPicPr>
+                  <pic:blipFill>
+                    <a:blip r:embed="rId44" cstate="print">
+                      <a:extLst>
+                        <a:ext uri="{28A0092B-C50C-407E-A947-70E740481C1C}">
+                          <a14:useLocalDpi xmlns:a14="http://schemas.microsoft.com/office/drawing/2010/main" val="0"/>
+                        </a:ext>
+                      </a:extLst>
+                    </a:blip>
+                    <a:stretch>
+                      <a:fillRect/>
+                    </a:stretch>
+                  </pic:blipFill>
+                  <pic:spPr>
+                    <a:xfrm>
+                      <a:off x="0" y="0"/>
+                      <a:ext cx="4119880" cy="2040890"/>
+                    </a:xfrm>
+                    <a:prstGeom prst="rect">
+                      <a:avLst/>
+                    </a:prstGeom>
+                  </pic:spPr>
+                </pic:pic>
+              </a:graphicData>
+            </a:graphic>
+            <wp14:sizeRelH relativeFrom="margin">
+              <wp14:pctWidth>0</wp14:pctWidth>
+            </wp14:sizeRelH>
+            <wp14:sizeRelV relativeFrom="margin">
+              <wp14:pctHeight>0</wp14:pctHeight>
+            </wp14:sizeRelV>
+          </wp:anchor>
+        </w:drawing>
+      </w:r>
+    </w:p>
+    <w:p>
+      <w:pPr>
+        <w:rPr>
+          <w:rFonts w:ascii="Arial" w:hAnsi="Arial" w:cs="Arial"/>
+        </w:rPr>
+      </w:pPr>
+      <w:r>
+        <w:rPr>
+          <w:rFonts w:ascii="Arial" w:hAnsi="Arial" w:cs="Arial"/>
+        </w:rPr>
+        <w:t xml:space="preserve">Ahora desde otro usuario se pasa a la Branch master y se hace un </w:t>
+      </w:r>
+      <w:proofErr w:type="spellStart"/>
+      <w:r>
+        <w:rPr>
+          <w:rFonts w:ascii="Arial" w:hAnsi="Arial" w:cs="Arial"/>
+        </w:rPr>
+        <w:t>git</w:t>
+      </w:r>
+      <w:proofErr w:type="spellEnd"/>
+      <w:r>
+        <w:rPr>
+          <w:rFonts w:ascii="Arial" w:hAnsi="Arial" w:cs="Arial"/>
+        </w:rPr>
+        <w:t xml:space="preserve"> </w:t>
+      </w:r>
+      <w:proofErr w:type="spellStart"/>
+      <w:r>
+        <w:rPr>
+          <w:rFonts w:ascii="Arial" w:hAnsi="Arial" w:cs="Arial"/>
+        </w:rPr>
+        <w:t>pull</w:t>
+      </w:r>
+      <w:proofErr w:type="spellEnd"/>
+      <w:r>
+        <w:rPr>
+          <w:rFonts w:ascii="Arial" w:hAnsi="Arial" w:cs="Arial"/>
+        </w:rPr>
+        <w:t xml:space="preserve"> para obtener todas las modificaciones que realizo el usuario principal “GITHUB”</w:t>
+      </w:r>
+    </w:p>
+    <w:p>
+      <w:pPr>
+        <w:rPr>
+          <w:rFonts w:ascii="Arial" w:hAnsi="Arial" w:cs="Arial"/>
+        </w:rPr>
+      </w:pPr>
+      <w:r>
+        <w:rPr>
+          <w:rFonts w:ascii="Arial" w:hAnsi="Arial" w:cs="Arial"/>
+        </w:rPr>
+        <w:t>“</w:t>
+      </w:r>
+      <w:proofErr w:type="spellStart"/>
+      <w:r>
+        <w:rPr>
+          <w:rFonts w:ascii="Arial" w:hAnsi="Arial" w:cs="Arial"/>
+        </w:rPr>
+        <w:t>Ctrl</w:t>
+      </w:r>
+      <w:proofErr w:type="spellEnd"/>
+      <w:r>
+        <w:rPr>
+          <w:rFonts w:ascii="Arial" w:hAnsi="Arial" w:cs="Arial"/>
+        </w:rPr>
+        <w:t xml:space="preserve"> + c” sirve para parar la línea por si nos equivocamos y así escribirla de nuevo </w:t>
+      </w:r>
+      <w:r>
+        <w:rPr>
+          <w:rFonts w:ascii="Arial" w:hAnsi="Arial" w:cs="Arial"/>
+        </w:rPr>
+        <w:t>corregida.</w:t>
+      </w:r>
+    </w:p>
+    <w:p>
+      <w:pPr>
+        <w:rPr>
+          <w:rFonts w:ascii="Arial" w:hAnsi="Arial" w:cs="Arial"/>
+        </w:rPr>
+      </w:pPr>
+    </w:p>
+    <w:p>
+      <w:pPr>
+        <w:rPr>
+          <w:rFonts w:ascii="Arial" w:hAnsi="Arial" w:cs="Arial"/>
+        </w:rPr>
+      </w:pPr>
+      <w:r>
+        <w:rPr>
+          <w:rFonts w:ascii="Arial" w:hAnsi="Arial" w:cs="Arial"/>
+        </w:rPr>
+        <w:t>Ya sabemos cómo traer el trabajo de otra </w:t>
+      </w:r>
+      <w:r>
+        <w:rPr>
+          <w:rFonts w:ascii="Arial" w:hAnsi="Arial" w:cs="Arial"/>
+          <w:i/>
+          <w:iCs/>
+        </w:rPr>
+        <w:t>Branch</w:t>
+      </w:r>
+      <w:r>
+        <w:rPr>
+          <w:rFonts w:ascii="Arial" w:hAnsi="Arial" w:cs="Arial"/>
+        </w:rPr>
+        <w:t> y unir con la </w:t>
+      </w:r>
+      <w:r>
+        <w:rPr>
+          <w:rFonts w:ascii="Arial" w:hAnsi="Arial" w:cs="Arial"/>
+          <w:i/>
+          <w:iCs/>
+        </w:rPr>
+        <w:t>Branch</w:t>
+      </w:r>
+      <w:r>
+        <w:rPr>
+          <w:rFonts w:ascii="Arial" w:hAnsi="Arial" w:cs="Arial"/>
+        </w:rPr>
+        <w:t> actual. Conocemos dos formas de hacer esto: </w:t>
+      </w:r>
+      <w:proofErr w:type="spellStart"/>
+      <w:r>
+        <w:rPr>
+          <w:rFonts w:ascii="Arial" w:hAnsi="Arial" w:cs="Arial"/>
+        </w:rPr>
+        <w:t>merge</w:t>
+      </w:r>
+      <w:proofErr w:type="spellEnd"/>
+      <w:r>
+        <w:rPr>
+          <w:rFonts w:ascii="Arial" w:hAnsi="Arial" w:cs="Arial"/>
+        </w:rPr>
+        <w:t> y rebase.</w:t>
+      </w:r>
+      <w:r>
+        <w:rPr>
+          <w:rFonts w:ascii="Arial" w:hAnsi="Arial" w:cs="Arial"/>
+        </w:rPr>
+        <w:t xml:space="preserve"> </w:t>
+      </w:r>
+      <w:r>
+        <w:rPr>
+          <w:rFonts w:ascii="Arial" w:hAnsi="Arial" w:cs="Arial"/>
+        </w:rPr>
+        <w:t>¿cuál es la diferencia entre los comandos rebase y </w:t>
+      </w:r>
+      <w:proofErr w:type="spellStart"/>
+      <w:r>
+        <w:rPr>
+          <w:rFonts w:ascii="Arial" w:hAnsi="Arial" w:cs="Arial"/>
+        </w:rPr>
+        <w:t>merge</w:t>
+      </w:r>
+      <w:proofErr w:type="spellEnd"/>
+      <w:r>
+        <w:rPr>
+          <w:rFonts w:ascii="Arial" w:hAnsi="Arial" w:cs="Arial"/>
+        </w:rPr>
+        <w:t>?</w:t>
+      </w:r>
+    </w:p>
+    <w:p>
+      <w:pPr>
+        <w:rPr>
+          <w:rFonts w:ascii="Arial" w:hAnsi="Arial" w:cs="Arial"/>
+        </w:rPr>
+      </w:pPr>
+      <w:r>
+        <w:rPr>
+          <w:rFonts w:ascii="Arial" w:hAnsi="Arial" w:cs="Arial"/>
+        </w:rPr>
+        <w:t>El</w:t>
+      </w:r>
+      <w:r>
+        <w:rPr>
+          <w:rFonts w:ascii="Arial" w:hAnsi="Arial" w:cs="Arial"/>
+          <w:b/>
+          <w:bCs/>
+        </w:rPr>
+        <w:t> </w:t>
+      </w:r>
+      <w:proofErr w:type="spellStart"/>
+      <w:r>
+        <w:rPr>
+          <w:rFonts w:ascii="Arial" w:hAnsi="Arial" w:cs="Arial"/>
+          <w:b/>
+          <w:bCs/>
+        </w:rPr>
+        <w:t>merge</w:t>
+      </w:r>
+      <w:proofErr w:type="spellEnd"/>
+      <w:r>
+        <w:rPr>
+          <w:rFonts w:ascii="Arial" w:hAnsi="Arial" w:cs="Arial"/>
+        </w:rPr>
+        <w:t> junta los trabajos y genera un </w:t>
+      </w:r>
+      <w:proofErr w:type="spellStart"/>
+      <w:r>
+        <w:rPr>
+          <w:rFonts w:ascii="Arial" w:hAnsi="Arial" w:cs="Arial"/>
+        </w:rPr>
+        <w:t>merge</w:t>
+      </w:r>
+      <w:proofErr w:type="spellEnd"/>
+      <w:r>
+        <w:rPr>
+          <w:rFonts w:ascii="Arial" w:hAnsi="Arial" w:cs="Arial"/>
+        </w:rPr>
+        <w:t xml:space="preserve"> </w:t>
+      </w:r>
+      <w:proofErr w:type="spellStart"/>
+      <w:r>
+        <w:rPr>
+          <w:rFonts w:ascii="Arial" w:hAnsi="Arial" w:cs="Arial"/>
+        </w:rPr>
+        <w:t>commit</w:t>
+      </w:r>
+      <w:proofErr w:type="spellEnd"/>
+      <w:r>
+        <w:rPr>
+          <w:rFonts w:ascii="Arial" w:hAnsi="Arial" w:cs="Arial"/>
+        </w:rPr>
+        <w:t>. El </w:t>
+      </w:r>
+      <w:r>
+        <w:rPr>
+          <w:rFonts w:ascii="Arial" w:hAnsi="Arial" w:cs="Arial"/>
+          <w:b/>
+          <w:bCs/>
+        </w:rPr>
+        <w:t>rebase</w:t>
+      </w:r>
+      <w:r>
+        <w:rPr>
+          <w:rFonts w:ascii="Arial" w:hAnsi="Arial" w:cs="Arial"/>
+        </w:rPr>
+        <w:t> aplica los </w:t>
+      </w:r>
+      <w:proofErr w:type="spellStart"/>
+      <w:r>
+        <w:rPr>
+          <w:rFonts w:ascii="Arial" w:hAnsi="Arial" w:cs="Arial"/>
+          <w:i/>
+          <w:iCs/>
+        </w:rPr>
+        <w:t>commits</w:t>
+      </w:r>
+      <w:proofErr w:type="spellEnd"/>
+      <w:r>
+        <w:rPr>
+          <w:rFonts w:ascii="Arial" w:hAnsi="Arial" w:cs="Arial"/>
+        </w:rPr>
+        <w:t> de otra Branch en la </w:t>
+      </w:r>
+      <w:r>
+        <w:rPr>
+          <w:rFonts w:ascii="Arial" w:hAnsi="Arial" w:cs="Arial"/>
+          <w:i/>
+          <w:iCs/>
+        </w:rPr>
+        <w:t>Branch</w:t>
+      </w:r>
+      <w:r>
+        <w:rPr>
+          <w:rFonts w:ascii="Arial" w:hAnsi="Arial" w:cs="Arial"/>
+        </w:rPr>
+        <w:t> actual.</w:t>
+      </w:r>
+    </w:p>
+    <w:p>
+      <w:pPr>
+        <w:rPr>
+          <w:rFonts w:ascii="Arial" w:hAnsi="Arial" w:cs="Arial"/>
+        </w:rPr>
+      </w:pPr>
+      <w:r>
+        <w:rPr>
+          <w:rFonts w:ascii="Arial" w:hAnsi="Arial" w:cs="Arial"/>
+        </w:rPr>
+        <w:t>Con esto evitamos los </w:t>
+      </w:r>
+      <w:proofErr w:type="spellStart"/>
+      <w:r>
+        <w:rPr>
+          <w:rFonts w:ascii="Arial" w:hAnsi="Arial" w:cs="Arial"/>
+          <w:i/>
+          <w:iCs/>
+        </w:rPr>
+        <w:t>commits</w:t>
+      </w:r>
+      <w:proofErr w:type="spellEnd"/>
+      <w:r>
+        <w:rPr>
+          <w:rFonts w:ascii="Arial" w:hAnsi="Arial" w:cs="Arial"/>
+        </w:rPr>
+        <w:t> de </w:t>
+      </w:r>
+      <w:proofErr w:type="spellStart"/>
+      <w:r>
+        <w:rPr>
+          <w:rFonts w:ascii="Arial" w:hAnsi="Arial" w:cs="Arial"/>
+          <w:i/>
+          <w:iCs/>
+        </w:rPr>
+        <w:t>merge</w:t>
+      </w:r>
+      <w:proofErr w:type="spellEnd"/>
+      <w:r>
+        <w:rPr>
+          <w:rFonts w:ascii="Arial" w:hAnsi="Arial" w:cs="Arial"/>
+        </w:rPr>
+        <w:t>. Hay una larga discusión sobre lo que es “mejor”: rebase o </w:t>
+      </w:r>
+      <w:proofErr w:type="spellStart"/>
+      <w:r>
+        <w:rPr>
+          <w:rFonts w:ascii="Arial" w:hAnsi="Arial" w:cs="Arial"/>
+        </w:rPr>
+        <w:t>merge</w:t>
+      </w:r>
+      <w:proofErr w:type="spellEnd"/>
+      <w:r>
+        <w:rPr>
+          <w:rFonts w:ascii="Arial" w:hAnsi="Arial" w:cs="Arial"/>
+        </w:rPr>
+        <w:t>; Estudie, busque, y genere sus propias conclusiones. Acá tienen un artículo (de miles de otros) que hablan sobre el asunto: </w:t>
+      </w:r>
+      <w:hyperlink r:id="rId45" w:tgtFrame="_blank" w:history="1">
+        <w:r>
+          <w:rPr>
+            <w:rStyle w:val="Hipervnculo"/>
+            <w:rFonts w:ascii="Arial" w:hAnsi="Arial" w:cs="Arial"/>
+          </w:rPr>
+          <w:t>https://medium.com/datadriveninvestor/git-rebase-vs-merge-cc5199edd77c</w:t>
+        </w:r>
+      </w:hyperlink>
+      <w:r>
+        <w:rPr>
+          <w:rFonts w:ascii="Arial" w:hAnsi="Arial" w:cs="Arial"/>
+        </w:rPr>
+        <w:t>.</w:t>
+      </w:r>
+    </w:p>
+    <w:p>
+      <w:pPr>
+        <w:rPr>
+          <w:rFonts w:ascii="Arial" w:hAnsi="Arial" w:cs="Arial"/>
+        </w:rPr>
+      </w:pPr>
+      <w:r>
+        <w:rPr>
+          <w:rFonts w:ascii="Arial" w:hAnsi="Arial" w:cs="Arial"/>
+        </w:rPr>
+        <w:drawing>
+          <wp:anchor distT="0" distB="0" distL="114300" distR="114300" simplePos="0" relativeHeight="251694080" behindDoc="0" locked="0" layoutInCell="1" allowOverlap="1" wp14:anchorId="5A777940" wp14:editId="6513A421">
+            <wp:simplePos x="0" y="0"/>
+            <wp:positionH relativeFrom="column">
+              <wp:posOffset>82779</wp:posOffset>
+            </wp:positionH>
+            <wp:positionV relativeFrom="paragraph">
+              <wp:posOffset>905713</wp:posOffset>
+            </wp:positionV>
+            <wp:extent cx="3833164" cy="448894"/>
+            <wp:effectExtent l="0" t="0" r="0" b="8890"/>
+            <wp:wrapSquare wrapText="bothSides"/>
+            <wp:docPr id="1387566993" name="Imagen 1"/>
+            <wp:cNvGraphicFramePr>
+              <a:graphicFrameLocks xmlns:a="http://schemas.openxmlformats.org/drawingml/2006/main" noChangeAspect="1"/>
+            </wp:cNvGraphicFramePr>
+            <a:graphic xmlns:a="http://schemas.openxmlformats.org/drawingml/2006/main">
+              <a:graphicData uri="http://schemas.openxmlformats.org/drawingml/2006/picture">
+                <pic:pic xmlns:pic="http://schemas.openxmlformats.org/drawingml/2006/picture">
+                  <pic:nvPicPr>
+                    <pic:cNvPr id="1387566993" name=""/>
+                    <pic:cNvPicPr/>
+                  </pic:nvPicPr>
+                  <pic:blipFill>
+                    <a:blip r:embed="rId46" cstate="print">
+                      <a:extLst>
+                        <a:ext uri="{28A0092B-C50C-407E-A947-70E740481C1C}">
+                          <a14:useLocalDpi xmlns:a14="http://schemas.microsoft.com/office/drawing/2010/main" val="0"/>
+                        </a:ext>
+                      </a:extLst>
+                    </a:blip>
+                    <a:stretch>
+                      <a:fillRect/>
+                    </a:stretch>
+                  </pic:blipFill>
+                  <pic:spPr>
+                    <a:xfrm>
+                      <a:off x="0" y="0"/>
+                      <a:ext cx="3833164" cy="448894"/>
+                    </a:xfrm>
+                    <a:prstGeom prst="rect">
+                      <a:avLst/>
+                    </a:prstGeom>
+                  </pic:spPr>
+                </pic:pic>
+              </a:graphicData>
+            </a:graphic>
+          </wp:anchor>
+        </w:drawing>
+      </w:r>
+      <w:r>
+        <w:rPr>
+          <w:rFonts w:ascii="Arial" w:hAnsi="Arial" w:cs="Arial"/>
+        </w:rPr>
+        <w:drawing>
+          <wp:anchor distT="0" distB="0" distL="114300" distR="114300" simplePos="0" relativeHeight="251693056" behindDoc="0" locked="0" layoutInCell="1" allowOverlap="1" wp14:anchorId="3950F153" wp14:editId="1D8C1754">
+            <wp:simplePos x="1082650" y="7593178"/>
+            <wp:positionH relativeFrom="column">
+              <wp:align>left</wp:align>
+            </wp:positionH>
+            <wp:positionV relativeFrom="paragraph">
+              <wp:align>top</wp:align>
+            </wp:positionV>
+            <wp:extent cx="4062433" cy="855878"/>
+            <wp:effectExtent l="0" t="0" r="0" b="1905"/>
+            <wp:wrapSquare wrapText="bothSides"/>
+            <wp:docPr id="1141098834" name="Imagen 1" descr="Texto&#10;&#10;Descripción generada automáticamente"/>
+            <wp:cNvGraphicFramePr>
+              <a:graphicFrameLocks xmlns:a="http://schemas.openxmlformats.org/drawingml/2006/main" noChangeAspect="1"/>
+            </wp:cNvGraphicFramePr>
+            <a:graphic xmlns:a="http://schemas.openxmlformats.org/drawingml/2006/main">
+              <a:graphicData uri="http://schemas.openxmlformats.org/drawingml/2006/picture">
+                <pic:pic xmlns:pic="http://schemas.openxmlformats.org/drawingml/2006/picture">
+                  <pic:nvPicPr>
+                    <pic:cNvPr id="1141098834" name="Imagen 1" descr="Texto&#10;&#10;Descripción generada automáticamente"/>
+                    <pic:cNvPicPr/>
+                  </pic:nvPicPr>
+                  <pic:blipFill>
+                    <a:blip r:embed="rId47" cstate="print">
+                      <a:extLst>
+                        <a:ext uri="{28A0092B-C50C-407E-A947-70E740481C1C}">
+                          <a14:useLocalDpi xmlns:a14="http://schemas.microsoft.com/office/drawing/2010/main" val="0"/>
+                        </a:ext>
+                      </a:extLst>
+                    </a:blip>
+                    <a:stretch>
+                      <a:fillRect/>
+                    </a:stretch>
+                  </pic:blipFill>
+                  <pic:spPr>
+                    <a:xfrm>
+                      <a:off x="0" y="0"/>
+                      <a:ext cx="4062433" cy="855878"/>
+                    </a:xfrm>
+                    <a:prstGeom prst="rect">
+                      <a:avLst/>
+                    </a:prstGeom>
+                  </pic:spPr>
+                </pic:pic>
+              </a:graphicData>
+            </a:graphic>
+          </wp:anchor>
+        </w:drawing>
+      </w:r>
+      <w:r>
+        <w:rPr>
+          <w:rFonts w:ascii="Arial" w:hAnsi="Arial" w:cs="Arial"/>
+        </w:rPr>
+        <w:t xml:space="preserve">esto aparece en MVS (el EDD) son las líneas que se tienen que corregir o aceptar para que se pueda hacer el </w:t>
+      </w:r>
+      <w:proofErr w:type="spellStart"/>
+      <w:r>
+        <w:rPr>
+          <w:rFonts w:ascii="Arial" w:hAnsi="Arial" w:cs="Arial"/>
+        </w:rPr>
+        <w:t>merge</w:t>
+      </w:r>
+      <w:proofErr w:type="spellEnd"/>
+      <w:r>
+        <w:rPr>
+          <w:rFonts w:ascii="Arial" w:hAnsi="Arial" w:cs="Arial"/>
+        </w:rPr>
+        <w:t xml:space="preserve"> sin problemas</w:t>
+      </w:r>
+      <w:r>
+        <w:rPr>
+          <w:rFonts w:ascii="Arial" w:hAnsi="Arial" w:cs="Arial"/>
+        </w:rPr>
+        <w:t>.</w:t>
+      </w:r>
+    </w:p>
+    <w:p>
+      <w:pPr>
+        <w:rPr>
+          <w:rFonts w:ascii="Arial" w:hAnsi="Arial" w:cs="Arial"/>
+        </w:rPr>
+      </w:pPr>
+      <w:r>
+        <w:rPr>
+          <w:rFonts w:ascii="Arial" w:hAnsi="Arial" w:cs="Arial"/>
+        </w:rPr>
+        <w:br w:type="textWrapping" w:clear="all"/>
+      </w:r>
+    </w:p>
+    <w:p>
+      <w:pPr>
+        <w:rPr>
+          <w:rFonts w:ascii="Arial" w:hAnsi="Arial" w:cs="Arial"/>
+        </w:rPr>
+      </w:pPr>
+      <w:r>
+        <w:rPr>
+          <w:rFonts w:ascii="Arial" w:hAnsi="Arial" w:cs="Arial"/>
+        </w:rPr>
+        <w:lastRenderedPageBreak/>
+        <w:drawing>
+          <wp:anchor distT="0" distB="0" distL="114300" distR="114300" simplePos="0" relativeHeight="251695104" behindDoc="0" locked="0" layoutInCell="1" allowOverlap="1" wp14:anchorId="7061F954" wp14:editId="722D5F1F">
+            <wp:simplePos x="0" y="0"/>
+            <wp:positionH relativeFrom="margin">
+              <wp:align>left</wp:align>
+            </wp:positionH>
+            <wp:positionV relativeFrom="paragraph">
+              <wp:posOffset>0</wp:posOffset>
+            </wp:positionV>
+            <wp:extent cx="4230370" cy="467995"/>
+            <wp:effectExtent l="0" t="0" r="0" b="8255"/>
+            <wp:wrapSquare wrapText="bothSides"/>
+            <wp:docPr id="20602899" name="Imagen 1"/>
+            <wp:cNvGraphicFramePr>
+              <a:graphicFrameLocks xmlns:a="http://schemas.openxmlformats.org/drawingml/2006/main" noChangeAspect="1"/>
+            </wp:cNvGraphicFramePr>
+            <a:graphic xmlns:a="http://schemas.openxmlformats.org/drawingml/2006/main">
+              <a:graphicData uri="http://schemas.openxmlformats.org/drawingml/2006/picture">
+                <pic:pic xmlns:pic="http://schemas.openxmlformats.org/drawingml/2006/picture">
+                  <pic:nvPicPr>
+                    <pic:cNvPr id="20602899" name=""/>
+                    <pic:cNvPicPr/>
+                  </pic:nvPicPr>
+                  <pic:blipFill>
+                    <a:blip r:embed="rId48" cstate="print">
+                      <a:extLst>
+                        <a:ext uri="{28A0092B-C50C-407E-A947-70E740481C1C}">
+                          <a14:useLocalDpi xmlns:a14="http://schemas.microsoft.com/office/drawing/2010/main" val="0"/>
+                        </a:ext>
+                      </a:extLst>
+                    </a:blip>
+                    <a:stretch>
+                      <a:fillRect/>
+                    </a:stretch>
+                  </pic:blipFill>
+                  <pic:spPr>
+                    <a:xfrm>
+                      <a:off x="0" y="0"/>
+                      <a:ext cx="4230370" cy="467995"/>
+                    </a:xfrm>
+                    <a:prstGeom prst="rect">
+                      <a:avLst/>
+                    </a:prstGeom>
+                  </pic:spPr>
+                </pic:pic>
+              </a:graphicData>
+            </a:graphic>
+            <wp14:sizeRelH relativeFrom="margin">
+              <wp14:pctWidth>0</wp14:pctWidth>
+            </wp14:sizeRelH>
+            <wp14:sizeRelV relativeFrom="margin">
+              <wp14:pctHeight>0</wp14:pctHeight>
+            </wp14:sizeRelV>
+          </wp:anchor>
+        </w:drawing>
+      </w:r>
+      <w:proofErr w:type="spellStart"/>
+      <w:r>
+        <w:rPr>
+          <w:rFonts w:ascii="Arial" w:hAnsi="Arial" w:cs="Arial"/>
+        </w:rPr>
+        <w:t>despues</w:t>
+      </w:r>
+      <w:proofErr w:type="spellEnd"/>
+      <w:r>
+        <w:rPr>
+          <w:rFonts w:ascii="Arial" w:hAnsi="Arial" w:cs="Arial"/>
+        </w:rPr>
+        <w:t xml:space="preserve"> se agrega el index.html ya corregido para que el </w:t>
+      </w:r>
+      <w:proofErr w:type="spellStart"/>
+      <w:r>
+        <w:rPr>
+          <w:rFonts w:ascii="Arial" w:hAnsi="Arial" w:cs="Arial"/>
+        </w:rPr>
+        <w:t>bash</w:t>
+      </w:r>
+      <w:proofErr w:type="spellEnd"/>
+      <w:r>
+        <w:rPr>
+          <w:rFonts w:ascii="Arial" w:hAnsi="Arial" w:cs="Arial"/>
+        </w:rPr>
+        <w:t xml:space="preserve"> sepa que ya fue solucionado el problema, y </w:t>
+      </w:r>
+      <w:proofErr w:type="spellStart"/>
+      <w:r>
+        <w:rPr>
+          <w:rFonts w:ascii="Arial" w:hAnsi="Arial" w:cs="Arial"/>
+        </w:rPr>
+        <w:t>despues</w:t>
+      </w:r>
+      <w:proofErr w:type="spellEnd"/>
+      <w:r>
+        <w:rPr>
+          <w:rFonts w:ascii="Arial" w:hAnsi="Arial" w:cs="Arial"/>
+        </w:rPr>
+        <w:t xml:space="preserve"> un </w:t>
+      </w:r>
+      <w:proofErr w:type="spellStart"/>
+      <w:r>
+        <w:rPr>
+          <w:rFonts w:ascii="Arial" w:hAnsi="Arial" w:cs="Arial"/>
+        </w:rPr>
+        <w:t>git</w:t>
+      </w:r>
+      <w:proofErr w:type="spellEnd"/>
+      <w:r>
+        <w:rPr>
+          <w:rFonts w:ascii="Arial" w:hAnsi="Arial" w:cs="Arial"/>
+        </w:rPr>
+        <w:t xml:space="preserve"> </w:t>
+      </w:r>
+      <w:proofErr w:type="spellStart"/>
+      <w:r>
+        <w:rPr>
+          <w:rFonts w:ascii="Arial" w:hAnsi="Arial" w:cs="Arial"/>
+        </w:rPr>
+        <w:t>commit</w:t>
+      </w:r>
+      <w:proofErr w:type="spellEnd"/>
+      <w:r>
+        <w:rPr>
+          <w:rFonts w:ascii="Arial" w:hAnsi="Arial" w:cs="Arial"/>
+        </w:rPr>
+        <w:t xml:space="preserve"> para que proceda el </w:t>
+      </w:r>
+      <w:proofErr w:type="spellStart"/>
+      <w:r>
+        <w:rPr>
+          <w:rFonts w:ascii="Arial" w:hAnsi="Arial" w:cs="Arial"/>
+        </w:rPr>
+        <w:t>merge</w:t>
+      </w:r>
+      <w:proofErr w:type="spellEnd"/>
+      <w:r>
+        <w:rPr>
+          <w:rFonts w:ascii="Arial" w:hAnsi="Arial" w:cs="Arial"/>
+        </w:rPr>
+        <w:t xml:space="preserve">, </w:t>
+      </w:r>
+      <w:r>
+        <w:rPr>
+          <w:rFonts w:ascii="Arial" w:hAnsi="Arial" w:cs="Arial"/>
+        </w:rPr>
+        <w:t>después</w:t>
+      </w:r>
+      <w:r>
+        <w:rPr>
+          <w:rFonts w:ascii="Arial" w:hAnsi="Arial" w:cs="Arial"/>
+        </w:rPr>
+        <w:t xml:space="preserve"> se </w:t>
+      </w:r>
+      <w:r>
+        <w:rPr>
+          <w:rFonts w:ascii="Arial" w:hAnsi="Arial" w:cs="Arial"/>
+        </w:rPr>
+        <w:t>envía</w:t>
+      </w:r>
+      <w:r>
+        <w:rPr>
+          <w:rFonts w:ascii="Arial" w:hAnsi="Arial" w:cs="Arial"/>
+        </w:rPr>
+        <w:t xml:space="preserve"> al </w:t>
+      </w:r>
+      <w:proofErr w:type="spellStart"/>
+      <w:r>
+        <w:rPr>
+          <w:rFonts w:ascii="Arial" w:hAnsi="Arial" w:cs="Arial"/>
+        </w:rPr>
+        <w:t>servidorlocal</w:t>
+      </w:r>
+      <w:proofErr w:type="spellEnd"/>
+      <w:r>
+        <w:rPr>
+          <w:rFonts w:ascii="Arial" w:hAnsi="Arial" w:cs="Arial"/>
+        </w:rPr>
+        <w:t xml:space="preserve"> con un </w:t>
+      </w:r>
+      <w:proofErr w:type="spellStart"/>
+      <w:r>
+        <w:rPr>
+          <w:rFonts w:ascii="Arial" w:hAnsi="Arial" w:cs="Arial"/>
+        </w:rPr>
+        <w:t>git</w:t>
+      </w:r>
+      <w:proofErr w:type="spellEnd"/>
+      <w:r>
+        <w:rPr>
+          <w:rFonts w:ascii="Arial" w:hAnsi="Arial" w:cs="Arial"/>
+        </w:rPr>
+        <w:t xml:space="preserve"> </w:t>
+      </w:r>
+      <w:proofErr w:type="spellStart"/>
+      <w:r>
+        <w:rPr>
+          <w:rFonts w:ascii="Arial" w:hAnsi="Arial" w:cs="Arial"/>
+        </w:rPr>
+        <w:t>push</w:t>
+      </w:r>
+      <w:proofErr w:type="spellEnd"/>
+      <w:r>
+        <w:rPr>
+          <w:rFonts w:ascii="Arial" w:hAnsi="Arial" w:cs="Arial"/>
+        </w:rPr>
+        <w:t>.</w:t>
       </w:r>
     </w:p>
     <w:p>

</xml_diff>